<commit_message>
added evaluation for all fine-tuned arpa models
</commit_message>
<xml_diff>
--- a/Thesis Karan Chand.docx
+++ b/Thesis Karan Chand.docx
@@ -1,6 +1,6 @@
 
 <file path=word/document.xml><?xml version="1.0" encoding="utf-8"?>
-<w:document xmlns:wpc="http://schemas.microsoft.com/office/word/2010/wordprocessingCanvas" xmlns:cx="http://schemas.microsoft.com/office/drawing/2014/chartex" xmlns:cx1="http://schemas.microsoft.com/office/drawing/2015/9/8/chartex" xmlns:cx2="http://schemas.microsoft.com/office/drawing/2015/10/21/chartex" xmlns:cx3="http://schemas.microsoft.com/office/drawing/2016/5/9/chartex" xmlns:cx4="http://schemas.microsoft.com/office/drawing/2016/5/10/chartex" xmlns:cx5="http://schemas.microsoft.com/office/drawing/2016/5/11/chartex" xmlns:cx6="http://schemas.microsoft.com/office/drawing/2016/5/12/chartex" xmlns:cx7="http://schemas.microsoft.com/office/drawing/2016/5/13/chartex" xmlns:cx8="http://schemas.microsoft.com/office/drawing/2016/5/14/chartex" xmlns:mc="http://schemas.openxmlformats.org/markup-compatibility/2006" xmlns:aink="http://schemas.microsoft.com/office/drawing/2016/ink" xmlns:am3d="http://schemas.microsoft.com/office/drawing/2017/model3d" xmlns:o="urn:schemas-microsoft-com:office:office" xmlns:oel="http://schemas.microsoft.com/office/2019/extlst" xmlns:r="http://schemas.openxmlformats.org/officeDocument/2006/relationships" xmlns:m="http://schemas.openxmlformats.org/officeDocument/2006/math" xmlns:v="urn:schemas-microsoft-com:vml" xmlns:wp14="http://schemas.microsoft.com/office/word/2010/wordprocessingDrawing" xmlns:wp="http://schemas.openxmlformats.org/drawingml/2006/wordprocessingDrawing" xmlns:w10="urn:schemas-microsoft-com:office:word" xmlns:w="http://schemas.openxmlformats.org/wordprocessingml/2006/main" xmlns:w14="http://schemas.microsoft.com/office/word/2010/wordml" xmlns:w15="http://schemas.microsoft.com/office/word/2012/wordml" xmlns:w16cex="http://schemas.microsoft.com/office/word/2018/wordml/cex" xmlns:w16cid="http://schemas.microsoft.com/office/word/2016/wordml/cid" xmlns:w16="http://schemas.microsoft.com/office/word/2018/wordml" xmlns:w16sdtdh="http://schemas.microsoft.com/office/word/2020/wordml/sdtdatahash" xmlns:w16se="http://schemas.microsoft.com/office/word/2015/wordml/symex" xmlns:wpg="http://schemas.microsoft.com/office/word/2010/wordprocessingGroup" xmlns:wpi="http://schemas.microsoft.com/office/word/2010/wordprocessingInk" xmlns:wne="http://schemas.microsoft.com/office/word/2006/wordml" xmlns:wps="http://schemas.microsoft.com/office/word/2010/wordprocessingShape" mc:Ignorable="w14 w15 w16se w16cid w16 w16cex w16sdtdh wp14">
+<w:document xmlns:wpc="http://schemas.microsoft.com/office/word/2010/wordprocessingCanvas" xmlns:cx="http://schemas.microsoft.com/office/drawing/2014/chartex" xmlns:cx1="http://schemas.microsoft.com/office/drawing/2015/9/8/chartex" xmlns:cx2="http://schemas.microsoft.com/office/drawing/2015/10/21/chartex" xmlns:cx3="http://schemas.microsoft.com/office/drawing/2016/5/9/chartex" xmlns:cx4="http://schemas.microsoft.com/office/drawing/2016/5/10/chartex" xmlns:cx5="http://schemas.microsoft.com/office/drawing/2016/5/11/chartex" xmlns:cx6="http://schemas.microsoft.com/office/drawing/2016/5/12/chartex" xmlns:cx7="http://schemas.microsoft.com/office/drawing/2016/5/13/chartex" xmlns:cx8="http://schemas.microsoft.com/office/drawing/2016/5/14/chartex" xmlns:mc="http://schemas.openxmlformats.org/markup-compatibility/2006" xmlns:aink="http://schemas.microsoft.com/office/drawing/2016/ink" xmlns:am3d="http://schemas.microsoft.com/office/drawing/2017/model3d" xmlns:o="urn:schemas-microsoft-com:office:office" xmlns:r="http://schemas.openxmlformats.org/officeDocument/2006/relationships" xmlns:m="http://schemas.openxmlformats.org/officeDocument/2006/math" xmlns:v="urn:schemas-microsoft-com:vml" xmlns:wp14="http://schemas.microsoft.com/office/word/2010/wordprocessingDrawing" xmlns:wp="http://schemas.openxmlformats.org/drawingml/2006/wordprocessingDrawing" xmlns:w10="urn:schemas-microsoft-com:office:word" xmlns:w="http://schemas.openxmlformats.org/wordprocessingml/2006/main" xmlns:w14="http://schemas.microsoft.com/office/word/2010/wordml" xmlns:w15="http://schemas.microsoft.com/office/word/2012/wordml" xmlns:w16cid="http://schemas.microsoft.com/office/word/2016/wordml/cid" xmlns:w16se="http://schemas.microsoft.com/office/word/2015/wordml/symex" xmlns:wpg="http://schemas.microsoft.com/office/word/2010/wordprocessingGroup" xmlns:wpi="http://schemas.microsoft.com/office/word/2010/wordprocessingInk" xmlns:wne="http://schemas.microsoft.com/office/word/2006/wordml" xmlns:wps="http://schemas.microsoft.com/office/word/2010/wordprocessingShape" mc:Ignorable="w14 w15 w16se w16cid wp14">
   <w:body>
     <w:p>
       <w:pPr>
@@ -393,7 +393,7 @@
                 <v:stroke joinstyle="miter"/>
                 <v:path gradientshapeok="t" o:connecttype="rect"/>
               </v:shapetype>
-              <v:shape id="Tekstvak 6" o:spid="_x0000_s1026" type="#_x0000_t202" style="position:absolute;left:0;text-align:left;margin-left:257.05pt;margin-top:11.05pt;width:225pt;height:282pt;z-index:251662336;visibility:visible;mso-wrap-style:square;mso-width-percent:0;mso-height-percent:0;mso-wrap-distance-left:9pt;mso-wrap-distance-top:0;mso-wrap-distance-right:9pt;mso-wrap-distance-bottom:0;mso-position-horizontal:absolute;mso-position-horizontal-relative:text;mso-position-vertical:absolute;mso-position-vertical-relative:text;mso-width-percent:0;mso-height-percent:0;mso-width-relative:margin;mso-height-relative:margin;v-text-anchor:top" o:gfxdata="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" fillcolor="white [3201]" stroked="f" strokeweight=".5pt">
+              <v:shape id="Tekstvak 6" o:spid="_x0000_s1026" type="#_x0000_t202" style="position:absolute;left:0;text-align:left;margin-left:257.05pt;margin-top:11.05pt;width:225pt;height:282pt;z-index:251662336;visibility:visible;mso-wrap-style:square;mso-width-percent:0;mso-height-percent:0;mso-wrap-distance-left:9pt;mso-wrap-distance-top:0;mso-wrap-distance-right:9pt;mso-wrap-distance-bottom:0;mso-position-horizontal:absolute;mso-position-horizontal-relative:text;mso-position-vertical:absolute;mso-position-vertical-relative:text;mso-width-percent:0;mso-height-percent:0;mso-width-relative:margin;mso-height-relative:margin;v-text-anchor:top" o:gfxdata="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" fillcolor="white [3201]" stroked="f" strokeweight=".5pt">
                 <v:textbox>
                   <w:txbxContent>
                     <w:p>
@@ -669,7 +669,7 @@
           </mc:Choice>
           <mc:Fallback>
             <w:pict>
-              <v:shape w14:anchorId="39BF65F4" id="Tekstvak 5" o:spid="_x0000_s1027" type="#_x0000_t202" style="position:absolute;left:0;text-align:left;margin-left:.05pt;margin-top:6.05pt;width:224pt;height:287pt;z-index:251660288;visibility:visible;mso-wrap-style:square;mso-width-percent:0;mso-height-percent:0;mso-wrap-distance-left:9pt;mso-wrap-distance-top:0;mso-wrap-distance-right:9pt;mso-wrap-distance-bottom:0;mso-position-horizontal:absolute;mso-position-horizontal-relative:text;mso-position-vertical:absolute;mso-position-vertical-relative:text;mso-width-percent:0;mso-height-percent:0;mso-width-relative:margin;mso-height-relative:margin;v-text-anchor:top" o:gfxdata="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" fillcolor="white [3201]" stroked="f" strokeweight=".5pt">
+              <v:shape w14:anchorId="39BF65F4" id="Tekstvak 5" o:spid="_x0000_s1027" type="#_x0000_t202" style="position:absolute;left:0;text-align:left;margin-left:.05pt;margin-top:6.05pt;width:224pt;height:287pt;z-index:251660288;visibility:visible;mso-wrap-style:square;mso-width-percent:0;mso-height-percent:0;mso-wrap-distance-left:9pt;mso-wrap-distance-top:0;mso-wrap-distance-right:9pt;mso-wrap-distance-bottom:0;mso-position-horizontal:absolute;mso-position-horizontal-relative:text;mso-position-vertical:absolute;mso-position-vertical-relative:text;mso-width-percent:0;mso-height-percent:0;mso-width-relative:margin;mso-height-relative:margin;v-text-anchor:top" o:gfxdata="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" fillcolor="white [3201]" stroked="f" strokeweight=".5pt">
                 <v:textbox>
                   <w:txbxContent>
                     <w:p>
@@ -1131,6 +1131,12 @@
         <w:t>arpa</w:t>
       </w:r>
       <w:proofErr w:type="spellEnd"/>
+      <w:r>
+        <w:rPr>
+          <w:lang w:val="en-GB"/>
+        </w:rPr>
+        <w:t xml:space="preserve"> (maybe on other finetuned models as well)</w:t>
+      </w:r>
     </w:p>
     <w:p>
       <w:pPr>
@@ -1734,6 +1740,7 @@
           <w:id w:val="-490873987"/>
           <w:citation/>
         </w:sdtPr>
+        <w:sdtEndPr/>
         <w:sdtContent>
           <w:r>
             <w:rPr>
@@ -2219,41 +2226,41 @@
           <w:numId w:val="23"/>
         </w:numPr>
         <w:rPr>
-          <w:color w:val="FF0000"/>
-          <w:lang w:val="en-GB"/>
-        </w:rPr>
-      </w:pPr>
-      <w:r>
-        <w:rPr>
-          <w:color w:val="FF0000"/>
+          <w:color w:val="auto"/>
+          <w:lang w:val="en-GB"/>
+        </w:rPr>
+      </w:pPr>
+      <w:r>
+        <w:rPr>
+          <w:color w:val="auto"/>
           <w:lang w:val="en-GB"/>
         </w:rPr>
         <w:t xml:space="preserve">(Finetuned model </w:t>
       </w:r>
       <w:r>
         <w:rPr>
-          <w:color w:val="FF0000"/>
+          <w:color w:val="auto"/>
           <w:lang w:val="en-GB"/>
         </w:rPr>
         <w:t xml:space="preserve">on </w:t>
       </w:r>
       <w:r>
         <w:rPr>
-          <w:color w:val="FF0000"/>
+          <w:color w:val="auto"/>
           <w:lang w:val="en-GB"/>
         </w:rPr>
         <w:t>ATC</w:t>
       </w:r>
       <w:r>
         <w:rPr>
-          <w:color w:val="FF0000"/>
+          <w:color w:val="auto"/>
           <w:lang w:val="en-GB"/>
         </w:rPr>
         <w:t xml:space="preserve"> data</w:t>
       </w:r>
       <w:r>
         <w:rPr>
-          <w:color w:val="FF0000"/>
+          <w:color w:val="auto"/>
           <w:lang w:val="en-GB"/>
         </w:rPr>
         <w:t>)</w:t>
@@ -2626,21 +2633,129 @@
     </w:p>
     <w:p>
       <w:pPr>
-        <w:pStyle w:val="ListParagraph"/>
-        <w:numPr>
-          <w:ilvl w:val="0"/>
-          <w:numId w:val="18"/>
-        </w:numPr>
-        <w:rPr>
-          <w:lang w:val="en-GB"/>
-        </w:rPr>
-      </w:pPr>
-      <w:r>
-        <w:rPr>
-          <w:lang w:val="en-GB"/>
-        </w:rPr>
-        <w:br w:type="page"/>
-      </w:r>
+        <w:rPr>
+          <w:lang w:val="en-GB"/>
+        </w:rPr>
+      </w:pPr>
+    </w:p>
+    <w:p>
+      <w:pPr>
+        <w:rPr>
+          <w:lang w:val="en-GB"/>
+        </w:rPr>
+      </w:pPr>
+    </w:p>
+    <w:p>
+      <w:pPr>
+        <w:rPr>
+          <w:lang w:val="en-GB"/>
+        </w:rPr>
+      </w:pPr>
+    </w:p>
+    <w:p>
+      <w:pPr>
+        <w:rPr>
+          <w:lang w:val="en-GB"/>
+        </w:rPr>
+      </w:pPr>
+    </w:p>
+    <w:p>
+      <w:pPr>
+        <w:rPr>
+          <w:lang w:val="en-GB"/>
+        </w:rPr>
+      </w:pPr>
+    </w:p>
+    <w:p>
+      <w:pPr>
+        <w:rPr>
+          <w:lang w:val="en-GB"/>
+        </w:rPr>
+      </w:pPr>
+    </w:p>
+    <w:p>
+      <w:pPr>
+        <w:rPr>
+          <w:lang w:val="en-GB"/>
+        </w:rPr>
+      </w:pPr>
+    </w:p>
+    <w:p>
+      <w:pPr>
+        <w:rPr>
+          <w:lang w:val="en-GB"/>
+        </w:rPr>
+      </w:pPr>
+    </w:p>
+    <w:p>
+      <w:pPr>
+        <w:rPr>
+          <w:lang w:val="en-GB"/>
+        </w:rPr>
+      </w:pPr>
+    </w:p>
+    <w:p>
+      <w:pPr>
+        <w:rPr>
+          <w:lang w:val="en-GB"/>
+        </w:rPr>
+      </w:pPr>
+    </w:p>
+    <w:p>
+      <w:pPr>
+        <w:rPr>
+          <w:lang w:val="en-GB"/>
+        </w:rPr>
+      </w:pPr>
+    </w:p>
+    <w:p>
+      <w:pPr>
+        <w:rPr>
+          <w:lang w:val="en-GB"/>
+        </w:rPr>
+      </w:pPr>
+    </w:p>
+    <w:p>
+      <w:pPr>
+        <w:rPr>
+          <w:lang w:val="en-GB"/>
+        </w:rPr>
+      </w:pPr>
+    </w:p>
+    <w:p>
+      <w:pPr>
+        <w:rPr>
+          <w:lang w:val="en-GB"/>
+        </w:rPr>
+      </w:pPr>
+    </w:p>
+    <w:p>
+      <w:pPr>
+        <w:rPr>
+          <w:lang w:val="en-GB"/>
+        </w:rPr>
+      </w:pPr>
+    </w:p>
+    <w:p>
+      <w:pPr>
+        <w:rPr>
+          <w:lang w:val="en-GB"/>
+        </w:rPr>
+      </w:pPr>
+    </w:p>
+    <w:p>
+      <w:pPr>
+        <w:rPr>
+          <w:lang w:val="en-GB"/>
+        </w:rPr>
+      </w:pPr>
+    </w:p>
+    <w:p>
+      <w:pPr>
+        <w:rPr>
+          <w:lang w:val="en-GB"/>
+        </w:rPr>
+      </w:pPr>
     </w:p>
     <w:p>
       <w:pPr>
@@ -2649,71 +2764,12 @@
           <w:lang w:val="en-GB"/>
         </w:rPr>
       </w:pPr>
-      <w:bookmarkStart w:id="3" w:name="_Toc52190696"/>
       <w:r>
         <w:rPr>
           <w:lang w:val="en-GB"/>
         </w:rPr>
         <w:lastRenderedPageBreak/>
-        <w:t>Research</w:t>
-      </w:r>
-      <w:bookmarkEnd w:id="3"/>
-      <w:r>
-        <w:rPr>
-          <w:lang w:val="en-GB"/>
-        </w:rPr>
-        <w:t xml:space="preserve"> </w:t>
-      </w:r>
-    </w:p>
-    <w:p>
-      <w:pPr>
-        <w:rPr>
-          <w:lang w:val="en-GB"/>
-        </w:rPr>
-      </w:pPr>
-      <w:r>
-        <w:rPr>
-          <w:lang w:val="en-GB"/>
-        </w:rPr>
-        <w:t xml:space="preserve">In this chapter or in these chapters you write/ show all the details that are required to </w:t>
-      </w:r>
-      <w:r>
-        <w:rPr>
-          <w:lang w:val="en-GB"/>
-        </w:rPr>
-        <w:t xml:space="preserve">“prove” </w:t>
-      </w:r>
-      <w:r>
-        <w:rPr>
-          <w:lang w:val="en-GB"/>
-        </w:rPr>
-        <w:t xml:space="preserve">your hypothesis. This should be sufficiently detailed and precise such that your fellow students are able to repeat the research and establish the same results and conclusions. </w:t>
-      </w:r>
-    </w:p>
-    <w:p>
-      <w:pPr>
-        <w:rPr>
-          <w:lang w:val="en-GB"/>
-        </w:rPr>
-      </w:pPr>
-    </w:p>
-    <w:p>
-      <w:pPr>
-        <w:rPr>
-          <w:lang w:val="en-GB"/>
-        </w:rPr>
-      </w:pPr>
-      <w:r>
-        <w:rPr>
-          <w:lang w:val="en-GB"/>
-        </w:rPr>
-        <w:t>When using large images or models you can use the appendix to improve the readability of your thesis: See the appendix</w:t>
-      </w:r>
-      <w:r>
-        <w:rPr>
-          <w:lang w:val="en-GB"/>
-        </w:rPr>
-        <w:t>.</w:t>
+        <w:t>Methodology</w:t>
       </w:r>
     </w:p>
     <w:p>
@@ -2773,28 +2829,6 @@
     <w:p>
       <w:pPr>
         <w:rPr>
-          <w:strike/>
-          <w:lang w:val="en-GB"/>
-        </w:rPr>
-      </w:pPr>
-      <w:r>
-        <w:rPr>
-          <w:strike/>
-          <w:lang w:val="en-GB"/>
-        </w:rPr>
-        <w:t>It has been shown from the metrics that the robust model has a slight deviance in performance compared to the base model. The reason for this might be that the complex grammar that is used in ATC communication is too detrimental to performance. Even a model that is trained on more noisy data is not able to significantly increase performance.</w:t>
-      </w:r>
-      <w:r>
-        <w:rPr>
-          <w:strike/>
-          <w:lang w:val="en-GB"/>
-        </w:rPr>
-        <w:t xml:space="preserve"> </w:t>
-      </w:r>
-    </w:p>
-    <w:p>
-      <w:pPr>
-        <w:rPr>
           <w:b/>
           <w:bCs/>
           <w:lang w:val="en-GB"/>
@@ -2836,33 +2870,342 @@
           <w:bCs/>
           <w:lang w:val="en-GB"/>
         </w:rPr>
-        <w:t>Training</w:t>
-      </w:r>
-      <w:r>
+        <w:t>Training (Fine-tuning)</w:t>
+      </w:r>
+    </w:p>
+    <w:p>
+      <w:pPr>
         <w:rPr>
           <w:b/>
           <w:bCs/>
           <w:lang w:val="en-GB"/>
         </w:rPr>
-        <w:t xml:space="preserve"> (Fine-tuning)</w:t>
-      </w:r>
-    </w:p>
-    <w:p>
-      <w:pPr>
+      </w:pPr>
+      <w:r>
         <w:rPr>
           <w:b/>
           <w:bCs/>
           <w:lang w:val="en-GB"/>
         </w:rPr>
-      </w:pPr>
-      <w:r>
+        <w:t>Addition Language model</w:t>
+      </w:r>
+    </w:p>
+    <w:p>
+      <w:pPr>
+        <w:rPr>
+          <w:lang w:val="en-GB"/>
+        </w:rPr>
+      </w:pPr>
+    </w:p>
+    <w:p>
+      <w:pPr>
+        <w:rPr>
+          <w:lang w:val="en-GB"/>
+        </w:rPr>
+      </w:pPr>
+    </w:p>
+    <w:p>
+      <w:pPr>
+        <w:rPr>
+          <w:lang w:val="en-GB"/>
+        </w:rPr>
+      </w:pPr>
+    </w:p>
+    <w:p>
+      <w:pPr>
+        <w:rPr>
+          <w:lang w:val="en-GB"/>
+        </w:rPr>
+      </w:pPr>
+    </w:p>
+    <w:p>
+      <w:pPr>
+        <w:rPr>
+          <w:lang w:val="en-GB"/>
+        </w:rPr>
+      </w:pPr>
+    </w:p>
+    <w:p>
+      <w:pPr>
+        <w:rPr>
+          <w:lang w:val="en-GB"/>
+        </w:rPr>
+      </w:pPr>
+    </w:p>
+    <w:p>
+      <w:pPr>
+        <w:rPr>
+          <w:lang w:val="en-GB"/>
+        </w:rPr>
+      </w:pPr>
+    </w:p>
+    <w:p>
+      <w:pPr>
+        <w:rPr>
+          <w:lang w:val="en-GB"/>
+        </w:rPr>
+      </w:pPr>
+    </w:p>
+    <w:p>
+      <w:pPr>
+        <w:rPr>
+          <w:lang w:val="en-GB"/>
+        </w:rPr>
+      </w:pPr>
+    </w:p>
+    <w:p>
+      <w:pPr>
+        <w:rPr>
+          <w:lang w:val="en-GB"/>
+        </w:rPr>
+      </w:pPr>
+    </w:p>
+    <w:p>
+      <w:pPr>
+        <w:rPr>
+          <w:lang w:val="en-GB"/>
+        </w:rPr>
+      </w:pPr>
+    </w:p>
+    <w:p>
+      <w:pPr>
+        <w:rPr>
+          <w:lang w:val="en-GB"/>
+        </w:rPr>
+      </w:pPr>
+    </w:p>
+    <w:p>
+      <w:pPr>
+        <w:rPr>
+          <w:lang w:val="en-GB"/>
+        </w:rPr>
+      </w:pPr>
+    </w:p>
+    <w:p>
+      <w:pPr>
+        <w:rPr>
+          <w:lang w:val="en-GB"/>
+        </w:rPr>
+      </w:pPr>
+    </w:p>
+    <w:p>
+      <w:pPr>
+        <w:rPr>
+          <w:lang w:val="en-GB"/>
+        </w:rPr>
+      </w:pPr>
+    </w:p>
+    <w:p>
+      <w:pPr>
+        <w:pStyle w:val="Heading1"/>
+        <w:rPr>
+          <w:lang w:val="en-GB"/>
+        </w:rPr>
+      </w:pPr>
+      <w:r>
+        <w:rPr>
+          <w:lang w:val="en-GB"/>
+        </w:rPr>
+        <w:lastRenderedPageBreak/>
+        <w:t>Experiments</w:t>
+      </w:r>
+    </w:p>
+    <w:p>
+      <w:pPr>
+        <w:pStyle w:val="Heading2"/>
+        <w:rPr>
+          <w:lang w:val="en-GB"/>
+        </w:rPr>
+      </w:pPr>
+      <w:r>
+        <w:rPr>
+          <w:lang w:val="en-GB"/>
+        </w:rPr>
+        <w:t>Data</w:t>
+      </w:r>
+    </w:p>
+    <w:p>
+      <w:pPr>
+        <w:pStyle w:val="Heading2"/>
+        <w:rPr>
+          <w:lang w:val="en-GB"/>
+        </w:rPr>
+      </w:pPr>
+      <w:r>
+        <w:rPr>
+          <w:lang w:val="en-GB"/>
+        </w:rPr>
+        <w:t>Settings</w:t>
+      </w:r>
+    </w:p>
+    <w:p>
+      <w:pPr>
+        <w:rPr>
+          <w:lang w:val="en-GB"/>
+        </w:rPr>
+      </w:pPr>
+      <w:r>
+        <w:rPr>
+          <w:lang w:val="en-GB"/>
+        </w:rPr>
+        <w:t xml:space="preserve">In this chapter or in these chapters you write/ show all the details that are required to </w:t>
+      </w:r>
+      <w:r>
+        <w:rPr>
+          <w:lang w:val="en-GB"/>
+        </w:rPr>
+        <w:t xml:space="preserve">“prove” </w:t>
+      </w:r>
+      <w:r>
+        <w:rPr>
+          <w:lang w:val="en-GB"/>
+        </w:rPr>
+        <w:t xml:space="preserve">your hypothesis. This should be sufficiently detailed and precise such that your fellow students are able to repeat the research and establish the same results and conclusions. </w:t>
+      </w:r>
+    </w:p>
+    <w:p>
+      <w:pPr>
         <w:rPr>
           <w:b/>
           <w:bCs/>
           <w:lang w:val="en-GB"/>
         </w:rPr>
-        <w:t>Addition Language model</w:t>
-      </w:r>
+      </w:pPr>
+    </w:p>
+    <w:p>
+      <w:pPr>
+        <w:rPr>
+          <w:b/>
+          <w:bCs/>
+          <w:lang w:val="en-GB"/>
+        </w:rPr>
+      </w:pPr>
+    </w:p>
+    <w:p>
+      <w:pPr>
+        <w:rPr>
+          <w:b/>
+          <w:bCs/>
+          <w:lang w:val="en-GB"/>
+        </w:rPr>
+      </w:pPr>
+    </w:p>
+    <w:p>
+      <w:pPr>
+        <w:rPr>
+          <w:b/>
+          <w:bCs/>
+          <w:lang w:val="en-GB"/>
+        </w:rPr>
+      </w:pPr>
+    </w:p>
+    <w:p>
+      <w:pPr>
+        <w:rPr>
+          <w:b/>
+          <w:bCs/>
+          <w:lang w:val="en-GB"/>
+        </w:rPr>
+      </w:pPr>
+    </w:p>
+    <w:p>
+      <w:pPr>
+        <w:rPr>
+          <w:b/>
+          <w:bCs/>
+          <w:lang w:val="en-GB"/>
+        </w:rPr>
+      </w:pPr>
+    </w:p>
+    <w:p>
+      <w:pPr>
+        <w:rPr>
+          <w:b/>
+          <w:bCs/>
+          <w:lang w:val="en-GB"/>
+        </w:rPr>
+      </w:pPr>
+    </w:p>
+    <w:p>
+      <w:pPr>
+        <w:rPr>
+          <w:b/>
+          <w:bCs/>
+          <w:lang w:val="en-GB"/>
+        </w:rPr>
+      </w:pPr>
+    </w:p>
+    <w:p>
+      <w:pPr>
+        <w:rPr>
+          <w:b/>
+          <w:bCs/>
+          <w:lang w:val="en-GB"/>
+        </w:rPr>
+      </w:pPr>
+    </w:p>
+    <w:p>
+      <w:pPr>
+        <w:rPr>
+          <w:b/>
+          <w:bCs/>
+          <w:lang w:val="en-GB"/>
+        </w:rPr>
+      </w:pPr>
+    </w:p>
+    <w:p>
+      <w:pPr>
+        <w:rPr>
+          <w:b/>
+          <w:bCs/>
+          <w:lang w:val="en-GB"/>
+        </w:rPr>
+      </w:pPr>
+    </w:p>
+    <w:p>
+      <w:pPr>
+        <w:rPr>
+          <w:b/>
+          <w:bCs/>
+          <w:lang w:val="en-GB"/>
+        </w:rPr>
+      </w:pPr>
+    </w:p>
+    <w:p>
+      <w:pPr>
+        <w:rPr>
+          <w:b/>
+          <w:bCs/>
+          <w:lang w:val="en-GB"/>
+        </w:rPr>
+      </w:pPr>
+    </w:p>
+    <w:p>
+      <w:pPr>
+        <w:rPr>
+          <w:b/>
+          <w:bCs/>
+          <w:lang w:val="en-GB"/>
+        </w:rPr>
+      </w:pPr>
+    </w:p>
+    <w:p>
+      <w:pPr>
+        <w:rPr>
+          <w:b/>
+          <w:bCs/>
+          <w:lang w:val="en-GB"/>
+        </w:rPr>
+      </w:pPr>
+    </w:p>
+    <w:p>
+      <w:pPr>
+        <w:rPr>
+          <w:b/>
+          <w:bCs/>
+          <w:lang w:val="en-GB"/>
+        </w:rPr>
+      </w:pPr>
     </w:p>
     <w:p>
       <w:pPr>
@@ -2875,64 +3218,30 @@
         <w:rPr>
           <w:lang w:val="en-GB"/>
         </w:rPr>
-        <w:t>Results? Or combine with research?</w:t>
-      </w:r>
-    </w:p>
-    <w:p>
-      <w:pPr>
-        <w:ind w:left="2880"/>
-        <w:rPr>
-          <w:lang w:val="en-GB"/>
-        </w:rPr>
-      </w:pPr>
-      <w:r>
-        <w:rPr>
-          <w:lang w:val="en-GB"/>
-        </w:rPr>
-        <w:br w:type="page"/>
-      </w:r>
-    </w:p>
-    <w:p>
-      <w:pPr>
-        <w:pStyle w:val="Heading1"/>
-        <w:rPr>
-          <w:lang w:val="en-GB"/>
-        </w:rPr>
-      </w:pPr>
-      <w:bookmarkStart w:id="4" w:name="_Toc52190697"/>
-      <w:r>
-        <w:rPr>
-          <w:lang w:val="en-GB"/>
-        </w:rPr>
         <w:lastRenderedPageBreak/>
-        <w:t>Conclusions</w:t>
-      </w:r>
-      <w:bookmarkEnd w:id="4"/>
-    </w:p>
-    <w:p>
-      <w:pPr>
-        <w:rPr>
-          <w:lang w:val="en-GB"/>
-        </w:rPr>
-      </w:pPr>
-      <w:r>
-        <w:rPr>
-          <w:lang w:val="en-GB"/>
-        </w:rPr>
-        <w:t>In this chapter you present all conclusions that can be drawn from the preceding chapters.</w:t>
-      </w:r>
-    </w:p>
-    <w:p>
-      <w:pPr>
-        <w:rPr>
-          <w:lang w:val="en-GB"/>
-        </w:rPr>
-      </w:pPr>
-      <w:r>
-        <w:rPr>
-          <w:lang w:val="en-GB"/>
-        </w:rPr>
-        <w:t>It should not introduce any new material or theories; these should have been written down earlier in the thesis. Because of this, your conclusion can be brief and to the point.</w:t>
+        <w:t>Results</w:t>
+      </w:r>
+    </w:p>
+    <w:p>
+      <w:pPr>
+        <w:rPr>
+          <w:strike/>
+          <w:lang w:val="en-GB"/>
+        </w:rPr>
+      </w:pPr>
+      <w:r>
+        <w:rPr>
+          <w:strike/>
+          <w:lang w:val="en-GB"/>
+        </w:rPr>
+        <w:t>It has been shown from the metrics that the robust model has a slight deviance in performance compared to the base model. The reason for this might be that the complex grammar that is used in ATC communication is too detrimental to performance. Even a model that is trained on more noisy data is not able to significantly increase performance.</w:t>
+      </w:r>
+      <w:r>
+        <w:rPr>
+          <w:strike/>
+          <w:lang w:val="en-GB"/>
+        </w:rPr>
+        <w:t xml:space="preserve"> </w:t>
       </w:r>
     </w:p>
     <w:p>
@@ -2992,6 +3301,163 @@
     <w:p>
       <w:pPr>
         <w:rPr>
+          <w:lang w:val="en-GB"/>
+        </w:rPr>
+      </w:pPr>
+    </w:p>
+    <w:p>
+      <w:pPr>
+        <w:rPr>
+          <w:lang w:val="en-GB"/>
+        </w:rPr>
+      </w:pPr>
+    </w:p>
+    <w:p>
+      <w:pPr>
+        <w:rPr>
+          <w:lang w:val="en-GB"/>
+        </w:rPr>
+      </w:pPr>
+    </w:p>
+    <w:p>
+      <w:pPr>
+        <w:rPr>
+          <w:lang w:val="en-GB"/>
+        </w:rPr>
+      </w:pPr>
+    </w:p>
+    <w:p>
+      <w:pPr>
+        <w:rPr>
+          <w:lang w:val="en-GB"/>
+        </w:rPr>
+      </w:pPr>
+    </w:p>
+    <w:p>
+      <w:pPr>
+        <w:rPr>
+          <w:lang w:val="en-GB"/>
+        </w:rPr>
+      </w:pPr>
+    </w:p>
+    <w:p>
+      <w:pPr>
+        <w:rPr>
+          <w:lang w:val="en-GB"/>
+        </w:rPr>
+      </w:pPr>
+    </w:p>
+    <w:p>
+      <w:pPr>
+        <w:rPr>
+          <w:lang w:val="en-GB"/>
+        </w:rPr>
+      </w:pPr>
+    </w:p>
+    <w:p>
+      <w:pPr>
+        <w:rPr>
+          <w:lang w:val="en-GB"/>
+        </w:rPr>
+      </w:pPr>
+    </w:p>
+    <w:p>
+      <w:pPr>
+        <w:rPr>
+          <w:lang w:val="en-GB"/>
+        </w:rPr>
+      </w:pPr>
+    </w:p>
+    <w:p>
+      <w:pPr>
+        <w:rPr>
+          <w:lang w:val="en-GB"/>
+        </w:rPr>
+      </w:pPr>
+    </w:p>
+    <w:p>
+      <w:pPr>
+        <w:rPr>
+          <w:lang w:val="en-GB"/>
+        </w:rPr>
+      </w:pPr>
+    </w:p>
+    <w:p>
+      <w:pPr>
+        <w:rPr>
+          <w:lang w:val="en-GB"/>
+        </w:rPr>
+      </w:pPr>
+    </w:p>
+    <w:p>
+      <w:pPr>
+        <w:rPr>
+          <w:lang w:val="en-GB"/>
+        </w:rPr>
+      </w:pPr>
+    </w:p>
+    <w:p>
+      <w:pPr>
+        <w:rPr>
+          <w:lang w:val="en-GB"/>
+        </w:rPr>
+      </w:pPr>
+    </w:p>
+    <w:p>
+      <w:pPr>
+        <w:rPr>
+          <w:lang w:val="en-GB"/>
+        </w:rPr>
+      </w:pPr>
+      <w:bookmarkStart w:id="3" w:name="_GoBack"/>
+      <w:bookmarkEnd w:id="3"/>
+    </w:p>
+    <w:p>
+      <w:pPr>
+        <w:pStyle w:val="Heading1"/>
+        <w:rPr>
+          <w:lang w:val="en-GB"/>
+        </w:rPr>
+      </w:pPr>
+      <w:bookmarkStart w:id="4" w:name="_Toc52190697"/>
+      <w:r>
+        <w:rPr>
+          <w:lang w:val="en-GB"/>
+        </w:rPr>
+        <w:lastRenderedPageBreak/>
+        <w:t>Conclusions</w:t>
+      </w:r>
+      <w:bookmarkEnd w:id="4"/>
+    </w:p>
+    <w:p>
+      <w:pPr>
+        <w:rPr>
+          <w:lang w:val="en-GB"/>
+        </w:rPr>
+      </w:pPr>
+      <w:r>
+        <w:rPr>
+          <w:lang w:val="en-GB"/>
+        </w:rPr>
+        <w:t>In this chapter you present all conclusions that can be drawn from the preceding chapters.</w:t>
+      </w:r>
+    </w:p>
+    <w:p>
+      <w:pPr>
+        <w:rPr>
+          <w:lang w:val="en-GB"/>
+        </w:rPr>
+      </w:pPr>
+      <w:r>
+        <w:rPr>
+          <w:lang w:val="en-GB"/>
+        </w:rPr>
+        <w:t>It should not introduce any new material or theories; these should have been written down earlier in the thesis. Because of this, your conclusion can be brief and to the point.</w:t>
+      </w:r>
+    </w:p>
+    <w:p>
+      <w:pPr>
+        <w:rPr>
           <w:color w:val="FF0000"/>
           <w:lang w:val="en-GB"/>
         </w:rPr>
@@ -3070,6 +3536,42 @@
         </w:rPr>
         <w:t>hyperparameters have not been tuned for our ATC data.</w:t>
       </w:r>
+    </w:p>
+    <w:p>
+      <w:pPr>
+        <w:pStyle w:val="ListParagraph"/>
+        <w:numPr>
+          <w:ilvl w:val="0"/>
+          <w:numId w:val="30"/>
+        </w:numPr>
+        <w:rPr>
+          <w:color w:val="FF0000"/>
+          <w:lang w:val="en-GB"/>
+        </w:rPr>
+      </w:pPr>
+      <w:r>
+        <w:rPr>
+          <w:color w:val="FF0000"/>
+          <w:lang w:val="en-GB"/>
+        </w:rPr>
+        <w:t xml:space="preserve">Add LM to </w:t>
+      </w:r>
+      <w:r>
+        <w:rPr>
+          <w:color w:val="FF0000"/>
+          <w:lang w:val="en-GB"/>
+        </w:rPr>
+        <w:t>lower finetuned models to see the performance difference</w:t>
+      </w:r>
+    </w:p>
+    <w:p>
+      <w:pPr>
+        <w:pStyle w:val="ListParagraph"/>
+        <w:rPr>
+          <w:color w:val="FF0000"/>
+          <w:lang w:val="en-GB"/>
+        </w:rPr>
+      </w:pPr>
     </w:p>
     <w:p>
       <w:pPr>
@@ -3169,6 +3671,7 @@
           <w:docPartUnique/>
         </w:docPartObj>
       </w:sdtPr>
+      <w:sdtEndPr/>
       <w:sdtContent>
         <w:p>
           <w:pPr>
@@ -3190,6 +3693,7 @@
             <w:id w:val="111145805"/>
             <w:bibliography/>
           </w:sdtPr>
+          <w:sdtEndPr/>
           <w:sdtContent>
             <w:p>
               <w:pPr>
@@ -3268,7 +3772,7 @@
 </file>
 
 <file path=word/endnotes.xml><?xml version="1.0" encoding="utf-8"?>
-<w:endnotes xmlns:wpc="http://schemas.microsoft.com/office/word/2010/wordprocessingCanvas" xmlns:cx="http://schemas.microsoft.com/office/drawing/2014/chartex" xmlns:cx1="http://schemas.microsoft.com/office/drawing/2015/9/8/chartex" xmlns:cx2="http://schemas.microsoft.com/office/drawing/2015/10/21/chartex" xmlns:cx3="http://schemas.microsoft.com/office/drawing/2016/5/9/chartex" xmlns:cx4="http://schemas.microsoft.com/office/drawing/2016/5/10/chartex" xmlns:cx5="http://schemas.microsoft.com/office/drawing/2016/5/11/chartex" xmlns:cx6="http://schemas.microsoft.com/office/drawing/2016/5/12/chartex" xmlns:cx7="http://schemas.microsoft.com/office/drawing/2016/5/13/chartex" xmlns:cx8="http://schemas.microsoft.com/office/drawing/2016/5/14/chartex" xmlns:mc="http://schemas.openxmlformats.org/markup-compatibility/2006" xmlns:aink="http://schemas.microsoft.com/office/drawing/2016/ink" xmlns:am3d="http://schemas.microsoft.com/office/drawing/2017/model3d" xmlns:o="urn:schemas-microsoft-com:office:office" xmlns:oel="http://schemas.microsoft.com/office/2019/extlst" xmlns:r="http://schemas.openxmlformats.org/officeDocument/2006/relationships" xmlns:m="http://schemas.openxmlformats.org/officeDocument/2006/math" xmlns:v="urn:schemas-microsoft-com:vml" xmlns:wp14="http://schemas.microsoft.com/office/word/2010/wordprocessingDrawing" xmlns:wp="http://schemas.openxmlformats.org/drawingml/2006/wordprocessingDrawing" xmlns:w10="urn:schemas-microsoft-com:office:word" xmlns:w="http://schemas.openxmlformats.org/wordprocessingml/2006/main" xmlns:w14="http://schemas.microsoft.com/office/word/2010/wordml" xmlns:w15="http://schemas.microsoft.com/office/word/2012/wordml" xmlns:w16cex="http://schemas.microsoft.com/office/word/2018/wordml/cex" xmlns:w16cid="http://schemas.microsoft.com/office/word/2016/wordml/cid" xmlns:w16="http://schemas.microsoft.com/office/word/2018/wordml" xmlns:w16sdtdh="http://schemas.microsoft.com/office/word/2020/wordml/sdtdatahash" xmlns:w16se="http://schemas.microsoft.com/office/word/2015/wordml/symex" xmlns:wpg="http://schemas.microsoft.com/office/word/2010/wordprocessingGroup" xmlns:wpi="http://schemas.microsoft.com/office/word/2010/wordprocessingInk" xmlns:wne="http://schemas.microsoft.com/office/word/2006/wordml" xmlns:wps="http://schemas.microsoft.com/office/word/2010/wordprocessingShape" mc:Ignorable="w14 w15 w16se w16cid w16 w16cex w16sdtdh wp14">
+<w:endnotes xmlns:wpc="http://schemas.microsoft.com/office/word/2010/wordprocessingCanvas" xmlns:cx="http://schemas.microsoft.com/office/drawing/2014/chartex" xmlns:cx1="http://schemas.microsoft.com/office/drawing/2015/9/8/chartex" xmlns:cx2="http://schemas.microsoft.com/office/drawing/2015/10/21/chartex" xmlns:cx3="http://schemas.microsoft.com/office/drawing/2016/5/9/chartex" xmlns:cx4="http://schemas.microsoft.com/office/drawing/2016/5/10/chartex" xmlns:cx5="http://schemas.microsoft.com/office/drawing/2016/5/11/chartex" xmlns:cx6="http://schemas.microsoft.com/office/drawing/2016/5/12/chartex" xmlns:cx7="http://schemas.microsoft.com/office/drawing/2016/5/13/chartex" xmlns:cx8="http://schemas.microsoft.com/office/drawing/2016/5/14/chartex" xmlns:mc="http://schemas.openxmlformats.org/markup-compatibility/2006" xmlns:aink="http://schemas.microsoft.com/office/drawing/2016/ink" xmlns:am3d="http://schemas.microsoft.com/office/drawing/2017/model3d" xmlns:o="urn:schemas-microsoft-com:office:office" xmlns:r="http://schemas.openxmlformats.org/officeDocument/2006/relationships" xmlns:m="http://schemas.openxmlformats.org/officeDocument/2006/math" xmlns:v="urn:schemas-microsoft-com:vml" xmlns:wp14="http://schemas.microsoft.com/office/word/2010/wordprocessingDrawing" xmlns:wp="http://schemas.openxmlformats.org/drawingml/2006/wordprocessingDrawing" xmlns:w10="urn:schemas-microsoft-com:office:word" xmlns:w="http://schemas.openxmlformats.org/wordprocessingml/2006/main" xmlns:w14="http://schemas.microsoft.com/office/word/2010/wordml" xmlns:w15="http://schemas.microsoft.com/office/word/2012/wordml" xmlns:w16cid="http://schemas.microsoft.com/office/word/2016/wordml/cid" xmlns:w16se="http://schemas.microsoft.com/office/word/2015/wordml/symex" xmlns:wpg="http://schemas.microsoft.com/office/word/2010/wordprocessingGroup" xmlns:wpi="http://schemas.microsoft.com/office/word/2010/wordprocessingInk" xmlns:wne="http://schemas.microsoft.com/office/word/2006/wordml" xmlns:wps="http://schemas.microsoft.com/office/word/2010/wordprocessingShape" mc:Ignorable="w14 w15 w16se w16cid wp14">
   <w:endnote w:type="separator" w:id="-1">
     <w:p>
       <w:pPr>
@@ -3297,7 +3801,7 @@
 </file>
 
 <file path=word/footer1.xml><?xml version="1.0" encoding="utf-8"?>
-<w:ftr xmlns:wpc="http://schemas.microsoft.com/office/word/2010/wordprocessingCanvas" xmlns:cx="http://schemas.microsoft.com/office/drawing/2014/chartex" xmlns:cx1="http://schemas.microsoft.com/office/drawing/2015/9/8/chartex" xmlns:cx2="http://schemas.microsoft.com/office/drawing/2015/10/21/chartex" xmlns:cx3="http://schemas.microsoft.com/office/drawing/2016/5/9/chartex" xmlns:cx4="http://schemas.microsoft.com/office/drawing/2016/5/10/chartex" xmlns:cx5="http://schemas.microsoft.com/office/drawing/2016/5/11/chartex" xmlns:cx6="http://schemas.microsoft.com/office/drawing/2016/5/12/chartex" xmlns:cx7="http://schemas.microsoft.com/office/drawing/2016/5/13/chartex" xmlns:cx8="http://schemas.microsoft.com/office/drawing/2016/5/14/chartex" xmlns:mc="http://schemas.openxmlformats.org/markup-compatibility/2006" xmlns:aink="http://schemas.microsoft.com/office/drawing/2016/ink" xmlns:am3d="http://schemas.microsoft.com/office/drawing/2017/model3d" xmlns:o="urn:schemas-microsoft-com:office:office" xmlns:oel="http://schemas.microsoft.com/office/2019/extlst" xmlns:r="http://schemas.openxmlformats.org/officeDocument/2006/relationships" xmlns:m="http://schemas.openxmlformats.org/officeDocument/2006/math" xmlns:v="urn:schemas-microsoft-com:vml" xmlns:wp14="http://schemas.microsoft.com/office/word/2010/wordprocessingDrawing" xmlns:wp="http://schemas.openxmlformats.org/drawingml/2006/wordprocessingDrawing" xmlns:w10="urn:schemas-microsoft-com:office:word" xmlns:w="http://schemas.openxmlformats.org/wordprocessingml/2006/main" xmlns:w14="http://schemas.microsoft.com/office/word/2010/wordml" xmlns:w15="http://schemas.microsoft.com/office/word/2012/wordml" xmlns:w16cex="http://schemas.microsoft.com/office/word/2018/wordml/cex" xmlns:w16cid="http://schemas.microsoft.com/office/word/2016/wordml/cid" xmlns:w16="http://schemas.microsoft.com/office/word/2018/wordml" xmlns:w16sdtdh="http://schemas.microsoft.com/office/word/2020/wordml/sdtdatahash" xmlns:w16se="http://schemas.microsoft.com/office/word/2015/wordml/symex" xmlns:wpg="http://schemas.microsoft.com/office/word/2010/wordprocessingGroup" xmlns:wpi="http://schemas.microsoft.com/office/word/2010/wordprocessingInk" xmlns:wne="http://schemas.microsoft.com/office/word/2006/wordml" xmlns:wps="http://schemas.microsoft.com/office/word/2010/wordprocessingShape" mc:Ignorable="w14 w15 w16se w16cid w16 w16cex w16sdtdh wp14">
+<w:ftr xmlns:wpc="http://schemas.microsoft.com/office/word/2010/wordprocessingCanvas" xmlns:cx="http://schemas.microsoft.com/office/drawing/2014/chartex" xmlns:cx1="http://schemas.microsoft.com/office/drawing/2015/9/8/chartex" xmlns:cx2="http://schemas.microsoft.com/office/drawing/2015/10/21/chartex" xmlns:cx3="http://schemas.microsoft.com/office/drawing/2016/5/9/chartex" xmlns:cx4="http://schemas.microsoft.com/office/drawing/2016/5/10/chartex" xmlns:cx5="http://schemas.microsoft.com/office/drawing/2016/5/11/chartex" xmlns:cx6="http://schemas.microsoft.com/office/drawing/2016/5/12/chartex" xmlns:cx7="http://schemas.microsoft.com/office/drawing/2016/5/13/chartex" xmlns:cx8="http://schemas.microsoft.com/office/drawing/2016/5/14/chartex" xmlns:mc="http://schemas.openxmlformats.org/markup-compatibility/2006" xmlns:aink="http://schemas.microsoft.com/office/drawing/2016/ink" xmlns:am3d="http://schemas.microsoft.com/office/drawing/2017/model3d" xmlns:o="urn:schemas-microsoft-com:office:office" xmlns:r="http://schemas.openxmlformats.org/officeDocument/2006/relationships" xmlns:m="http://schemas.openxmlformats.org/officeDocument/2006/math" xmlns:v="urn:schemas-microsoft-com:vml" xmlns:wp14="http://schemas.microsoft.com/office/word/2010/wordprocessingDrawing" xmlns:wp="http://schemas.openxmlformats.org/drawingml/2006/wordprocessingDrawing" xmlns:w10="urn:schemas-microsoft-com:office:word" xmlns:w="http://schemas.openxmlformats.org/wordprocessingml/2006/main" xmlns:w14="http://schemas.microsoft.com/office/word/2010/wordml" xmlns:w15="http://schemas.microsoft.com/office/word/2012/wordml" xmlns:w16cid="http://schemas.microsoft.com/office/word/2016/wordml/cid" xmlns:w16se="http://schemas.microsoft.com/office/word/2015/wordml/symex" xmlns:wpg="http://schemas.microsoft.com/office/word/2010/wordprocessingGroup" xmlns:wpi="http://schemas.microsoft.com/office/word/2010/wordprocessingInk" xmlns:wne="http://schemas.microsoft.com/office/word/2006/wordml" xmlns:wps="http://schemas.microsoft.com/office/word/2010/wordprocessingShape" mc:Ignorable="w14 w15 w16se w16cid wp14">
   <w:sdt>
     <w:sdtPr>
       <w:id w:val="-595635894"/>
@@ -3344,7 +3848,7 @@
 </file>
 
 <file path=word/footnotes.xml><?xml version="1.0" encoding="utf-8"?>
-<w:footnotes xmlns:wpc="http://schemas.microsoft.com/office/word/2010/wordprocessingCanvas" xmlns:cx="http://schemas.microsoft.com/office/drawing/2014/chartex" xmlns:cx1="http://schemas.microsoft.com/office/drawing/2015/9/8/chartex" xmlns:cx2="http://schemas.microsoft.com/office/drawing/2015/10/21/chartex" xmlns:cx3="http://schemas.microsoft.com/office/drawing/2016/5/9/chartex" xmlns:cx4="http://schemas.microsoft.com/office/drawing/2016/5/10/chartex" xmlns:cx5="http://schemas.microsoft.com/office/drawing/2016/5/11/chartex" xmlns:cx6="http://schemas.microsoft.com/office/drawing/2016/5/12/chartex" xmlns:cx7="http://schemas.microsoft.com/office/drawing/2016/5/13/chartex" xmlns:cx8="http://schemas.microsoft.com/office/drawing/2016/5/14/chartex" xmlns:mc="http://schemas.openxmlformats.org/markup-compatibility/2006" xmlns:aink="http://schemas.microsoft.com/office/drawing/2016/ink" xmlns:am3d="http://schemas.microsoft.com/office/drawing/2017/model3d" xmlns:o="urn:schemas-microsoft-com:office:office" xmlns:oel="http://schemas.microsoft.com/office/2019/extlst" xmlns:r="http://schemas.openxmlformats.org/officeDocument/2006/relationships" xmlns:m="http://schemas.openxmlformats.org/officeDocument/2006/math" xmlns:v="urn:schemas-microsoft-com:vml" xmlns:wp14="http://schemas.microsoft.com/office/word/2010/wordprocessingDrawing" xmlns:wp="http://schemas.openxmlformats.org/drawingml/2006/wordprocessingDrawing" xmlns:w10="urn:schemas-microsoft-com:office:word" xmlns:w="http://schemas.openxmlformats.org/wordprocessingml/2006/main" xmlns:w14="http://schemas.microsoft.com/office/word/2010/wordml" xmlns:w15="http://schemas.microsoft.com/office/word/2012/wordml" xmlns:w16cex="http://schemas.microsoft.com/office/word/2018/wordml/cex" xmlns:w16cid="http://schemas.microsoft.com/office/word/2016/wordml/cid" xmlns:w16="http://schemas.microsoft.com/office/word/2018/wordml" xmlns:w16sdtdh="http://schemas.microsoft.com/office/word/2020/wordml/sdtdatahash" xmlns:w16se="http://schemas.microsoft.com/office/word/2015/wordml/symex" xmlns:wpg="http://schemas.microsoft.com/office/word/2010/wordprocessingGroup" xmlns:wpi="http://schemas.microsoft.com/office/word/2010/wordprocessingInk" xmlns:wne="http://schemas.microsoft.com/office/word/2006/wordml" xmlns:wps="http://schemas.microsoft.com/office/word/2010/wordprocessingShape" mc:Ignorable="w14 w15 w16se w16cid w16 w16cex w16sdtdh wp14">
+<w:footnotes xmlns:wpc="http://schemas.microsoft.com/office/word/2010/wordprocessingCanvas" xmlns:cx="http://schemas.microsoft.com/office/drawing/2014/chartex" xmlns:cx1="http://schemas.microsoft.com/office/drawing/2015/9/8/chartex" xmlns:cx2="http://schemas.microsoft.com/office/drawing/2015/10/21/chartex" xmlns:cx3="http://schemas.microsoft.com/office/drawing/2016/5/9/chartex" xmlns:cx4="http://schemas.microsoft.com/office/drawing/2016/5/10/chartex" xmlns:cx5="http://schemas.microsoft.com/office/drawing/2016/5/11/chartex" xmlns:cx6="http://schemas.microsoft.com/office/drawing/2016/5/12/chartex" xmlns:cx7="http://schemas.microsoft.com/office/drawing/2016/5/13/chartex" xmlns:cx8="http://schemas.microsoft.com/office/drawing/2016/5/14/chartex" xmlns:mc="http://schemas.openxmlformats.org/markup-compatibility/2006" xmlns:aink="http://schemas.microsoft.com/office/drawing/2016/ink" xmlns:am3d="http://schemas.microsoft.com/office/drawing/2017/model3d" xmlns:o="urn:schemas-microsoft-com:office:office" xmlns:r="http://schemas.openxmlformats.org/officeDocument/2006/relationships" xmlns:m="http://schemas.openxmlformats.org/officeDocument/2006/math" xmlns:v="urn:schemas-microsoft-com:vml" xmlns:wp14="http://schemas.microsoft.com/office/word/2010/wordprocessingDrawing" xmlns:wp="http://schemas.openxmlformats.org/drawingml/2006/wordprocessingDrawing" xmlns:w10="urn:schemas-microsoft-com:office:word" xmlns:w="http://schemas.openxmlformats.org/wordprocessingml/2006/main" xmlns:w14="http://schemas.microsoft.com/office/word/2010/wordml" xmlns:w15="http://schemas.microsoft.com/office/word/2012/wordml" xmlns:w16cid="http://schemas.microsoft.com/office/word/2016/wordml/cid" xmlns:w16se="http://schemas.microsoft.com/office/word/2015/wordml/symex" xmlns:wpg="http://schemas.microsoft.com/office/word/2010/wordprocessingGroup" xmlns:wpi="http://schemas.microsoft.com/office/word/2010/wordprocessingInk" xmlns:wne="http://schemas.microsoft.com/office/word/2006/wordml" xmlns:wps="http://schemas.microsoft.com/office/word/2010/wordprocessingShape" mc:Ignorable="w14 w15 w16se w16cid wp14">
   <w:footnote w:type="separator" w:id="-1">
     <w:p>
       <w:pPr>
@@ -3373,7 +3877,7 @@
 </file>
 
 <file path=word/numbering.xml><?xml version="1.0" encoding="utf-8"?>
-<w:numbering xmlns:wpc="http://schemas.microsoft.com/office/word/2010/wordprocessingCanvas" xmlns:cx="http://schemas.microsoft.com/office/drawing/2014/chartex" xmlns:cx1="http://schemas.microsoft.com/office/drawing/2015/9/8/chartex" xmlns:cx2="http://schemas.microsoft.com/office/drawing/2015/10/21/chartex" xmlns:cx3="http://schemas.microsoft.com/office/drawing/2016/5/9/chartex" xmlns:cx4="http://schemas.microsoft.com/office/drawing/2016/5/10/chartex" xmlns:cx5="http://schemas.microsoft.com/office/drawing/2016/5/11/chartex" xmlns:cx6="http://schemas.microsoft.com/office/drawing/2016/5/12/chartex" xmlns:cx7="http://schemas.microsoft.com/office/drawing/2016/5/13/chartex" xmlns:cx8="http://schemas.microsoft.com/office/drawing/2016/5/14/chartex" xmlns:mc="http://schemas.openxmlformats.org/markup-compatibility/2006" xmlns:aink="http://schemas.microsoft.com/office/drawing/2016/ink" xmlns:am3d="http://schemas.microsoft.com/office/drawing/2017/model3d" xmlns:o="urn:schemas-microsoft-com:office:office" xmlns:oel="http://schemas.microsoft.com/office/2019/extlst" xmlns:r="http://schemas.openxmlformats.org/officeDocument/2006/relationships" xmlns:m="http://schemas.openxmlformats.org/officeDocument/2006/math" xmlns:v="urn:schemas-microsoft-com:vml" xmlns:wp14="http://schemas.microsoft.com/office/word/2010/wordprocessingDrawing" xmlns:wp="http://schemas.openxmlformats.org/drawingml/2006/wordprocessingDrawing" xmlns:w10="urn:schemas-microsoft-com:office:word" xmlns:w="http://schemas.openxmlformats.org/wordprocessingml/2006/main" xmlns:w14="http://schemas.microsoft.com/office/word/2010/wordml" xmlns:w15="http://schemas.microsoft.com/office/word/2012/wordml" xmlns:w16cex="http://schemas.microsoft.com/office/word/2018/wordml/cex" xmlns:w16cid="http://schemas.microsoft.com/office/word/2016/wordml/cid" xmlns:w16="http://schemas.microsoft.com/office/word/2018/wordml" xmlns:w16sdtdh="http://schemas.microsoft.com/office/word/2020/wordml/sdtdatahash" xmlns:w16se="http://schemas.microsoft.com/office/word/2015/wordml/symex" xmlns:wpg="http://schemas.microsoft.com/office/word/2010/wordprocessingGroup" xmlns:wpi="http://schemas.microsoft.com/office/word/2010/wordprocessingInk" xmlns:wne="http://schemas.microsoft.com/office/word/2006/wordml" xmlns:wps="http://schemas.microsoft.com/office/word/2010/wordprocessingShape" mc:Ignorable="w14 w15 w16se w16cid w16 w16cex w16sdtdh wp14">
+<w:numbering xmlns:wpc="http://schemas.microsoft.com/office/word/2010/wordprocessingCanvas" xmlns:cx="http://schemas.microsoft.com/office/drawing/2014/chartex" xmlns:cx1="http://schemas.microsoft.com/office/drawing/2015/9/8/chartex" xmlns:cx2="http://schemas.microsoft.com/office/drawing/2015/10/21/chartex" xmlns:cx3="http://schemas.microsoft.com/office/drawing/2016/5/9/chartex" xmlns:cx4="http://schemas.microsoft.com/office/drawing/2016/5/10/chartex" xmlns:cx5="http://schemas.microsoft.com/office/drawing/2016/5/11/chartex" xmlns:cx6="http://schemas.microsoft.com/office/drawing/2016/5/12/chartex" xmlns:cx7="http://schemas.microsoft.com/office/drawing/2016/5/13/chartex" xmlns:cx8="http://schemas.microsoft.com/office/drawing/2016/5/14/chartex" xmlns:mc="http://schemas.openxmlformats.org/markup-compatibility/2006" xmlns:aink="http://schemas.microsoft.com/office/drawing/2016/ink" xmlns:am3d="http://schemas.microsoft.com/office/drawing/2017/model3d" xmlns:o="urn:schemas-microsoft-com:office:office" xmlns:r="http://schemas.openxmlformats.org/officeDocument/2006/relationships" xmlns:m="http://schemas.openxmlformats.org/officeDocument/2006/math" xmlns:v="urn:schemas-microsoft-com:vml" xmlns:wp14="http://schemas.microsoft.com/office/word/2010/wordprocessingDrawing" xmlns:wp="http://schemas.openxmlformats.org/drawingml/2006/wordprocessingDrawing" xmlns:w10="urn:schemas-microsoft-com:office:word" xmlns:w="http://schemas.openxmlformats.org/wordprocessingml/2006/main" xmlns:w14="http://schemas.microsoft.com/office/word/2010/wordml" xmlns:w15="http://schemas.microsoft.com/office/word/2012/wordml" xmlns:w16cid="http://schemas.microsoft.com/office/word/2016/wordml/cid" xmlns:w16se="http://schemas.microsoft.com/office/word/2015/wordml/symex" xmlns:wpg="http://schemas.microsoft.com/office/word/2010/wordprocessingGroup" xmlns:wpi="http://schemas.microsoft.com/office/word/2010/wordprocessingInk" xmlns:wne="http://schemas.microsoft.com/office/word/2006/wordml" xmlns:wps="http://schemas.microsoft.com/office/word/2010/wordprocessingShape" mc:Ignorable="w14 w15 w16se w16cid wp14">
   <w:abstractNum w:abstractNumId="0" w15:restartNumberingAfterBreak="0">
     <w:nsid w:val="FFFFFF7C"/>
     <w:multiLevelType w:val="singleLevel"/>
@@ -5784,101 +6288,101 @@
       </w:rPr>
     </w:lvl>
   </w:abstractNum>
-  <w:num w:numId="1" w16cid:durableId="1937907083">
+  <w:num w:numId="1">
     <w:abstractNumId w:val="9"/>
   </w:num>
-  <w:num w:numId="2" w16cid:durableId="776173620">
+  <w:num w:numId="2">
     <w:abstractNumId w:val="19"/>
   </w:num>
-  <w:num w:numId="3" w16cid:durableId="1112553231">
+  <w:num w:numId="3">
     <w:abstractNumId w:val="24"/>
   </w:num>
-  <w:num w:numId="4" w16cid:durableId="139422005">
+  <w:num w:numId="4">
     <w:abstractNumId w:val="20"/>
   </w:num>
-  <w:num w:numId="5" w16cid:durableId="1726493115">
+  <w:num w:numId="5">
     <w:abstractNumId w:val="14"/>
   </w:num>
-  <w:num w:numId="6" w16cid:durableId="202520302">
+  <w:num w:numId="6">
     <w:abstractNumId w:val="7"/>
   </w:num>
-  <w:num w:numId="7" w16cid:durableId="695807950">
+  <w:num w:numId="7">
     <w:abstractNumId w:val="6"/>
   </w:num>
-  <w:num w:numId="8" w16cid:durableId="1188980756">
+  <w:num w:numId="8">
     <w:abstractNumId w:val="5"/>
   </w:num>
-  <w:num w:numId="9" w16cid:durableId="1007056598">
+  <w:num w:numId="9">
     <w:abstractNumId w:val="4"/>
   </w:num>
-  <w:num w:numId="10" w16cid:durableId="1046561142">
+  <w:num w:numId="10">
     <w:abstractNumId w:val="8"/>
   </w:num>
-  <w:num w:numId="11" w16cid:durableId="1380934451">
+  <w:num w:numId="11">
     <w:abstractNumId w:val="3"/>
   </w:num>
-  <w:num w:numId="12" w16cid:durableId="2030375876">
+  <w:num w:numId="12">
     <w:abstractNumId w:val="2"/>
   </w:num>
-  <w:num w:numId="13" w16cid:durableId="1643845740">
+  <w:num w:numId="13">
     <w:abstractNumId w:val="1"/>
   </w:num>
-  <w:num w:numId="14" w16cid:durableId="1651011008">
+  <w:num w:numId="14">
     <w:abstractNumId w:val="0"/>
   </w:num>
-  <w:num w:numId="15" w16cid:durableId="1317875104">
+  <w:num w:numId="15">
     <w:abstractNumId w:val="21"/>
   </w:num>
-  <w:num w:numId="16" w16cid:durableId="706949663">
+  <w:num w:numId="16">
     <w:abstractNumId w:val="28"/>
   </w:num>
-  <w:num w:numId="17" w16cid:durableId="630986482">
+  <w:num w:numId="17">
     <w:abstractNumId w:val="27"/>
   </w:num>
-  <w:num w:numId="18" w16cid:durableId="876623164">
+  <w:num w:numId="18">
     <w:abstractNumId w:val="15"/>
   </w:num>
-  <w:num w:numId="19" w16cid:durableId="1593274566">
+  <w:num w:numId="19">
     <w:abstractNumId w:val="10"/>
   </w:num>
-  <w:num w:numId="20" w16cid:durableId="2090687469">
+  <w:num w:numId="20">
     <w:abstractNumId w:val="12"/>
   </w:num>
-  <w:num w:numId="21" w16cid:durableId="1274820961">
+  <w:num w:numId="21">
     <w:abstractNumId w:val="16"/>
   </w:num>
-  <w:num w:numId="22" w16cid:durableId="1657952901">
+  <w:num w:numId="22">
     <w:abstractNumId w:val="26"/>
   </w:num>
-  <w:num w:numId="23" w16cid:durableId="1827234502">
+  <w:num w:numId="23">
     <w:abstractNumId w:val="13"/>
   </w:num>
-  <w:num w:numId="24" w16cid:durableId="1363049306">
+  <w:num w:numId="24">
     <w:abstractNumId w:val="11"/>
   </w:num>
-  <w:num w:numId="25" w16cid:durableId="1931544779">
+  <w:num w:numId="25">
     <w:abstractNumId w:val="29"/>
   </w:num>
-  <w:num w:numId="26" w16cid:durableId="932127113">
+  <w:num w:numId="26">
     <w:abstractNumId w:val="18"/>
   </w:num>
-  <w:num w:numId="27" w16cid:durableId="1060904026">
+  <w:num w:numId="27">
     <w:abstractNumId w:val="22"/>
   </w:num>
-  <w:num w:numId="28" w16cid:durableId="200097954">
+  <w:num w:numId="28">
     <w:abstractNumId w:val="23"/>
   </w:num>
-  <w:num w:numId="29" w16cid:durableId="399139647">
+  <w:num w:numId="29">
     <w:abstractNumId w:val="17"/>
   </w:num>
-  <w:num w:numId="30" w16cid:durableId="755902051">
+  <w:num w:numId="30">
     <w:abstractNumId w:val="25"/>
   </w:num>
 </w:numbering>
 </file>
 
 <file path=word/styles.xml><?xml version="1.0" encoding="utf-8"?>
-<w:styles xmlns:mc="http://schemas.openxmlformats.org/markup-compatibility/2006" xmlns:r="http://schemas.openxmlformats.org/officeDocument/2006/relationships" xmlns:w="http://schemas.openxmlformats.org/wordprocessingml/2006/main" xmlns:w14="http://schemas.microsoft.com/office/word/2010/wordml" xmlns:w15="http://schemas.microsoft.com/office/word/2012/wordml" xmlns:w16cex="http://schemas.microsoft.com/office/word/2018/wordml/cex" xmlns:w16cid="http://schemas.microsoft.com/office/word/2016/wordml/cid" xmlns:w16="http://schemas.microsoft.com/office/word/2018/wordml" xmlns:w16sdtdh="http://schemas.microsoft.com/office/word/2020/wordml/sdtdatahash" xmlns:w16se="http://schemas.microsoft.com/office/word/2015/wordml/symex" mc:Ignorable="w14 w15 w16se w16cid w16 w16cex w16sdtdh">
+<w:styles xmlns:mc="http://schemas.openxmlformats.org/markup-compatibility/2006" xmlns:r="http://schemas.openxmlformats.org/officeDocument/2006/relationships" xmlns:w="http://schemas.openxmlformats.org/wordprocessingml/2006/main" xmlns:w14="http://schemas.microsoft.com/office/word/2010/wordml" xmlns:w15="http://schemas.microsoft.com/office/word/2012/wordml" xmlns:w16cid="http://schemas.microsoft.com/office/word/2016/wordml/cid" xmlns:w16se="http://schemas.microsoft.com/office/word/2015/wordml/symex" mc:Ignorable="w14 w15 w16se w16cid">
   <w:docDefaults>
     <w:rPrDefault>
       <w:rPr>
@@ -5895,7 +6399,7 @@
       </w:pPr>
     </w:pPrDefault>
   </w:docDefaults>
-  <w:latentStyles w:defLockedState="0" w:defUIPriority="99" w:defSemiHidden="0" w:defUnhideWhenUsed="0" w:defQFormat="0" w:count="376">
+  <w:latentStyles w:defLockedState="0" w:defUIPriority="99" w:defSemiHidden="0" w:defUnhideWhenUsed="0" w:defQFormat="0" w:count="377">
     <w:lsdException w:name="Normal" w:uiPriority="0" w:qFormat="1"/>
     <w:lsdException w:name="heading 1" w:uiPriority="9" w:qFormat="1"/>
     <w:lsdException w:name="heading 2" w:semiHidden="1" w:uiPriority="9" w:unhideWhenUsed="1" w:qFormat="1"/>
@@ -6001,7 +6505,6 @@
     <w:lsdException w:name="HTML Sample" w:semiHidden="1" w:unhideWhenUsed="1"/>
     <w:lsdException w:name="HTML Typewriter" w:semiHidden="1" w:unhideWhenUsed="1"/>
     <w:lsdException w:name="HTML Variable" w:semiHidden="1" w:unhideWhenUsed="1"/>
-    <w:lsdException w:name="Normal Table" w:semiHidden="1" w:unhideWhenUsed="1"/>
     <w:lsdException w:name="annotation subject" w:semiHidden="1" w:unhideWhenUsed="1"/>
     <w:lsdException w:name="No List" w:semiHidden="1" w:unhideWhenUsed="1"/>
     <w:lsdException w:name="Outline List 1" w:semiHidden="1" w:unhideWhenUsed="1"/>
@@ -6048,10 +6551,8 @@
     <w:lsdException w:name="Table Subtle 2" w:semiHidden="1" w:unhideWhenUsed="1"/>
     <w:lsdException w:name="Table Web 1" w:semiHidden="1" w:unhideWhenUsed="1"/>
     <w:lsdException w:name="Table Web 2" w:semiHidden="1" w:unhideWhenUsed="1"/>
-    <w:lsdException w:name="Table Web 3" w:semiHidden="1" w:unhideWhenUsed="1"/>
     <w:lsdException w:name="Balloon Text" w:semiHidden="1" w:unhideWhenUsed="1"/>
     <w:lsdException w:name="Table Grid" w:uiPriority="39"/>
-    <w:lsdException w:name="Table Theme" w:semiHidden="1" w:unhideWhenUsed="1"/>
     <w:lsdException w:name="Placeholder Text" w:semiHidden="1"/>
     <w:lsdException w:name="No Spacing" w:semiHidden="1" w:uiPriority="1" w:unhideWhenUsed="1" w:qFormat="1"/>
     <w:lsdException w:name="Light Shading" w:uiPriority="60"/>
@@ -6272,6 +6773,7 @@
     <w:lsdException w:name="Hashtag" w:semiHidden="1" w:unhideWhenUsed="1"/>
     <w:lsdException w:name="Unresolved Mention" w:semiHidden="1" w:unhideWhenUsed="1"/>
     <w:lsdException w:name="Smart Link" w:semiHidden="1" w:unhideWhenUsed="1"/>
+    <w:lsdException w:name="Smart Link Error" w:semiHidden="1" w:unhideWhenUsed="1"/>
   </w:latentStyles>
   <w:style w:type="paragraph" w:default="1" w:styleId="Normal">
     <w:name w:val="Normal"/>
@@ -7509,7 +8011,7 @@
 </file>
 
 <file path=customXml/itemProps1.xml><?xml version="1.0" encoding="utf-8"?>
-<ds:datastoreItem xmlns:ds="http://schemas.openxmlformats.org/officeDocument/2006/customXml" ds:itemID="{626EC98F-DCEF-4B7C-8263-382D74545FD2}">
+<ds:datastoreItem xmlns:ds="http://schemas.openxmlformats.org/officeDocument/2006/customXml" ds:itemID="{586C332C-8532-48D9-9B4E-E728D8DCB800}">
   <ds:schemaRefs>
     <ds:schemaRef ds:uri="http://schemas.openxmlformats.org/officeDocument/2006/bibliography"/>
   </ds:schemaRefs>

</xml_diff>

<commit_message>
updated thesis - models
</commit_message>
<xml_diff>
--- a/Thesis Karan Chand.docx
+++ b/Thesis Karan Chand.docx
@@ -2849,7 +2849,21 @@
           <w:color w:val="auto"/>
           <w:lang w:val="en-GB"/>
         </w:rPr>
-        <w:t>How robust are pretrained and fine-tuned automatic speech recognition models on ATC data?</w:t>
+        <w:t xml:space="preserve">How robust are pretrained and fine-tuned </w:t>
+      </w:r>
+      <w:r>
+        <w:rPr>
+          <w:color w:val="auto"/>
+          <w:lang w:val="en-GB"/>
+        </w:rPr>
+        <w:t>ASR</w:t>
+      </w:r>
+      <w:r>
+        <w:rPr>
+          <w:color w:val="auto"/>
+          <w:lang w:val="en-GB"/>
+        </w:rPr>
+        <w:t xml:space="preserve"> models on ATC data?</w:t>
       </w:r>
     </w:p>
     <w:p>
@@ -3636,13 +3650,7 @@
         <w:rPr>
           <w:lang w:val="en-GB"/>
         </w:rPr>
-        <w:t xml:space="preserve">use of </w:t>
-      </w:r>
-      <w:r>
-        <w:rPr>
-          <w:lang w:val="en-GB"/>
-        </w:rPr>
-        <w:t>HuggingFace</w:t>
+        <w:t>use of HuggingFace</w:t>
       </w:r>
     </w:p>
     <w:p>
@@ -3787,19 +3795,7 @@
         <w:rPr>
           <w:lang w:val="en-GB"/>
         </w:rPr>
-        <w:t xml:space="preserve">. The </w:t>
-      </w:r>
-      <w:r>
-        <w:rPr>
-          <w:lang w:val="en-GB"/>
-        </w:rPr>
-        <w:t>HF</w:t>
-      </w:r>
-      <w:r>
-        <w:rPr>
-          <w:lang w:val="en-GB"/>
-        </w:rPr>
-        <w:t xml:space="preserve"> community provides a wide range of publicly </w:t>
+        <w:t xml:space="preserve">. The HF community provides a wide range of publicly </w:t>
       </w:r>
       <w:r>
         <w:rPr>
@@ -3811,25 +3807,25 @@
         <w:rPr>
           <w:lang w:val="en-GB"/>
         </w:rPr>
-        <w:t xml:space="preserve"> models and datasets that can be modified with ease and reuploaded to the </w:t>
-      </w:r>
-      <w:r>
-        <w:rPr>
-          <w:lang w:val="en-GB"/>
-        </w:rPr>
-        <w:t>HF</w:t>
-      </w:r>
-      <w:r>
-        <w:rPr>
-          <w:lang w:val="en-GB"/>
-        </w:rPr>
-        <w:t xml:space="preserve"> hub for public use.</w:t>
-      </w:r>
-      <w:r>
-        <w:rPr>
-          <w:lang w:val="en-GB"/>
-        </w:rPr>
-        <w:t xml:space="preserve"> Over 20 transformer tasks are available for use, e.g. ASR, image classification and text generation. </w:t>
+        <w:t xml:space="preserve"> models and datasets that can be modified with ease and reuploaded to the HF hub for public use.</w:t>
+      </w:r>
+      <w:r>
+        <w:rPr>
+          <w:lang w:val="en-GB"/>
+        </w:rPr>
+        <w:t xml:space="preserve"> Over 2</w:t>
+      </w:r>
+      <w:r>
+        <w:rPr>
+          <w:lang w:val="en-GB"/>
+        </w:rPr>
+        <w:t>5</w:t>
+      </w:r>
+      <w:r>
+        <w:rPr>
+          <w:lang w:val="en-GB"/>
+        </w:rPr>
+        <w:t xml:space="preserve"> transformer tasks are available for use, e.g. ASR, image classification and text generation. </w:t>
       </w:r>
       <w:r>
         <w:rPr>
@@ -3906,31 +3902,7 @@
         <w:rPr>
           <w:lang w:val="en-GB"/>
         </w:rPr>
-        <w:t>D</w:t>
-      </w:r>
-      <w:r>
-        <w:rPr>
-          <w:lang w:val="en-GB"/>
-        </w:rPr>
-        <w:t xml:space="preserve">ifferent platforms </w:t>
-      </w:r>
-      <w:r>
-        <w:rPr>
-          <w:lang w:val="en-GB"/>
-        </w:rPr>
-        <w:t>are</w:t>
-      </w:r>
-      <w:r>
-        <w:rPr>
-          <w:lang w:val="en-GB"/>
-        </w:rPr>
-        <w:t xml:space="preserve"> used</w:t>
-      </w:r>
-      <w:r>
-        <w:rPr>
-          <w:lang w:val="en-GB"/>
-        </w:rPr>
-        <w:t xml:space="preserve"> for the development of transcribing, evaluating, training and testing of ASR models. HF recommends using Google </w:t>
+        <w:t xml:space="preserve">Different platforms are used for the development of transcribing, evaluating, training and testing of ASR models. HF recommends using Google </w:t>
       </w:r>
       <w:proofErr w:type="spellStart"/>
       <w:r>
@@ -3976,58 +3948,58 @@
         <w:rPr>
           <w:lang w:val="en-GB"/>
         </w:rPr>
-        <w:t xml:space="preserve"> GPUs can be either T4, P100 or a K80. These </w:t>
+        <w:t xml:space="preserve"> GPUs can be either T4, P100 or a K80. These GPUs</w:t>
+      </w:r>
+      <w:r>
+        <w:rPr>
+          <w:lang w:val="en-GB"/>
+        </w:rPr>
+        <w:t xml:space="preserve"> </w:t>
+      </w:r>
+      <w:r>
+        <w:rPr>
+          <w:lang w:val="en-GB"/>
+        </w:rPr>
+        <w:t xml:space="preserve">are assigned by Google </w:t>
+      </w:r>
+      <w:proofErr w:type="spellStart"/>
+      <w:r>
+        <w:rPr>
+          <w:lang w:val="en-GB"/>
+        </w:rPr>
+        <w:t>Colab</w:t>
+      </w:r>
+      <w:proofErr w:type="spellEnd"/>
+      <w:r>
+        <w:rPr>
+          <w:lang w:val="en-GB"/>
+        </w:rPr>
+        <w:t xml:space="preserve"> and are unpredictable. </w:t>
+      </w:r>
+      <w:r>
+        <w:rPr>
+          <w:lang w:val="en-GB"/>
+        </w:rPr>
+        <w:t xml:space="preserve">Fine-tuning models and transcribing full datasets </w:t>
+      </w:r>
+      <w:r>
+        <w:rPr>
+          <w:lang w:val="en-GB"/>
+        </w:rPr>
+        <w:t xml:space="preserve">regularly </w:t>
+      </w:r>
+      <w:r>
+        <w:rPr>
+          <w:lang w:val="en-GB"/>
+        </w:rPr>
+        <w:t xml:space="preserve">exceed the resources (GPU ram, disk space and system ram) </w:t>
       </w:r>
       <w:r>
         <w:rPr>
           <w:lang w:val="en-GB"/>
         </w:rPr>
         <w:lastRenderedPageBreak/>
-        <w:t>GPUs</w:t>
-      </w:r>
-      <w:r>
-        <w:rPr>
-          <w:lang w:val="en-GB"/>
-        </w:rPr>
-        <w:t xml:space="preserve"> </w:t>
-      </w:r>
-      <w:r>
-        <w:rPr>
-          <w:lang w:val="en-GB"/>
-        </w:rPr>
-        <w:t xml:space="preserve">are assigned by Google </w:t>
-      </w:r>
-      <w:proofErr w:type="spellStart"/>
-      <w:r>
-        <w:rPr>
-          <w:lang w:val="en-GB"/>
-        </w:rPr>
-        <w:t>Colab</w:t>
-      </w:r>
-      <w:proofErr w:type="spellEnd"/>
-      <w:r>
-        <w:rPr>
-          <w:lang w:val="en-GB"/>
-        </w:rPr>
-        <w:t xml:space="preserve"> and are unpredictable. </w:t>
-      </w:r>
-      <w:r>
-        <w:rPr>
-          <w:lang w:val="en-GB"/>
-        </w:rPr>
-        <w:t xml:space="preserve">Fine-tuning models and transcribing full datasets </w:t>
-      </w:r>
-      <w:r>
-        <w:rPr>
-          <w:lang w:val="en-GB"/>
-        </w:rPr>
-        <w:t xml:space="preserve">regularly </w:t>
-      </w:r>
-      <w:r>
-        <w:rPr>
-          <w:lang w:val="en-GB"/>
-        </w:rPr>
-        <w:t xml:space="preserve">exceed the resources (GPU ram, disk space and system ram) made available by Google </w:t>
+        <w:t xml:space="preserve">made available by Google </w:t>
       </w:r>
       <w:proofErr w:type="spellStart"/>
       <w:r>
@@ -4098,15 +4070,7 @@
         <w:rPr>
           <w:lang w:val="en-GB"/>
         </w:rPr>
-        <w:t xml:space="preserve"> GTX 1080 is used for transcribing full datasets and training of models for more robust developm</w:t>
-      </w:r>
-      <w:bookmarkStart w:id="4" w:name="_GoBack"/>
-      <w:bookmarkEnd w:id="4"/>
-      <w:r>
-        <w:rPr>
-          <w:lang w:val="en-GB"/>
-        </w:rPr>
-        <w:t xml:space="preserve">ent. </w:t>
+        <w:t xml:space="preserve"> GTX 1080 is used for transcribing full datasets and training of models for more robust development. </w:t>
       </w:r>
     </w:p>
     <w:p>
@@ -4128,7 +4092,26 @@
           <w:lang w:val="en-GB"/>
         </w:rPr>
         <w:br/>
-        <w:t>There is a distinct shortage of publicly available data for ATC that can be used for ASR, as most datasets do not include transcriptions. Websites such as ‘</w:t>
+        <w:t>There is a distinct shortage of publicly available data for ATC that can be used for ASR, as most datasets do not include transcriptions</w:t>
+      </w:r>
+      <w:r>
+        <w:rPr>
+          <w:lang w:val="en-GB"/>
+        </w:rPr>
+        <w:t xml:space="preserve"> </w:t>
+      </w:r>
+      <w:r>
+        <w:rPr>
+          <w:color w:val="FF0000"/>
+          <w:lang w:val="en-GB"/>
+        </w:rPr>
+        <w:t>quote</w:t>
+      </w:r>
+      <w:r>
+        <w:rPr>
+          <w:lang w:val="en-GB"/>
+        </w:rPr>
+        <w:t>. Websites such as ‘</w:t>
       </w:r>
       <w:r>
         <w:rPr>
@@ -4142,25 +4125,33 @@
         <w:rPr>
           <w:lang w:val="en-GB"/>
         </w:rPr>
-        <w:t xml:space="preserve">’ provide, as the domain name implies, live and very recent ATC communication audio. Based on airport codes and frequencies, different radio communication is selected and listened to. This data does not include transcriptions and is therefore not suitable for training our models. Audio data is abundant and publicly available; however, </w:t>
-      </w:r>
-      <w:r>
-        <w:rPr>
-          <w:lang w:val="en-GB"/>
-        </w:rPr>
-        <w:t xml:space="preserve">audio </w:t>
-      </w:r>
-      <w:r>
-        <w:rPr>
-          <w:lang w:val="en-GB"/>
-        </w:rPr>
-        <w:t>data has to be manually transcribed, which is costly and time-consuming</w:t>
-      </w:r>
-      <w:r>
-        <w:rPr>
-          <w:lang w:val="en-GB"/>
-        </w:rPr>
-        <w:t>, leading to lower accessibility of transcribed ATC data</w:t>
+        <w:t xml:space="preserve">’ provide, as the domain name implies, live and very recent ATC communication audio. Based on airport codes and frequencies, different radio communication is selected and listened to. This data does not include transcriptions and is therefore not suitable for training our models. Audio data is abundant and publicly available; however, audio data has to be manually transcribed, which is costly and time-consuming, leading to lower accessibility of transcribed ATC data. </w:t>
+      </w:r>
+      <w:r>
+        <w:rPr>
+          <w:lang w:val="en-GB"/>
+        </w:rPr>
+        <w:br/>
+        <w:t>In this research, the ATCOSIM dataset is used. This corpus provides ten hours of speech data, pronounced by ten non-native speakers in the English language.</w:t>
+      </w:r>
+      <w:r>
+        <w:rPr>
+          <w:lang w:val="en-GB"/>
+        </w:rPr>
+        <w:t xml:space="preserve"> A subset of the dataset can be found in the appendix.</w:t>
+      </w:r>
+      <w:r>
+        <w:rPr>
+          <w:lang w:val="en-GB"/>
+        </w:rPr>
+        <w:t xml:space="preserve"> It includes additional information on the recording sessions and speakers, such as: Gender, speaker id, recording length, etc. This information was not used/ researched as it is out of the scope of this paper.</w:t>
+      </w:r>
+      <w:r>
+        <w:rPr>
+          <w:lang w:val="en-GB"/>
+        </w:rPr>
+        <w:br/>
+        <w:t>The ATCOSIM dataset is a simulation of real-time ATC</w:t>
       </w:r>
       <w:r>
         <w:rPr>
@@ -4172,33 +4163,7 @@
         <w:rPr>
           <w:lang w:val="en-GB"/>
         </w:rPr>
-        <w:br/>
-        <w:t>I</w:t>
-      </w:r>
-      <w:r>
-        <w:rPr>
-          <w:lang w:val="en-GB"/>
-        </w:rPr>
-        <w:t xml:space="preserve">n this </w:t>
-      </w:r>
-      <w:r>
-        <w:rPr>
-          <w:lang w:val="en-GB"/>
-        </w:rPr>
-        <w:t>research</w:t>
-      </w:r>
-      <w:r>
-        <w:rPr>
-          <w:lang w:val="en-GB"/>
-        </w:rPr>
-        <w:t>, the ATCOSIM dataset is used. This corpus provides ten hours of speech data, pronounced by ten non-native speakers in the English language. It includes additional information on the recording sessions and speakers, such as: Gender, speaker id, recording length, etc. This information was not used/ researched as it is out of the scope of this paper.</w:t>
-      </w:r>
-      <w:r>
-        <w:rPr>
-          <w:lang w:val="en-GB"/>
-        </w:rPr>
-        <w:br/>
-        <w:t xml:space="preserve">The ATCOSIM dataset is a simulation of real-time ATC, which is less representative of real ATC. The same ATC lingo is used in the 10-hours of speech data. The data is considered clean, as speech recordings were made in a controlled environment </w:t>
+        <w:t xml:space="preserve">The data is considered clean, as speech recordings were made in a controlled environment </w:t>
       </w:r>
       <w:sdt>
         <w:sdtPr>
@@ -4212,6 +4177,7 @@
             <w:docPart w:val="19BF34CE20A64083BA06EB3BCA961C21"/>
           </w:placeholder>
         </w:sdtPr>
+        <w:sdtEndPr/>
         <w:sdtContent>
           <w:r>
             <w:rPr>
@@ -4243,13 +4209,39 @@
           <w:color w:val="000000"/>
           <w:lang w:val="en-GB"/>
         </w:rPr>
-        <w:t xml:space="preserve">). </w:t>
-      </w:r>
-      <w:r>
-        <w:rPr>
-          <w:lang w:val="en-GB"/>
-        </w:rPr>
-        <w:t>Nonetheless, the data is noisy, as a close-talk headset microphone is used. S</w:t>
+        <w:t>).</w:t>
+      </w:r>
+      <w:r>
+        <w:rPr>
+          <w:color w:val="000000"/>
+          <w:lang w:val="en-GB"/>
+        </w:rPr>
+        <w:t xml:space="preserve"> </w:t>
+      </w:r>
+      <w:r>
+        <w:rPr>
+          <w:lang w:val="en-GB"/>
+        </w:rPr>
+        <w:t>The same ATC lingo is used in the 10-hours of speech data.</w:t>
+      </w:r>
+      <w:r>
+        <w:rPr>
+          <w:color w:val="000000"/>
+          <w:lang w:val="en-GB"/>
+        </w:rPr>
+        <w:t xml:space="preserve"> </w:t>
+      </w:r>
+      <w:r>
+        <w:rPr>
+          <w:lang w:val="en-GB"/>
+        </w:rPr>
+        <w:t>The</w:t>
+      </w:r>
+      <w:r>
+        <w:rPr>
+          <w:lang w:val="en-GB"/>
+        </w:rPr>
+        <w:t xml:space="preserve"> data is noisy, as a close-talk headset microphone is used. S</w:t>
       </w:r>
       <w:r>
         <w:rPr>
@@ -4285,16 +4277,44 @@
         <w:rPr>
           <w:lang w:val="en-GB"/>
         </w:rPr>
-        <w:t xml:space="preserve"> were kept as realistic as possible, but the representability to real ATC data has not been studied yet. This should be taken into consideration when evaluating the generalisability of the studied ASR </w:t>
-      </w:r>
-      <w:proofErr w:type="spellStart"/>
-      <w:r>
-        <w:rPr>
-          <w:lang w:val="en-GB"/>
-        </w:rPr>
-        <w:t>models.</w:t>
-      </w:r>
-      <w:proofErr w:type="spellEnd"/>
+        <w:t xml:space="preserve"> were kept as realistic as possible, but the representability</w:t>
+      </w:r>
+      <w:r>
+        <w:rPr>
+          <w:lang w:val="en-GB"/>
+        </w:rPr>
+        <w:t xml:space="preserve"> of ATCOSIM</w:t>
+      </w:r>
+      <w:r>
+        <w:rPr>
+          <w:lang w:val="en-GB"/>
+        </w:rPr>
+        <w:t xml:space="preserve"> to real ATC data has not been studied yet.</w:t>
+      </w:r>
+      <w:r>
+        <w:rPr>
+          <w:lang w:val="en-GB"/>
+        </w:rPr>
+        <w:t xml:space="preserve"> This corpus has been chosen anyway, as variables that exists in real ATC speech, such as microphone quality, are not the focus of research here.</w:t>
+      </w:r>
+      <w:r>
+        <w:rPr>
+          <w:lang w:val="en-GB"/>
+        </w:rPr>
+        <w:t xml:space="preserve"> </w:t>
+      </w:r>
+      <w:r>
+        <w:rPr>
+          <w:lang w:val="en-GB"/>
+        </w:rPr>
+        <w:t>However, t</w:t>
+      </w:r>
+      <w:r>
+        <w:rPr>
+          <w:lang w:val="en-GB"/>
+        </w:rPr>
+        <w:t>his should be taken into consideration when evaluating the generalisability of the studied ASR models.</w:t>
+      </w:r>
     </w:p>
     <w:p>
       <w:pPr>
@@ -4306,52 +4326,39 @@
       </w:pPr>
       <w:r>
         <w:rPr>
-          <w:i/>
-          <w:iCs/>
-          <w:color w:val="FF0000"/>
-          <w:lang w:val="en-GB"/>
-        </w:rPr>
-        <w:t>Show dataset</w:t>
-      </w:r>
-      <w:r>
-        <w:rPr>
-          <w:b/>
-          <w:bCs/>
+          <w:lang w:val="en-GB"/>
+        </w:rPr>
+        <w:t xml:space="preserve">The ATCOSIM dataset can be downloaded from the internet and can be obtained on DVD. </w:t>
+      </w:r>
+      <w:r>
+        <w:rPr>
+          <w:lang w:val="en-GB"/>
+        </w:rPr>
+        <w:t xml:space="preserve">It is not yet available on HF. </w:t>
+      </w:r>
+      <w:r>
+        <w:rPr>
+          <w:lang w:val="en-GB"/>
+        </w:rPr>
+        <w:t xml:space="preserve">The corpus is formatted in ISO, which needs to be reformatted for </w:t>
+      </w:r>
+      <w:r>
+        <w:rPr>
+          <w:lang w:val="en-GB"/>
+        </w:rPr>
+        <w:t>HF</w:t>
+      </w:r>
+      <w:r>
+        <w:rPr>
           <w:lang w:val="en-GB"/>
         </w:rPr>
         <w:t xml:space="preserve"> </w:t>
       </w:r>
       <w:r>
         <w:rPr>
-          <w:b/>
-          <w:bCs/>
-          <w:lang w:val="en-GB"/>
-        </w:rPr>
-        <w:t xml:space="preserve">– </w:t>
-      </w:r>
-      <w:r>
-        <w:rPr>
-          <w:b/>
-          <w:bCs/>
-          <w:color w:val="FF0000"/>
-          <w:lang w:val="en-GB"/>
-        </w:rPr>
-        <w:t>not on HF</w:t>
-      </w:r>
-    </w:p>
-    <w:p>
-      <w:pPr>
-        <w:rPr>
-          <w:b/>
-          <w:bCs/>
-          <w:lang w:val="en-GB"/>
-        </w:rPr>
-      </w:pPr>
-      <w:r>
-        <w:rPr>
-          <w:lang w:val="en-GB"/>
-        </w:rPr>
-        <w:t>The ATCOSIM dataset can be downloaded from the internet and can be obtained on DVD. The corpus is formatted in ISO, which needs to be reformatted for HuggingFace transformers use. As mentioned above, additional information on speakers and recordings are removed from the dataset and will not be used.</w:t>
+          <w:lang w:val="en-GB"/>
+        </w:rPr>
+        <w:t>transformers use. As mentioned above, additional information on speakers and recordings are removed from the dataset and will not be used.</w:t>
       </w:r>
       <w:r>
         <w:rPr>
@@ -4381,45 +4388,502 @@
     </w:p>
     <w:p>
       <w:pPr>
+        <w:pStyle w:val="ListParagraph"/>
+        <w:numPr>
+          <w:ilvl w:val="0"/>
+          <w:numId w:val="32"/>
+        </w:numPr>
+        <w:rPr>
+          <w:lang w:val="en-GB"/>
+        </w:rPr>
+      </w:pPr>
+      <w:r>
+        <w:rPr>
+          <w:lang w:val="en-GB"/>
+        </w:rPr>
+        <w:t xml:space="preserve">Rows containing information that is chosen not to be included for research as it is either out of the scope or to increase efficiency of ASR. Such information includes: Human noise, word fragments, empty utterances, off-talk, nonsensical words, foreign language and unknown words. These are represented by the tags respectively: [HNOISE], </w:t>
+      </w:r>
+      <w:r>
+        <w:rPr>
+          <w:lang w:val="en-GB"/>
+        </w:rPr>
+        <w:lastRenderedPageBreak/>
+        <w:t xml:space="preserve">[FRAGMENT], [EMPTY], </w:t>
+      </w:r>
+      <w:r>
+        <w:rPr>
+          <w:lang w:val="en-GB"/>
+        </w:rPr>
+        <w:t xml:space="preserve">(&lt;OT&gt; … &lt;/OT&gt;), [NONSENSE] and </w:t>
+      </w:r>
+      <w:r>
+        <w:rPr>
+          <w:lang w:val="en-GB"/>
+        </w:rPr>
+        <w:t>(&lt;</w:t>
+      </w:r>
+      <w:r>
+        <w:rPr>
+          <w:lang w:val="en-GB"/>
+        </w:rPr>
+        <w:t>FL</w:t>
+      </w:r>
+      <w:r>
+        <w:rPr>
+          <w:lang w:val="en-GB"/>
+        </w:rPr>
+        <w:t>&gt; … &lt;/</w:t>
+      </w:r>
+      <w:r>
+        <w:rPr>
+          <w:lang w:val="en-GB"/>
+        </w:rPr>
+        <w:t>FL</w:t>
+      </w:r>
+      <w:r>
+        <w:rPr>
+          <w:lang w:val="en-GB"/>
+        </w:rPr>
+        <w:t>&gt;)</w:t>
+      </w:r>
+      <w:r>
+        <w:rPr>
+          <w:lang w:val="en-GB"/>
+        </w:rPr>
+        <w:t xml:space="preserve">. The three dots represent the speech that corresponds to the tags. </w:t>
+      </w:r>
+    </w:p>
+    <w:p>
+      <w:pPr>
+        <w:pStyle w:val="ListParagraph"/>
+        <w:numPr>
+          <w:ilvl w:val="0"/>
+          <w:numId w:val="32"/>
+        </w:numPr>
+        <w:rPr>
+          <w:lang w:val="en-GB"/>
+        </w:rPr>
+      </w:pPr>
+      <w:r>
+        <w:rPr>
+          <w:lang w:val="en-GB"/>
+        </w:rPr>
+        <w:t>The characters in the transcription that are regarded as not useful for training and transcribing</w:t>
+      </w:r>
+      <w:r>
+        <w:rPr>
+          <w:lang w:val="en-GB"/>
+        </w:rPr>
+        <w:t xml:space="preserve">. Keeping the transcriptions as simple as possible generally increases efficiency of ASR models </w:t>
+      </w:r>
+      <w:r>
+        <w:rPr>
+          <w:color w:val="FF0000"/>
+          <w:lang w:val="en-GB"/>
+        </w:rPr>
+        <w:t>quote</w:t>
+      </w:r>
+      <w:r>
+        <w:rPr>
+          <w:lang w:val="en-GB"/>
+        </w:rPr>
+        <w:t xml:space="preserve">. </w:t>
+      </w:r>
+      <w:r>
+        <w:rPr>
+          <w:lang w:val="en-GB"/>
+        </w:rPr>
+        <w:t>Characters that were removed, separated by ‘</w:t>
+      </w:r>
+      <w:r>
         <w:rPr>
           <w:i/>
           <w:iCs/>
           <w:lang w:val="en-GB"/>
         </w:rPr>
-      </w:pPr>
+        <w:t>\</w:t>
+      </w:r>
+      <w:r>
+        <w:rPr>
+          <w:lang w:val="en-GB"/>
+        </w:rPr>
+        <w:t xml:space="preserve">’: </w:t>
+      </w:r>
+      <w:r>
+        <w:rPr>
+          <w:lang w:val="en-GB"/>
+        </w:rPr>
+        <w:t>[</w:t>
+      </w:r>
       <w:r>
         <w:rPr>
           <w:i/>
           <w:iCs/>
           <w:lang w:val="en-GB"/>
         </w:rPr>
-        <w:t>split dataset</w:t>
-      </w:r>
-    </w:p>
-    <w:p>
-      <w:pPr>
+        <w:t>\=\~\@</w:t>
+      </w:r>
+      <w:proofErr w:type="gramStart"/>
+      <w:r>
+        <w:rPr>
+          <w:i/>
+          <w:iCs/>
+          <w:lang w:val="en-GB"/>
+        </w:rPr>
+        <w:t>\,\</w:t>
+      </w:r>
+      <w:proofErr w:type="gramEnd"/>
+      <w:r>
+        <w:rPr>
+          <w:i/>
+          <w:iCs/>
+          <w:lang w:val="en-GB"/>
+        </w:rPr>
+        <w:t>?\.\!\-\;\:\"\“\%\‘\”\</w:t>
+      </w:r>
+      <w:r>
+        <w:rPr>
+          <w:rFonts w:ascii="Tahoma" w:hAnsi="Tahoma" w:cs="Tahoma"/>
+          <w:i/>
+          <w:iCs/>
+          <w:lang w:val="en-GB"/>
+        </w:rPr>
+        <w:t>�</w:t>
+      </w:r>
+      <w:r>
+        <w:rPr>
+          <w:i/>
+          <w:iCs/>
+          <w:lang w:val="en-GB"/>
+        </w:rPr>
+        <w:t>\'</w:t>
+      </w:r>
+      <w:r>
+        <w:rPr>
+          <w:lang w:val="en-GB"/>
+        </w:rPr>
+        <w:t>]</w:t>
+      </w:r>
+      <w:r>
+        <w:rPr>
+          <w:lang w:val="en-GB"/>
+        </w:rPr>
+        <w:t>.</w:t>
+      </w:r>
+      <w:r>
+        <w:rPr>
+          <w:lang w:val="en-GB"/>
+        </w:rPr>
+        <w:t xml:space="preserve"> </w:t>
+      </w:r>
+    </w:p>
+    <w:p>
+      <w:pPr>
+        <w:rPr>
+          <w:lang w:val="en-GB"/>
+        </w:rPr>
+      </w:pPr>
+      <w:r>
+        <w:rPr>
+          <w:lang w:val="en-GB"/>
+        </w:rPr>
+        <w:t xml:space="preserve">The ATCOSIM corpus originally has </w:t>
+      </w:r>
+      <w:r>
+        <w:rPr>
+          <w:lang w:val="en-GB"/>
+        </w:rPr>
+        <w:t>10078</w:t>
+      </w:r>
+      <w:r>
+        <w:rPr>
+          <w:lang w:val="en-GB"/>
+        </w:rPr>
+        <w:t xml:space="preserve"> rows, however after cleaning up and pruning, </w:t>
+      </w:r>
+      <w:r>
+        <w:rPr>
+          <w:lang w:val="en-GB"/>
+        </w:rPr>
+        <w:t>9397</w:t>
+      </w:r>
+      <w:r>
+        <w:rPr>
+          <w:lang w:val="en-GB"/>
+        </w:rPr>
+        <w:t xml:space="preserve"> rows remain. The train-validation-test split is made using an 8:1:1 ratio, which correlates to </w:t>
+      </w:r>
+      <w:r>
+        <w:rPr>
+          <w:lang w:val="en-GB"/>
+        </w:rPr>
+        <w:t>7526</w:t>
+      </w:r>
+      <w:r>
+        <w:rPr>
+          <w:lang w:val="en-GB"/>
+        </w:rPr>
+        <w:t>-</w:t>
+      </w:r>
+      <w:r>
+        <w:rPr>
+          <w:lang w:val="en-GB"/>
+        </w:rPr>
+        <w:t>940</w:t>
+      </w:r>
+      <w:r>
+        <w:rPr>
+          <w:lang w:val="en-GB"/>
+        </w:rPr>
+        <w:t>-</w:t>
+      </w:r>
+      <w:r>
+        <w:rPr>
+          <w:lang w:val="en-GB"/>
+        </w:rPr>
+        <w:t>93</w:t>
+      </w:r>
+      <w:r>
+        <w:rPr>
+          <w:lang w:val="en-GB"/>
+        </w:rPr>
+        <w:t xml:space="preserve">1 rows respectively. </w:t>
+      </w:r>
+      <w:r>
+        <w:rPr>
+          <w:lang w:val="en-GB"/>
+        </w:rPr>
+        <w:t>However, due to resource limitations, only a maximum of 1000 training rows and a constant 50 validation rows are used for training. The number of test cases stay consistently 931.</w:t>
+      </w:r>
+    </w:p>
+    <w:p>
+      <w:pPr>
+        <w:rPr>
+          <w:lang w:val="en-GB"/>
+        </w:rPr>
+      </w:pPr>
+      <w:r>
         <w:rPr>
           <w:b/>
           <w:bCs/>
           <w:lang w:val="en-GB"/>
         </w:rPr>
-      </w:pPr>
-      <w:r>
+        <w:t>Models</w:t>
+      </w:r>
+      <w:r>
+        <w:rPr>
+          <w:lang w:val="en-GB"/>
+        </w:rPr>
+        <w:br/>
+      </w:r>
+      <w:r>
+        <w:rPr>
+          <w:lang w:val="en-GB"/>
+        </w:rPr>
+        <w:t xml:space="preserve">The models used are imported from the HF community. They are not trained or fine-tuned specifically on ATC data, as that domain has not been explored/published by the community yet. </w:t>
+      </w:r>
+      <w:r>
+        <w:rPr>
+          <w:lang w:val="en-GB"/>
+        </w:rPr>
+        <w:t>Four models were considered for evaluating Wav2Vec2 models:</w:t>
+      </w:r>
+    </w:p>
+    <w:p>
+      <w:pPr>
+        <w:rPr>
+          <w:lang w:val="en-GB"/>
+        </w:rPr>
+      </w:pPr>
+      <w:r>
+        <w:rPr>
+          <w:u w:val="single"/>
+          <w:lang w:val="en-GB"/>
+        </w:rPr>
+        <w:t>Base</w:t>
+      </w:r>
+      <w:r>
+        <w:rPr>
+          <w:lang w:val="en-GB"/>
+        </w:rPr>
+        <w:t xml:space="preserve">: </w:t>
+      </w:r>
+      <w:proofErr w:type="spellStart"/>
+      <w:r>
+        <w:rPr>
+          <w:lang w:val="en-GB"/>
+        </w:rPr>
+        <w:t>facebook</w:t>
+      </w:r>
+      <w:proofErr w:type="spellEnd"/>
+      <w:r>
+        <w:rPr>
+          <w:lang w:val="en-GB"/>
+        </w:rPr>
+        <w:t>/wav2vec2-base-960h</w:t>
+      </w:r>
+      <w:r>
+        <w:rPr>
+          <w:lang w:val="en-GB"/>
+        </w:rPr>
+        <w:t xml:space="preserve">. Currently the most popular ASR model on HF that is updated approximately every 3 months. It has been pretrained and fine-tuned on 960 hours of </w:t>
+      </w:r>
+      <w:proofErr w:type="spellStart"/>
+      <w:r>
+        <w:rPr>
+          <w:lang w:val="en-GB"/>
+        </w:rPr>
+        <w:t>Librispeech</w:t>
+      </w:r>
+      <w:proofErr w:type="spellEnd"/>
+      <w:r>
+        <w:rPr>
+          <w:lang w:val="en-GB"/>
+        </w:rPr>
+        <w:t xml:space="preserve"> data. This model is called ‘base’ as it is mostly used for further training on a downstream task (finetuning). This model works well when clean, regular speech data</w:t>
+      </w:r>
+      <w:r>
+        <w:rPr>
+          <w:lang w:val="en-GB"/>
+        </w:rPr>
+        <w:t xml:space="preserve"> is fed. </w:t>
+      </w:r>
+      <w:r>
+        <w:rPr>
+          <w:lang w:val="en-GB"/>
+        </w:rPr>
+        <w:t xml:space="preserve"> </w:t>
+      </w:r>
+    </w:p>
+    <w:p>
+      <w:pPr>
+        <w:rPr>
+          <w:lang w:val="en-US"/>
+        </w:rPr>
+      </w:pPr>
+      <w:r>
+        <w:rPr>
+          <w:u w:val="single"/>
+          <w:lang w:val="en-GB"/>
+        </w:rPr>
+        <w:t>Robust</w:t>
+      </w:r>
+      <w:r>
+        <w:rPr>
+          <w:lang w:val="en-GB"/>
+        </w:rPr>
+        <w:t>:</w:t>
+      </w:r>
+      <w:r>
+        <w:rPr>
+          <w:lang w:val="en-GB"/>
+        </w:rPr>
+        <w:t xml:space="preserve"> </w:t>
+      </w:r>
+      <w:proofErr w:type="spellStart"/>
+      <w:r>
+        <w:rPr>
+          <w:lang w:val="en-GB"/>
+        </w:rPr>
+        <w:t>facebook</w:t>
+      </w:r>
+      <w:proofErr w:type="spellEnd"/>
+      <w:r>
+        <w:rPr>
+          <w:lang w:val="en-GB"/>
+        </w:rPr>
+        <w:t>/wav2vec2-large-robust-ft-swbd-300h</w:t>
+      </w:r>
+      <w:r>
+        <w:rPr>
+          <w:lang w:val="en-GB"/>
+        </w:rPr>
+        <w:t xml:space="preserve">. This model is a pretrained and fine-tuned version of the </w:t>
+      </w:r>
+      <w:proofErr w:type="spellStart"/>
+      <w:r>
+        <w:rPr>
+          <w:lang w:val="en-GB"/>
+        </w:rPr>
+        <w:t>f</w:t>
+      </w:r>
+      <w:r>
+        <w:rPr>
+          <w:lang w:val="en-GB"/>
+        </w:rPr>
+        <w:t>acebook</w:t>
+      </w:r>
+      <w:proofErr w:type="spellEnd"/>
+      <w:r>
+        <w:rPr>
+          <w:lang w:val="en-GB"/>
+        </w:rPr>
+        <w:t>/wav2vec2-large-robust</w:t>
+      </w:r>
+      <w:r>
+        <w:rPr>
+          <w:lang w:val="en-GB"/>
+        </w:rPr>
+        <w:t xml:space="preserve"> model. The data it has been fine-tuned on 300 hours of the Switchboard corpus. This is a telephone speech corpus that contains noisy data. This model has been chosen to see exactly how robust a robust model is when transcribing ATC data. </w:t>
+      </w:r>
+      <w:bookmarkStart w:id="4" w:name="_GoBack"/>
+      <w:bookmarkEnd w:id="4"/>
+    </w:p>
+    <w:p>
+      <w:pPr>
+        <w:rPr>
+          <w:lang w:val="en-GB"/>
+        </w:rPr>
+      </w:pPr>
+      <w:r>
+        <w:rPr>
+          <w:u w:val="single"/>
+          <w:lang w:val="en-GB"/>
+        </w:rPr>
+        <w:t>Hubert</w:t>
+      </w:r>
+      <w:r>
+        <w:rPr>
+          <w:lang w:val="en-GB"/>
+        </w:rPr>
+        <w:t>:</w:t>
+      </w:r>
+    </w:p>
+    <w:p>
+      <w:pPr>
+        <w:rPr>
+          <w:lang w:val="en-GB"/>
+        </w:rPr>
+      </w:pPr>
+      <w:r>
+        <w:rPr>
+          <w:u w:val="single"/>
+          <w:lang w:val="en-GB"/>
+        </w:rPr>
+        <w:t>XLS-R</w:t>
+      </w:r>
+      <w:r>
+        <w:rPr>
+          <w:lang w:val="en-GB"/>
+        </w:rPr>
+        <w:t>:</w:t>
+      </w:r>
+    </w:p>
+    <w:p>
+      <w:pPr>
         <w:rPr>
           <w:b/>
           <w:bCs/>
           <w:lang w:val="en-GB"/>
         </w:rPr>
-        <w:lastRenderedPageBreak/>
-        <w:t>M</w:t>
-      </w:r>
+      </w:pPr>
       <w:r>
         <w:rPr>
           <w:b/>
           <w:bCs/>
           <w:lang w:val="en-GB"/>
         </w:rPr>
-        <w:t>odels</w:t>
+        <w:t>Transcribing</w:t>
       </w:r>
       <w:r>
         <w:rPr>
@@ -4429,26 +4893,6 @@
         </w:rPr>
         <w:br/>
       </w:r>
-      <w:r>
-        <w:rPr>
-          <w:lang w:val="en-GB"/>
-        </w:rPr>
-        <w:t xml:space="preserve">base, robust, Hubert, </w:t>
-      </w:r>
-      <w:proofErr w:type="spellStart"/>
-      <w:r>
-        <w:rPr>
-          <w:lang w:val="en-GB"/>
-        </w:rPr>
-        <w:t>xls</w:t>
-      </w:r>
-      <w:proofErr w:type="spellEnd"/>
-      <w:r>
-        <w:rPr>
-          <w:lang w:val="en-GB"/>
-        </w:rPr>
-        <w:t>-r</w:t>
-      </w:r>
     </w:p>
     <w:p>
       <w:pPr>
@@ -4464,7 +4908,7 @@
           <w:bCs/>
           <w:lang w:val="en-GB"/>
         </w:rPr>
-        <w:t>Transcribing</w:t>
+        <w:t>Evaluation</w:t>
       </w:r>
       <w:r>
         <w:rPr>
@@ -4489,7 +4933,7 @@
           <w:bCs/>
           <w:lang w:val="en-GB"/>
         </w:rPr>
-        <w:t>Evaluation</w:t>
+        <w:t>Fine-tuning</w:t>
       </w:r>
       <w:r>
         <w:rPr>
@@ -4499,22 +4943,61 @@
         </w:rPr>
         <w:br/>
       </w:r>
-    </w:p>
-    <w:p>
-      <w:pPr>
+      <w:r>
+        <w:rPr>
+          <w:lang w:val="en-GB"/>
+        </w:rPr>
+        <w:t xml:space="preserve">what is fine-tuning, </w:t>
+      </w:r>
+      <w:r>
+        <w:rPr>
+          <w:lang w:val="en-GB"/>
+        </w:rPr>
+        <w:t xml:space="preserve">hyperparameters, use of </w:t>
+      </w:r>
+      <w:proofErr w:type="spellStart"/>
+      <w:r>
+        <w:rPr>
+          <w:lang w:val="en-GB"/>
+        </w:rPr>
+        <w:t>HuggingFace</w:t>
+      </w:r>
+      <w:proofErr w:type="spellEnd"/>
+    </w:p>
+    <w:p>
+      <w:pPr>
+        <w:rPr>
+          <w:lang w:val="en-GB"/>
+        </w:rPr>
+      </w:pPr>
+      <w:r>
         <w:rPr>
           <w:b/>
           <w:bCs/>
           <w:lang w:val="en-GB"/>
         </w:rPr>
-      </w:pPr>
+        <w:lastRenderedPageBreak/>
+        <w:t>Addition</w:t>
+      </w:r>
+      <w:r>
+        <w:rPr>
+          <w:lang w:val="en-GB"/>
+        </w:rPr>
+        <w:t xml:space="preserve"> </w:t>
+      </w:r>
       <w:r>
         <w:rPr>
           <w:b/>
           <w:bCs/>
           <w:lang w:val="en-GB"/>
         </w:rPr>
-        <w:t>Fine-tuning</w:t>
+        <w:t>Language</w:t>
+      </w:r>
+      <w:r>
+        <w:rPr>
+          <w:lang w:val="en-GB"/>
+        </w:rPr>
+        <w:t xml:space="preserve"> </w:t>
       </w:r>
       <w:r>
         <w:rPr>
@@ -4522,245 +5005,202 @@
           <w:bCs/>
           <w:lang w:val="en-GB"/>
         </w:rPr>
-        <w:br/>
-      </w:r>
-      <w:r>
-        <w:rPr>
-          <w:lang w:val="en-GB"/>
-        </w:rPr>
-        <w:t>what is fine-</w:t>
-      </w:r>
-      <w:proofErr w:type="gramStart"/>
-      <w:r>
-        <w:rPr>
-          <w:lang w:val="en-GB"/>
-        </w:rPr>
-        <w:t xml:space="preserve">tuning,  </w:t>
-      </w:r>
-      <w:r>
-        <w:rPr>
-          <w:lang w:val="en-GB"/>
-        </w:rPr>
-        <w:t>hyperparameters</w:t>
-      </w:r>
-      <w:proofErr w:type="gramEnd"/>
-      <w:r>
-        <w:rPr>
-          <w:lang w:val="en-GB"/>
-        </w:rPr>
-        <w:t>, use of HuggingFace</w:t>
-      </w:r>
-    </w:p>
-    <w:p>
-      <w:pPr>
-        <w:rPr>
-          <w:lang w:val="en-GB"/>
-        </w:rPr>
-      </w:pPr>
+        <w:t>model</w:t>
+      </w:r>
       <w:r>
         <w:rPr>
           <w:b/>
           <w:bCs/>
           <w:lang w:val="en-GB"/>
         </w:rPr>
-        <w:t>Addition</w:t>
-      </w:r>
-      <w:r>
-        <w:rPr>
-          <w:lang w:val="en-GB"/>
-        </w:rPr>
-        <w:t xml:space="preserve"> </w:t>
-      </w:r>
-      <w:r>
+        <w:br/>
+      </w:r>
+      <w:r>
+        <w:rPr>
+          <w:lang w:val="en-GB"/>
+        </w:rPr>
+        <w:t>5-grams, low word count</w:t>
+      </w:r>
+    </w:p>
+    <w:p>
+      <w:pPr>
+        <w:rPr>
+          <w:lang w:val="en-GB"/>
+        </w:rPr>
+      </w:pPr>
+    </w:p>
+    <w:p>
+      <w:pPr>
+        <w:rPr>
+          <w:lang w:val="en-GB"/>
+        </w:rPr>
+      </w:pPr>
+    </w:p>
+    <w:p>
+      <w:pPr>
+        <w:rPr>
+          <w:lang w:val="en-GB"/>
+        </w:rPr>
+      </w:pPr>
+    </w:p>
+    <w:p>
+      <w:pPr>
+        <w:rPr>
+          <w:lang w:val="en-GB"/>
+        </w:rPr>
+      </w:pPr>
+    </w:p>
+    <w:p>
+      <w:pPr>
+        <w:rPr>
+          <w:lang w:val="en-GB"/>
+        </w:rPr>
+      </w:pPr>
+    </w:p>
+    <w:p>
+      <w:pPr>
+        <w:rPr>
+          <w:lang w:val="en-GB"/>
+        </w:rPr>
+      </w:pPr>
+    </w:p>
+    <w:p>
+      <w:pPr>
+        <w:rPr>
+          <w:lang w:val="en-GB"/>
+        </w:rPr>
+      </w:pPr>
+    </w:p>
+    <w:p>
+      <w:pPr>
+        <w:rPr>
+          <w:lang w:val="en-GB"/>
+        </w:rPr>
+      </w:pPr>
+    </w:p>
+    <w:p>
+      <w:pPr>
+        <w:rPr>
+          <w:lang w:val="en-GB"/>
+        </w:rPr>
+      </w:pPr>
+    </w:p>
+    <w:p>
+      <w:pPr>
+        <w:rPr>
+          <w:lang w:val="en-GB"/>
+        </w:rPr>
+      </w:pPr>
+    </w:p>
+    <w:p>
+      <w:pPr>
+        <w:rPr>
+          <w:lang w:val="en-GB"/>
+        </w:rPr>
+      </w:pPr>
+    </w:p>
+    <w:p>
+      <w:pPr>
+        <w:rPr>
+          <w:lang w:val="en-GB"/>
+        </w:rPr>
+      </w:pPr>
+    </w:p>
+    <w:p>
+      <w:pPr>
+        <w:rPr>
+          <w:lang w:val="en-GB"/>
+        </w:rPr>
+      </w:pPr>
+    </w:p>
+    <w:p>
+      <w:pPr>
+        <w:pStyle w:val="Heading1"/>
+        <w:rPr>
+          <w:lang w:val="en-GB"/>
+        </w:rPr>
+      </w:pPr>
+      <w:bookmarkStart w:id="5" w:name="_Toc111542466"/>
+      <w:r>
+        <w:rPr>
+          <w:lang w:val="en-GB"/>
+        </w:rPr>
+        <w:t>Experiments</w:t>
+      </w:r>
+      <w:bookmarkEnd w:id="5"/>
+    </w:p>
+    <w:p>
+      <w:pPr>
+        <w:pStyle w:val="Heading2"/>
+        <w:rPr>
+          <w:lang w:val="en-GB"/>
+        </w:rPr>
+      </w:pPr>
+      <w:bookmarkStart w:id="6" w:name="_Toc111542467"/>
+      <w:r>
+        <w:rPr>
+          <w:lang w:val="en-GB"/>
+        </w:rPr>
+        <w:t>Data</w:t>
+      </w:r>
+      <w:bookmarkEnd w:id="6"/>
+    </w:p>
+    <w:p>
+      <w:pPr>
+        <w:rPr>
+          <w:lang w:val="en-GB"/>
+        </w:rPr>
+      </w:pPr>
+    </w:p>
+    <w:p>
+      <w:pPr>
+        <w:rPr>
+          <w:lang w:val="en-GB"/>
+        </w:rPr>
+      </w:pPr>
+    </w:p>
+    <w:p>
+      <w:pPr>
+        <w:pStyle w:val="Heading2"/>
+        <w:rPr>
+          <w:lang w:val="en-GB"/>
+        </w:rPr>
+      </w:pPr>
+      <w:bookmarkStart w:id="7" w:name="_Toc111542468"/>
+      <w:r>
+        <w:rPr>
+          <w:lang w:val="en-GB"/>
+        </w:rPr>
+        <w:t>Settings</w:t>
+      </w:r>
+      <w:bookmarkEnd w:id="7"/>
+    </w:p>
+    <w:p>
+      <w:pPr>
         <w:rPr>
           <w:b/>
           <w:bCs/>
           <w:lang w:val="en-GB"/>
         </w:rPr>
-        <w:t>Language</w:t>
-      </w:r>
-      <w:r>
-        <w:rPr>
-          <w:lang w:val="en-GB"/>
-        </w:rPr>
-        <w:t xml:space="preserve"> </w:t>
-      </w:r>
-      <w:r>
+      </w:pPr>
+    </w:p>
+    <w:p>
+      <w:pPr>
         <w:rPr>
           <w:b/>
           <w:bCs/>
           <w:lang w:val="en-GB"/>
         </w:rPr>
-        <w:t>model</w:t>
-      </w:r>
-      <w:r>
+      </w:pPr>
+    </w:p>
+    <w:p>
+      <w:pPr>
         <w:rPr>
           <w:b/>
           <w:bCs/>
           <w:lang w:val="en-GB"/>
         </w:rPr>
-        <w:br/>
-      </w:r>
-      <w:r>
-        <w:rPr>
-          <w:lang w:val="en-GB"/>
-        </w:rPr>
-        <w:t>5-grams, low word count</w:t>
-      </w:r>
-    </w:p>
-    <w:p>
-      <w:pPr>
-        <w:rPr>
-          <w:lang w:val="en-GB"/>
-        </w:rPr>
-      </w:pPr>
-    </w:p>
-    <w:p>
-      <w:pPr>
-        <w:rPr>
-          <w:lang w:val="en-GB"/>
-        </w:rPr>
-      </w:pPr>
-    </w:p>
-    <w:p>
-      <w:pPr>
-        <w:rPr>
-          <w:lang w:val="en-GB"/>
-        </w:rPr>
-      </w:pPr>
-    </w:p>
-    <w:p>
-      <w:pPr>
-        <w:rPr>
-          <w:lang w:val="en-GB"/>
-        </w:rPr>
-      </w:pPr>
-    </w:p>
-    <w:p>
-      <w:pPr>
-        <w:rPr>
-          <w:lang w:val="en-GB"/>
-        </w:rPr>
-      </w:pPr>
-    </w:p>
-    <w:p>
-      <w:pPr>
-        <w:rPr>
-          <w:lang w:val="en-GB"/>
-        </w:rPr>
-      </w:pPr>
-    </w:p>
-    <w:p>
-      <w:pPr>
-        <w:rPr>
-          <w:lang w:val="en-GB"/>
-        </w:rPr>
-      </w:pPr>
-    </w:p>
-    <w:p>
-      <w:pPr>
-        <w:rPr>
-          <w:lang w:val="en-GB"/>
-        </w:rPr>
-      </w:pPr>
-    </w:p>
-    <w:p>
-      <w:pPr>
-        <w:rPr>
-          <w:lang w:val="en-GB"/>
-        </w:rPr>
-      </w:pPr>
-    </w:p>
-    <w:p>
-      <w:pPr>
-        <w:rPr>
-          <w:lang w:val="en-GB"/>
-        </w:rPr>
-      </w:pPr>
-    </w:p>
-    <w:p>
-      <w:pPr>
-        <w:rPr>
-          <w:lang w:val="en-GB"/>
-        </w:rPr>
-      </w:pPr>
-    </w:p>
-    <w:p>
-      <w:pPr>
-        <w:rPr>
-          <w:lang w:val="en-GB"/>
-        </w:rPr>
-      </w:pPr>
-    </w:p>
-    <w:p>
-      <w:pPr>
-        <w:rPr>
-          <w:lang w:val="en-GB"/>
-        </w:rPr>
-      </w:pPr>
-    </w:p>
-    <w:p>
-      <w:pPr>
-        <w:pStyle w:val="Heading1"/>
-        <w:rPr>
-          <w:lang w:val="en-GB"/>
-        </w:rPr>
-      </w:pPr>
-      <w:bookmarkStart w:id="5" w:name="_Toc111542466"/>
-      <w:r>
-        <w:rPr>
-          <w:lang w:val="en-GB"/>
-        </w:rPr>
-        <w:lastRenderedPageBreak/>
-        <w:t>Experiments</w:t>
-      </w:r>
-      <w:bookmarkEnd w:id="5"/>
-    </w:p>
-    <w:p>
-      <w:pPr>
-        <w:pStyle w:val="Heading2"/>
-        <w:rPr>
-          <w:lang w:val="en-GB"/>
-        </w:rPr>
-      </w:pPr>
-      <w:bookmarkStart w:id="6" w:name="_Toc111542467"/>
-      <w:r>
-        <w:rPr>
-          <w:lang w:val="en-GB"/>
-        </w:rPr>
-        <w:t>Data</w:t>
-      </w:r>
-      <w:bookmarkEnd w:id="6"/>
-    </w:p>
-    <w:p>
-      <w:pPr>
-        <w:rPr>
-          <w:lang w:val="en-GB"/>
-        </w:rPr>
-      </w:pPr>
-    </w:p>
-    <w:p>
-      <w:pPr>
-        <w:rPr>
-          <w:lang w:val="en-GB"/>
-        </w:rPr>
-      </w:pPr>
-    </w:p>
-    <w:p>
-      <w:pPr>
-        <w:pStyle w:val="Heading2"/>
-        <w:rPr>
-          <w:lang w:val="en-GB"/>
-        </w:rPr>
-      </w:pPr>
-      <w:bookmarkStart w:id="7" w:name="_Toc111542468"/>
-      <w:r>
-        <w:rPr>
-          <w:lang w:val="en-GB"/>
-        </w:rPr>
-        <w:t>Settings</w:t>
-      </w:r>
-      <w:bookmarkEnd w:id="7"/>
+      </w:pPr>
     </w:p>
     <w:p>
       <w:pPr>
@@ -4881,33 +5321,6 @@
     </w:p>
     <w:p>
       <w:pPr>
-        <w:rPr>
-          <w:b/>
-          <w:bCs/>
-          <w:lang w:val="en-GB"/>
-        </w:rPr>
-      </w:pPr>
-    </w:p>
-    <w:p>
-      <w:pPr>
-        <w:rPr>
-          <w:b/>
-          <w:bCs/>
-          <w:lang w:val="en-GB"/>
-        </w:rPr>
-      </w:pPr>
-    </w:p>
-    <w:p>
-      <w:pPr>
-        <w:rPr>
-          <w:b/>
-          <w:bCs/>
-          <w:lang w:val="en-GB"/>
-        </w:rPr>
-      </w:pPr>
-    </w:p>
-    <w:p>
-      <w:pPr>
         <w:pStyle w:val="Heading1"/>
         <w:rPr>
           <w:lang w:val="en-GB"/>
@@ -4918,7 +5331,6 @@
         <w:rPr>
           <w:lang w:val="en-GB"/>
         </w:rPr>
-        <w:lastRenderedPageBreak/>
         <w:t>Results</w:t>
       </w:r>
       <w:bookmarkEnd w:id="8"/>
@@ -5012,6 +5424,26 @@
         </w:rPr>
         <w:t>Evaluate errors</w:t>
       </w:r>
+      <w:r>
+        <w:rPr>
+          <w:lang w:val="en-GB"/>
+        </w:rPr>
+        <w:t xml:space="preserve">- </w:t>
+      </w:r>
+      <w:proofErr w:type="spellStart"/>
+      <w:r>
+        <w:rPr>
+          <w:lang w:val="en-GB"/>
+        </w:rPr>
+        <w:t>arpa</w:t>
+      </w:r>
+      <w:proofErr w:type="spellEnd"/>
+      <w:r>
+        <w:rPr>
+          <w:lang w:val="en-GB"/>
+        </w:rPr>
+        <w:t xml:space="preserve"> errors, why those errors and should we have a different metric than WER and CER? Command error rate may be better.</w:t>
+      </w:r>
     </w:p>
     <w:p>
       <w:pPr>
@@ -5224,7 +5656,6 @@
           <w:color w:val="FF0000"/>
           <w:lang w:val="en-GB"/>
         </w:rPr>
-        <w:lastRenderedPageBreak/>
         <w:t xml:space="preserve">Add LM to </w:t>
       </w:r>
       <w:r>
@@ -5233,6 +5664,26 @@
           <w:lang w:val="en-GB"/>
         </w:rPr>
         <w:t>lower finetuned models to see the performance difference</w:t>
+      </w:r>
+    </w:p>
+    <w:p>
+      <w:pPr>
+        <w:pStyle w:val="ListParagraph"/>
+        <w:numPr>
+          <w:ilvl w:val="0"/>
+          <w:numId w:val="30"/>
+        </w:numPr>
+        <w:rPr>
+          <w:color w:val="FF0000"/>
+          <w:lang w:val="en-GB"/>
+        </w:rPr>
+      </w:pPr>
+      <w:r>
+        <w:rPr>
+          <w:color w:val="FF0000"/>
+          <w:lang w:val="en-GB"/>
+        </w:rPr>
+        <w:t>Train on more samples using better resources</w:t>
       </w:r>
     </w:p>
     <w:p>
@@ -5411,8 +5862,99 @@
         <w:t>clutter the presentation of your research.</w:t>
       </w:r>
     </w:p>
+    <w:p>
+      <w:pPr>
+        <w:rPr>
+          <w:lang w:val="en-GB"/>
+        </w:rPr>
+      </w:pPr>
+      <w:r>
+        <w:rPr>
+          <w:lang w:val="en-GB"/>
+        </w:rPr>
+        <w:t>An subset of the ATCOSIM dataset:</w:t>
+      </w:r>
+      <w:r>
+        <w:rPr>
+          <w:lang w:val="en-GB"/>
+        </w:rPr>
+        <w:br/>
+      </w:r>
+      <w:r>
+        <w:drawing>
+          <wp:inline distT="0" distB="0" distL="0" distR="0" wp14:anchorId="45B8A3BE" wp14:editId="2CFB49B1">
+            <wp:extent cx="5860415" cy="322580"/>
+            <wp:effectExtent l="0" t="0" r="6985" b="1270"/>
+            <wp:docPr id="2" name="Picture 2"/>
+            <wp:cNvGraphicFramePr>
+              <a:graphicFrameLocks xmlns:a="http://schemas.openxmlformats.org/drawingml/2006/main" noChangeAspect="1"/>
+            </wp:cNvGraphicFramePr>
+            <a:graphic xmlns:a="http://schemas.openxmlformats.org/drawingml/2006/main">
+              <a:graphicData uri="http://schemas.openxmlformats.org/drawingml/2006/picture">
+                <pic:pic xmlns:pic="http://schemas.openxmlformats.org/drawingml/2006/picture">
+                  <pic:nvPicPr>
+                    <pic:cNvPr id="0" name="Picture 1"/>
+                    <pic:cNvPicPr>
+                      <a:picLocks noChangeAspect="1" noChangeArrowheads="1"/>
+                    </pic:cNvPicPr>
+                  </pic:nvPicPr>
+                  <pic:blipFill>
+                    <a:blip r:embed="rId12" cstate="print">
+                      <a:extLst>
+                        <a:ext uri="{28A0092B-C50C-407E-A947-70E740481C1C}">
+                          <a14:useLocalDpi xmlns:a14="http://schemas.microsoft.com/office/drawing/2010/main" val="0"/>
+                        </a:ext>
+                      </a:extLst>
+                    </a:blip>
+                    <a:srcRect/>
+                    <a:stretch>
+                      <a:fillRect/>
+                    </a:stretch>
+                  </pic:blipFill>
+                  <pic:spPr bwMode="auto">
+                    <a:xfrm>
+                      <a:off x="0" y="0"/>
+                      <a:ext cx="5860415" cy="322580"/>
+                    </a:xfrm>
+                    <a:prstGeom prst="rect">
+                      <a:avLst/>
+                    </a:prstGeom>
+                    <a:noFill/>
+                    <a:ln>
+                      <a:noFill/>
+                    </a:ln>
+                  </pic:spPr>
+                </pic:pic>
+              </a:graphicData>
+            </a:graphic>
+          </wp:inline>
+        </w:drawing>
+      </w:r>
+      <w:r>
+        <w:rPr>
+          <w:lang w:val="en-GB"/>
+        </w:rPr>
+        <w:br/>
+        <w:t xml:space="preserve">More information on the dataset can be found at: </w:t>
+      </w:r>
+      <w:hyperlink r:id="rId13" w:history="1">
+        <w:r>
+          <w:rPr>
+            <w:rStyle w:val="Hyperlink"/>
+            <w:lang w:val="en-GB"/>
+          </w:rPr>
+          <w:t>https://www.spsc.tugraz.at/databases-and-tools/atcosim-air-traffic-control-simulation-speech-corpus.html</w:t>
+        </w:r>
+      </w:hyperlink>
+      <w:r>
+        <w:rPr>
+          <w:lang w:val="en-GB"/>
+        </w:rPr>
+        <w:t xml:space="preserve"> </w:t>
+      </w:r>
+    </w:p>
     <w:sectPr>
-      <w:footerReference w:type="default" r:id="rId12"/>
+      <w:footerReference w:type="default" r:id="rId14"/>
       <w:pgSz w:w="11907" w:h="16839" w:code="9"/>
       <w:pgMar w:top="1267" w:right="1339" w:bottom="1339" w:left="1339" w:header="720" w:footer="720" w:gutter="0"/>
       <w:cols w:space="720"/>
@@ -7168,6 +7710,119 @@
     </w:lvl>
   </w:abstractNum>
   <w:abstractNum w:abstractNumId="23" w15:restartNumberingAfterBreak="0">
+    <w:nsid w:val="49EC39E6"/>
+    <w:multiLevelType w:val="hybridMultilevel"/>
+    <w:tmpl w:val="DF5ED304"/>
+    <w:lvl w:ilvl="0" w:tplc="04090001">
+      <w:start w:val="1"/>
+      <w:numFmt w:val="bullet"/>
+      <w:lvlText w:val=""/>
+      <w:lvlJc w:val="left"/>
+      <w:pPr>
+        <w:ind w:left="720" w:hanging="360"/>
+      </w:pPr>
+      <w:rPr>
+        <w:rFonts w:ascii="Symbol" w:hAnsi="Symbol" w:hint="default"/>
+      </w:rPr>
+    </w:lvl>
+    <w:lvl w:ilvl="1" w:tplc="04090003" w:tentative="1">
+      <w:start w:val="1"/>
+      <w:numFmt w:val="bullet"/>
+      <w:lvlText w:val="o"/>
+      <w:lvlJc w:val="left"/>
+      <w:pPr>
+        <w:ind w:left="1440" w:hanging="360"/>
+      </w:pPr>
+      <w:rPr>
+        <w:rFonts w:ascii="Courier New" w:hAnsi="Courier New" w:cs="Courier New" w:hint="default"/>
+      </w:rPr>
+    </w:lvl>
+    <w:lvl w:ilvl="2" w:tplc="04090005" w:tentative="1">
+      <w:start w:val="1"/>
+      <w:numFmt w:val="bullet"/>
+      <w:lvlText w:val=""/>
+      <w:lvlJc w:val="left"/>
+      <w:pPr>
+        <w:ind w:left="2160" w:hanging="360"/>
+      </w:pPr>
+      <w:rPr>
+        <w:rFonts w:ascii="Wingdings" w:hAnsi="Wingdings" w:hint="default"/>
+      </w:rPr>
+    </w:lvl>
+    <w:lvl w:ilvl="3" w:tplc="04090001" w:tentative="1">
+      <w:start w:val="1"/>
+      <w:numFmt w:val="bullet"/>
+      <w:lvlText w:val=""/>
+      <w:lvlJc w:val="left"/>
+      <w:pPr>
+        <w:ind w:left="2880" w:hanging="360"/>
+      </w:pPr>
+      <w:rPr>
+        <w:rFonts w:ascii="Symbol" w:hAnsi="Symbol" w:hint="default"/>
+      </w:rPr>
+    </w:lvl>
+    <w:lvl w:ilvl="4" w:tplc="04090003" w:tentative="1">
+      <w:start w:val="1"/>
+      <w:numFmt w:val="bullet"/>
+      <w:lvlText w:val="o"/>
+      <w:lvlJc w:val="left"/>
+      <w:pPr>
+        <w:ind w:left="3600" w:hanging="360"/>
+      </w:pPr>
+      <w:rPr>
+        <w:rFonts w:ascii="Courier New" w:hAnsi="Courier New" w:cs="Courier New" w:hint="default"/>
+      </w:rPr>
+    </w:lvl>
+    <w:lvl w:ilvl="5" w:tplc="04090005" w:tentative="1">
+      <w:start w:val="1"/>
+      <w:numFmt w:val="bullet"/>
+      <w:lvlText w:val=""/>
+      <w:lvlJc w:val="left"/>
+      <w:pPr>
+        <w:ind w:left="4320" w:hanging="360"/>
+      </w:pPr>
+      <w:rPr>
+        <w:rFonts w:ascii="Wingdings" w:hAnsi="Wingdings" w:hint="default"/>
+      </w:rPr>
+    </w:lvl>
+    <w:lvl w:ilvl="6" w:tplc="04090001" w:tentative="1">
+      <w:start w:val="1"/>
+      <w:numFmt w:val="bullet"/>
+      <w:lvlText w:val=""/>
+      <w:lvlJc w:val="left"/>
+      <w:pPr>
+        <w:ind w:left="5040" w:hanging="360"/>
+      </w:pPr>
+      <w:rPr>
+        <w:rFonts w:ascii="Symbol" w:hAnsi="Symbol" w:hint="default"/>
+      </w:rPr>
+    </w:lvl>
+    <w:lvl w:ilvl="7" w:tplc="04090003" w:tentative="1">
+      <w:start w:val="1"/>
+      <w:numFmt w:val="bullet"/>
+      <w:lvlText w:val="o"/>
+      <w:lvlJc w:val="left"/>
+      <w:pPr>
+        <w:ind w:left="5760" w:hanging="360"/>
+      </w:pPr>
+      <w:rPr>
+        <w:rFonts w:ascii="Courier New" w:hAnsi="Courier New" w:cs="Courier New" w:hint="default"/>
+      </w:rPr>
+    </w:lvl>
+    <w:lvl w:ilvl="8" w:tplc="04090005" w:tentative="1">
+      <w:start w:val="1"/>
+      <w:numFmt w:val="bullet"/>
+      <w:lvlText w:val=""/>
+      <w:lvlJc w:val="left"/>
+      <w:pPr>
+        <w:ind w:left="6480" w:hanging="360"/>
+      </w:pPr>
+      <w:rPr>
+        <w:rFonts w:ascii="Wingdings" w:hAnsi="Wingdings" w:hint="default"/>
+      </w:rPr>
+    </w:lvl>
+  </w:abstractNum>
+  <w:abstractNum w:abstractNumId="24" w15:restartNumberingAfterBreak="0">
     <w:nsid w:val="52083510"/>
     <w:multiLevelType w:val="hybridMultilevel"/>
     <w:tmpl w:val="BE6E19F6"/>
@@ -7286,7 +7941,7 @@
       </w:rPr>
     </w:lvl>
   </w:abstractNum>
-  <w:abstractNum w:abstractNumId="24" w15:restartNumberingAfterBreak="0">
+  <w:abstractNum w:abstractNumId="25" w15:restartNumberingAfterBreak="0">
     <w:nsid w:val="57146985"/>
     <w:multiLevelType w:val="hybridMultilevel"/>
     <w:tmpl w:val="AE4E656C"/>
@@ -7399,7 +8054,7 @@
       </w:rPr>
     </w:lvl>
   </w:abstractNum>
-  <w:abstractNum w:abstractNumId="25" w15:restartNumberingAfterBreak="0">
+  <w:abstractNum w:abstractNumId="26" w15:restartNumberingAfterBreak="0">
     <w:nsid w:val="58602D8F"/>
     <w:multiLevelType w:val="hybridMultilevel"/>
     <w:tmpl w:val="F26CA148"/>
@@ -7512,7 +8167,7 @@
       </w:rPr>
     </w:lvl>
   </w:abstractNum>
-  <w:abstractNum w:abstractNumId="26" w15:restartNumberingAfterBreak="0">
+  <w:abstractNum w:abstractNumId="27" w15:restartNumberingAfterBreak="0">
     <w:nsid w:val="5B226C1F"/>
     <w:multiLevelType w:val="hybridMultilevel"/>
     <w:tmpl w:val="49ACD974"/>
@@ -7627,7 +8282,7 @@
       </w:rPr>
     </w:lvl>
   </w:abstractNum>
-  <w:abstractNum w:abstractNumId="27" w15:restartNumberingAfterBreak="0">
+  <w:abstractNum w:abstractNumId="28" w15:restartNumberingAfterBreak="0">
     <w:nsid w:val="607C328E"/>
     <w:multiLevelType w:val="hybridMultilevel"/>
     <w:tmpl w:val="3E747636"/>
@@ -7740,7 +8395,7 @@
       </w:rPr>
     </w:lvl>
   </w:abstractNum>
-  <w:abstractNum w:abstractNumId="28" w15:restartNumberingAfterBreak="0">
+  <w:abstractNum w:abstractNumId="29" w15:restartNumberingAfterBreak="0">
     <w:nsid w:val="62E949C5"/>
     <w:multiLevelType w:val="hybridMultilevel"/>
     <w:tmpl w:val="826A7CE0"/>
@@ -7853,7 +8508,7 @@
       </w:rPr>
     </w:lvl>
   </w:abstractNum>
-  <w:abstractNum w:abstractNumId="29" w15:restartNumberingAfterBreak="0">
+  <w:abstractNum w:abstractNumId="30" w15:restartNumberingAfterBreak="0">
     <w:nsid w:val="679C0F21"/>
     <w:multiLevelType w:val="hybridMultilevel"/>
     <w:tmpl w:val="10EEED06"/>
@@ -7966,7 +8621,7 @@
       </w:rPr>
     </w:lvl>
   </w:abstractNum>
-  <w:abstractNum w:abstractNumId="30" w15:restartNumberingAfterBreak="0">
+  <w:abstractNum w:abstractNumId="31" w15:restartNumberingAfterBreak="0">
     <w:nsid w:val="6C901CF9"/>
     <w:multiLevelType w:val="hybridMultilevel"/>
     <w:tmpl w:val="2F4A75D8"/>
@@ -8053,7 +8708,7 @@
       </w:pPr>
     </w:lvl>
   </w:abstractNum>
-  <w:abstractNum w:abstractNumId="31" w15:restartNumberingAfterBreak="0">
+  <w:abstractNum w:abstractNumId="32" w15:restartNumberingAfterBreak="0">
     <w:nsid w:val="703D2E2A"/>
     <w:multiLevelType w:val="hybridMultilevel"/>
     <w:tmpl w:val="66AE9F24"/>
@@ -8166,7 +8821,7 @@
       </w:rPr>
     </w:lvl>
   </w:abstractNum>
-  <w:abstractNum w:abstractNumId="32" w15:restartNumberingAfterBreak="0">
+  <w:abstractNum w:abstractNumId="33" w15:restartNumberingAfterBreak="0">
     <w:nsid w:val="738D44C1"/>
     <w:multiLevelType w:val="hybridMultilevel"/>
     <w:tmpl w:val="CD0CE904"/>
@@ -8286,7 +8941,7 @@
     <w:abstractNumId w:val="21"/>
   </w:num>
   <w:num w:numId="3">
-    <w:abstractNumId w:val="26"/>
+    <w:abstractNumId w:val="27"/>
   </w:num>
   <w:num w:numId="4">
     <w:abstractNumId w:val="22"/>
@@ -8322,13 +8977,13 @@
     <w:abstractNumId w:val="0"/>
   </w:num>
   <w:num w:numId="15">
-    <w:abstractNumId w:val="23"/>
+    <w:abstractNumId w:val="24"/>
   </w:num>
   <w:num w:numId="16">
-    <w:abstractNumId w:val="30"/>
+    <w:abstractNumId w:val="31"/>
   </w:num>
   <w:num w:numId="17">
-    <w:abstractNumId w:val="29"/>
+    <w:abstractNumId w:val="30"/>
   </w:num>
   <w:num w:numId="18">
     <w:abstractNumId w:val="16"/>
@@ -8343,7 +8998,7 @@
     <w:abstractNumId w:val="18"/>
   </w:num>
   <w:num w:numId="22">
-    <w:abstractNumId w:val="28"/>
+    <w:abstractNumId w:val="29"/>
   </w:num>
   <w:num w:numId="23">
     <w:abstractNumId w:val="14"/>
@@ -8352,31 +9007,34 @@
     <w:abstractNumId w:val="11"/>
   </w:num>
   <w:num w:numId="25">
-    <w:abstractNumId w:val="32"/>
+    <w:abstractNumId w:val="33"/>
   </w:num>
   <w:num w:numId="26">
     <w:abstractNumId w:val="20"/>
   </w:num>
   <w:num w:numId="27">
-    <w:abstractNumId w:val="24"/>
+    <w:abstractNumId w:val="25"/>
   </w:num>
   <w:num w:numId="28">
-    <w:abstractNumId w:val="25"/>
+    <w:abstractNumId w:val="26"/>
   </w:num>
   <w:num w:numId="29">
     <w:abstractNumId w:val="19"/>
   </w:num>
   <w:num w:numId="30">
-    <w:abstractNumId w:val="27"/>
+    <w:abstractNumId w:val="28"/>
   </w:num>
   <w:num w:numId="31">
-    <w:abstractNumId w:val="31"/>
+    <w:abstractNumId w:val="32"/>
   </w:num>
   <w:num w:numId="32">
     <w:abstractNumId w:val="17"/>
   </w:num>
   <w:num w:numId="33">
     <w:abstractNumId w:val="12"/>
+  </w:num>
+  <w:num w:numId="34">
+    <w:abstractNumId w:val="23"/>
   </w:num>
 </w:numbering>
 </file>
@@ -9828,6 +10486,13 @@
     <w:pitch w:val="variable"/>
     <w:sig w:usb0="00000003" w:usb1="288F0000" w:usb2="00000016" w:usb3="00000000" w:csb0="00040001" w:csb1="00000000"/>
   </w:font>
+  <w:font w:name="Tahoma">
+    <w:panose1 w:val="020B0604030504040204"/>
+    <w:charset w:val="00"/>
+    <w:family w:val="swiss"/>
+    <w:pitch w:val="variable"/>
+    <w:sig w:usb0="E1002EFF" w:usb1="C000605B" w:usb2="00000029" w:usb3="00000000" w:csb0="000101FF" w:csb1="00000000"/>
+  </w:font>
   <w:font w:name="Calibri">
     <w:panose1 w:val="020F0502020204030204"/>
     <w:charset w:val="00"/>
@@ -9867,6 +10532,8 @@
     <w:rsid w:val="00603F1B"/>
     <w:rsid w:val="008062DB"/>
     <w:rsid w:val="00AE16AB"/>
+    <w:rsid w:val="00AE4D3D"/>
+    <w:rsid w:val="00CE10B5"/>
     <w:rsid w:val="00D742D2"/>
     <w:rsid w:val="00DB26F7"/>
   </w:rsids>
@@ -10658,7 +11325,7 @@
 </file>
 
 <file path=customXml/itemProps1.xml><?xml version="1.0" encoding="utf-8"?>
-<ds:datastoreItem xmlns:ds="http://schemas.openxmlformats.org/officeDocument/2006/customXml" ds:itemID="{047F050D-5BAA-4C98-A8DD-F2F4CC87D735}">
+<ds:datastoreItem xmlns:ds="http://schemas.openxmlformats.org/officeDocument/2006/customXml" ds:itemID="{EB9159C6-5C1C-41FD-A5A4-4367601C71D0}">
   <ds:schemaRefs>
     <ds:schemaRef ds:uri="http://schemas.openxmlformats.org/officeDocument/2006/bibliography"/>
   </ds:schemaRefs>

</xml_diff>

<commit_message>
updated thesis and arpa errors difference
</commit_message>
<xml_diff>
--- a/Thesis Karan Chand.docx
+++ b/Thesis Karan Chand.docx
@@ -342,13 +342,7 @@
                               <w:rPr>
                                 <w:lang w:val="en-US"/>
                               </w:rPr>
-                              <w:t>Department</w:t>
-                            </w:r>
-                            <w:r>
-                              <w:rPr>
-                                <w:lang w:val="en-US"/>
-                              </w:rPr>
-                              <w:t xml:space="preserve"> </w:t>
+                              <w:t xml:space="preserve">Department </w:t>
                             </w:r>
                           </w:p>
                           <w:p>
@@ -513,13 +507,7 @@
                         <w:rPr>
                           <w:lang w:val="en-US"/>
                         </w:rPr>
-                        <w:t>Department</w:t>
-                      </w:r>
-                      <w:r>
-                        <w:rPr>
-                          <w:lang w:val="en-US"/>
-                        </w:rPr>
-                        <w:t xml:space="preserve"> </w:t>
+                        <w:t xml:space="preserve">Department </w:t>
                       </w:r>
                     </w:p>
                     <w:p>
@@ -1298,23 +1286,7 @@
                 <w:noProof/>
                 <w:lang w:val="en-GB"/>
               </w:rPr>
-              <w:t>Prelimina</w:t>
-            </w:r>
-            <w:r>
-              <w:rPr>
-                <w:rStyle w:val="Hyperlink"/>
-                <w:noProof/>
-                <w:lang w:val="en-GB"/>
-              </w:rPr>
-              <w:t>r</w:t>
-            </w:r>
-            <w:r>
-              <w:rPr>
-                <w:rStyle w:val="Hyperlink"/>
-                <w:noProof/>
-                <w:lang w:val="en-GB"/>
-              </w:rPr>
-              <w:t>ies</w:t>
+              <w:t>Preliminaries</w:t>
             </w:r>
             <w:r>
               <w:rPr>
@@ -1466,23 +1438,7 @@
                 <w:noProof/>
                 <w:lang w:val="en-GB"/>
               </w:rPr>
-              <w:t>Meth</w:t>
-            </w:r>
-            <w:r>
-              <w:rPr>
-                <w:rStyle w:val="Hyperlink"/>
-                <w:noProof/>
-                <w:lang w:val="en-GB"/>
-              </w:rPr>
-              <w:t>o</w:t>
-            </w:r>
-            <w:r>
-              <w:rPr>
-                <w:rStyle w:val="Hyperlink"/>
-                <w:noProof/>
-                <w:lang w:val="en-GB"/>
-              </w:rPr>
-              <w:t>dology</w:t>
+              <w:t>Methodology</w:t>
             </w:r>
             <w:r>
               <w:rPr>
@@ -2335,7 +2291,6 @@
             <w:docPart w:val="4A5AC55C334442FCA0BE26E8EF6C457A"/>
           </w:placeholder>
         </w:sdtPr>
-        <w:sdtEndPr/>
         <w:sdtContent>
           <w:r>
             <w:rPr>
@@ -2379,7 +2334,6 @@
             <w:docPart w:val="4A5AC55C334442FCA0BE26E8EF6C457A"/>
           </w:placeholder>
         </w:sdtPr>
-        <w:sdtEndPr/>
         <w:sdtContent>
           <w:r>
             <w:rPr>
@@ -2430,7 +2384,6 @@
             <w:docPart w:val="4A5AC55C334442FCA0BE26E8EF6C457A"/>
           </w:placeholder>
         </w:sdtPr>
-        <w:sdtEndPr/>
         <w:sdtContent>
           <w:r>
             <w:rPr>
@@ -2465,7 +2418,6 @@
             <w:docPart w:val="4A5AC55C334442FCA0BE26E8EF6C457A"/>
           </w:placeholder>
         </w:sdtPr>
-        <w:sdtEndPr/>
         <w:sdtContent>
           <w:r>
             <w:rPr>
@@ -2487,7 +2439,6 @@
             <w:docPart w:val="4A5AC55C334442FCA0BE26E8EF6C457A"/>
           </w:placeholder>
         </w:sdtPr>
-        <w:sdtEndPr/>
         <w:sdtContent>
           <w:r>
             <w:rPr>
@@ -4007,7 +3958,6 @@
             <w:docPart w:val="19BF34CE20A64083BA06EB3BCA961C21"/>
           </w:placeholder>
         </w:sdtPr>
-        <w:sdtEndPr/>
         <w:sdtContent>
           <w:r>
             <w:rPr>
@@ -4818,7 +4768,6 @@
             <w:docPart w:val="DefaultPlaceholder_-1854013440"/>
           </w:placeholder>
         </w:sdtPr>
-        <w:sdtEndPr/>
         <w:sdtContent>
           <w:r>
             <w:rPr>
@@ -4934,7 +4883,6 @@
             <w:docPart w:val="DefaultPlaceholder_-1854013440"/>
           </w:placeholder>
         </w:sdtPr>
-        <w:sdtEndPr/>
         <w:sdtContent>
           <w:r>
             <w:rPr>
@@ -6030,7 +5978,6 @@
             <w:docPart w:val="DefaultPlaceholder_-1854013440"/>
           </w:placeholder>
         </w:sdtPr>
-        <w:sdtEndPr/>
         <w:sdtContent>
           <w:r>
             <w:rPr>
@@ -6085,76 +6032,6 @@
     </w:p>
     <w:p>
       <w:pPr>
-        <w:rPr>
-          <w:lang w:val="en-GB"/>
-        </w:rPr>
-      </w:pPr>
-    </w:p>
-    <w:p>
-      <w:pPr>
-        <w:rPr>
-          <w:lang w:val="en-GB"/>
-        </w:rPr>
-      </w:pPr>
-    </w:p>
-    <w:p>
-      <w:pPr>
-        <w:rPr>
-          <w:lang w:val="en-GB"/>
-        </w:rPr>
-      </w:pPr>
-    </w:p>
-    <w:p>
-      <w:pPr>
-        <w:rPr>
-          <w:lang w:val="en-GB"/>
-        </w:rPr>
-      </w:pPr>
-    </w:p>
-    <w:p>
-      <w:pPr>
-        <w:rPr>
-          <w:lang w:val="en-GB"/>
-        </w:rPr>
-      </w:pPr>
-    </w:p>
-    <w:p>
-      <w:pPr>
-        <w:rPr>
-          <w:lang w:val="en-GB"/>
-        </w:rPr>
-      </w:pPr>
-    </w:p>
-    <w:p>
-      <w:pPr>
-        <w:rPr>
-          <w:lang w:val="en-GB"/>
-        </w:rPr>
-      </w:pPr>
-    </w:p>
-    <w:p>
-      <w:pPr>
-        <w:rPr>
-          <w:lang w:val="en-GB"/>
-        </w:rPr>
-      </w:pPr>
-    </w:p>
-    <w:p>
-      <w:pPr>
-        <w:rPr>
-          <w:lang w:val="en-GB"/>
-        </w:rPr>
-      </w:pPr>
-    </w:p>
-    <w:p>
-      <w:pPr>
-        <w:rPr>
-          <w:lang w:val="en-GB"/>
-        </w:rPr>
-      </w:pPr>
-    </w:p>
-    <w:p>
-      <w:pPr>
         <w:pStyle w:val="Heading1"/>
         <w:rPr>
           <w:lang w:val="en-GB"/>
@@ -6275,14 +6152,7 @@
         <w:rPr>
           <w:lang w:val="en-GB"/>
         </w:rPr>
-        <w:t xml:space="preserve">each </w:t>
-      </w:r>
-      <w:r>
-        <w:rPr>
-          <w:lang w:val="en-GB"/>
-        </w:rPr>
-        <w:lastRenderedPageBreak/>
-        <w:t xml:space="preserve">model for </w:t>
+        <w:t xml:space="preserve">each model for </w:t>
       </w:r>
       <w:r>
         <w:rPr>
@@ -6428,132 +6298,6 @@
         </w:rPr>
         <w:t>during warm-up, then it linearly decays.</w:t>
       </w:r>
-    </w:p>
-    <w:p>
-      <w:pPr>
-        <w:rPr>
-          <w:b/>
-          <w:bCs/>
-          <w:lang w:val="en-GB"/>
-        </w:rPr>
-      </w:pPr>
-    </w:p>
-    <w:p>
-      <w:pPr>
-        <w:rPr>
-          <w:b/>
-          <w:bCs/>
-          <w:lang w:val="en-GB"/>
-        </w:rPr>
-      </w:pPr>
-    </w:p>
-    <w:p>
-      <w:pPr>
-        <w:rPr>
-          <w:b/>
-          <w:bCs/>
-          <w:lang w:val="en-GB"/>
-        </w:rPr>
-      </w:pPr>
-    </w:p>
-    <w:p>
-      <w:pPr>
-        <w:rPr>
-          <w:b/>
-          <w:bCs/>
-          <w:lang w:val="en-GB"/>
-        </w:rPr>
-      </w:pPr>
-    </w:p>
-    <w:p>
-      <w:pPr>
-        <w:rPr>
-          <w:b/>
-          <w:bCs/>
-          <w:lang w:val="en-GB"/>
-        </w:rPr>
-      </w:pPr>
-    </w:p>
-    <w:p>
-      <w:pPr>
-        <w:rPr>
-          <w:b/>
-          <w:bCs/>
-          <w:lang w:val="en-GB"/>
-        </w:rPr>
-      </w:pPr>
-    </w:p>
-    <w:p>
-      <w:pPr>
-        <w:rPr>
-          <w:b/>
-          <w:bCs/>
-          <w:lang w:val="en-GB"/>
-        </w:rPr>
-      </w:pPr>
-    </w:p>
-    <w:p>
-      <w:pPr>
-        <w:rPr>
-          <w:b/>
-          <w:bCs/>
-          <w:lang w:val="en-GB"/>
-        </w:rPr>
-      </w:pPr>
-    </w:p>
-    <w:p>
-      <w:pPr>
-        <w:rPr>
-          <w:b/>
-          <w:bCs/>
-          <w:lang w:val="en-GB"/>
-        </w:rPr>
-      </w:pPr>
-    </w:p>
-    <w:p>
-      <w:pPr>
-        <w:rPr>
-          <w:b/>
-          <w:bCs/>
-          <w:lang w:val="en-GB"/>
-        </w:rPr>
-      </w:pPr>
-    </w:p>
-    <w:p>
-      <w:pPr>
-        <w:rPr>
-          <w:b/>
-          <w:bCs/>
-          <w:lang w:val="en-GB"/>
-        </w:rPr>
-      </w:pPr>
-    </w:p>
-    <w:p>
-      <w:pPr>
-        <w:rPr>
-          <w:b/>
-          <w:bCs/>
-          <w:lang w:val="en-GB"/>
-        </w:rPr>
-      </w:pPr>
-    </w:p>
-    <w:p>
-      <w:pPr>
-        <w:rPr>
-          <w:b/>
-          <w:bCs/>
-          <w:lang w:val="en-GB"/>
-        </w:rPr>
-      </w:pPr>
-    </w:p>
-    <w:p>
-      <w:pPr>
-        <w:rPr>
-          <w:b/>
-          <w:bCs/>
-          <w:lang w:val="en-GB"/>
-        </w:rPr>
-      </w:pPr>
     </w:p>
     <w:p>
       <w:pPr>
@@ -6728,26 +6472,26 @@
         <w:rPr>
           <w:lang w:val="en-GB"/>
         </w:rPr>
-        <w:t xml:space="preserve">. These models were not given an explicit language </w:t>
+        <w:t>. These models were not given an explicit language model</w:t>
+      </w:r>
+      <w:r>
+        <w:rPr>
+          <w:lang w:val="en-GB"/>
+        </w:rPr>
+        <w:t>. The base model performs the worst, which is expected</w:t>
+      </w:r>
+      <w:r>
+        <w:rPr>
+          <w:lang w:val="en-GB"/>
+        </w:rPr>
+        <w:t xml:space="preserve">, as it has not been pretrained on </w:t>
       </w:r>
       <w:r>
         <w:rPr>
           <w:lang w:val="en-GB"/>
         </w:rPr>
         <w:lastRenderedPageBreak/>
-        <w:t>model</w:t>
-      </w:r>
-      <w:r>
-        <w:rPr>
-          <w:lang w:val="en-GB"/>
-        </w:rPr>
-        <w:t>. The base model performs the worst, which is expected</w:t>
-      </w:r>
-      <w:r>
-        <w:rPr>
-          <w:lang w:val="en-GB"/>
-        </w:rPr>
-        <w:t xml:space="preserve">, as it has not been pretrained on noisy speech data. It has the lowest WER and CER. The base model is the oldest model that is researched, which should be noted. </w:t>
+        <w:t xml:space="preserve">noisy speech data. It has the lowest WER and CER. The base model is the oldest model that is researched, which should be noted. </w:t>
       </w:r>
       <w:r>
         <w:rPr>
@@ -6818,7 +6562,6 @@
             <w:docPart w:val="DefaultPlaceholder_-1854013440"/>
           </w:placeholder>
         </w:sdtPr>
-        <w:sdtEndPr/>
         <w:sdtContent>
           <w:r>
             <w:rPr>
@@ -7462,7 +7205,6 @@
             <w:docPart w:val="DefaultPlaceholder_-1854013440"/>
           </w:placeholder>
         </w:sdtPr>
-        <w:sdtEndPr/>
         <w:sdtContent>
           <w:r>
             <w:rPr>
@@ -7950,6 +7692,637 @@
         </w:rPr>
         <w:t>.</w:t>
       </w:r>
+      <w:r>
+        <w:rPr>
+          <w:lang w:val="en-US"/>
+        </w:rPr>
+        <w:br/>
+      </w:r>
+      <w:r>
+        <w:rPr>
+          <w:lang w:val="en-US"/>
+        </w:rPr>
+        <w:lastRenderedPageBreak/>
+        <w:t xml:space="preserve">Another reason for high performance is overfitting of the language model. Since the model was constructed on 90% of available ATCOSIM data. To </w:t>
+      </w:r>
+    </w:p>
+    <w:p>
+      <w:pPr>
+        <w:rPr>
+          <w:lang w:val="en-GB"/>
+        </w:rPr>
+      </w:pPr>
+      <w:r>
+        <w:rPr>
+          <w:b/>
+          <w:bCs/>
+          <w:lang w:val="en-GB"/>
+        </w:rPr>
+        <w:t>Evaluation XLS-R-1000*</w:t>
+      </w:r>
+      <w:r>
+        <w:rPr>
+          <w:lang w:val="en-GB"/>
+        </w:rPr>
+        <w:br/>
+      </w:r>
+      <w:r>
+        <w:rPr>
+          <w:lang w:val="en-GB"/>
+        </w:rPr>
+        <w:t xml:space="preserve">The best performing model of this research has shown to be the XLS-R-1000* model. Examination of errors made by this model is </w:t>
+      </w:r>
+      <w:r>
+        <w:rPr>
+          <w:lang w:val="en-GB"/>
+        </w:rPr>
+        <w:t>highly</w:t>
+      </w:r>
+      <w:r>
+        <w:rPr>
+          <w:lang w:val="en-GB"/>
+        </w:rPr>
+        <w:t xml:space="preserve"> valuabl</w:t>
+      </w:r>
+      <w:r>
+        <w:rPr>
+          <w:lang w:val="en-GB"/>
+        </w:rPr>
+        <w:t>e, as it gives insight on the usability of the model in practice</w:t>
+      </w:r>
+      <w:r>
+        <w:rPr>
+          <w:lang w:val="en-GB"/>
+        </w:rPr>
+        <w:t>.</w:t>
+      </w:r>
+      <w:r>
+        <w:rPr>
+          <w:lang w:val="en-GB"/>
+        </w:rPr>
+        <w:t xml:space="preserve"> </w:t>
+      </w:r>
+    </w:p>
+    <w:p>
+      <w:pPr>
+        <w:rPr>
+          <w:color w:val="FF0000"/>
+          <w:lang w:val="en-GB"/>
+        </w:rPr>
+      </w:pPr>
+      <w:r>
+        <w:rPr>
+          <w:lang w:val="en-GB"/>
+        </w:rPr>
+        <w:t>First, it has been shown that WER and CER are relatively low (&lt;5%) compared to the standard models pulled from HF</w:t>
+      </w:r>
+      <w:r>
+        <w:rPr>
+          <w:lang w:val="en-GB"/>
+        </w:rPr>
+        <w:t xml:space="preserve"> (figure 4)</w:t>
+      </w:r>
+      <w:r>
+        <w:rPr>
+          <w:lang w:val="en-GB"/>
+        </w:rPr>
+        <w:t>. However, callsign detection is essential in the ATC domain. A common error made by the model</w:t>
+      </w:r>
+      <w:r>
+        <w:rPr>
+          <w:lang w:val="en-GB"/>
+        </w:rPr>
+        <w:t xml:space="preserve"> is found at the start of the callsign, as the model</w:t>
+      </w:r>
+      <w:r>
+        <w:rPr>
+          <w:lang w:val="en-GB"/>
+        </w:rPr>
+        <w:t xml:space="preserve"> wrongly predicts the names of the airline codes. Predictions made are still recognizable, but they are wrong. For example, </w:t>
+      </w:r>
+      <w:r>
+        <w:rPr>
+          <w:i/>
+          <w:iCs/>
+          <w:lang w:val="en-GB"/>
+        </w:rPr>
+        <w:t>‘</w:t>
+      </w:r>
+      <w:r>
+        <w:rPr>
+          <w:i/>
+          <w:iCs/>
+          <w:lang w:val="en-GB"/>
+        </w:rPr>
+        <w:t>golf</w:t>
+      </w:r>
+      <w:r>
+        <w:rPr>
+          <w:i/>
+          <w:iCs/>
+          <w:lang w:val="en-GB"/>
+        </w:rPr>
+        <w:t>’</w:t>
+      </w:r>
+      <w:r>
+        <w:rPr>
+          <w:lang w:val="en-GB"/>
+        </w:rPr>
+        <w:t xml:space="preserve"> </w:t>
+      </w:r>
+      <w:r>
+        <w:rPr>
+          <w:lang w:val="en-GB"/>
+        </w:rPr>
+        <w:t xml:space="preserve">is predicted to be </w:t>
+      </w:r>
+      <w:r>
+        <w:rPr>
+          <w:i/>
+          <w:iCs/>
+          <w:lang w:val="en-GB"/>
+        </w:rPr>
+        <w:t>‘</w:t>
+      </w:r>
+      <w:proofErr w:type="spellStart"/>
+      <w:r>
+        <w:rPr>
+          <w:i/>
+          <w:iCs/>
+          <w:lang w:val="en-GB"/>
+        </w:rPr>
+        <w:t>goll</w:t>
+      </w:r>
+      <w:proofErr w:type="spellEnd"/>
+      <w:r>
+        <w:rPr>
+          <w:i/>
+          <w:iCs/>
+          <w:lang w:val="en-GB"/>
+        </w:rPr>
+        <w:t>’</w:t>
+      </w:r>
+      <w:r>
+        <w:rPr>
+          <w:lang w:val="en-GB"/>
+        </w:rPr>
+        <w:t>, which is useful information, as currently no other airline code sound or looks close to this word. Still, it is wrongly predicted and contributes to the performance drop of this model.</w:t>
+      </w:r>
+      <w:r>
+        <w:rPr>
+          <w:lang w:val="en-GB"/>
+        </w:rPr>
+        <w:t xml:space="preserve"> </w:t>
+      </w:r>
+      <w:r>
+        <w:rPr>
+          <w:lang w:val="en-GB"/>
+        </w:rPr>
+        <w:br/>
+        <w:t>The model is able to recognize numbers well, as the</w:t>
+      </w:r>
+      <w:r>
+        <w:rPr>
+          <w:lang w:val="en-GB"/>
+        </w:rPr>
+        <w:t xml:space="preserve"> model rarely predicts them wrong. For example, </w:t>
+      </w:r>
+      <w:r>
+        <w:rPr>
+          <w:i/>
+          <w:iCs/>
+          <w:lang w:val="en-GB"/>
+        </w:rPr>
+        <w:t>‘two’</w:t>
+      </w:r>
+      <w:r>
+        <w:rPr>
+          <w:lang w:val="en-GB"/>
+        </w:rPr>
+        <w:t xml:space="preserve"> is predicted as </w:t>
+      </w:r>
+      <w:r>
+        <w:rPr>
+          <w:i/>
+          <w:iCs/>
+          <w:lang w:val="en-GB"/>
+        </w:rPr>
+        <w:t>‘to’</w:t>
+      </w:r>
+      <w:r>
+        <w:rPr>
+          <w:lang w:val="en-GB"/>
+        </w:rPr>
+        <w:t xml:space="preserve">, but </w:t>
+      </w:r>
+      <w:r>
+        <w:rPr>
+          <w:lang w:val="en-GB"/>
+        </w:rPr>
+        <w:t xml:space="preserve">it </w:t>
+      </w:r>
+      <w:r>
+        <w:rPr>
+          <w:lang w:val="en-GB"/>
+        </w:rPr>
+        <w:t>is</w:t>
+      </w:r>
+      <w:r>
+        <w:rPr>
+          <w:lang w:val="en-GB"/>
+        </w:rPr>
+        <w:t xml:space="preserve"> </w:t>
+      </w:r>
+      <w:r>
+        <w:rPr>
+          <w:lang w:val="en-GB"/>
+        </w:rPr>
+        <w:t>discernible</w:t>
+      </w:r>
+      <w:r>
+        <w:rPr>
+          <w:lang w:val="en-GB"/>
+        </w:rPr>
+        <w:t xml:space="preserve"> to recognize as the number ‘</w:t>
+      </w:r>
+      <w:r>
+        <w:rPr>
+          <w:i/>
+          <w:iCs/>
+          <w:lang w:val="en-GB"/>
+        </w:rPr>
+        <w:t>two’</w:t>
+      </w:r>
+      <w:r>
+        <w:rPr>
+          <w:lang w:val="en-GB"/>
+        </w:rPr>
+        <w:t>.</w:t>
+      </w:r>
+      <w:r>
+        <w:rPr>
+          <w:lang w:val="en-GB"/>
+        </w:rPr>
+        <w:t xml:space="preserve"> </w:t>
+      </w:r>
+      <w:r>
+        <w:rPr>
+          <w:lang w:val="en-GB"/>
+        </w:rPr>
+        <w:t>Even though these errors are rare, they are present</w:t>
+      </w:r>
+      <w:r>
+        <w:rPr>
+          <w:lang w:val="en-GB"/>
+        </w:rPr>
+        <w:t>.</w:t>
+      </w:r>
+    </w:p>
+    <w:p>
+      <w:pPr>
+        <w:rPr>
+          <w:color w:val="auto"/>
+          <w:lang w:val="en-GB"/>
+        </w:rPr>
+      </w:pPr>
+      <w:r>
+        <w:rPr>
+          <w:color w:val="auto"/>
+          <w:lang w:val="en-GB"/>
+        </w:rPr>
+        <w:t xml:space="preserve">Second, speech files containing only a single word are regularly incorrectly predicted (appendix table 2). </w:t>
+      </w:r>
+      <w:r>
+        <w:rPr>
+          <w:color w:val="auto"/>
+          <w:lang w:val="en-GB"/>
+        </w:rPr>
+        <w:t>The reason for this is that the model highly depends on the language model when it is not sure which word it should predict based on audio quality alone.</w:t>
+      </w:r>
+      <w:r>
+        <w:rPr>
+          <w:color w:val="auto"/>
+          <w:lang w:val="en-GB"/>
+        </w:rPr>
+        <w:t xml:space="preserve"> However, the language model has no context before or after the singular word is shown. This leads to the model basing its prediction on noisy audio quality, which is highly error prone.  </w:t>
+      </w:r>
+      <w:r>
+        <w:rPr>
+          <w:color w:val="auto"/>
+          <w:lang w:val="en-GB"/>
+        </w:rPr>
+        <w:br/>
+        <w:t xml:space="preserve">The impact of these errors on practical use of this model is negligible. </w:t>
+      </w:r>
+      <w:r>
+        <w:rPr>
+          <w:color w:val="auto"/>
+          <w:lang w:val="en-GB"/>
+        </w:rPr>
+        <w:t>Errors in s</w:t>
+      </w:r>
+      <w:r>
+        <w:rPr>
+          <w:color w:val="auto"/>
+          <w:lang w:val="en-GB"/>
+        </w:rPr>
+        <w:t xml:space="preserve">ingle word communication </w:t>
+      </w:r>
+      <w:r>
+        <w:rPr>
+          <w:color w:val="auto"/>
+          <w:lang w:val="en-GB"/>
+        </w:rPr>
+        <w:t xml:space="preserve">is not the main cause of </w:t>
+      </w:r>
+      <w:r>
+        <w:rPr>
+          <w:color w:val="auto"/>
+          <w:lang w:val="en-GB"/>
+        </w:rPr>
+        <w:t xml:space="preserve">ATC miscommunication </w:t>
+      </w:r>
+      <w:r>
+        <w:rPr>
+          <w:color w:val="FF0000"/>
+          <w:lang w:val="en-GB"/>
+        </w:rPr>
+        <w:t>quote</w:t>
+      </w:r>
+      <w:r>
+        <w:rPr>
+          <w:color w:val="auto"/>
+          <w:lang w:val="en-GB"/>
+        </w:rPr>
+        <w:t xml:space="preserve">. </w:t>
+      </w:r>
+      <w:r>
+        <w:rPr>
+          <w:color w:val="auto"/>
+          <w:lang w:val="en-GB"/>
+        </w:rPr>
+        <w:t>Complete and flawless</w:t>
+      </w:r>
+      <w:r>
+        <w:rPr>
+          <w:color w:val="auto"/>
+          <w:lang w:val="en-GB"/>
+        </w:rPr>
+        <w:t xml:space="preserve"> callsign delivery is of more importance, as the essence of </w:t>
+      </w:r>
+      <w:r>
+        <w:rPr>
+          <w:color w:val="auto"/>
+          <w:lang w:val="en-GB"/>
+        </w:rPr>
+        <w:t>the message</w:t>
+      </w:r>
+      <w:r>
+        <w:rPr>
+          <w:color w:val="auto"/>
+          <w:lang w:val="en-GB"/>
+        </w:rPr>
+        <w:t xml:space="preserve"> is encapsulated in it.</w:t>
+      </w:r>
+    </w:p>
+    <w:p>
+      <w:pPr>
+        <w:rPr>
+          <w:color w:val="auto"/>
+          <w:lang w:val="en-GB"/>
+        </w:rPr>
+      </w:pPr>
+      <w:r>
+        <w:rPr>
+          <w:color w:val="auto"/>
+          <w:lang w:val="en-GB"/>
+        </w:rPr>
+        <w:t>Third, the model frequently add</w:t>
+      </w:r>
+      <w:r>
+        <w:rPr>
+          <w:color w:val="auto"/>
+          <w:lang w:val="en-GB"/>
+        </w:rPr>
+        <w:t>s</w:t>
+      </w:r>
+      <w:r>
+        <w:rPr>
+          <w:color w:val="auto"/>
+          <w:lang w:val="en-GB"/>
+        </w:rPr>
+        <w:t>/</w:t>
+      </w:r>
+      <w:r>
+        <w:rPr>
+          <w:color w:val="auto"/>
+          <w:lang w:val="en-GB"/>
+        </w:rPr>
+        <w:t>subtracts</w:t>
+      </w:r>
+      <w:r>
+        <w:rPr>
+          <w:color w:val="auto"/>
+          <w:lang w:val="en-GB"/>
+        </w:rPr>
+        <w:t xml:space="preserve"> </w:t>
+      </w:r>
+      <w:r>
+        <w:rPr>
+          <w:color w:val="auto"/>
+          <w:lang w:val="en-GB"/>
+        </w:rPr>
+        <w:t xml:space="preserve">non-lexical conversation </w:t>
+      </w:r>
+      <w:r>
+        <w:rPr>
+          <w:color w:val="auto"/>
+          <w:lang w:val="en-GB"/>
+        </w:rPr>
+        <w:t>sound</w:t>
+      </w:r>
+      <w:r>
+        <w:rPr>
+          <w:color w:val="auto"/>
+          <w:lang w:val="en-GB"/>
+        </w:rPr>
+        <w:t>s</w:t>
+      </w:r>
+      <w:r>
+        <w:rPr>
+          <w:color w:val="auto"/>
+          <w:lang w:val="en-GB"/>
+        </w:rPr>
+        <w:t>, such as</w:t>
+      </w:r>
+      <w:r>
+        <w:rPr>
+          <w:color w:val="auto"/>
+          <w:lang w:val="en-GB"/>
+        </w:rPr>
+        <w:t xml:space="preserve">: </w:t>
+      </w:r>
+      <w:r>
+        <w:rPr>
+          <w:i/>
+          <w:iCs/>
+          <w:color w:val="auto"/>
+          <w:lang w:val="en-GB"/>
+        </w:rPr>
+        <w:t>‘</w:t>
+      </w:r>
+      <w:r>
+        <w:rPr>
+          <w:i/>
+          <w:iCs/>
+          <w:color w:val="auto"/>
+          <w:lang w:val="en-GB"/>
+        </w:rPr>
+        <w:t>ah</w:t>
+      </w:r>
+      <w:r>
+        <w:rPr>
+          <w:i/>
+          <w:iCs/>
+          <w:color w:val="auto"/>
+          <w:lang w:val="en-GB"/>
+        </w:rPr>
+        <w:t>’</w:t>
+      </w:r>
+      <w:r>
+        <w:rPr>
+          <w:color w:val="auto"/>
+          <w:lang w:val="en-GB"/>
+        </w:rPr>
+        <w:t xml:space="preserve"> and </w:t>
+      </w:r>
+      <w:r>
+        <w:rPr>
+          <w:i/>
+          <w:iCs/>
+          <w:color w:val="auto"/>
+          <w:lang w:val="en-GB"/>
+        </w:rPr>
+        <w:t>‘</w:t>
+      </w:r>
+      <w:r>
+        <w:rPr>
+          <w:i/>
+          <w:iCs/>
+          <w:color w:val="auto"/>
+          <w:lang w:val="en-GB"/>
+        </w:rPr>
+        <w:t>oh</w:t>
+      </w:r>
+      <w:r>
+        <w:rPr>
+          <w:i/>
+          <w:iCs/>
+          <w:color w:val="auto"/>
+          <w:lang w:val="en-GB"/>
+        </w:rPr>
+        <w:t>’</w:t>
+      </w:r>
+      <w:r>
+        <w:rPr>
+          <w:i/>
+          <w:iCs/>
+          <w:color w:val="auto"/>
+          <w:lang w:val="en-GB"/>
+        </w:rPr>
+        <w:t xml:space="preserve"> </w:t>
+      </w:r>
+      <w:r>
+        <w:rPr>
+          <w:color w:val="auto"/>
+          <w:lang w:val="en-GB"/>
+        </w:rPr>
+        <w:t xml:space="preserve">(appendix table </w:t>
+      </w:r>
+      <w:r>
+        <w:rPr>
+          <w:color w:val="auto"/>
+          <w:lang w:val="en-GB"/>
+        </w:rPr>
+        <w:t>2</w:t>
+      </w:r>
+      <w:r>
+        <w:rPr>
+          <w:color w:val="auto"/>
+          <w:lang w:val="en-GB"/>
+        </w:rPr>
+        <w:t>)</w:t>
+      </w:r>
+      <w:r>
+        <w:rPr>
+          <w:color w:val="auto"/>
+          <w:lang w:val="en-GB"/>
+        </w:rPr>
+        <w:t xml:space="preserve">. </w:t>
+      </w:r>
+      <w:r>
+        <w:rPr>
+          <w:color w:val="auto"/>
+          <w:lang w:val="en-GB"/>
+        </w:rPr>
+        <w:t xml:space="preserve">These small </w:t>
+      </w:r>
+      <w:r>
+        <w:rPr>
+          <w:color w:val="auto"/>
+          <w:lang w:val="en-GB"/>
+        </w:rPr>
+        <w:t>errors are not considered to be detrimental to performance, as the manual</w:t>
+      </w:r>
+      <w:r>
+        <w:rPr>
+          <w:color w:val="auto"/>
+          <w:lang w:val="en-GB"/>
+        </w:rPr>
+        <w:t>ly</w:t>
+      </w:r>
+      <w:r>
+        <w:rPr>
+          <w:color w:val="auto"/>
+          <w:lang w:val="en-GB"/>
+        </w:rPr>
+        <w:t xml:space="preserve"> transcribed data is not consistent. Having listened to the audio data that corresponds to these transcriptions, it is fo</w:t>
+      </w:r>
+      <w:r>
+        <w:rPr>
+          <w:color w:val="auto"/>
+          <w:lang w:val="en-GB"/>
+        </w:rPr>
+        <w:t xml:space="preserve">und that the presence of these sounds can be ambiguous. </w:t>
+      </w:r>
+      <w:r>
+        <w:rPr>
+          <w:color w:val="auto"/>
+          <w:lang w:val="en-GB"/>
+        </w:rPr>
+        <w:t xml:space="preserve">These errors should </w:t>
+      </w:r>
+      <w:r>
+        <w:rPr>
+          <w:color w:val="auto"/>
+          <w:lang w:val="en-GB"/>
+        </w:rPr>
+        <w:t xml:space="preserve">therefore </w:t>
+      </w:r>
+      <w:r>
+        <w:rPr>
+          <w:color w:val="auto"/>
+          <w:lang w:val="en-GB"/>
+        </w:rPr>
+        <w:t xml:space="preserve">not be detrimental to performance, contradictory to WER and CER. </w:t>
+      </w:r>
+      <w:r>
+        <w:rPr>
+          <w:color w:val="auto"/>
+          <w:lang w:val="en-GB"/>
+        </w:rPr>
+        <w:t xml:space="preserve">The addition or subtraction of these words should have no shift in meaning of the message. Is a different metric more suitable? </w:t>
+      </w:r>
       <w:bookmarkStart w:id="8" w:name="_GoBack"/>
       <w:bookmarkEnd w:id="8"/>
     </w:p>
@@ -7965,8 +8338,7 @@
           <w:bCs/>
           <w:lang w:val="en-GB"/>
         </w:rPr>
-        <w:lastRenderedPageBreak/>
-        <w:t>Evaluation XLS-R-1000*</w:t>
+        <w:t>Evaluation Metric</w:t>
       </w:r>
       <w:r>
         <w:rPr>
@@ -7978,68 +8350,27 @@
         <w:rPr>
           <w:lang w:val="en-GB"/>
         </w:rPr>
-        <w:t>Evaluate errors</w:t>
-      </w:r>
-      <w:r>
-        <w:rPr>
-          <w:lang w:val="en-GB"/>
-        </w:rPr>
-        <w:t xml:space="preserve"> </w:t>
-      </w:r>
-      <w:r>
-        <w:rPr>
-          <w:lang w:val="en-GB"/>
-        </w:rPr>
-        <w:t>-</w:t>
-      </w:r>
-      <w:r>
-        <w:rPr>
-          <w:lang w:val="en-GB"/>
-        </w:rPr>
-        <w:t xml:space="preserve"> </w:t>
-      </w:r>
-      <w:proofErr w:type="spellStart"/>
-      <w:r>
-        <w:rPr>
-          <w:lang w:val="en-GB"/>
-        </w:rPr>
-        <w:t>arpa</w:t>
-      </w:r>
-      <w:proofErr w:type="spellEnd"/>
-      <w:r>
-        <w:rPr>
-          <w:lang w:val="en-GB"/>
-        </w:rPr>
-        <w:t xml:space="preserve"> errors, why those errors and should we have a different metric than WER and CER? Command error rate may be better.</w:t>
+        <w:t>should we have a different metric than WER and CER? Command error rate may be better.</w:t>
       </w:r>
       <w:r>
         <w:rPr>
           <w:lang w:val="en-GB"/>
         </w:rPr>
         <w:br/>
-      </w:r>
-      <w:r>
-        <w:rPr>
-          <w:lang w:val="en-GB"/>
-        </w:rPr>
-        <w:t>Exact -&gt; expect</w:t>
-      </w:r>
-      <w:r>
-        <w:rPr>
-          <w:lang w:val="en-GB"/>
-        </w:rPr>
-        <w:t xml:space="preserve"> – unigrams but no context, so harder to predict. Not really that bad, as callsigns are more important</w:t>
+        <w:t>It has been shown above that the model makes different errors, but where does the essence lie?</w:t>
       </w:r>
       <w:r>
         <w:rPr>
           <w:lang w:val="en-GB"/>
         </w:rPr>
         <w:br/>
+        <w:t>Command error rate</w:t>
       </w:r>
     </w:p>
     <w:p>
       <w:pPr>
         <w:rPr>
+          <w:color w:val="auto"/>
           <w:lang w:val="en-GB"/>
         </w:rPr>
       </w:pPr>
@@ -8047,23 +8378,31 @@
     <w:p>
       <w:pPr>
         <w:rPr>
-          <w:lang w:val="en-GB"/>
-        </w:rPr>
-      </w:pPr>
-    </w:p>
-    <w:p>
-      <w:pPr>
-        <w:rPr>
-          <w:lang w:val="en-GB"/>
-        </w:rPr>
-      </w:pPr>
-    </w:p>
-    <w:p>
-      <w:pPr>
-        <w:rPr>
-          <w:lang w:val="en-GB"/>
-        </w:rPr>
-      </w:pPr>
+          <w:color w:val="FF0000"/>
+          <w:lang w:val="en-GB"/>
+        </w:rPr>
+      </w:pPr>
+      <w:r>
+        <w:rPr>
+          <w:color w:val="FF0000"/>
+          <w:lang w:val="en-GB"/>
+        </w:rPr>
+        <w:t xml:space="preserve">Show performance increase in errors of best model without </w:t>
+      </w:r>
+      <w:r>
+        <w:rPr>
+          <w:color w:val="FF0000"/>
+          <w:lang w:val="en-GB"/>
+        </w:rPr>
+        <w:t>ARPA</w:t>
+      </w:r>
+      <w:r>
+        <w:rPr>
+          <w:color w:val="FF0000"/>
+          <w:lang w:val="en-GB"/>
+        </w:rPr>
+        <w:t>?</w:t>
+      </w:r>
     </w:p>
     <w:p>
       <w:pPr>
@@ -8322,22 +8661,55 @@
     <w:p>
       <w:pPr>
         <w:pStyle w:val="ListParagraph"/>
+        <w:numPr>
+          <w:ilvl w:val="0"/>
+          <w:numId w:val="30"/>
+        </w:numPr>
         <w:rPr>
           <w:color w:val="FF0000"/>
           <w:lang w:val="en-GB"/>
         </w:rPr>
       </w:pPr>
+      <w:r>
+        <w:rPr>
+          <w:color w:val="FF0000"/>
+          <w:lang w:val="en-GB"/>
+        </w:rPr>
+        <w:t>To -&gt; two can be solved by adding a model that knows the grammar of callsigns</w:t>
+      </w:r>
+      <w:r>
+        <w:rPr>
+          <w:color w:val="FF0000"/>
+          <w:lang w:val="en-GB"/>
+        </w:rPr>
+        <w:t>. I</w:t>
+      </w:r>
+      <w:r>
+        <w:rPr>
+          <w:color w:val="FF0000"/>
+          <w:lang w:val="en-GB"/>
+        </w:rPr>
+        <w:t>n practice, all airline names are known to ATC, so the names can be added to the language model for completeness and might increase model accuracy.</w:t>
+      </w:r>
     </w:p>
     <w:p>
       <w:pPr>
-        <w:rPr>
+        <w:pStyle w:val="ListParagraph"/>
+        <w:numPr>
+          <w:ilvl w:val="0"/>
+          <w:numId w:val="30"/>
+        </w:numPr>
+        <w:rPr>
+          <w:color w:val="FF0000"/>
           <w:lang w:val="en-GB"/>
         </w:rPr>
       </w:pPr>
     </w:p>
     <w:p>
       <w:pPr>
-        <w:rPr>
+        <w:pStyle w:val="ListParagraph"/>
+        <w:rPr>
+          <w:color w:val="FF0000"/>
           <w:lang w:val="en-GB"/>
         </w:rPr>
       </w:pPr>
@@ -8379,6 +8751,20 @@
     </w:p>
     <w:p>
       <w:pPr>
+        <w:rPr>
+          <w:lang w:val="en-GB"/>
+        </w:rPr>
+      </w:pPr>
+    </w:p>
+    <w:p>
+      <w:pPr>
+        <w:rPr>
+          <w:lang w:val="en-GB"/>
+        </w:rPr>
+      </w:pPr>
+    </w:p>
+    <w:p>
+      <w:pPr>
         <w:pStyle w:val="Heading1"/>
         <w:rPr>
           <w:lang w:val="en-GB"/>
@@ -8389,6 +8775,7 @@
         <w:rPr>
           <w:lang w:val="en-GB"/>
         </w:rPr>
+        <w:lastRenderedPageBreak/>
         <w:t>Bibliography</w:t>
       </w:r>
       <w:bookmarkEnd w:id="10"/>
@@ -8404,7 +8791,6 @@
           <w:docPart w:val="DefaultPlaceholder_-1854013440"/>
         </w:placeholder>
       </w:sdtPr>
-      <w:sdtEndPr/>
       <w:sdtContent>
         <w:p>
           <w:pPr>
@@ -9008,17 +9394,7 @@
               <w:iCs/>
               <w:lang w:val="en-US"/>
             </w:rPr>
-            <w:t xml:space="preserve">How Does Pre-trained Wav2Vec2.0 </w:t>
-          </w:r>
-          <w:r>
-            <w:rPr>
-              <w:rFonts w:eastAsia="Times New Roman"/>
-              <w:i/>
-              <w:iCs/>
-              <w:lang w:val="en-US"/>
-            </w:rPr>
-            <w:lastRenderedPageBreak/>
-            <w:t>Perform on Domain Shifted ASR? An Extensive Benchmark on Air Traffic Control Communications</w:t>
+            <w:t>How Does Pre-trained Wav2Vec2.0 Perform on Domain Shifted ASR? An Extensive Benchmark on Air Traffic Control Communications</w:t>
           </w:r>
           <w:r>
             <w:rPr>
@@ -9221,7 +9597,17 @@
               <w:iCs/>
               <w:lang w:val="en-US"/>
             </w:rPr>
-            <w:t>Automatic Call Sign Detection: Matching Air Surveillance Data with Air Traffic Spoken Communications</w:t>
+            <w:t xml:space="preserve">Automatic Call Sign Detection: </w:t>
+          </w:r>
+          <w:r>
+            <w:rPr>
+              <w:rFonts w:eastAsia="Times New Roman"/>
+              <w:i/>
+              <w:iCs/>
+              <w:lang w:val="en-US"/>
+            </w:rPr>
+            <w:lastRenderedPageBreak/>
+            <w:t>Matching Air Surveillance Data with Air Traffic Spoken Communications</w:t>
           </w:r>
           <w:r>
             <w:rPr>
@@ -9300,32 +9686,80 @@
         <w:rPr>
           <w:lang w:val="en-GB"/>
         </w:rPr>
-        <w:t>Appendices are optional chapters in which additional material is covered. This material is required to fully support your research, that would otherwise</w:t>
-      </w:r>
-      <w:r>
-        <w:rPr>
-          <w:lang w:val="en-GB"/>
-        </w:rPr>
-        <w:t xml:space="preserve"> </w:t>
-      </w:r>
-      <w:r>
-        <w:rPr>
-          <w:lang w:val="en-GB"/>
-        </w:rPr>
-        <w:t>clutter the presentation of your research.</w:t>
+        <w:t xml:space="preserve">Full list of code, data and output files can be found at </w:t>
+      </w:r>
+      <w:hyperlink r:id="rId16" w:history="1">
+        <w:r>
+          <w:rPr>
+            <w:rStyle w:val="Hyperlink"/>
+            <w:lang w:val="en-GB"/>
+          </w:rPr>
+          <w:t>https://github.com/KaranChand/ATC</w:t>
+        </w:r>
+      </w:hyperlink>
+      <w:r>
+        <w:rPr>
+          <w:lang w:val="en-GB"/>
+        </w:rPr>
+        <w:t>. This includes data augmenting, fine-tuning and evaluation of ATC data.</w:t>
+      </w:r>
+      <w:r>
+        <w:rPr>
+          <w:lang w:val="en-GB"/>
+        </w:rPr>
+        <w:br/>
+        <w:t xml:space="preserve">Augmented data can be found on </w:t>
+      </w:r>
+      <w:proofErr w:type="spellStart"/>
+      <w:r>
+        <w:rPr>
+          <w:lang w:val="en-GB"/>
+        </w:rPr>
+        <w:t>HuggingFace</w:t>
+      </w:r>
+      <w:proofErr w:type="spellEnd"/>
+      <w:r>
+        <w:rPr>
+          <w:lang w:val="en-GB"/>
+        </w:rPr>
+        <w:t xml:space="preserve">: </w:t>
+      </w:r>
+      <w:hyperlink r:id="rId17" w:history="1">
+        <w:r>
+          <w:rPr>
+            <w:rStyle w:val="Hyperlink"/>
+            <w:lang w:val="en-GB"/>
+          </w:rPr>
+          <w:t>https://huggingface.co/KaranChand</w:t>
+        </w:r>
+      </w:hyperlink>
+      <w:r>
+        <w:rPr>
+          <w:lang w:val="en-GB"/>
+        </w:rPr>
+        <w:br/>
+        <w:t>All models and data used are uploaded and available for personal use.</w:t>
       </w:r>
     </w:p>
     <w:p>
       <w:pPr>
-        <w:rPr>
-          <w:lang w:val="en-GB"/>
-        </w:rPr>
-      </w:pPr>
-      <w:r>
-        <w:rPr>
-          <w:lang w:val="en-GB"/>
-        </w:rPr>
-        <w:t>An subset of the ATCOSIM dataset:</w:t>
+        <w:pStyle w:val="Caption"/>
+        <w:rPr>
+          <w:rStyle w:val="Hyperlink"/>
+          <w:lang w:val="en-GB"/>
+        </w:rPr>
+      </w:pPr>
+      <w:r>
+        <w:rPr>
+          <w:lang w:val="en-GB"/>
+        </w:rPr>
+        <w:t xml:space="preserve">Table 1: </w:t>
+      </w:r>
+      <w:r>
+        <w:rPr>
+          <w:lang w:val="en-GB"/>
+        </w:rPr>
+        <w:t>A subset of the ATCOSIM dataset:</w:t>
       </w:r>
       <w:r>
         <w:rPr>
@@ -9355,7 +9789,7 @@
                     </pic:cNvPicPr>
                   </pic:nvPicPr>
                   <pic:blipFill>
-                    <a:blip r:embed="rId16" cstate="print">
+                    <a:blip r:embed="rId18" cstate="print">
                       <a:extLst>
                         <a:ext uri="{28A0092B-C50C-407E-A947-70E740481C1C}">
                           <a14:useLocalDpi xmlns:a14="http://schemas.microsoft.com/office/drawing/2010/main" val="0"/>
@@ -9393,7 +9827,7 @@
         <w:br/>
         <w:t xml:space="preserve">More information on the dataset can be found at: </w:t>
       </w:r>
-      <w:hyperlink r:id="rId17" w:history="1">
+      <w:hyperlink r:id="rId19" w:history="1">
         <w:r>
           <w:rPr>
             <w:rStyle w:val="Hyperlink"/>
@@ -9402,15 +9836,1066 @@
           <w:t>https://www.spsc.tugraz.at/databases-and-tools/atcosim-air-traffic-control-simulation-speech-corpus.html</w:t>
         </w:r>
       </w:hyperlink>
-      <w:r>
-        <w:rPr>
-          <w:lang w:val="en-GB"/>
-        </w:rPr>
-        <w:t xml:space="preserve"> </w:t>
+    </w:p>
+    <w:p>
+      <w:pPr>
+        <w:pStyle w:val="Caption"/>
+        <w:rPr>
+          <w:lang w:val="en-GB"/>
+        </w:rPr>
+      </w:pPr>
+      <w:r>
+        <w:rPr>
+          <w:lang w:val="en-GB"/>
+        </w:rPr>
+        <w:t xml:space="preserve">Table 2: </w:t>
+      </w:r>
+      <w:r>
+        <w:rPr>
+          <w:lang w:val="en-GB"/>
+        </w:rPr>
+        <w:t>A subset of the errors made by the (best performing) XLS-R-1000* model:</w:t>
+      </w:r>
+    </w:p>
+    <w:tbl>
+      <w:tblPr>
+        <w:tblW w:w="9350" w:type="dxa"/>
+        <w:tblLook w:val="04A0" w:firstRow="1" w:lastRow="0" w:firstColumn="1" w:lastColumn="0" w:noHBand="0" w:noVBand="1"/>
+      </w:tblPr>
+      <w:tblGrid>
+        <w:gridCol w:w="3654"/>
+        <w:gridCol w:w="1370"/>
+        <w:gridCol w:w="3774"/>
+        <w:gridCol w:w="1148"/>
+      </w:tblGrid>
+      <w:tr>
+        <w:trPr>
+          <w:trHeight w:val="300"/>
+        </w:trPr>
+        <w:tc>
+          <w:tcPr>
+            <w:tcW w:w="3654" w:type="dxa"/>
+            <w:tcBorders>
+              <w:top w:val="single" w:sz="4" w:space="0" w:color="9BC2E6"/>
+              <w:left w:val="single" w:sz="4" w:space="0" w:color="9BC2E6"/>
+              <w:bottom w:val="single" w:sz="4" w:space="0" w:color="9BC2E6"/>
+              <w:right w:val="nil"/>
+            </w:tcBorders>
+            <w:shd w:val="clear" w:color="5B9BD5" w:fill="5B9BD5"/>
+            <w:noWrap/>
+            <w:vAlign w:val="bottom"/>
+            <w:hideMark/>
+          </w:tcPr>
+          <w:p>
+            <w:pPr>
+              <w:spacing w:after="0" w:line="240" w:lineRule="auto"/>
+              <w:rPr>
+                <w:rFonts w:ascii="Calibri" w:eastAsia="Times New Roman" w:hAnsi="Calibri" w:cs="Calibri"/>
+                <w:b/>
+                <w:bCs/>
+                <w:color w:val="FFFFFF"/>
+                <w:sz w:val="22"/>
+                <w:szCs w:val="22"/>
+                <w:lang w:val="en-US" w:eastAsia="en-US" w:bidi="ar-SA"/>
+              </w:rPr>
+            </w:pPr>
+            <w:r>
+              <w:rPr>
+                <w:rFonts w:ascii="Calibri" w:eastAsia="Times New Roman" w:hAnsi="Calibri" w:cs="Calibri"/>
+                <w:b/>
+                <w:bCs/>
+                <w:color w:val="FFFFFF"/>
+                <w:sz w:val="22"/>
+                <w:szCs w:val="22"/>
+                <w:lang w:val="en-US" w:eastAsia="en-US" w:bidi="ar-SA"/>
+              </w:rPr>
+              <w:t>transcription</w:t>
+            </w:r>
+          </w:p>
+        </w:tc>
+        <w:tc>
+          <w:tcPr>
+            <w:tcW w:w="949" w:type="dxa"/>
+            <w:tcBorders>
+              <w:top w:val="single" w:sz="4" w:space="0" w:color="9BC2E6"/>
+              <w:left w:val="nil"/>
+              <w:bottom w:val="single" w:sz="4" w:space="0" w:color="9BC2E6"/>
+              <w:right w:val="nil"/>
+            </w:tcBorders>
+            <w:shd w:val="clear" w:color="5B9BD5" w:fill="5B9BD5"/>
+            <w:noWrap/>
+            <w:vAlign w:val="bottom"/>
+            <w:hideMark/>
+          </w:tcPr>
+          <w:p>
+            <w:pPr>
+              <w:spacing w:after="0" w:line="240" w:lineRule="auto"/>
+              <w:rPr>
+                <w:rFonts w:ascii="Calibri" w:eastAsia="Times New Roman" w:hAnsi="Calibri" w:cs="Calibri"/>
+                <w:b/>
+                <w:bCs/>
+                <w:color w:val="FFFFFF"/>
+                <w:sz w:val="22"/>
+                <w:szCs w:val="22"/>
+                <w:lang w:val="en-US" w:eastAsia="en-US" w:bidi="ar-SA"/>
+              </w:rPr>
+            </w:pPr>
+            <w:proofErr w:type="spellStart"/>
+            <w:r>
+              <w:rPr>
+                <w:rFonts w:ascii="Calibri" w:eastAsia="Times New Roman" w:hAnsi="Calibri" w:cs="Calibri"/>
+                <w:b/>
+                <w:bCs/>
+                <w:color w:val="FFFFFF"/>
+                <w:sz w:val="22"/>
+                <w:szCs w:val="22"/>
+                <w:lang w:val="en-US" w:eastAsia="en-US" w:bidi="ar-SA"/>
+              </w:rPr>
+              <w:t>recording_id</w:t>
+            </w:r>
+            <w:proofErr w:type="spellEnd"/>
+          </w:p>
+        </w:tc>
+        <w:tc>
+          <w:tcPr>
+            <w:tcW w:w="3774" w:type="dxa"/>
+            <w:tcBorders>
+              <w:top w:val="single" w:sz="4" w:space="0" w:color="9BC2E6"/>
+              <w:left w:val="nil"/>
+              <w:bottom w:val="single" w:sz="4" w:space="0" w:color="9BC2E6"/>
+              <w:right w:val="nil"/>
+            </w:tcBorders>
+            <w:shd w:val="clear" w:color="5B9BD5" w:fill="5B9BD5"/>
+            <w:noWrap/>
+            <w:vAlign w:val="bottom"/>
+            <w:hideMark/>
+          </w:tcPr>
+          <w:p>
+            <w:pPr>
+              <w:spacing w:after="0" w:line="240" w:lineRule="auto"/>
+              <w:rPr>
+                <w:rFonts w:ascii="Calibri" w:eastAsia="Times New Roman" w:hAnsi="Calibri" w:cs="Calibri"/>
+                <w:b/>
+                <w:bCs/>
+                <w:color w:val="FFFFFF"/>
+                <w:sz w:val="22"/>
+                <w:szCs w:val="22"/>
+                <w:lang w:val="en-US" w:eastAsia="en-US" w:bidi="ar-SA"/>
+              </w:rPr>
+            </w:pPr>
+            <w:proofErr w:type="spellStart"/>
+            <w:r>
+              <w:rPr>
+                <w:rFonts w:ascii="Calibri" w:eastAsia="Times New Roman" w:hAnsi="Calibri" w:cs="Calibri"/>
+                <w:b/>
+                <w:bCs/>
+                <w:color w:val="FFFFFF"/>
+                <w:sz w:val="22"/>
+                <w:szCs w:val="22"/>
+                <w:lang w:val="en-US" w:eastAsia="en-US" w:bidi="ar-SA"/>
+              </w:rPr>
+              <w:t>model_transcription</w:t>
+            </w:r>
+            <w:proofErr w:type="spellEnd"/>
+          </w:p>
+        </w:tc>
+        <w:tc>
+          <w:tcPr>
+            <w:tcW w:w="973" w:type="dxa"/>
+            <w:tcBorders>
+              <w:top w:val="single" w:sz="4" w:space="0" w:color="9BC2E6"/>
+              <w:left w:val="nil"/>
+              <w:bottom w:val="single" w:sz="4" w:space="0" w:color="9BC2E6"/>
+              <w:right w:val="single" w:sz="4" w:space="0" w:color="9BC2E6"/>
+            </w:tcBorders>
+            <w:shd w:val="clear" w:color="5B9BD5" w:fill="5B9BD5"/>
+            <w:noWrap/>
+            <w:vAlign w:val="bottom"/>
+            <w:hideMark/>
+          </w:tcPr>
+          <w:p>
+            <w:pPr>
+              <w:spacing w:after="0" w:line="240" w:lineRule="auto"/>
+              <w:rPr>
+                <w:rFonts w:ascii="Calibri" w:eastAsia="Times New Roman" w:hAnsi="Calibri" w:cs="Calibri"/>
+                <w:b/>
+                <w:bCs/>
+                <w:color w:val="FFFFFF"/>
+                <w:sz w:val="22"/>
+                <w:szCs w:val="22"/>
+                <w:lang w:val="en-US" w:eastAsia="en-US" w:bidi="ar-SA"/>
+              </w:rPr>
+            </w:pPr>
+            <w:r>
+              <w:rPr>
+                <w:rFonts w:ascii="Calibri" w:eastAsia="Times New Roman" w:hAnsi="Calibri" w:cs="Calibri"/>
+                <w:b/>
+                <w:bCs/>
+                <w:color w:val="FFFFFF"/>
+                <w:sz w:val="22"/>
+                <w:szCs w:val="22"/>
+                <w:lang w:val="en-US" w:eastAsia="en-US" w:bidi="ar-SA"/>
+              </w:rPr>
+              <w:t>difference</w:t>
+            </w:r>
+          </w:p>
+        </w:tc>
+      </w:tr>
+      <w:tr>
+        <w:trPr>
+          <w:trHeight w:val="300"/>
+        </w:trPr>
+        <w:tc>
+          <w:tcPr>
+            <w:tcW w:w="3654" w:type="dxa"/>
+            <w:tcBorders>
+              <w:top w:val="single" w:sz="4" w:space="0" w:color="9BC2E6"/>
+              <w:left w:val="single" w:sz="4" w:space="0" w:color="9BC2E6"/>
+              <w:bottom w:val="single" w:sz="4" w:space="0" w:color="9BC2E6"/>
+              <w:right w:val="nil"/>
+            </w:tcBorders>
+            <w:shd w:val="clear" w:color="DDEBF7" w:fill="DDEBF7"/>
+            <w:noWrap/>
+            <w:vAlign w:val="bottom"/>
+            <w:hideMark/>
+          </w:tcPr>
+          <w:p>
+            <w:pPr>
+              <w:spacing w:after="0" w:line="240" w:lineRule="auto"/>
+              <w:rPr>
+                <w:rFonts w:ascii="Calibri" w:eastAsia="Times New Roman" w:hAnsi="Calibri" w:cs="Calibri"/>
+                <w:color w:val="000000"/>
+                <w:sz w:val="22"/>
+                <w:szCs w:val="22"/>
+                <w:lang w:val="en-US" w:eastAsia="en-US" w:bidi="ar-SA"/>
+              </w:rPr>
+            </w:pPr>
+            <w:r>
+              <w:rPr>
+                <w:rFonts w:ascii="Calibri" w:eastAsia="Times New Roman" w:hAnsi="Calibri" w:cs="Calibri"/>
+                <w:color w:val="000000"/>
+                <w:sz w:val="22"/>
+                <w:szCs w:val="22"/>
+                <w:lang w:val="en-US" w:eastAsia="en-US" w:bidi="ar-SA"/>
+              </w:rPr>
+              <w:t xml:space="preserve">golf bravo victor </w:t>
+            </w:r>
+            <w:proofErr w:type="spellStart"/>
+            <w:r>
+              <w:rPr>
+                <w:rFonts w:ascii="Calibri" w:eastAsia="Times New Roman" w:hAnsi="Calibri" w:cs="Calibri"/>
+                <w:color w:val="000000"/>
+                <w:sz w:val="22"/>
+                <w:szCs w:val="22"/>
+                <w:lang w:val="en-US" w:eastAsia="en-US" w:bidi="ar-SA"/>
+              </w:rPr>
+              <w:t>juliett</w:t>
+            </w:r>
+            <w:proofErr w:type="spellEnd"/>
+            <w:r>
+              <w:rPr>
+                <w:rFonts w:ascii="Calibri" w:eastAsia="Times New Roman" w:hAnsi="Calibri" w:cs="Calibri"/>
+                <w:color w:val="000000"/>
+                <w:sz w:val="22"/>
+                <w:szCs w:val="22"/>
+                <w:lang w:val="en-US" w:eastAsia="en-US" w:bidi="ar-SA"/>
+              </w:rPr>
+              <w:t xml:space="preserve"> </w:t>
+            </w:r>
+            <w:proofErr w:type="spellStart"/>
+            <w:r>
+              <w:rPr>
+                <w:rFonts w:ascii="Calibri" w:eastAsia="Times New Roman" w:hAnsi="Calibri" w:cs="Calibri"/>
+                <w:color w:val="000000"/>
+                <w:sz w:val="22"/>
+                <w:szCs w:val="22"/>
+                <w:lang w:val="en-US" w:eastAsia="en-US" w:bidi="ar-SA"/>
+              </w:rPr>
+              <w:t>india</w:t>
+            </w:r>
+            <w:proofErr w:type="spellEnd"/>
+            <w:r>
+              <w:rPr>
+                <w:rFonts w:ascii="Calibri" w:eastAsia="Times New Roman" w:hAnsi="Calibri" w:cs="Calibri"/>
+                <w:color w:val="000000"/>
+                <w:sz w:val="22"/>
+                <w:szCs w:val="22"/>
+                <w:lang w:val="en-US" w:eastAsia="en-US" w:bidi="ar-SA"/>
+              </w:rPr>
+              <w:t xml:space="preserve"> is identified good afternoon</w:t>
+            </w:r>
+          </w:p>
+        </w:tc>
+        <w:tc>
+          <w:tcPr>
+            <w:tcW w:w="949" w:type="dxa"/>
+            <w:tcBorders>
+              <w:top w:val="single" w:sz="4" w:space="0" w:color="9BC2E6"/>
+              <w:left w:val="nil"/>
+              <w:bottom w:val="single" w:sz="4" w:space="0" w:color="9BC2E6"/>
+              <w:right w:val="nil"/>
+            </w:tcBorders>
+            <w:shd w:val="clear" w:color="DDEBF7" w:fill="DDEBF7"/>
+            <w:noWrap/>
+            <w:vAlign w:val="bottom"/>
+            <w:hideMark/>
+          </w:tcPr>
+          <w:p>
+            <w:pPr>
+              <w:spacing w:after="0" w:line="240" w:lineRule="auto"/>
+              <w:rPr>
+                <w:rFonts w:ascii="Calibri" w:eastAsia="Times New Roman" w:hAnsi="Calibri" w:cs="Calibri"/>
+                <w:color w:val="000000"/>
+                <w:sz w:val="22"/>
+                <w:szCs w:val="22"/>
+                <w:lang w:val="en-US" w:eastAsia="en-US" w:bidi="ar-SA"/>
+              </w:rPr>
+            </w:pPr>
+            <w:r>
+              <w:rPr>
+                <w:rFonts w:ascii="Calibri" w:eastAsia="Times New Roman" w:hAnsi="Calibri" w:cs="Calibri"/>
+                <w:color w:val="000000"/>
+                <w:sz w:val="22"/>
+                <w:szCs w:val="22"/>
+                <w:lang w:val="en-US" w:eastAsia="en-US" w:bidi="ar-SA"/>
+              </w:rPr>
+              <w:t>051_0227</w:t>
+            </w:r>
+          </w:p>
+        </w:tc>
+        <w:tc>
+          <w:tcPr>
+            <w:tcW w:w="3774" w:type="dxa"/>
+            <w:tcBorders>
+              <w:top w:val="single" w:sz="4" w:space="0" w:color="9BC2E6"/>
+              <w:left w:val="nil"/>
+              <w:bottom w:val="single" w:sz="4" w:space="0" w:color="9BC2E6"/>
+              <w:right w:val="nil"/>
+            </w:tcBorders>
+            <w:shd w:val="clear" w:color="DDEBF7" w:fill="DDEBF7"/>
+            <w:noWrap/>
+            <w:vAlign w:val="bottom"/>
+            <w:hideMark/>
+          </w:tcPr>
+          <w:p>
+            <w:pPr>
+              <w:spacing w:after="0" w:line="240" w:lineRule="auto"/>
+              <w:rPr>
+                <w:rFonts w:ascii="Calibri" w:eastAsia="Times New Roman" w:hAnsi="Calibri" w:cs="Calibri"/>
+                <w:color w:val="000000"/>
+                <w:sz w:val="22"/>
+                <w:szCs w:val="22"/>
+                <w:lang w:val="en-US" w:eastAsia="en-US" w:bidi="ar-SA"/>
+              </w:rPr>
+            </w:pPr>
+            <w:proofErr w:type="spellStart"/>
+            <w:r>
+              <w:rPr>
+                <w:rFonts w:ascii="Calibri" w:eastAsia="Times New Roman" w:hAnsi="Calibri" w:cs="Calibri"/>
+                <w:color w:val="000000"/>
+                <w:sz w:val="22"/>
+                <w:szCs w:val="22"/>
+                <w:lang w:val="en-US" w:eastAsia="en-US" w:bidi="ar-SA"/>
+              </w:rPr>
+              <w:t>goll</w:t>
+            </w:r>
+            <w:proofErr w:type="spellEnd"/>
+            <w:r>
+              <w:rPr>
+                <w:rFonts w:ascii="Calibri" w:eastAsia="Times New Roman" w:hAnsi="Calibri" w:cs="Calibri"/>
+                <w:color w:val="000000"/>
+                <w:sz w:val="22"/>
+                <w:szCs w:val="22"/>
+                <w:lang w:val="en-US" w:eastAsia="en-US" w:bidi="ar-SA"/>
+              </w:rPr>
+              <w:t xml:space="preserve"> bravo victor </w:t>
+            </w:r>
+            <w:proofErr w:type="spellStart"/>
+            <w:r>
+              <w:rPr>
+                <w:rFonts w:ascii="Calibri" w:eastAsia="Times New Roman" w:hAnsi="Calibri" w:cs="Calibri"/>
+                <w:color w:val="000000"/>
+                <w:sz w:val="22"/>
+                <w:szCs w:val="22"/>
+                <w:lang w:val="en-US" w:eastAsia="en-US" w:bidi="ar-SA"/>
+              </w:rPr>
+              <w:t>juliett</w:t>
+            </w:r>
+            <w:proofErr w:type="spellEnd"/>
+            <w:r>
+              <w:rPr>
+                <w:rFonts w:ascii="Calibri" w:eastAsia="Times New Roman" w:hAnsi="Calibri" w:cs="Calibri"/>
+                <w:color w:val="000000"/>
+                <w:sz w:val="22"/>
+                <w:szCs w:val="22"/>
+                <w:lang w:val="en-US" w:eastAsia="en-US" w:bidi="ar-SA"/>
+              </w:rPr>
+              <w:t xml:space="preserve"> </w:t>
+            </w:r>
+            <w:proofErr w:type="spellStart"/>
+            <w:r>
+              <w:rPr>
+                <w:rFonts w:ascii="Calibri" w:eastAsia="Times New Roman" w:hAnsi="Calibri" w:cs="Calibri"/>
+                <w:color w:val="000000"/>
+                <w:sz w:val="22"/>
+                <w:szCs w:val="22"/>
+                <w:lang w:val="en-US" w:eastAsia="en-US" w:bidi="ar-SA"/>
+              </w:rPr>
+              <w:t>india</w:t>
+            </w:r>
+            <w:proofErr w:type="spellEnd"/>
+            <w:r>
+              <w:rPr>
+                <w:rFonts w:ascii="Calibri" w:eastAsia="Times New Roman" w:hAnsi="Calibri" w:cs="Calibri"/>
+                <w:color w:val="000000"/>
+                <w:sz w:val="22"/>
+                <w:szCs w:val="22"/>
+                <w:lang w:val="en-US" w:eastAsia="en-US" w:bidi="ar-SA"/>
+              </w:rPr>
+              <w:t xml:space="preserve"> is identified good afternoon</w:t>
+            </w:r>
+          </w:p>
+        </w:tc>
+        <w:tc>
+          <w:tcPr>
+            <w:tcW w:w="973" w:type="dxa"/>
+            <w:tcBorders>
+              <w:top w:val="single" w:sz="4" w:space="0" w:color="9BC2E6"/>
+              <w:left w:val="nil"/>
+              <w:bottom w:val="single" w:sz="4" w:space="0" w:color="9BC2E6"/>
+              <w:right w:val="single" w:sz="4" w:space="0" w:color="9BC2E6"/>
+            </w:tcBorders>
+            <w:shd w:val="clear" w:color="DDEBF7" w:fill="DDEBF7"/>
+            <w:noWrap/>
+            <w:vAlign w:val="bottom"/>
+            <w:hideMark/>
+          </w:tcPr>
+          <w:p>
+            <w:pPr>
+              <w:spacing w:after="0" w:line="240" w:lineRule="auto"/>
+              <w:rPr>
+                <w:rFonts w:ascii="Calibri" w:eastAsia="Times New Roman" w:hAnsi="Calibri" w:cs="Calibri"/>
+                <w:color w:val="000000"/>
+                <w:sz w:val="22"/>
+                <w:szCs w:val="22"/>
+                <w:lang w:val="en-US" w:eastAsia="en-US" w:bidi="ar-SA"/>
+              </w:rPr>
+            </w:pPr>
+            <w:r>
+              <w:rPr>
+                <w:rFonts w:ascii="Calibri" w:eastAsia="Times New Roman" w:hAnsi="Calibri" w:cs="Calibri"/>
+                <w:color w:val="000000"/>
+                <w:sz w:val="22"/>
+                <w:szCs w:val="22"/>
+                <w:lang w:val="en-US" w:eastAsia="en-US" w:bidi="ar-SA"/>
+              </w:rPr>
+              <w:t>{'golf'}</w:t>
+            </w:r>
+          </w:p>
+        </w:tc>
+      </w:tr>
+      <w:tr>
+        <w:trPr>
+          <w:trHeight w:val="300"/>
+        </w:trPr>
+        <w:tc>
+          <w:tcPr>
+            <w:tcW w:w="3654" w:type="dxa"/>
+            <w:tcBorders>
+              <w:top w:val="single" w:sz="4" w:space="0" w:color="9BC2E6"/>
+              <w:left w:val="single" w:sz="4" w:space="0" w:color="9BC2E6"/>
+              <w:bottom w:val="single" w:sz="4" w:space="0" w:color="9BC2E6"/>
+              <w:right w:val="nil"/>
+            </w:tcBorders>
+            <w:shd w:val="clear" w:color="auto" w:fill="auto"/>
+            <w:noWrap/>
+            <w:vAlign w:val="bottom"/>
+            <w:hideMark/>
+          </w:tcPr>
+          <w:p>
+            <w:pPr>
+              <w:spacing w:after="0" w:line="240" w:lineRule="auto"/>
+              <w:rPr>
+                <w:rFonts w:ascii="Calibri" w:eastAsia="Times New Roman" w:hAnsi="Calibri" w:cs="Calibri"/>
+                <w:color w:val="000000"/>
+                <w:sz w:val="22"/>
+                <w:szCs w:val="22"/>
+                <w:lang w:val="en-US" w:eastAsia="en-US" w:bidi="ar-SA"/>
+              </w:rPr>
+            </w:pPr>
+            <w:r>
+              <w:rPr>
+                <w:rFonts w:ascii="Calibri" w:eastAsia="Times New Roman" w:hAnsi="Calibri" w:cs="Calibri"/>
+                <w:color w:val="000000"/>
+                <w:sz w:val="22"/>
+                <w:szCs w:val="22"/>
+                <w:lang w:val="en-US" w:eastAsia="en-US" w:bidi="ar-SA"/>
+              </w:rPr>
+              <w:t>exact</w:t>
+            </w:r>
+          </w:p>
+        </w:tc>
+        <w:tc>
+          <w:tcPr>
+            <w:tcW w:w="949" w:type="dxa"/>
+            <w:tcBorders>
+              <w:top w:val="single" w:sz="4" w:space="0" w:color="9BC2E6"/>
+              <w:left w:val="nil"/>
+              <w:bottom w:val="single" w:sz="4" w:space="0" w:color="9BC2E6"/>
+              <w:right w:val="nil"/>
+            </w:tcBorders>
+            <w:shd w:val="clear" w:color="auto" w:fill="auto"/>
+            <w:noWrap/>
+            <w:vAlign w:val="bottom"/>
+            <w:hideMark/>
+          </w:tcPr>
+          <w:p>
+            <w:pPr>
+              <w:spacing w:after="0" w:line="240" w:lineRule="auto"/>
+              <w:rPr>
+                <w:rFonts w:ascii="Calibri" w:eastAsia="Times New Roman" w:hAnsi="Calibri" w:cs="Calibri"/>
+                <w:color w:val="000000"/>
+                <w:sz w:val="22"/>
+                <w:szCs w:val="22"/>
+                <w:lang w:val="en-US" w:eastAsia="en-US" w:bidi="ar-SA"/>
+              </w:rPr>
+            </w:pPr>
+            <w:r>
+              <w:rPr>
+                <w:rFonts w:ascii="Calibri" w:eastAsia="Times New Roman" w:hAnsi="Calibri" w:cs="Calibri"/>
+                <w:color w:val="000000"/>
+                <w:sz w:val="22"/>
+                <w:szCs w:val="22"/>
+                <w:lang w:val="en-US" w:eastAsia="en-US" w:bidi="ar-SA"/>
+              </w:rPr>
+              <w:t>111_0627</w:t>
+            </w:r>
+          </w:p>
+        </w:tc>
+        <w:tc>
+          <w:tcPr>
+            <w:tcW w:w="3774" w:type="dxa"/>
+            <w:tcBorders>
+              <w:top w:val="single" w:sz="4" w:space="0" w:color="9BC2E6"/>
+              <w:left w:val="nil"/>
+              <w:bottom w:val="single" w:sz="4" w:space="0" w:color="9BC2E6"/>
+              <w:right w:val="nil"/>
+            </w:tcBorders>
+            <w:shd w:val="clear" w:color="auto" w:fill="auto"/>
+            <w:noWrap/>
+            <w:vAlign w:val="bottom"/>
+            <w:hideMark/>
+          </w:tcPr>
+          <w:p>
+            <w:pPr>
+              <w:spacing w:after="0" w:line="240" w:lineRule="auto"/>
+              <w:rPr>
+                <w:rFonts w:ascii="Calibri" w:eastAsia="Times New Roman" w:hAnsi="Calibri" w:cs="Calibri"/>
+                <w:color w:val="000000"/>
+                <w:sz w:val="22"/>
+                <w:szCs w:val="22"/>
+                <w:lang w:val="en-US" w:eastAsia="en-US" w:bidi="ar-SA"/>
+              </w:rPr>
+            </w:pPr>
+            <w:r>
+              <w:rPr>
+                <w:rFonts w:ascii="Calibri" w:eastAsia="Times New Roman" w:hAnsi="Calibri" w:cs="Calibri"/>
+                <w:color w:val="000000"/>
+                <w:sz w:val="22"/>
+                <w:szCs w:val="22"/>
+                <w:lang w:val="en-US" w:eastAsia="en-US" w:bidi="ar-SA"/>
+              </w:rPr>
+              <w:t>expect</w:t>
+            </w:r>
+          </w:p>
+        </w:tc>
+        <w:tc>
+          <w:tcPr>
+            <w:tcW w:w="973" w:type="dxa"/>
+            <w:tcBorders>
+              <w:top w:val="single" w:sz="4" w:space="0" w:color="9BC2E6"/>
+              <w:left w:val="nil"/>
+              <w:bottom w:val="single" w:sz="4" w:space="0" w:color="9BC2E6"/>
+              <w:right w:val="single" w:sz="4" w:space="0" w:color="9BC2E6"/>
+            </w:tcBorders>
+            <w:shd w:val="clear" w:color="auto" w:fill="auto"/>
+            <w:noWrap/>
+            <w:vAlign w:val="bottom"/>
+            <w:hideMark/>
+          </w:tcPr>
+          <w:p>
+            <w:pPr>
+              <w:spacing w:after="0" w:line="240" w:lineRule="auto"/>
+              <w:rPr>
+                <w:rFonts w:ascii="Calibri" w:eastAsia="Times New Roman" w:hAnsi="Calibri" w:cs="Calibri"/>
+                <w:color w:val="000000"/>
+                <w:sz w:val="22"/>
+                <w:szCs w:val="22"/>
+                <w:lang w:val="en-US" w:eastAsia="en-US" w:bidi="ar-SA"/>
+              </w:rPr>
+            </w:pPr>
+            <w:r>
+              <w:rPr>
+                <w:rFonts w:ascii="Calibri" w:eastAsia="Times New Roman" w:hAnsi="Calibri" w:cs="Calibri"/>
+                <w:color w:val="000000"/>
+                <w:sz w:val="22"/>
+                <w:szCs w:val="22"/>
+                <w:lang w:val="en-US" w:eastAsia="en-US" w:bidi="ar-SA"/>
+              </w:rPr>
+              <w:t>{'exact'}</w:t>
+            </w:r>
+          </w:p>
+        </w:tc>
+      </w:tr>
+      <w:tr>
+        <w:trPr>
+          <w:trHeight w:val="300"/>
+        </w:trPr>
+        <w:tc>
+          <w:tcPr>
+            <w:tcW w:w="3654" w:type="dxa"/>
+            <w:tcBorders>
+              <w:top w:val="single" w:sz="4" w:space="0" w:color="9BC2E6"/>
+              <w:left w:val="single" w:sz="4" w:space="0" w:color="9BC2E6"/>
+              <w:bottom w:val="single" w:sz="4" w:space="0" w:color="9BC2E6"/>
+              <w:right w:val="nil"/>
+            </w:tcBorders>
+            <w:shd w:val="clear" w:color="DDEBF7" w:fill="DDEBF7"/>
+            <w:noWrap/>
+            <w:vAlign w:val="bottom"/>
+            <w:hideMark/>
+          </w:tcPr>
+          <w:p>
+            <w:pPr>
+              <w:spacing w:after="0" w:line="240" w:lineRule="auto"/>
+              <w:rPr>
+                <w:rFonts w:ascii="Calibri" w:eastAsia="Times New Roman" w:hAnsi="Calibri" w:cs="Calibri"/>
+                <w:color w:val="000000"/>
+                <w:sz w:val="22"/>
+                <w:szCs w:val="22"/>
+                <w:lang w:val="en-US" w:eastAsia="en-US" w:bidi="ar-SA"/>
+              </w:rPr>
+            </w:pPr>
+            <w:r>
+              <w:rPr>
+                <w:rFonts w:ascii="Calibri" w:eastAsia="Times New Roman" w:hAnsi="Calibri" w:cs="Calibri"/>
+                <w:color w:val="000000"/>
+                <w:sz w:val="22"/>
+                <w:szCs w:val="22"/>
+                <w:lang w:val="en-US" w:eastAsia="en-US" w:bidi="ar-SA"/>
+              </w:rPr>
+              <w:t>roger what is your position</w:t>
+            </w:r>
+          </w:p>
+        </w:tc>
+        <w:tc>
+          <w:tcPr>
+            <w:tcW w:w="949" w:type="dxa"/>
+            <w:tcBorders>
+              <w:top w:val="single" w:sz="4" w:space="0" w:color="9BC2E6"/>
+              <w:left w:val="nil"/>
+              <w:bottom w:val="single" w:sz="4" w:space="0" w:color="9BC2E6"/>
+              <w:right w:val="nil"/>
+            </w:tcBorders>
+            <w:shd w:val="clear" w:color="DDEBF7" w:fill="DDEBF7"/>
+            <w:noWrap/>
+            <w:vAlign w:val="bottom"/>
+            <w:hideMark/>
+          </w:tcPr>
+          <w:p>
+            <w:pPr>
+              <w:spacing w:after="0" w:line="240" w:lineRule="auto"/>
+              <w:rPr>
+                <w:rFonts w:ascii="Calibri" w:eastAsia="Times New Roman" w:hAnsi="Calibri" w:cs="Calibri"/>
+                <w:color w:val="000000"/>
+                <w:sz w:val="22"/>
+                <w:szCs w:val="22"/>
+                <w:lang w:val="en-US" w:eastAsia="en-US" w:bidi="ar-SA"/>
+              </w:rPr>
+            </w:pPr>
+            <w:r>
+              <w:rPr>
+                <w:rFonts w:ascii="Calibri" w:eastAsia="Times New Roman" w:hAnsi="Calibri" w:cs="Calibri"/>
+                <w:color w:val="000000"/>
+                <w:sz w:val="22"/>
+                <w:szCs w:val="22"/>
+                <w:lang w:val="en-US" w:eastAsia="en-US" w:bidi="ar-SA"/>
+              </w:rPr>
+              <w:t>101_0199</w:t>
+            </w:r>
+          </w:p>
+        </w:tc>
+        <w:tc>
+          <w:tcPr>
+            <w:tcW w:w="3774" w:type="dxa"/>
+            <w:tcBorders>
+              <w:top w:val="single" w:sz="4" w:space="0" w:color="9BC2E6"/>
+              <w:left w:val="nil"/>
+              <w:bottom w:val="single" w:sz="4" w:space="0" w:color="9BC2E6"/>
+              <w:right w:val="nil"/>
+            </w:tcBorders>
+            <w:shd w:val="clear" w:color="DDEBF7" w:fill="DDEBF7"/>
+            <w:noWrap/>
+            <w:vAlign w:val="bottom"/>
+            <w:hideMark/>
+          </w:tcPr>
+          <w:p>
+            <w:pPr>
+              <w:spacing w:after="0" w:line="240" w:lineRule="auto"/>
+              <w:rPr>
+                <w:rFonts w:ascii="Calibri" w:eastAsia="Times New Roman" w:hAnsi="Calibri" w:cs="Calibri"/>
+                <w:color w:val="000000"/>
+                <w:sz w:val="22"/>
+                <w:szCs w:val="22"/>
+                <w:lang w:val="en-US" w:eastAsia="en-US" w:bidi="ar-SA"/>
+              </w:rPr>
+            </w:pPr>
+            <w:r>
+              <w:rPr>
+                <w:rFonts w:ascii="Calibri" w:eastAsia="Times New Roman" w:hAnsi="Calibri" w:cs="Calibri"/>
+                <w:color w:val="000000"/>
+                <w:sz w:val="22"/>
+                <w:szCs w:val="22"/>
+                <w:lang w:val="en-US" w:eastAsia="en-US" w:bidi="ar-SA"/>
+              </w:rPr>
+              <w:t>roger ah what is your position</w:t>
+            </w:r>
+          </w:p>
+        </w:tc>
+        <w:tc>
+          <w:tcPr>
+            <w:tcW w:w="973" w:type="dxa"/>
+            <w:tcBorders>
+              <w:top w:val="single" w:sz="4" w:space="0" w:color="9BC2E6"/>
+              <w:left w:val="nil"/>
+              <w:bottom w:val="single" w:sz="4" w:space="0" w:color="9BC2E6"/>
+              <w:right w:val="single" w:sz="4" w:space="0" w:color="9BC2E6"/>
+            </w:tcBorders>
+            <w:shd w:val="clear" w:color="DDEBF7" w:fill="DDEBF7"/>
+            <w:noWrap/>
+            <w:vAlign w:val="bottom"/>
+            <w:hideMark/>
+          </w:tcPr>
+          <w:p>
+            <w:pPr>
+              <w:spacing w:after="0" w:line="240" w:lineRule="auto"/>
+              <w:rPr>
+                <w:rFonts w:ascii="Calibri" w:eastAsia="Times New Roman" w:hAnsi="Calibri" w:cs="Calibri"/>
+                <w:color w:val="000000"/>
+                <w:sz w:val="22"/>
+                <w:szCs w:val="22"/>
+                <w:lang w:val="en-US" w:eastAsia="en-US" w:bidi="ar-SA"/>
+              </w:rPr>
+            </w:pPr>
+            <w:proofErr w:type="gramStart"/>
+            <w:r>
+              <w:rPr>
+                <w:rFonts w:ascii="Calibri" w:eastAsia="Times New Roman" w:hAnsi="Calibri" w:cs="Calibri"/>
+                <w:color w:val="000000"/>
+                <w:sz w:val="22"/>
+                <w:szCs w:val="22"/>
+                <w:lang w:val="en-US" w:eastAsia="en-US" w:bidi="ar-SA"/>
+              </w:rPr>
+              <w:t>set(</w:t>
+            </w:r>
+            <w:proofErr w:type="gramEnd"/>
+            <w:r>
+              <w:rPr>
+                <w:rFonts w:ascii="Calibri" w:eastAsia="Times New Roman" w:hAnsi="Calibri" w:cs="Calibri"/>
+                <w:color w:val="000000"/>
+                <w:sz w:val="22"/>
+                <w:szCs w:val="22"/>
+                <w:lang w:val="en-US" w:eastAsia="en-US" w:bidi="ar-SA"/>
+              </w:rPr>
+              <w:t>)</w:t>
+            </w:r>
+          </w:p>
+        </w:tc>
+      </w:tr>
+      <w:tr>
+        <w:trPr>
+          <w:trHeight w:val="300"/>
+        </w:trPr>
+        <w:tc>
+          <w:tcPr>
+            <w:tcW w:w="3654" w:type="dxa"/>
+            <w:tcBorders>
+              <w:top w:val="single" w:sz="4" w:space="0" w:color="9BC2E6"/>
+              <w:left w:val="single" w:sz="4" w:space="0" w:color="9BC2E6"/>
+              <w:bottom w:val="single" w:sz="4" w:space="0" w:color="9BC2E6"/>
+              <w:right w:val="nil"/>
+            </w:tcBorders>
+            <w:shd w:val="clear" w:color="auto" w:fill="auto"/>
+            <w:noWrap/>
+            <w:vAlign w:val="bottom"/>
+            <w:hideMark/>
+          </w:tcPr>
+          <w:p>
+            <w:pPr>
+              <w:spacing w:after="0" w:line="240" w:lineRule="auto"/>
+              <w:rPr>
+                <w:rFonts w:ascii="Calibri" w:eastAsia="Times New Roman" w:hAnsi="Calibri" w:cs="Calibri"/>
+                <w:color w:val="000000"/>
+                <w:sz w:val="22"/>
+                <w:szCs w:val="22"/>
+                <w:lang w:val="en-US" w:eastAsia="en-US" w:bidi="ar-SA"/>
+              </w:rPr>
+            </w:pPr>
+            <w:r>
+              <w:rPr>
+                <w:rFonts w:ascii="Calibri" w:eastAsia="Times New Roman" w:hAnsi="Calibri" w:cs="Calibri"/>
+                <w:color w:val="000000"/>
+                <w:sz w:val="22"/>
+                <w:szCs w:val="22"/>
+                <w:lang w:val="en-US" w:eastAsia="en-US" w:bidi="ar-SA"/>
+              </w:rPr>
+              <w:t xml:space="preserve">japan air four one nine contact </w:t>
+            </w:r>
+            <w:proofErr w:type="spellStart"/>
+            <w:r>
+              <w:rPr>
+                <w:rFonts w:ascii="Calibri" w:eastAsia="Times New Roman" w:hAnsi="Calibri" w:cs="Calibri"/>
+                <w:color w:val="000000"/>
+                <w:sz w:val="22"/>
+                <w:szCs w:val="22"/>
+                <w:lang w:val="en-US" w:eastAsia="en-US" w:bidi="ar-SA"/>
+              </w:rPr>
+              <w:t>milan</w:t>
+            </w:r>
+            <w:proofErr w:type="spellEnd"/>
+            <w:r>
+              <w:rPr>
+                <w:rFonts w:ascii="Calibri" w:eastAsia="Times New Roman" w:hAnsi="Calibri" w:cs="Calibri"/>
+                <w:color w:val="000000"/>
+                <w:sz w:val="22"/>
+                <w:szCs w:val="22"/>
+                <w:lang w:val="en-US" w:eastAsia="en-US" w:bidi="ar-SA"/>
+              </w:rPr>
+              <w:t xml:space="preserve"> one three four five two bye</w:t>
+            </w:r>
+          </w:p>
+        </w:tc>
+        <w:tc>
+          <w:tcPr>
+            <w:tcW w:w="949" w:type="dxa"/>
+            <w:tcBorders>
+              <w:top w:val="single" w:sz="4" w:space="0" w:color="9BC2E6"/>
+              <w:left w:val="nil"/>
+              <w:bottom w:val="single" w:sz="4" w:space="0" w:color="9BC2E6"/>
+              <w:right w:val="nil"/>
+            </w:tcBorders>
+            <w:shd w:val="clear" w:color="auto" w:fill="auto"/>
+            <w:noWrap/>
+            <w:vAlign w:val="bottom"/>
+            <w:hideMark/>
+          </w:tcPr>
+          <w:p>
+            <w:pPr>
+              <w:spacing w:after="0" w:line="240" w:lineRule="auto"/>
+              <w:rPr>
+                <w:rFonts w:ascii="Calibri" w:eastAsia="Times New Roman" w:hAnsi="Calibri" w:cs="Calibri"/>
+                <w:color w:val="000000"/>
+                <w:sz w:val="22"/>
+                <w:szCs w:val="22"/>
+                <w:lang w:val="en-US" w:eastAsia="en-US" w:bidi="ar-SA"/>
+              </w:rPr>
+            </w:pPr>
+            <w:r>
+              <w:rPr>
+                <w:rFonts w:ascii="Calibri" w:eastAsia="Times New Roman" w:hAnsi="Calibri" w:cs="Calibri"/>
+                <w:color w:val="000000"/>
+                <w:sz w:val="22"/>
+                <w:szCs w:val="22"/>
+                <w:lang w:val="en-US" w:eastAsia="en-US" w:bidi="ar-SA"/>
+              </w:rPr>
+              <w:t>101_0308</w:t>
+            </w:r>
+          </w:p>
+        </w:tc>
+        <w:tc>
+          <w:tcPr>
+            <w:tcW w:w="3774" w:type="dxa"/>
+            <w:tcBorders>
+              <w:top w:val="single" w:sz="4" w:space="0" w:color="9BC2E6"/>
+              <w:left w:val="nil"/>
+              <w:bottom w:val="single" w:sz="4" w:space="0" w:color="9BC2E6"/>
+              <w:right w:val="nil"/>
+            </w:tcBorders>
+            <w:shd w:val="clear" w:color="auto" w:fill="auto"/>
+            <w:noWrap/>
+            <w:vAlign w:val="bottom"/>
+            <w:hideMark/>
+          </w:tcPr>
+          <w:p>
+            <w:pPr>
+              <w:spacing w:after="0" w:line="240" w:lineRule="auto"/>
+              <w:rPr>
+                <w:rFonts w:ascii="Calibri" w:eastAsia="Times New Roman" w:hAnsi="Calibri" w:cs="Calibri"/>
+                <w:color w:val="000000"/>
+                <w:sz w:val="22"/>
+                <w:szCs w:val="22"/>
+                <w:lang w:val="en-US" w:eastAsia="en-US" w:bidi="ar-SA"/>
+              </w:rPr>
+            </w:pPr>
+            <w:proofErr w:type="spellStart"/>
+            <w:r>
+              <w:rPr>
+                <w:rFonts w:ascii="Calibri" w:eastAsia="Times New Roman" w:hAnsi="Calibri" w:cs="Calibri"/>
+                <w:color w:val="000000"/>
+                <w:sz w:val="22"/>
+                <w:szCs w:val="22"/>
+                <w:lang w:val="en-US" w:eastAsia="en-US" w:bidi="ar-SA"/>
+              </w:rPr>
+              <w:t>german</w:t>
+            </w:r>
+            <w:proofErr w:type="spellEnd"/>
+            <w:r>
+              <w:rPr>
+                <w:rFonts w:ascii="Calibri" w:eastAsia="Times New Roman" w:hAnsi="Calibri" w:cs="Calibri"/>
+                <w:color w:val="000000"/>
+                <w:sz w:val="22"/>
+                <w:szCs w:val="22"/>
+                <w:lang w:val="en-US" w:eastAsia="en-US" w:bidi="ar-SA"/>
+              </w:rPr>
+              <w:t xml:space="preserve"> air four one nine contact </w:t>
+            </w:r>
+            <w:proofErr w:type="spellStart"/>
+            <w:r>
+              <w:rPr>
+                <w:rFonts w:ascii="Calibri" w:eastAsia="Times New Roman" w:hAnsi="Calibri" w:cs="Calibri"/>
+                <w:color w:val="000000"/>
+                <w:sz w:val="22"/>
+                <w:szCs w:val="22"/>
+                <w:lang w:val="en-US" w:eastAsia="en-US" w:bidi="ar-SA"/>
+              </w:rPr>
+              <w:t>milan</w:t>
+            </w:r>
+            <w:proofErr w:type="spellEnd"/>
+            <w:r>
+              <w:rPr>
+                <w:rFonts w:ascii="Calibri" w:eastAsia="Times New Roman" w:hAnsi="Calibri" w:cs="Calibri"/>
+                <w:color w:val="000000"/>
+                <w:sz w:val="22"/>
+                <w:szCs w:val="22"/>
+                <w:lang w:val="en-US" w:eastAsia="en-US" w:bidi="ar-SA"/>
+              </w:rPr>
+              <w:t xml:space="preserve"> one three four five two bye</w:t>
+            </w:r>
+          </w:p>
+        </w:tc>
+        <w:tc>
+          <w:tcPr>
+            <w:tcW w:w="973" w:type="dxa"/>
+            <w:tcBorders>
+              <w:top w:val="single" w:sz="4" w:space="0" w:color="9BC2E6"/>
+              <w:left w:val="nil"/>
+              <w:bottom w:val="single" w:sz="4" w:space="0" w:color="9BC2E6"/>
+              <w:right w:val="single" w:sz="4" w:space="0" w:color="9BC2E6"/>
+            </w:tcBorders>
+            <w:shd w:val="clear" w:color="auto" w:fill="auto"/>
+            <w:noWrap/>
+            <w:vAlign w:val="bottom"/>
+            <w:hideMark/>
+          </w:tcPr>
+          <w:p>
+            <w:pPr>
+              <w:spacing w:after="0" w:line="240" w:lineRule="auto"/>
+              <w:rPr>
+                <w:rFonts w:ascii="Calibri" w:eastAsia="Times New Roman" w:hAnsi="Calibri" w:cs="Calibri"/>
+                <w:color w:val="000000"/>
+                <w:sz w:val="22"/>
+                <w:szCs w:val="22"/>
+                <w:lang w:val="en-US" w:eastAsia="en-US" w:bidi="ar-SA"/>
+              </w:rPr>
+            </w:pPr>
+            <w:r>
+              <w:rPr>
+                <w:rFonts w:ascii="Calibri" w:eastAsia="Times New Roman" w:hAnsi="Calibri" w:cs="Calibri"/>
+                <w:color w:val="000000"/>
+                <w:sz w:val="22"/>
+                <w:szCs w:val="22"/>
+                <w:lang w:val="en-US" w:eastAsia="en-US" w:bidi="ar-SA"/>
+              </w:rPr>
+              <w:t>{'japan'}</w:t>
+            </w:r>
+          </w:p>
+        </w:tc>
+      </w:tr>
+    </w:tbl>
+    <w:p>
+      <w:pPr>
+        <w:pStyle w:val="Caption"/>
+        <w:rPr>
+          <w:lang w:val="en-US"/>
+        </w:rPr>
+      </w:pPr>
+      <w:r>
+        <w:rPr>
+          <w:lang w:val="en-US"/>
+        </w:rPr>
+        <w:t>Difference</w:t>
+      </w:r>
+      <w:r>
+        <w:rPr>
+          <w:lang w:val="en-US"/>
+        </w:rPr>
+        <w:t xml:space="preserve"> represents the words that were not found in </w:t>
+      </w:r>
+      <w:r>
+        <w:rPr>
+          <w:lang w:val="en-US"/>
+        </w:rPr>
+        <w:t>transcription</w:t>
+      </w:r>
+      <w:r>
+        <w:rPr>
+          <w:lang w:val="en-US"/>
+        </w:rPr>
+        <w:t xml:space="preserve">, but were found in </w:t>
+      </w:r>
+      <w:proofErr w:type="spellStart"/>
+      <w:r>
+        <w:rPr>
+          <w:lang w:val="en-US"/>
+        </w:rPr>
+        <w:t>model_transcription</w:t>
+      </w:r>
+      <w:proofErr w:type="spellEnd"/>
+      <w:r>
+        <w:rPr>
+          <w:lang w:val="en-US"/>
+        </w:rPr>
+        <w:t xml:space="preserve">. That is why </w:t>
+      </w:r>
+      <w:proofErr w:type="gramStart"/>
+      <w:r>
+        <w:rPr>
+          <w:lang w:val="en-US"/>
+        </w:rPr>
+        <w:t>set(</w:t>
+      </w:r>
+      <w:proofErr w:type="gramEnd"/>
+      <w:r>
+        <w:rPr>
+          <w:lang w:val="en-US"/>
+        </w:rPr>
+        <w:t xml:space="preserve">) is found in the </w:t>
+      </w:r>
+      <w:r>
+        <w:rPr>
+          <w:lang w:val="en-US"/>
+        </w:rPr>
+        <w:t xml:space="preserve">second to </w:t>
+      </w:r>
+      <w:r>
+        <w:rPr>
+          <w:lang w:val="en-US"/>
+        </w:rPr>
+        <w:t>last row, as the model predicts extra words.</w:t>
       </w:r>
     </w:p>
     <w:sectPr>
-      <w:footerReference w:type="default" r:id="rId18"/>
+      <w:footerReference w:type="default" r:id="rId20"/>
       <w:pgSz w:w="11907" w:h="16839" w:code="9"/>
       <w:pgMar w:top="1267" w:right="1339" w:bottom="1339" w:left="1339" w:header="720" w:footer="720" w:gutter="0"/>
       <w:cols w:space="720"/>
@@ -11624,6 +13109,119 @@
     </w:lvl>
   </w:abstractNum>
   <w:abstractNum w:abstractNumId="27" w15:restartNumberingAfterBreak="0">
+    <w:nsid w:val="53A82141"/>
+    <w:multiLevelType w:val="hybridMultilevel"/>
+    <w:tmpl w:val="DCAC60F2"/>
+    <w:lvl w:ilvl="0" w:tplc="04090001">
+      <w:start w:val="1"/>
+      <w:numFmt w:val="bullet"/>
+      <w:lvlText w:val=""/>
+      <w:lvlJc w:val="left"/>
+      <w:pPr>
+        <w:ind w:left="720" w:hanging="360"/>
+      </w:pPr>
+      <w:rPr>
+        <w:rFonts w:ascii="Symbol" w:hAnsi="Symbol" w:hint="default"/>
+      </w:rPr>
+    </w:lvl>
+    <w:lvl w:ilvl="1" w:tplc="04090003" w:tentative="1">
+      <w:start w:val="1"/>
+      <w:numFmt w:val="bullet"/>
+      <w:lvlText w:val="o"/>
+      <w:lvlJc w:val="left"/>
+      <w:pPr>
+        <w:ind w:left="1440" w:hanging="360"/>
+      </w:pPr>
+      <w:rPr>
+        <w:rFonts w:ascii="Courier New" w:hAnsi="Courier New" w:cs="Courier New" w:hint="default"/>
+      </w:rPr>
+    </w:lvl>
+    <w:lvl w:ilvl="2" w:tplc="04090005" w:tentative="1">
+      <w:start w:val="1"/>
+      <w:numFmt w:val="bullet"/>
+      <w:lvlText w:val=""/>
+      <w:lvlJc w:val="left"/>
+      <w:pPr>
+        <w:ind w:left="2160" w:hanging="360"/>
+      </w:pPr>
+      <w:rPr>
+        <w:rFonts w:ascii="Wingdings" w:hAnsi="Wingdings" w:hint="default"/>
+      </w:rPr>
+    </w:lvl>
+    <w:lvl w:ilvl="3" w:tplc="04090001" w:tentative="1">
+      <w:start w:val="1"/>
+      <w:numFmt w:val="bullet"/>
+      <w:lvlText w:val=""/>
+      <w:lvlJc w:val="left"/>
+      <w:pPr>
+        <w:ind w:left="2880" w:hanging="360"/>
+      </w:pPr>
+      <w:rPr>
+        <w:rFonts w:ascii="Symbol" w:hAnsi="Symbol" w:hint="default"/>
+      </w:rPr>
+    </w:lvl>
+    <w:lvl w:ilvl="4" w:tplc="04090003" w:tentative="1">
+      <w:start w:val="1"/>
+      <w:numFmt w:val="bullet"/>
+      <w:lvlText w:val="o"/>
+      <w:lvlJc w:val="left"/>
+      <w:pPr>
+        <w:ind w:left="3600" w:hanging="360"/>
+      </w:pPr>
+      <w:rPr>
+        <w:rFonts w:ascii="Courier New" w:hAnsi="Courier New" w:cs="Courier New" w:hint="default"/>
+      </w:rPr>
+    </w:lvl>
+    <w:lvl w:ilvl="5" w:tplc="04090005" w:tentative="1">
+      <w:start w:val="1"/>
+      <w:numFmt w:val="bullet"/>
+      <w:lvlText w:val=""/>
+      <w:lvlJc w:val="left"/>
+      <w:pPr>
+        <w:ind w:left="4320" w:hanging="360"/>
+      </w:pPr>
+      <w:rPr>
+        <w:rFonts w:ascii="Wingdings" w:hAnsi="Wingdings" w:hint="default"/>
+      </w:rPr>
+    </w:lvl>
+    <w:lvl w:ilvl="6" w:tplc="04090001" w:tentative="1">
+      <w:start w:val="1"/>
+      <w:numFmt w:val="bullet"/>
+      <w:lvlText w:val=""/>
+      <w:lvlJc w:val="left"/>
+      <w:pPr>
+        <w:ind w:left="5040" w:hanging="360"/>
+      </w:pPr>
+      <w:rPr>
+        <w:rFonts w:ascii="Symbol" w:hAnsi="Symbol" w:hint="default"/>
+      </w:rPr>
+    </w:lvl>
+    <w:lvl w:ilvl="7" w:tplc="04090003" w:tentative="1">
+      <w:start w:val="1"/>
+      <w:numFmt w:val="bullet"/>
+      <w:lvlText w:val="o"/>
+      <w:lvlJc w:val="left"/>
+      <w:pPr>
+        <w:ind w:left="5760" w:hanging="360"/>
+      </w:pPr>
+      <w:rPr>
+        <w:rFonts w:ascii="Courier New" w:hAnsi="Courier New" w:cs="Courier New" w:hint="default"/>
+      </w:rPr>
+    </w:lvl>
+    <w:lvl w:ilvl="8" w:tplc="04090005" w:tentative="1">
+      <w:start w:val="1"/>
+      <w:numFmt w:val="bullet"/>
+      <w:lvlText w:val=""/>
+      <w:lvlJc w:val="left"/>
+      <w:pPr>
+        <w:ind w:left="6480" w:hanging="360"/>
+      </w:pPr>
+      <w:rPr>
+        <w:rFonts w:ascii="Wingdings" w:hAnsi="Wingdings" w:hint="default"/>
+      </w:rPr>
+    </w:lvl>
+  </w:abstractNum>
+  <w:abstractNum w:abstractNumId="28" w15:restartNumberingAfterBreak="0">
     <w:nsid w:val="57146985"/>
     <w:multiLevelType w:val="hybridMultilevel"/>
     <w:tmpl w:val="AE4E656C"/>
@@ -11736,7 +13334,7 @@
       </w:rPr>
     </w:lvl>
   </w:abstractNum>
-  <w:abstractNum w:abstractNumId="28" w15:restartNumberingAfterBreak="0">
+  <w:abstractNum w:abstractNumId="29" w15:restartNumberingAfterBreak="0">
     <w:nsid w:val="58602D8F"/>
     <w:multiLevelType w:val="hybridMultilevel"/>
     <w:tmpl w:val="F26CA148"/>
@@ -11849,7 +13447,7 @@
       </w:rPr>
     </w:lvl>
   </w:abstractNum>
-  <w:abstractNum w:abstractNumId="29" w15:restartNumberingAfterBreak="0">
+  <w:abstractNum w:abstractNumId="30" w15:restartNumberingAfterBreak="0">
     <w:nsid w:val="5B226C1F"/>
     <w:multiLevelType w:val="hybridMultilevel"/>
     <w:tmpl w:val="49ACD974"/>
@@ -11964,7 +13562,7 @@
       </w:rPr>
     </w:lvl>
   </w:abstractNum>
-  <w:abstractNum w:abstractNumId="30" w15:restartNumberingAfterBreak="0">
+  <w:abstractNum w:abstractNumId="31" w15:restartNumberingAfterBreak="0">
     <w:nsid w:val="607C328E"/>
     <w:multiLevelType w:val="hybridMultilevel"/>
     <w:tmpl w:val="3E747636"/>
@@ -12077,7 +13675,7 @@
       </w:rPr>
     </w:lvl>
   </w:abstractNum>
-  <w:abstractNum w:abstractNumId="31" w15:restartNumberingAfterBreak="0">
+  <w:abstractNum w:abstractNumId="32" w15:restartNumberingAfterBreak="0">
     <w:nsid w:val="62E949C5"/>
     <w:multiLevelType w:val="hybridMultilevel"/>
     <w:tmpl w:val="826A7CE0"/>
@@ -12190,7 +13788,7 @@
       </w:rPr>
     </w:lvl>
   </w:abstractNum>
-  <w:abstractNum w:abstractNumId="32" w15:restartNumberingAfterBreak="0">
+  <w:abstractNum w:abstractNumId="33" w15:restartNumberingAfterBreak="0">
     <w:nsid w:val="679C0F21"/>
     <w:multiLevelType w:val="hybridMultilevel"/>
     <w:tmpl w:val="10EEED06"/>
@@ -12303,7 +13901,7 @@
       </w:rPr>
     </w:lvl>
   </w:abstractNum>
-  <w:abstractNum w:abstractNumId="33" w15:restartNumberingAfterBreak="0">
+  <w:abstractNum w:abstractNumId="34" w15:restartNumberingAfterBreak="0">
     <w:nsid w:val="6C901CF9"/>
     <w:multiLevelType w:val="hybridMultilevel"/>
     <w:tmpl w:val="2F4A75D8"/>
@@ -12390,7 +13988,120 @@
       </w:pPr>
     </w:lvl>
   </w:abstractNum>
-  <w:abstractNum w:abstractNumId="34" w15:restartNumberingAfterBreak="0">
+  <w:abstractNum w:abstractNumId="35" w15:restartNumberingAfterBreak="0">
+    <w:nsid w:val="6ECB40AC"/>
+    <w:multiLevelType w:val="hybridMultilevel"/>
+    <w:tmpl w:val="829E63A2"/>
+    <w:lvl w:ilvl="0" w:tplc="04090001">
+      <w:start w:val="1"/>
+      <w:numFmt w:val="bullet"/>
+      <w:lvlText w:val=""/>
+      <w:lvlJc w:val="left"/>
+      <w:pPr>
+        <w:ind w:left="720" w:hanging="360"/>
+      </w:pPr>
+      <w:rPr>
+        <w:rFonts w:ascii="Symbol" w:hAnsi="Symbol" w:hint="default"/>
+      </w:rPr>
+    </w:lvl>
+    <w:lvl w:ilvl="1" w:tplc="04090003" w:tentative="1">
+      <w:start w:val="1"/>
+      <w:numFmt w:val="bullet"/>
+      <w:lvlText w:val="o"/>
+      <w:lvlJc w:val="left"/>
+      <w:pPr>
+        <w:ind w:left="1440" w:hanging="360"/>
+      </w:pPr>
+      <w:rPr>
+        <w:rFonts w:ascii="Courier New" w:hAnsi="Courier New" w:cs="Courier New" w:hint="default"/>
+      </w:rPr>
+    </w:lvl>
+    <w:lvl w:ilvl="2" w:tplc="04090005" w:tentative="1">
+      <w:start w:val="1"/>
+      <w:numFmt w:val="bullet"/>
+      <w:lvlText w:val=""/>
+      <w:lvlJc w:val="left"/>
+      <w:pPr>
+        <w:ind w:left="2160" w:hanging="360"/>
+      </w:pPr>
+      <w:rPr>
+        <w:rFonts w:ascii="Wingdings" w:hAnsi="Wingdings" w:hint="default"/>
+      </w:rPr>
+    </w:lvl>
+    <w:lvl w:ilvl="3" w:tplc="04090001" w:tentative="1">
+      <w:start w:val="1"/>
+      <w:numFmt w:val="bullet"/>
+      <w:lvlText w:val=""/>
+      <w:lvlJc w:val="left"/>
+      <w:pPr>
+        <w:ind w:left="2880" w:hanging="360"/>
+      </w:pPr>
+      <w:rPr>
+        <w:rFonts w:ascii="Symbol" w:hAnsi="Symbol" w:hint="default"/>
+      </w:rPr>
+    </w:lvl>
+    <w:lvl w:ilvl="4" w:tplc="04090003" w:tentative="1">
+      <w:start w:val="1"/>
+      <w:numFmt w:val="bullet"/>
+      <w:lvlText w:val="o"/>
+      <w:lvlJc w:val="left"/>
+      <w:pPr>
+        <w:ind w:left="3600" w:hanging="360"/>
+      </w:pPr>
+      <w:rPr>
+        <w:rFonts w:ascii="Courier New" w:hAnsi="Courier New" w:cs="Courier New" w:hint="default"/>
+      </w:rPr>
+    </w:lvl>
+    <w:lvl w:ilvl="5" w:tplc="04090005" w:tentative="1">
+      <w:start w:val="1"/>
+      <w:numFmt w:val="bullet"/>
+      <w:lvlText w:val=""/>
+      <w:lvlJc w:val="left"/>
+      <w:pPr>
+        <w:ind w:left="4320" w:hanging="360"/>
+      </w:pPr>
+      <w:rPr>
+        <w:rFonts w:ascii="Wingdings" w:hAnsi="Wingdings" w:hint="default"/>
+      </w:rPr>
+    </w:lvl>
+    <w:lvl w:ilvl="6" w:tplc="04090001" w:tentative="1">
+      <w:start w:val="1"/>
+      <w:numFmt w:val="bullet"/>
+      <w:lvlText w:val=""/>
+      <w:lvlJc w:val="left"/>
+      <w:pPr>
+        <w:ind w:left="5040" w:hanging="360"/>
+      </w:pPr>
+      <w:rPr>
+        <w:rFonts w:ascii="Symbol" w:hAnsi="Symbol" w:hint="default"/>
+      </w:rPr>
+    </w:lvl>
+    <w:lvl w:ilvl="7" w:tplc="04090003" w:tentative="1">
+      <w:start w:val="1"/>
+      <w:numFmt w:val="bullet"/>
+      <w:lvlText w:val="o"/>
+      <w:lvlJc w:val="left"/>
+      <w:pPr>
+        <w:ind w:left="5760" w:hanging="360"/>
+      </w:pPr>
+      <w:rPr>
+        <w:rFonts w:ascii="Courier New" w:hAnsi="Courier New" w:cs="Courier New" w:hint="default"/>
+      </w:rPr>
+    </w:lvl>
+    <w:lvl w:ilvl="8" w:tplc="04090005" w:tentative="1">
+      <w:start w:val="1"/>
+      <w:numFmt w:val="bullet"/>
+      <w:lvlText w:val=""/>
+      <w:lvlJc w:val="left"/>
+      <w:pPr>
+        <w:ind w:left="6480" w:hanging="360"/>
+      </w:pPr>
+      <w:rPr>
+        <w:rFonts w:ascii="Wingdings" w:hAnsi="Wingdings" w:hint="default"/>
+      </w:rPr>
+    </w:lvl>
+  </w:abstractNum>
+  <w:abstractNum w:abstractNumId="36" w15:restartNumberingAfterBreak="0">
     <w:nsid w:val="703D2E2A"/>
     <w:multiLevelType w:val="hybridMultilevel"/>
     <w:tmpl w:val="66AE9F24"/>
@@ -12503,7 +14214,7 @@
       </w:rPr>
     </w:lvl>
   </w:abstractNum>
-  <w:abstractNum w:abstractNumId="35" w15:restartNumberingAfterBreak="0">
+  <w:abstractNum w:abstractNumId="37" w15:restartNumberingAfterBreak="0">
     <w:nsid w:val="738D44C1"/>
     <w:multiLevelType w:val="hybridMultilevel"/>
     <w:tmpl w:val="CD0CE904"/>
@@ -12623,7 +14334,7 @@
     <w:abstractNumId w:val="23"/>
   </w:num>
   <w:num w:numId="3">
-    <w:abstractNumId w:val="29"/>
+    <w:abstractNumId w:val="30"/>
   </w:num>
   <w:num w:numId="4">
     <w:abstractNumId w:val="24"/>
@@ -12662,10 +14373,10 @@
     <w:abstractNumId w:val="26"/>
   </w:num>
   <w:num w:numId="16">
-    <w:abstractNumId w:val="33"/>
+    <w:abstractNumId w:val="34"/>
   </w:num>
   <w:num w:numId="17">
-    <w:abstractNumId w:val="32"/>
+    <w:abstractNumId w:val="33"/>
   </w:num>
   <w:num w:numId="18">
     <w:abstractNumId w:val="16"/>
@@ -12680,7 +14391,7 @@
     <w:abstractNumId w:val="20"/>
   </w:num>
   <w:num w:numId="22">
-    <w:abstractNumId w:val="31"/>
+    <w:abstractNumId w:val="32"/>
   </w:num>
   <w:num w:numId="23">
     <w:abstractNumId w:val="14"/>
@@ -12689,25 +14400,25 @@
     <w:abstractNumId w:val="11"/>
   </w:num>
   <w:num w:numId="25">
-    <w:abstractNumId w:val="35"/>
+    <w:abstractNumId w:val="37"/>
   </w:num>
   <w:num w:numId="26">
     <w:abstractNumId w:val="22"/>
   </w:num>
   <w:num w:numId="27">
-    <w:abstractNumId w:val="27"/>
+    <w:abstractNumId w:val="28"/>
   </w:num>
   <w:num w:numId="28">
-    <w:abstractNumId w:val="28"/>
+    <w:abstractNumId w:val="29"/>
   </w:num>
   <w:num w:numId="29">
     <w:abstractNumId w:val="21"/>
   </w:num>
   <w:num w:numId="30">
-    <w:abstractNumId w:val="30"/>
+    <w:abstractNumId w:val="31"/>
   </w:num>
   <w:num w:numId="31">
-    <w:abstractNumId w:val="34"/>
+    <w:abstractNumId w:val="36"/>
   </w:num>
   <w:num w:numId="32">
     <w:abstractNumId w:val="17"/>
@@ -12723,6 +14434,12 @@
   </w:num>
   <w:num w:numId="36">
     <w:abstractNumId w:val="18"/>
+  </w:num>
+  <w:num w:numId="37">
+    <w:abstractNumId w:val="35"/>
+  </w:num>
+  <w:num w:numId="38">
+    <w:abstractNumId w:val="27"/>
   </w:num>
 </w:numbering>
 </file>
@@ -13175,7 +14892,6 @@
     <w:next w:val="Normal"/>
     <w:link w:val="Heading3Char"/>
     <w:uiPriority w:val="9"/>
-    <w:semiHidden/>
     <w:unhideWhenUsed/>
     <w:qFormat/>
     <w:pPr>
@@ -13827,7 +15543,6 @@
     <w:basedOn w:val="DefaultParagraphFont"/>
     <w:link w:val="Heading3"/>
     <w:uiPriority w:val="9"/>
-    <w:semiHidden/>
     <w:rPr>
       <w:rFonts w:asciiTheme="majorHAnsi" w:eastAsiaTheme="majorEastAsia" w:hAnsiTheme="majorHAnsi" w:cstheme="majorBidi"/>
       <w:sz w:val="30"/>
@@ -18602,6 +20317,7 @@
   </w:compat>
   <w:rsids>
     <w:rsidRoot w:val="00DB26F7"/>
+    <w:rsid w:val="0000298F"/>
     <w:rsid w:val="00023583"/>
     <w:rsid w:val="0015044B"/>
     <w:rsid w:val="001C5705"/>
@@ -19411,7 +21127,7 @@
 </file>
 
 <file path=customXml/itemProps1.xml><?xml version="1.0" encoding="utf-8"?>
-<ds:datastoreItem xmlns:ds="http://schemas.openxmlformats.org/officeDocument/2006/customXml" ds:itemID="{3BA1F2E0-49B5-47F7-80D0-15CFE23979B0}">
+<ds:datastoreItem xmlns:ds="http://schemas.openxmlformats.org/officeDocument/2006/customXml" ds:itemID="{572D46FD-B700-4B71-9066-4F7A73C06336}">
   <ds:schemaRefs>
     <ds:schemaRef ds:uri="http://schemas.openxmlformats.org/officeDocument/2006/bibliography"/>
   </ds:schemaRefs>

</xml_diff>

<commit_message>
updated thesis related work
</commit_message>
<xml_diff>
--- a/Thesis Karan Chand.docx
+++ b/Thesis Karan Chand.docx
@@ -1151,6 +1151,7 @@
         <w:rPr>
           <w:b/>
           <w:bCs/>
+          <w:color w:val="FF0000"/>
           <w:lang w:val="en-US"/>
         </w:rPr>
       </w:pPr>
@@ -1158,14 +1159,27 @@
         <w:rPr>
           <w:b/>
           <w:bCs/>
-          <w:lang w:val="en-US"/>
-        </w:rPr>
-        <w:t xml:space="preserve">In the domain of air traffic control, systems that make use of automatic speech recognition could detect errors in communication, alleviate work load of air traffic controllers and extract information for air traffic management systems. These systems could improve the overall safety of aviation, possibly even saving lives in the process. Efforts to bring automatic speech recognition into the domain of air traffic control have been made as early as the 1990s. How-ever, the amount of research in this field remains limited. In particular, there is an absence of sequence-to-sequence models in this field. In this work therefore set out to create automatic speech recognition models using sequence-to-sequence model architectures, and improve them for the domain of air traffic control. The model with the best performance attained a word error rate of 26.19%on noisy, low-quality audio data, whereas it attained a word error rate of 5.9%on clean audio data. </w:t>
-      </w:r>
+          <w:color w:val="FF0000"/>
+          <w:lang w:val="en-US"/>
+        </w:rPr>
+        <w:t>In the domain of air traffic control, systems that make use of automatic speech recognition could detect errors in communication, alleviate work load of air traffic controllers and extract information for air traffic management systems. These systems could improve the overall safety of aviation, possibly even saving lives in the process. Efforts to bring automatic speech recognition into the domain of air traffic control have been made as early as the 1990s. How-ever, the amount of research in this field remains limited. In particular, there is an absence of sequence-to-sequence models in this field. In this work therefore set out to create automatic speech recognition models using sequence-to-sequence model architectures, and improve them for the domain of air traffic control. The model with the best performance attained a word error rate of 26.19%on noisy, low-quality audio data, whereas it a</w:t>
+      </w:r>
+      <w:bookmarkStart w:id="0" w:name="_GoBack"/>
+      <w:bookmarkEnd w:id="0"/>
       <w:r>
         <w:rPr>
           <w:b/>
           <w:bCs/>
+          <w:color w:val="FF0000"/>
+          <w:lang w:val="en-US"/>
+        </w:rPr>
+        <w:t xml:space="preserve">ttained a word error rate of 5.9%on clean audio data. </w:t>
+      </w:r>
+      <w:r>
+        <w:rPr>
+          <w:b/>
+          <w:bCs/>
+          <w:color w:val="FF0000"/>
           <w:lang w:val="en-US"/>
         </w:rPr>
         <w:lastRenderedPageBreak/>
@@ -2046,7 +2060,7 @@
           <w:lang w:val="en-GB"/>
         </w:rPr>
       </w:pPr>
-      <w:bookmarkStart w:id="0" w:name="_Toc112682548"/>
+      <w:bookmarkStart w:id="1" w:name="_Toc112682548"/>
       <w:r>
         <w:rPr>
           <w:lang w:val="en-GB"/>
@@ -2060,7 +2074,7 @@
         </w:rPr>
         <w:t>Introduction</w:t>
       </w:r>
-      <w:bookmarkEnd w:id="0"/>
+      <w:bookmarkEnd w:id="1"/>
     </w:p>
     <w:p>
       <w:pPr>
@@ -2828,7 +2842,19 @@
         <w:rPr>
           <w:lang w:val="en-US"/>
         </w:rPr>
-        <w:t xml:space="preserve">Only recently has the end-to-end Wav2Vec2 architecture been performing well </w:t>
+        <w:t xml:space="preserve">Only recently has the end-to-end Wav2Vec2 architecture been </w:t>
+      </w:r>
+      <w:r>
+        <w:rPr>
+          <w:lang w:val="en-US"/>
+        </w:rPr>
+        <w:t xml:space="preserve">introduced and it is </w:t>
+      </w:r>
+      <w:r>
+        <w:rPr>
+          <w:lang w:val="en-US"/>
+        </w:rPr>
+        <w:t xml:space="preserve">performing well </w:t>
       </w:r>
       <w:sdt>
         <w:sdtPr>
@@ -2973,7 +2999,19 @@
         <w:rPr>
           <w:lang w:val="en-GB"/>
         </w:rPr>
-        <w:t>, as a perfect model does not exist (yet)</w:t>
+        <w:t>, as a perfect</w:t>
+      </w:r>
+      <w:r>
+        <w:rPr>
+          <w:lang w:val="en-GB"/>
+        </w:rPr>
+        <w:t xml:space="preserve"> and generalisable</w:t>
+      </w:r>
+      <w:r>
+        <w:rPr>
+          <w:lang w:val="en-GB"/>
+        </w:rPr>
+        <w:t xml:space="preserve"> model does not exist (yet)</w:t>
       </w:r>
       <w:r>
         <w:rPr>
@@ -3134,7 +3172,15 @@
               <w:color w:val="000000"/>
               <w:lang w:val="en-GB"/>
             </w:rPr>
-            <w:t>(Wise et al., 1991)</w:t>
+            <w:t xml:space="preserve">(Wise et </w:t>
+          </w:r>
+          <w:r>
+            <w:rPr>
+              <w:color w:val="000000"/>
+              <w:lang w:val="en-GB"/>
+            </w:rPr>
+            <w:lastRenderedPageBreak/>
+            <w:t>al., 1991)</w:t>
           </w:r>
         </w:sdtContent>
       </w:sdt>
@@ -3149,12 +3195,6 @@
           <w:lang w:val="en-GB"/>
         </w:rPr>
         <w:br/>
-      </w:r>
-      <w:r>
-        <w:rPr>
-          <w:lang w:val="en-GB"/>
-        </w:rPr>
-        <w:lastRenderedPageBreak/>
         <w:t xml:space="preserve">Models of ASR are designed and updated constantly, which leads to great innovation in this field. An example of a community that specializes in </w:t>
       </w:r>
       <w:r>
@@ -3670,21 +3710,7 @@
           <w:color w:val="auto"/>
           <w:lang w:val="en-GB"/>
         </w:rPr>
-        <w:t xml:space="preserve">evaluated on the ATCOSIM dataset - </w:t>
-      </w:r>
-      <w:r>
-        <w:rPr>
-          <w:color w:val="auto"/>
-          <w:lang w:val="en-GB"/>
-        </w:rPr>
-        <w:t>without adapting the models to the data</w:t>
-      </w:r>
-      <w:r>
-        <w:rPr>
-          <w:color w:val="auto"/>
-          <w:lang w:val="en-GB"/>
-        </w:rPr>
-        <w:t xml:space="preserve"> - to give insight on how they perform. They are then adapted on the data to show their improvements. A language model is added to observe further decrease WER and CER. </w:t>
+        <w:t xml:space="preserve">evaluated on the ATCOSIM dataset - without adapting the models to the data - to give insight on how they perform. They are then adapted on the data to show their improvements. A language model is added to observe further decrease WER and CER. </w:t>
       </w:r>
       <w:r>
         <w:rPr>
@@ -3808,7 +3834,15 @@
           <w:color w:val="auto"/>
           <w:lang w:val="en-GB"/>
         </w:rPr>
-        <w:t xml:space="preserve">Performance enhancement caused by a domain specific language model can boost ASR models greatly </w:t>
+        <w:t xml:space="preserve">Performance enhancement caused by a domain specific language model can boost ASR models </w:t>
+      </w:r>
+      <w:r>
+        <w:rPr>
+          <w:color w:val="auto"/>
+          <w:lang w:val="en-GB"/>
+        </w:rPr>
+        <w:lastRenderedPageBreak/>
+        <w:t xml:space="preserve">greatly </w:t>
       </w:r>
       <w:sdt>
         <w:sdtPr>
@@ -3822,6 +3856,7 @@
             <w:docPart w:val="DefaultPlaceholder_-1854013440"/>
           </w:placeholder>
         </w:sdtPr>
+        <w:sdtEndPr/>
         <w:sdtContent>
           <w:r>
             <w:rPr>
@@ -3867,15 +3902,7 @@
           <w:color w:val="auto"/>
           <w:lang w:val="en-GB"/>
         </w:rPr>
-        <w:t xml:space="preserve">General ASR models are pretrained on regular speech models, </w:t>
-      </w:r>
-      <w:r>
-        <w:rPr>
-          <w:color w:val="auto"/>
-          <w:lang w:val="en-GB"/>
-        </w:rPr>
-        <w:lastRenderedPageBreak/>
-        <w:t>which do not include most ATC grammar. It is interesting to show the effect a specialized language model has on WER and CER.</w:t>
+        <w:t>General ASR models are pretrained on regular speech models, which do not include most ATC grammar. It is interesting to show the effect a specialized language model has on WER and CER.</w:t>
       </w:r>
     </w:p>
     <w:p>
@@ -3976,6 +4003,7 @@
             <w:docPart w:val="DefaultPlaceholder_-1854013440"/>
           </w:placeholder>
         </w:sdtPr>
+        <w:sdtEndPr/>
         <w:sdtContent>
           <w:r>
             <w:rPr>
@@ -4046,7 +4074,7 @@
           <w:lang w:val="en-GB"/>
         </w:rPr>
       </w:pPr>
-      <w:bookmarkStart w:id="1" w:name="_Toc112682549"/>
+      <w:bookmarkStart w:id="2" w:name="_Toc112682549"/>
       <w:r>
         <w:rPr>
           <w:lang w:val="en-GB"/>
@@ -4059,94 +4087,10 @@
         </w:rPr>
         <w:t>Related work</w:t>
       </w:r>
-      <w:bookmarkEnd w:id="1"/>
+      <w:bookmarkEnd w:id="2"/>
     </w:p>
     <w:p>
       <w:pPr>
-        <w:pStyle w:val="ListParagraph"/>
-        <w:numPr>
-          <w:ilvl w:val="0"/>
-          <w:numId w:val="18"/>
-        </w:numPr>
-        <w:rPr>
-          <w:lang w:val="en-GB"/>
-        </w:rPr>
-      </w:pPr>
-      <w:r>
-        <w:rPr>
-          <w:lang w:val="en-GB"/>
-        </w:rPr>
-        <w:t>Other models of ATC</w:t>
-      </w:r>
-      <w:r>
-        <w:rPr>
-          <w:lang w:val="en-GB"/>
-        </w:rPr>
-        <w:t xml:space="preserve"> and their performance</w:t>
-      </w:r>
-    </w:p>
-    <w:p>
-      <w:pPr>
-        <w:pStyle w:val="ListParagraph"/>
-        <w:numPr>
-          <w:ilvl w:val="0"/>
-          <w:numId w:val="18"/>
-        </w:numPr>
-        <w:rPr>
-          <w:lang w:val="en-GB"/>
-        </w:rPr>
-      </w:pPr>
-      <w:r>
-        <w:rPr>
-          <w:lang w:val="en-GB"/>
-        </w:rPr>
-        <w:t>Wav2Vec2 Model</w:t>
-      </w:r>
-      <w:r>
-        <w:rPr>
-          <w:lang w:val="en-GB"/>
-        </w:rPr>
-        <w:t xml:space="preserve"> and their performance</w:t>
-      </w:r>
-    </w:p>
-    <w:p>
-      <w:pPr>
-        <w:pStyle w:val="ListParagraph"/>
-        <w:numPr>
-          <w:ilvl w:val="0"/>
-          <w:numId w:val="18"/>
-        </w:numPr>
-        <w:rPr>
-          <w:lang w:val="en-GB"/>
-        </w:rPr>
-      </w:pPr>
-      <w:r>
-        <w:rPr>
-          <w:lang w:val="en-GB"/>
-        </w:rPr>
-        <w:t>Attention is all you need paper</w:t>
-      </w:r>
-    </w:p>
-    <w:p>
-      <w:pPr>
-        <w:pStyle w:val="ListParagraph"/>
-        <w:numPr>
-          <w:ilvl w:val="0"/>
-          <w:numId w:val="18"/>
-        </w:numPr>
-        <w:rPr>
-          <w:lang w:val="en-GB"/>
-        </w:rPr>
-      </w:pPr>
-      <w:r>
-        <w:rPr>
-          <w:lang w:val="en-GB"/>
-        </w:rPr>
-        <w:t>XLS-R on accents</w:t>
-      </w:r>
-    </w:p>
-    <w:p>
-      <w:pPr>
         <w:rPr>
           <w:lang w:val="en-GB"/>
         </w:rPr>
@@ -4166,16 +4110,12 @@
       </w:r>
       <w:sdt>
         <w:sdtPr>
-          <w:rPr>
-            <w:color w:val="000000"/>
-          </w:rPr>
           <w:tag w:val="MENDELEY_CITATION_v3_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"/>
           <w:id w:val="824404741"/>
           <w:placeholder>
-            <w:docPart w:val="C63730D9D0894B33A3ADE9BA2FB32A1C"/>
+            <w:docPart w:val="81B1187B1F174A0FAEC0D5241606A001"/>
           </w:placeholder>
         </w:sdtPr>
-        <w:sdtEndPr/>
         <w:sdtContent>
           <w:r>
             <w:rPr>
@@ -4188,16 +4128,12 @@
       </w:sdt>
       <w:sdt>
         <w:sdtPr>
-          <w:rPr>
-            <w:color w:val="000000"/>
-          </w:rPr>
           <w:tag w:val="MENDELEY_CITATION_v3_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"/>
           <w:id w:val="-757826721"/>
           <w:placeholder>
-            <w:docPart w:val="C63730D9D0894B33A3ADE9BA2FB32A1C"/>
+            <w:docPart w:val="81B1187B1F174A0FAEC0D5241606A001"/>
           </w:placeholder>
         </w:sdtPr>
-        <w:sdtEndPr/>
         <w:sdtContent>
           <w:r>
             <w:rPr>
@@ -4213,28 +4149,265 @@
           <w:color w:val="000000"/>
           <w:lang w:val="en-US"/>
         </w:rPr>
-        <w:t xml:space="preserve">. These models are able to get a relatively low WER (&lt;10%), however, the models are still error prone and can lead to devastating consequences. </w:t>
+        <w:t xml:space="preserve">. These models are able to get a relatively low WER (&lt;10%), however, the models are still highly error prone. Wav2Vec2 is the most prominent model architecture, as it is high-performing and cost-effective towards training data </w:t>
+      </w:r>
+      <w:sdt>
+        <w:sdtPr>
+          <w:rPr>
+            <w:lang w:val="en-US"/>
+          </w:rPr>
+          <w:tag w:val="MENDELEY_CITATION_v3_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"/>
+          <w:id w:val="1258488866"/>
+          <w:placeholder>
+            <w:docPart w:val="E1100E38438C49029118E59416FA5F91"/>
+          </w:placeholder>
+        </w:sdtPr>
+        <w:sdtContent>
+          <w:r>
+            <w:rPr>
+              <w:rFonts w:eastAsia="Times New Roman"/>
+              <w:lang w:val="en-US"/>
+            </w:rPr>
+            <w:t>(</w:t>
+          </w:r>
+          <w:proofErr w:type="spellStart"/>
+          <w:r>
+            <w:rPr>
+              <w:rFonts w:eastAsia="Times New Roman"/>
+              <w:lang w:val="en-US"/>
+            </w:rPr>
+            <w:t>Baevski</w:t>
+          </w:r>
+          <w:proofErr w:type="spellEnd"/>
+          <w:r>
+            <w:rPr>
+              <w:rFonts w:eastAsia="Times New Roman"/>
+              <w:lang w:val="en-US"/>
+            </w:rPr>
+            <w:t xml:space="preserve"> &amp; Mohamed, 2020)</w:t>
+          </w:r>
+        </w:sdtContent>
+      </w:sdt>
+      <w:r>
+        <w:rPr>
+          <w:color w:val="000000"/>
+          <w:lang w:val="en-US"/>
+        </w:rPr>
+        <w:t>.</w:t>
+      </w:r>
+      <w:r>
+        <w:rPr>
+          <w:lang w:val="en-GB"/>
+        </w:rPr>
+        <w:t xml:space="preserve"> </w:t>
+      </w:r>
+      <w:r>
+        <w:rPr>
+          <w:lang w:val="en-GB"/>
+        </w:rPr>
+        <w:br/>
+      </w:r>
+      <w:r>
+        <w:rPr>
+          <w:color w:val="FF0000"/>
+          <w:lang w:val="en-GB"/>
+        </w:rPr>
+        <w:t>Wav2vec2 high performance</w:t>
       </w:r>
     </w:p>
     <w:p>
       <w:pPr>
         <w:rPr>
-          <w:lang w:val="en-US"/>
-        </w:rPr>
-      </w:pPr>
-      <w:r>
-        <w:rPr>
-          <w:lang w:val="en-US"/>
-        </w:rPr>
-        <w:t>Amount of data affects performance how has been done.</w:t>
+          <w:lang w:val="en-GB"/>
+        </w:rPr>
+      </w:pPr>
+      <w:r>
+        <w:rPr>
+          <w:lang w:val="en-GB"/>
+        </w:rPr>
+        <w:t xml:space="preserve">The domain of ATC has not been studied extensively, however, important works have been published and inspired this research. </w:t>
+      </w:r>
+      <w:r>
+        <w:rPr>
+          <w:lang w:val="en-GB"/>
+        </w:rPr>
+        <w:t>Domain shifting self-supervised learning of speech recognition is studied</w:t>
+      </w:r>
+      <w:r>
+        <w:rPr>
+          <w:lang w:val="en-GB"/>
+        </w:rPr>
+        <w:t xml:space="preserve"> before</w:t>
+      </w:r>
+      <w:r>
+        <w:rPr>
+          <w:lang w:val="en-GB"/>
+        </w:rPr>
+        <w:t xml:space="preserve"> </w:t>
+      </w:r>
+      <w:sdt>
+        <w:sdtPr>
+          <w:rPr>
+            <w:color w:val="000000"/>
+            <w:lang w:val="en-GB"/>
+          </w:rPr>
+          <w:tag w:val="MENDELEY_CITATION_v3_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"/>
+          <w:id w:val="863404294"/>
+          <w:placeholder>
+            <w:docPart w:val="DefaultPlaceholder_-1854013440"/>
+          </w:placeholder>
+        </w:sdtPr>
+        <w:sdtContent>
+          <w:r>
+            <w:rPr>
+              <w:color w:val="000000"/>
+              <w:lang w:val="en-GB"/>
+            </w:rPr>
+            <w:t>(W. Hsu et al., 2021)</w:t>
+          </w:r>
+        </w:sdtContent>
+      </w:sdt>
+      <w:r>
+        <w:rPr>
+          <w:color w:val="000000"/>
+          <w:lang w:val="en-GB"/>
+        </w:rPr>
+        <w:t xml:space="preserve">, however only one comparable study has been performed on ATC </w:t>
+      </w:r>
+      <w:sdt>
+        <w:sdtPr>
+          <w:rPr>
+            <w:color w:val="000000"/>
+            <w:lang w:val="en-GB"/>
+          </w:rPr>
+          <w:tag w:val="MENDELEY_CITATION_v3_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"/>
+          <w:id w:val="380766636"/>
+          <w:placeholder>
+            <w:docPart w:val="DefaultPlaceholder_-1854013440"/>
+          </w:placeholder>
+        </w:sdtPr>
+        <w:sdtContent>
+          <w:r>
+            <w:rPr>
+              <w:color w:val="000000"/>
+              <w:lang w:val="en-GB"/>
+            </w:rPr>
+            <w:t>(</w:t>
+          </w:r>
+          <w:proofErr w:type="spellStart"/>
+          <w:r>
+            <w:rPr>
+              <w:color w:val="000000"/>
+              <w:lang w:val="en-GB"/>
+            </w:rPr>
+            <w:t>Zuluaga</w:t>
+          </w:r>
+          <w:proofErr w:type="spellEnd"/>
+          <w:r>
+            <w:rPr>
+              <w:color w:val="000000"/>
+              <w:lang w:val="en-GB"/>
+            </w:rPr>
+            <w:t>-Gomez et al., 2022)</w:t>
+          </w:r>
+        </w:sdtContent>
+      </w:sdt>
+      <w:r>
+        <w:rPr>
+          <w:color w:val="000000"/>
+          <w:lang w:val="en-GB"/>
+        </w:rPr>
+        <w:t xml:space="preserve">. </w:t>
+      </w:r>
+      <w:proofErr w:type="spellStart"/>
+      <w:r>
+        <w:rPr>
+          <w:color w:val="000000"/>
+          <w:lang w:val="en-GB"/>
+        </w:rPr>
+        <w:t>Zuluaga</w:t>
+      </w:r>
+      <w:proofErr w:type="spellEnd"/>
+      <w:r>
+        <w:rPr>
+          <w:color w:val="000000"/>
+          <w:lang w:val="en-GB"/>
+        </w:rPr>
+        <w:t xml:space="preserve">-Gomez et al. published multiple papers on transcription of ATC data and callsign detection. In their paper, they discuss the feasibility of real-time ASR for ATC, study variable labelled data for fine-tuning and </w:t>
+      </w:r>
+      <w:r>
+        <w:rPr>
+          <w:color w:val="000000"/>
+          <w:lang w:val="en-GB"/>
+        </w:rPr>
+        <w:t>study the</w:t>
+      </w:r>
+      <w:r>
+        <w:rPr>
+          <w:color w:val="000000"/>
+          <w:lang w:val="en-GB"/>
+        </w:rPr>
+        <w:t xml:space="preserve"> robustness of </w:t>
+      </w:r>
+      <w:r>
+        <w:rPr>
+          <w:color w:val="000000"/>
+          <w:lang w:val="en-GB"/>
+        </w:rPr>
+        <w:t>pretrained end-to-end models. Th</w:t>
+      </w:r>
+      <w:r>
+        <w:rPr>
+          <w:color w:val="000000"/>
+          <w:lang w:val="en-GB"/>
+        </w:rPr>
+        <w:t>e</w:t>
+      </w:r>
+      <w:r>
+        <w:rPr>
+          <w:color w:val="000000"/>
+          <w:lang w:val="en-GB"/>
+        </w:rPr>
+        <w:t xml:space="preserve"> study does not evaluate types of errors made and is primarily focused on WER performance. </w:t>
+      </w:r>
+      <w:proofErr w:type="spellStart"/>
+      <w:r>
+        <w:rPr>
+          <w:color w:val="000000"/>
+          <w:lang w:val="en-GB"/>
+        </w:rPr>
+        <w:t>Zuluaga</w:t>
+      </w:r>
+      <w:proofErr w:type="spellEnd"/>
+      <w:r>
+        <w:rPr>
+          <w:color w:val="000000"/>
+          <w:lang w:val="en-GB"/>
+        </w:rPr>
+        <w:t>-Gomez et al. manage to achieve an ~80% relative Word Error Rate Reduction (WERR) when training on all 14 hours of available speech data</w:t>
+      </w:r>
+      <w:r>
+        <w:rPr>
+          <w:color w:val="000000"/>
+          <w:lang w:val="en-GB"/>
+        </w:rPr>
+        <w:t xml:space="preserve">, which is promising, but it can be reduced further. In this paper, it is not the objective to reach a relatively low WER, as domain insight is the main objective. </w:t>
       </w:r>
     </w:p>
     <w:p>
       <w:pPr>
         <w:rPr>
-          <w:lang w:val="en-GB"/>
-        </w:rPr>
-      </w:pPr>
+          <w:color w:val="FF0000"/>
+          <w:lang w:val="en-GB"/>
+        </w:rPr>
+      </w:pPr>
+      <w:r>
+        <w:rPr>
+          <w:color w:val="FF0000"/>
+          <w:lang w:val="en-GB"/>
+        </w:rPr>
+        <w:t>XLS-R accents</w:t>
+      </w:r>
     </w:p>
     <w:p>
       <w:pPr>
@@ -4243,11 +4416,12 @@
           <w:lang w:val="en-GB"/>
         </w:rPr>
       </w:pPr>
-      <w:bookmarkStart w:id="2" w:name="_Toc112682550"/>
-      <w:r>
-        <w:rPr>
-          <w:lang w:val="en-GB"/>
-        </w:rPr>
+      <w:bookmarkStart w:id="3" w:name="_Toc112682550"/>
+      <w:r>
+        <w:rPr>
+          <w:lang w:val="en-GB"/>
+        </w:rPr>
+        <w:lastRenderedPageBreak/>
         <w:t xml:space="preserve">3 </w:t>
       </w:r>
       <w:r>
@@ -4256,7 +4430,7 @@
         </w:rPr>
         <w:t>Methodology</w:t>
       </w:r>
-      <w:bookmarkEnd w:id="2"/>
+      <w:bookmarkEnd w:id="3"/>
     </w:p>
     <w:p>
       <w:pPr>
@@ -4316,7 +4490,6 @@
         <w:rPr>
           <w:lang w:val="en-GB"/>
         </w:rPr>
-        <w:lastRenderedPageBreak/>
         <w:t xml:space="preserve">The platform </w:t>
       </w:r>
       <w:proofErr w:type="spellStart"/>
@@ -4355,33 +4528,55 @@
         <w:rPr>
           <w:lang w:val="en-GB"/>
         </w:rPr>
-        <w:t xml:space="preserve"> models and datasets that can be modified with ease and reuploaded to the HF hub for public use.</w:t>
-      </w:r>
-      <w:r>
-        <w:rPr>
-          <w:lang w:val="en-GB"/>
-        </w:rPr>
-        <w:t xml:space="preserve"> Over 2</w:t>
-      </w:r>
-      <w:r>
-        <w:rPr>
-          <w:lang w:val="en-GB"/>
-        </w:rPr>
-        <w:t>5</w:t>
-      </w:r>
-      <w:r>
-        <w:rPr>
-          <w:lang w:val="en-GB"/>
-        </w:rPr>
-        <w:t xml:space="preserve"> transformer tasks are available for use, e.g. ASR, image classification and text generatio</w:t>
-      </w:r>
-      <w:bookmarkStart w:id="3" w:name="_GoBack"/>
-      <w:bookmarkEnd w:id="3"/>
-      <w:r>
-        <w:rPr>
-          <w:lang w:val="en-GB"/>
-        </w:rPr>
-        <w:t xml:space="preserve">n. </w:t>
+        <w:t xml:space="preserve"> </w:t>
+      </w:r>
+      <w:r>
+        <w:rPr>
+          <w:lang w:val="en-GB"/>
+        </w:rPr>
+        <w:t xml:space="preserve">pretrained </w:t>
+      </w:r>
+      <w:r>
+        <w:rPr>
+          <w:lang w:val="en-GB"/>
+        </w:rPr>
+        <w:t>models and datasets that can be modified with ease and reuploaded to the HF hub for public use.</w:t>
+      </w:r>
+      <w:r>
+        <w:rPr>
+          <w:lang w:val="en-GB"/>
+        </w:rPr>
+        <w:t xml:space="preserve"> </w:t>
+      </w:r>
+      <w:r>
+        <w:rPr>
+          <w:lang w:val="en-GB"/>
+        </w:rPr>
+        <w:t>Over 25 transformer tasks are available for use, e.g. ASR, image classification and text generation.</w:t>
+      </w:r>
+      <w:r>
+        <w:rPr>
+          <w:lang w:val="en-GB"/>
+        </w:rPr>
+        <w:t xml:space="preserve"> </w:t>
+      </w:r>
+      <w:r>
+        <w:rPr>
+          <w:lang w:val="en-GB"/>
+        </w:rPr>
+        <w:t>For clarification, if a model is pretrained, it has already been adapted on data before. If a model is fine-tuned, it has been trained on a downstream task, such as ATC data transcription. So, a model can both be pretrained and fine-tuned.</w:t>
+      </w:r>
+      <w:r>
+        <w:rPr>
+          <w:lang w:val="en-GB"/>
+        </w:rPr>
+        <w:t xml:space="preserve"> In this paper, fine-tuning and training are used interchangeably.</w:t>
+      </w:r>
+      <w:r>
+        <w:rPr>
+          <w:lang w:val="en-GB"/>
+        </w:rPr>
+        <w:t xml:space="preserve"> </w:t>
       </w:r>
       <w:r>
         <w:rPr>
@@ -4434,46 +4629,224 @@
     </w:p>
     <w:p>
       <w:pPr>
-        <w:pStyle w:val="ListParagraph"/>
-        <w:numPr>
-          <w:ilvl w:val="0"/>
-          <w:numId w:val="28"/>
-        </w:numPr>
-        <w:rPr>
-          <w:color w:val="FF0000"/>
-          <w:lang w:val="en-GB"/>
-        </w:rPr>
-      </w:pPr>
-      <w:r>
-        <w:rPr>
-          <w:color w:val="FF0000"/>
-          <w:lang w:val="en-GB"/>
-        </w:rPr>
-        <w:t>what is fine-tuning -&gt; training = fine-tuning here</w:t>
+        <w:rPr>
+          <w:lang w:val="en-GB"/>
+        </w:rPr>
+      </w:pPr>
+      <w:r>
+        <w:rPr>
+          <w:b/>
+          <w:bCs/>
+          <w:lang w:val="en-GB"/>
+        </w:rPr>
+        <w:t>Development</w:t>
+      </w:r>
+      <w:r>
+        <w:rPr>
+          <w:b/>
+          <w:bCs/>
+          <w:lang w:val="en-GB"/>
+        </w:rPr>
+        <w:br/>
+      </w:r>
+      <w:r>
+        <w:rPr>
+          <w:lang w:val="en-GB"/>
+        </w:rPr>
+        <w:t xml:space="preserve">Different platforms are used for the development of transcribing, evaluating, training and testing of ASR models. HF recommends using Google </w:t>
+      </w:r>
+      <w:proofErr w:type="spellStart"/>
+      <w:r>
+        <w:rPr>
+          <w:lang w:val="en-GB"/>
+        </w:rPr>
+        <w:t>Colab</w:t>
+      </w:r>
+      <w:proofErr w:type="spellEnd"/>
+      <w:r>
+        <w:rPr>
+          <w:lang w:val="en-GB"/>
+        </w:rPr>
+        <w:t xml:space="preserve"> for ease of programming and the absence of owning a high-end GPU for computation. For low computational power demanding tasks, such as small batch transcription</w:t>
+      </w:r>
+      <w:r>
+        <w:rPr>
+          <w:lang w:val="en-GB"/>
+        </w:rPr>
+        <w:t>,</w:t>
+      </w:r>
+      <w:r>
+        <w:rPr>
+          <w:lang w:val="en-GB"/>
+        </w:rPr>
+        <w:t xml:space="preserve"> Google </w:t>
+      </w:r>
+      <w:proofErr w:type="spellStart"/>
+      <w:r>
+        <w:rPr>
+          <w:lang w:val="en-GB"/>
+        </w:rPr>
+        <w:t>Colab</w:t>
+      </w:r>
+      <w:proofErr w:type="spellEnd"/>
+      <w:r>
+        <w:rPr>
+          <w:lang w:val="en-GB"/>
+        </w:rPr>
+        <w:t xml:space="preserve"> is used, but the free to use platform has limitations that are diminishing our resources.</w:t>
+      </w:r>
+      <w:r>
+        <w:rPr>
+          <w:lang w:val="en-GB"/>
+        </w:rPr>
+        <w:t xml:space="preserve"> GPUs can be either T4, P100 or a K80. These GPUs</w:t>
+      </w:r>
+      <w:r>
+        <w:rPr>
+          <w:lang w:val="en-GB"/>
+        </w:rPr>
+        <w:t xml:space="preserve"> </w:t>
+      </w:r>
+      <w:r>
+        <w:rPr>
+          <w:lang w:val="en-GB"/>
+        </w:rPr>
+        <w:t xml:space="preserve">are </w:t>
+      </w:r>
+      <w:r>
+        <w:rPr>
+          <w:lang w:val="en-GB"/>
+        </w:rPr>
+        <w:t>inconsistently allocated</w:t>
+      </w:r>
+      <w:r>
+        <w:rPr>
+          <w:lang w:val="en-GB"/>
+        </w:rPr>
+        <w:t xml:space="preserve"> by Google </w:t>
+      </w:r>
+      <w:proofErr w:type="spellStart"/>
+      <w:r>
+        <w:rPr>
+          <w:lang w:val="en-GB"/>
+        </w:rPr>
+        <w:t>Colab</w:t>
+      </w:r>
+      <w:proofErr w:type="spellEnd"/>
+      <w:r>
+        <w:rPr>
+          <w:lang w:val="en-GB"/>
+        </w:rPr>
+        <w:t xml:space="preserve"> and are unpredictable.</w:t>
+      </w:r>
+      <w:r>
+        <w:rPr>
+          <w:lang w:val="en-GB"/>
+        </w:rPr>
+        <w:t xml:space="preserve"> </w:t>
+      </w:r>
+      <w:r>
+        <w:rPr>
+          <w:lang w:val="en-GB"/>
+        </w:rPr>
+        <w:t xml:space="preserve">Fine-tuning models and transcribing full datasets </w:t>
+      </w:r>
+      <w:r>
+        <w:rPr>
+          <w:lang w:val="en-GB"/>
+        </w:rPr>
+        <w:t xml:space="preserve">regularly </w:t>
+      </w:r>
+      <w:r>
+        <w:rPr>
+          <w:lang w:val="en-GB"/>
+        </w:rPr>
+        <w:t xml:space="preserve">exceed the resources (GPU ram, disk space and system ram) made available by Google </w:t>
+      </w:r>
+      <w:proofErr w:type="spellStart"/>
+      <w:r>
+        <w:rPr>
+          <w:lang w:val="en-GB"/>
+        </w:rPr>
+        <w:t>Colab</w:t>
+      </w:r>
+      <w:proofErr w:type="spellEnd"/>
+      <w:r>
+        <w:rPr>
+          <w:lang w:val="en-GB"/>
+        </w:rPr>
+        <w:t>, leading to resource deprivation</w:t>
+      </w:r>
+      <w:r>
+        <w:rPr>
+          <w:lang w:val="en-GB"/>
+        </w:rPr>
+        <w:t xml:space="preserve">. </w:t>
+      </w:r>
+      <w:r>
+        <w:rPr>
+          <w:lang w:val="en-GB"/>
+        </w:rPr>
+        <w:br/>
+        <w:t>For this reason, local development</w:t>
+      </w:r>
+      <w:r>
+        <w:rPr>
+          <w:lang w:val="en-GB"/>
+        </w:rPr>
+        <w:t xml:space="preserve"> in scripts</w:t>
+      </w:r>
+      <w:r>
+        <w:rPr>
+          <w:lang w:val="en-GB"/>
+        </w:rPr>
+        <w:t xml:space="preserve"> </w:t>
+      </w:r>
+      <w:r>
+        <w:rPr>
+          <w:lang w:val="en-GB"/>
+        </w:rPr>
+        <w:t>is</w:t>
+      </w:r>
+      <w:r>
+        <w:rPr>
+          <w:lang w:val="en-GB"/>
+        </w:rPr>
+        <w:t xml:space="preserve"> done in addition to cloud development. </w:t>
+      </w:r>
+      <w:r>
+        <w:rPr>
+          <w:lang w:val="en-GB"/>
+        </w:rPr>
+        <w:t xml:space="preserve">A </w:t>
+      </w:r>
+      <w:r>
+        <w:rPr>
+          <w:lang w:val="en-GB"/>
+        </w:rPr>
+        <w:t>GeForce</w:t>
+      </w:r>
+      <w:r>
+        <w:rPr>
+          <w:lang w:val="en-GB"/>
+        </w:rPr>
+        <w:t xml:space="preserve"> GTX 1080</w:t>
+      </w:r>
+      <w:r>
+        <w:rPr>
+          <w:lang w:val="en-GB"/>
+        </w:rPr>
+        <w:t xml:space="preserve"> GPU</w:t>
+      </w:r>
+      <w:r>
+        <w:rPr>
+          <w:lang w:val="en-GB"/>
+        </w:rPr>
+        <w:t xml:space="preserve"> is used for transcribing full datasets and training of models for more robust development. </w:t>
       </w:r>
     </w:p>
     <w:p>
       <w:pPr>
-        <w:pStyle w:val="ListParagraph"/>
-        <w:numPr>
-          <w:ilvl w:val="0"/>
-          <w:numId w:val="28"/>
-        </w:numPr>
-        <w:rPr>
-          <w:color w:val="FF0000"/>
-          <w:lang w:val="en-GB"/>
-        </w:rPr>
-      </w:pPr>
-      <w:r>
-        <w:rPr>
-          <w:color w:val="FF0000"/>
-          <w:lang w:val="en-GB"/>
-        </w:rPr>
-        <w:t>what is pretrained</w:t>
-      </w:r>
-    </w:p>
-    <w:p>
-      <w:pPr>
         <w:rPr>
           <w:lang w:val="en-GB"/>
         </w:rPr>
@@ -4484,224 +4857,6 @@
           <w:bCs/>
           <w:lang w:val="en-GB"/>
         </w:rPr>
-        <w:t>Development</w:t>
-      </w:r>
-      <w:r>
-        <w:rPr>
-          <w:b/>
-          <w:bCs/>
-          <w:lang w:val="en-GB"/>
-        </w:rPr>
-        <w:br/>
-      </w:r>
-      <w:r>
-        <w:rPr>
-          <w:lang w:val="en-GB"/>
-        </w:rPr>
-        <w:t xml:space="preserve">Different platforms are used for the development of transcribing, evaluating, training and testing of ASR models. HF recommends using Google </w:t>
-      </w:r>
-      <w:proofErr w:type="spellStart"/>
-      <w:r>
-        <w:rPr>
-          <w:lang w:val="en-GB"/>
-        </w:rPr>
-        <w:t>Colab</w:t>
-      </w:r>
-      <w:proofErr w:type="spellEnd"/>
-      <w:r>
-        <w:rPr>
-          <w:lang w:val="en-GB"/>
-        </w:rPr>
-        <w:t xml:space="preserve"> for ease of programming and the absence of owning a high-end GPU for computation. For low computational power demanding tasks, such as small batch transcription</w:t>
-      </w:r>
-      <w:r>
-        <w:rPr>
-          <w:lang w:val="en-GB"/>
-        </w:rPr>
-        <w:t>,</w:t>
-      </w:r>
-      <w:r>
-        <w:rPr>
-          <w:lang w:val="en-GB"/>
-        </w:rPr>
-        <w:t xml:space="preserve"> Google </w:t>
-      </w:r>
-      <w:proofErr w:type="spellStart"/>
-      <w:r>
-        <w:rPr>
-          <w:lang w:val="en-GB"/>
-        </w:rPr>
-        <w:t>Colab</w:t>
-      </w:r>
-      <w:proofErr w:type="spellEnd"/>
-      <w:r>
-        <w:rPr>
-          <w:lang w:val="en-GB"/>
-        </w:rPr>
-        <w:t xml:space="preserve"> is used, but the free to use platform has limitations that are diminishing our resources.</w:t>
-      </w:r>
-      <w:r>
-        <w:rPr>
-          <w:lang w:val="en-GB"/>
-        </w:rPr>
-        <w:t xml:space="preserve"> GPUs can be either T4, P100 or a K80. These GPUs</w:t>
-      </w:r>
-      <w:r>
-        <w:rPr>
-          <w:lang w:val="en-GB"/>
-        </w:rPr>
-        <w:t xml:space="preserve"> </w:t>
-      </w:r>
-      <w:r>
-        <w:rPr>
-          <w:lang w:val="en-GB"/>
-        </w:rPr>
-        <w:t xml:space="preserve">are </w:t>
-      </w:r>
-      <w:r>
-        <w:rPr>
-          <w:lang w:val="en-GB"/>
-        </w:rPr>
-        <w:t>inconsistently allocated</w:t>
-      </w:r>
-      <w:r>
-        <w:rPr>
-          <w:lang w:val="en-GB"/>
-        </w:rPr>
-        <w:t xml:space="preserve"> by Google </w:t>
-      </w:r>
-      <w:proofErr w:type="spellStart"/>
-      <w:r>
-        <w:rPr>
-          <w:lang w:val="en-GB"/>
-        </w:rPr>
-        <w:t>Colab</w:t>
-      </w:r>
-      <w:proofErr w:type="spellEnd"/>
-      <w:r>
-        <w:rPr>
-          <w:lang w:val="en-GB"/>
-        </w:rPr>
-        <w:t xml:space="preserve"> and are unpredictable.</w:t>
-      </w:r>
-      <w:r>
-        <w:rPr>
-          <w:lang w:val="en-GB"/>
-        </w:rPr>
-        <w:t xml:space="preserve"> </w:t>
-      </w:r>
-      <w:r>
-        <w:rPr>
-          <w:lang w:val="en-GB"/>
-        </w:rPr>
-        <w:t xml:space="preserve">Fine-tuning models and transcribing full datasets </w:t>
-      </w:r>
-      <w:r>
-        <w:rPr>
-          <w:lang w:val="en-GB"/>
-        </w:rPr>
-        <w:t xml:space="preserve">regularly </w:t>
-      </w:r>
-      <w:r>
-        <w:rPr>
-          <w:lang w:val="en-GB"/>
-        </w:rPr>
-        <w:t xml:space="preserve">exceed the resources (GPU ram, disk space and system ram) made available by Google </w:t>
-      </w:r>
-      <w:proofErr w:type="spellStart"/>
-      <w:r>
-        <w:rPr>
-          <w:lang w:val="en-GB"/>
-        </w:rPr>
-        <w:t>Colab</w:t>
-      </w:r>
-      <w:proofErr w:type="spellEnd"/>
-      <w:r>
-        <w:rPr>
-          <w:lang w:val="en-GB"/>
-        </w:rPr>
-        <w:t>, leading to resource deprivation</w:t>
-      </w:r>
-      <w:r>
-        <w:rPr>
-          <w:lang w:val="en-GB"/>
-        </w:rPr>
-        <w:t xml:space="preserve">. </w:t>
-      </w:r>
-      <w:r>
-        <w:rPr>
-          <w:lang w:val="en-GB"/>
-        </w:rPr>
-        <w:br/>
-        <w:t>For this reason, local development</w:t>
-      </w:r>
-      <w:r>
-        <w:rPr>
-          <w:lang w:val="en-GB"/>
-        </w:rPr>
-        <w:t xml:space="preserve"> in scripts</w:t>
-      </w:r>
-      <w:r>
-        <w:rPr>
-          <w:lang w:val="en-GB"/>
-        </w:rPr>
-        <w:t xml:space="preserve"> </w:t>
-      </w:r>
-      <w:r>
-        <w:rPr>
-          <w:lang w:val="en-GB"/>
-        </w:rPr>
-        <w:t>is</w:t>
-      </w:r>
-      <w:r>
-        <w:rPr>
-          <w:lang w:val="en-GB"/>
-        </w:rPr>
-        <w:t xml:space="preserve"> done in addition to cloud development. </w:t>
-      </w:r>
-      <w:r>
-        <w:rPr>
-          <w:lang w:val="en-GB"/>
-        </w:rPr>
-        <w:t xml:space="preserve">A </w:t>
-      </w:r>
-      <w:r>
-        <w:rPr>
-          <w:lang w:val="en-GB"/>
-        </w:rPr>
-        <w:t>GeForce</w:t>
-      </w:r>
-      <w:r>
-        <w:rPr>
-          <w:lang w:val="en-GB"/>
-        </w:rPr>
-        <w:t xml:space="preserve"> GTX 1080</w:t>
-      </w:r>
-      <w:r>
-        <w:rPr>
-          <w:lang w:val="en-GB"/>
-        </w:rPr>
-        <w:t xml:space="preserve"> GPU</w:t>
-      </w:r>
-      <w:r>
-        <w:rPr>
-          <w:lang w:val="en-GB"/>
-        </w:rPr>
-        <w:t xml:space="preserve"> is used for transcribing full datasets and training of models for more robust development. </w:t>
-      </w:r>
-    </w:p>
-    <w:p>
-      <w:pPr>
-        <w:rPr>
-          <w:lang w:val="en-GB"/>
-        </w:rPr>
-      </w:pPr>
-      <w:r>
-        <w:rPr>
-          <w:b/>
-          <w:bCs/>
-          <w:lang w:val="en-GB"/>
-        </w:rPr>
         <w:t>Dataset</w:t>
       </w:r>
       <w:r>
@@ -4742,7 +4897,14 @@
         <w:rPr>
           <w:lang w:val="en-GB"/>
         </w:rPr>
-        <w:t>’ provide, as the domain name implies, live and very recent ATC communication audio. Based on airport codes and frequencies, different radio communication is selected and listened to. This data does not include transcriptions and is therefore not suitable for training our models. Audio data is abundant and publicly available; however, audio data has to be manually transcribed, which is costly and time-consuming, leading to lower accessibility of transcribed ATC data</w:t>
+        <w:t xml:space="preserve">’ provide, as the domain name implies, live and very recent ATC communication audio. Based on airport codes and frequencies, different radio communication is selected and listened to. This data does not include transcriptions and is therefore not suitable for training our models. Audio data is abundant and publicly available; however, audio data has to be manually transcribed, which is </w:t>
+      </w:r>
+      <w:r>
+        <w:rPr>
+          <w:lang w:val="en-GB"/>
+        </w:rPr>
+        <w:lastRenderedPageBreak/>
+        <w:t>costly and time-consuming, leading to lower accessibility of transcribed ATC data</w:t>
       </w:r>
       <w:r>
         <w:rPr>
@@ -4891,7 +5053,6 @@
           <w:color w:val="auto"/>
           <w:lang w:val="en-GB"/>
         </w:rPr>
-        <w:lastRenderedPageBreak/>
         <w:t>Transcriptions have an average duration of 3.8 seconds.</w:t>
       </w:r>
       <w:r>
@@ -5164,14 +5325,14 @@
         <w:rPr>
           <w:lang w:val="en-GB"/>
         </w:rPr>
-        <w:t xml:space="preserve">. Keeping the transcriptions as simple as possible generally increases efficiency of ASR models </w:t>
-      </w:r>
-      <w:r>
-        <w:rPr>
-          <w:color w:val="FF0000"/>
-          <w:lang w:val="en-GB"/>
-        </w:rPr>
-        <w:t>quote</w:t>
+        <w:t xml:space="preserve">. Keeping the transcriptions as simple as possible generally increases </w:t>
+      </w:r>
+      <w:r>
+        <w:rPr>
+          <w:lang w:val="en-GB"/>
+        </w:rPr>
+        <w:lastRenderedPageBreak/>
+        <w:t>efficiency of ASR models</w:t>
       </w:r>
       <w:r>
         <w:rPr>
@@ -5298,7 +5459,6 @@
           <w:bCs/>
           <w:lang w:val="en-GB"/>
         </w:rPr>
-        <w:lastRenderedPageBreak/>
         <w:t>Models</w:t>
       </w:r>
       <w:r>
@@ -5651,7 +5811,7 @@
             <w:color w:val="000000"/>
             <w:lang w:val="en-GB"/>
           </w:rPr>
-          <w:tag w:val="MENDELEY_CITATION_v3_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"/>
+          <w:tag w:val="MENDELEY_CITATION_v3_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"/>
           <w:id w:val="-118219693"/>
           <w:placeholder>
             <w:docPart w:val="DefaultPlaceholder_-1854013440"/>
@@ -5664,7 +5824,7 @@
               <w:color w:val="000000"/>
               <w:lang w:val="en-GB"/>
             </w:rPr>
-            <w:t>(Hsu et al., 2021)</w:t>
+            <w:t>(W. N. Hsu et al., 2021)</w:t>
           </w:r>
         </w:sdtContent>
       </w:sdt>
@@ -5800,7 +5960,14 @@
         <w:rPr>
           <w:lang w:val="en-GB"/>
         </w:rPr>
-        <w:t xml:space="preserve"> and might perform better compared to the other models</w:t>
+        <w:t xml:space="preserve"> and might perform </w:t>
+      </w:r>
+      <w:r>
+        <w:rPr>
+          <w:lang w:val="en-GB"/>
+        </w:rPr>
+        <w:lastRenderedPageBreak/>
+        <w:t>better compared to the other models</w:t>
       </w:r>
       <w:r>
         <w:rPr>
@@ -5888,12 +6055,6 @@
           <w:lang w:val="en-GB"/>
         </w:rPr>
         <w:br/>
-      </w:r>
-      <w:r>
-        <w:rPr>
-          <w:lang w:val="en-GB"/>
-        </w:rPr>
-        <w:lastRenderedPageBreak/>
         <w:t xml:space="preserve">The perplexity metric is used as well to determine how rare sentences are to appear in a gpt-2 text generation model. This model is trained on </w:t>
       </w:r>
       <w:r>
@@ -6441,33 +6602,33 @@
           <w:bCs/>
           <w:lang w:val="en-GB"/>
         </w:rPr>
+        <w:t>Fine-tuning</w:t>
+      </w:r>
+      <w:r>
+        <w:rPr>
+          <w:lang w:val="en-GB"/>
+        </w:rPr>
         <w:t xml:space="preserve"> </w:t>
       </w:r>
       <w:r>
         <w:rPr>
-          <w:b/>
-          <w:bCs/>
+          <w:lang w:val="en-GB"/>
+        </w:rPr>
+        <w:br/>
+      </w:r>
+      <w:proofErr w:type="spellStart"/>
+      <w:r>
+        <w:rPr>
           <w:lang w:val="en-GB"/>
         </w:rPr>
         <w:t>Fine-tuning</w:t>
       </w:r>
-      <w:r>
-        <w:rPr>
-          <w:lang w:val="en-GB"/>
-        </w:rPr>
-        <w:t xml:space="preserve"> </w:t>
-      </w:r>
-      <w:r>
-        <w:rPr>
-          <w:lang w:val="en-GB"/>
-        </w:rPr>
-        <w:br/>
-      </w:r>
-      <w:r>
-        <w:rPr>
-          <w:lang w:val="en-GB"/>
-        </w:rPr>
-        <w:t xml:space="preserve">Fine-tuning (training) is done using the standard template given by </w:t>
+      <w:proofErr w:type="spellEnd"/>
+      <w:r>
+        <w:rPr>
+          <w:lang w:val="en-GB"/>
+        </w:rPr>
+        <w:t xml:space="preserve"> (training) is done using the standard template given by </w:t>
       </w:r>
       <w:r>
         <w:rPr>
@@ -6841,7 +7002,14 @@
         <w:rPr>
           <w:lang w:val="en-GB"/>
         </w:rPr>
-        <w:t xml:space="preserve"> reasons. First</w:t>
+        <w:t xml:space="preserve"> reasons. </w:t>
+      </w:r>
+      <w:r>
+        <w:rPr>
+          <w:lang w:val="en-GB"/>
+        </w:rPr>
+        <w:lastRenderedPageBreak/>
+        <w:t>First</w:t>
       </w:r>
       <w:r>
         <w:rPr>
@@ -6932,7 +7100,6 @@
         <w:rPr>
           <w:lang w:val="en-GB"/>
         </w:rPr>
-        <w:lastRenderedPageBreak/>
         <w:t xml:space="preserve">4 </w:t>
       </w:r>
       <w:r>
@@ -7338,7 +7505,7 @@
             <w:color w:val="000000"/>
             <w:lang w:val="en-GB"/>
           </w:rPr>
-          <w:tag w:val="MENDELEY_CITATION_v3_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"/>
+          <w:tag w:val="MENDELEY_CITATION_v3_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"/>
           <w:id w:val="-723828169"/>
           <w:placeholder>
             <w:docPart w:val="DefaultPlaceholder_-1854013440"/>
@@ -7351,7 +7518,7 @@
               <w:color w:val="000000"/>
               <w:lang w:val="en-GB"/>
             </w:rPr>
-            <w:t>(Hsu et al., 2021)</w:t>
+            <w:t>(W. N. Hsu et al., 2021)</w:t>
           </w:r>
         </w:sdtContent>
       </w:sdt>
@@ -7372,7 +7539,76 @@
           <w:lang w:val="en-GB"/>
         </w:rPr>
         <w:br/>
-        <w:t xml:space="preserve">The XLS-R model was expected to have a lower WER than the base and robust model, as it ought to have an advantage in transcribing data that has multiple accents. </w:t>
+        <w:t xml:space="preserve">The XLS-R model was expected to have a lower WER than the base and robust model, as it </w:t>
+      </w:r>
+      <w:r>
+        <w:rPr>
+          <w:lang w:val="en-GB"/>
+        </w:rPr>
+        <w:lastRenderedPageBreak/>
+        <w:t>ought to have an advantage in transcribing data that has multiple accents</w:t>
+      </w:r>
+      <w:r>
+        <w:rPr>
+          <w:lang w:val="en-GB"/>
+        </w:rPr>
+        <w:t xml:space="preserve"> </w:t>
+      </w:r>
+      <w:sdt>
+        <w:sdtPr>
+          <w:rPr>
+            <w:color w:val="000000"/>
+            <w:lang w:val="en-GB"/>
+          </w:rPr>
+          <w:tag w:val="MENDELEY_CITATION_v3_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"/>
+          <w:id w:val="-177274483"/>
+          <w:placeholder>
+            <w:docPart w:val="DefaultPlaceholder_-1854013440"/>
+          </w:placeholder>
+        </w:sdtPr>
+        <w:sdtContent>
+          <w:r>
+            <w:rPr>
+              <w:color w:val="000000"/>
+              <w:lang w:val="en-GB"/>
+            </w:rPr>
+            <w:t>(</w:t>
+          </w:r>
+          <w:proofErr w:type="spellStart"/>
+          <w:r>
+            <w:rPr>
+              <w:color w:val="000000"/>
+              <w:lang w:val="en-GB"/>
+            </w:rPr>
+            <w:t>Zuluaga</w:t>
+          </w:r>
+          <w:proofErr w:type="spellEnd"/>
+          <w:r>
+            <w:rPr>
+              <w:color w:val="000000"/>
+              <w:lang w:val="en-GB"/>
+            </w:rPr>
+            <w:t>-Gomez et al., 2022)</w:t>
+          </w:r>
+        </w:sdtContent>
+      </w:sdt>
+      <w:r>
+        <w:rPr>
+          <w:lang w:val="en-GB"/>
+        </w:rPr>
+        <w:t xml:space="preserve">. </w:t>
+      </w:r>
+      <w:r>
+        <w:rPr>
+          <w:lang w:val="en-GB"/>
+        </w:rPr>
+        <w:t>However, this is not the case.</w:t>
+      </w:r>
+      <w:r>
+        <w:rPr>
+          <w:lang w:val="en-GB"/>
+        </w:rPr>
+        <w:t xml:space="preserve"> The cause for this might be that the robust model has a bigger advantage, as it is pretrained on noisy data, in contrast to the XLS-R model.</w:t>
       </w:r>
       <w:r>
         <w:rPr>
@@ -7402,7 +7638,19 @@
         <w:rPr>
           <w:lang w:val="en-GB"/>
         </w:rPr>
-        <w:t xml:space="preserve"> which indicates that the models are able to recognize letters being spoken, however, they do not have a language model specific to the data. Airport names and callsigns are uncommon in regular speech, relating to a high WER.</w:t>
+        <w:t xml:space="preserve"> which indicates that the models are able to recognize letters being spoken, however, they do not have a</w:t>
+      </w:r>
+      <w:r>
+        <w:rPr>
+          <w:lang w:val="en-GB"/>
+        </w:rPr>
+        <w:t>n in-domain</w:t>
+      </w:r>
+      <w:r>
+        <w:rPr>
+          <w:lang w:val="en-GB"/>
+        </w:rPr>
+        <w:t xml:space="preserve"> language model. Airport names and callsigns are uncommon in regular speech, relating to a high WER.</w:t>
       </w:r>
     </w:p>
     <w:p>
@@ -7415,7 +7663,6 @@
         <w:rPr>
           <w:noProof/>
         </w:rPr>
-        <w:lastRenderedPageBreak/>
         <w:drawing>
           <wp:inline distT="0" distB="0" distL="0" distR="0" wp14:anchorId="6CF2408B" wp14:editId="24A2F501">
             <wp:extent cx="4267200" cy="2819400"/>
@@ -7519,37 +7766,7 @@
         <w:rPr>
           <w:lang w:val="en-US"/>
         </w:rPr>
-        <w:t xml:space="preserve">. We see a massive drop in WER and CER as the amount of data increases. The </w:t>
-      </w:r>
-      <w:r>
-        <w:rPr>
-          <w:lang w:val="en-US"/>
-        </w:rPr>
-        <w:t>WER</w:t>
-      </w:r>
-      <w:r>
-        <w:rPr>
-          <w:lang w:val="en-US"/>
-        </w:rPr>
-        <w:t xml:space="preserve"> Reduction </w:t>
-      </w:r>
-      <w:r>
-        <w:rPr>
-          <w:lang w:val="en-US"/>
-        </w:rPr>
-        <w:t>(</w:t>
-      </w:r>
-      <w:r>
-        <w:rPr>
-          <w:lang w:val="en-US"/>
-        </w:rPr>
-        <w:t>WERR</w:t>
-      </w:r>
-      <w:r>
-        <w:rPr>
-          <w:lang w:val="en-US"/>
-        </w:rPr>
-        <w:t>)</w:t>
+        <w:t>. We see a massive drop in WER and CER as the amount of data increases. The WERR</w:t>
       </w:r>
       <w:r>
         <w:rPr>
@@ -7743,6 +7960,7 @@
         <w:rPr>
           <w:lang w:val="en-US"/>
         </w:rPr>
+        <w:lastRenderedPageBreak/>
         <w:t xml:space="preserve">Next, a language model is added to the Wav2Vec2 processor. We can see a further reduction of the WER and CER. The model with the lowest WER and CER </w:t>
       </w:r>
       <w:r>
@@ -7760,7 +7978,6 @@
         <w:rPr>
           <w:noProof/>
         </w:rPr>
-        <w:lastRenderedPageBreak/>
         <w:drawing>
           <wp:inline distT="0" distB="0" distL="0" distR="0" wp14:anchorId="230850C1" wp14:editId="110EAFBE">
             <wp:extent cx="4267200" cy="2819400"/>
@@ -8072,7 +8289,15 @@
           <w:color w:val="auto"/>
           <w:lang w:val="en-US"/>
         </w:rPr>
-        <w:t xml:space="preserve"> 5 minutes of</w:t>
+        <w:t xml:space="preserve"> 5 minutes </w:t>
+      </w:r>
+      <w:r>
+        <w:rPr>
+          <w:color w:val="auto"/>
+          <w:lang w:val="en-US"/>
+        </w:rPr>
+        <w:lastRenderedPageBreak/>
+        <w:t>of</w:t>
       </w:r>
       <w:r>
         <w:rPr>
@@ -8166,15 +8391,7 @@
           <w:color w:val="auto"/>
           <w:lang w:val="en-US"/>
         </w:rPr>
-        <w:t xml:space="preserve"> ATC data. However, it should be mentioned that the WER and CER acquired from the XLS-R-1000* </w:t>
-      </w:r>
-      <w:r>
-        <w:rPr>
-          <w:color w:val="auto"/>
-          <w:lang w:val="en-US"/>
-        </w:rPr>
-        <w:lastRenderedPageBreak/>
-        <w:t>model are extremely low, considering only 1 hour of training data was used to fine-tune the model.</w:t>
+        <w:t xml:space="preserve"> ATC data. However, it should be mentioned that the WER and CER acquired from the XLS-R-1000* model are extremely low, considering only 1 hour of training data was used to fine-tune the model.</w:t>
       </w:r>
       <w:r>
         <w:rPr>
@@ -8788,6 +9005,7 @@
           <w:color w:val="auto"/>
           <w:lang w:val="en-GB"/>
         </w:rPr>
+        <w:lastRenderedPageBreak/>
         <w:t xml:space="preserve">Second, speech files containing only a single word are regularly incorrectly predicted (appendix table 2). </w:t>
       </w:r>
       <w:r>
@@ -8810,13 +9028,6 @@
           <w:lang w:val="en-GB"/>
         </w:rPr>
         <w:br/>
-      </w:r>
-      <w:r>
-        <w:rPr>
-          <w:color w:val="auto"/>
-          <w:lang w:val="en-GB"/>
-        </w:rPr>
-        <w:lastRenderedPageBreak/>
         <w:t xml:space="preserve">The impact of these errors on practical use of this model is negligible. </w:t>
       </w:r>
       <w:r>
@@ -8845,15 +9056,38 @@
           <w:color w:val="auto"/>
           <w:lang w:val="en-GB"/>
         </w:rPr>
-        <w:t xml:space="preserve">ATC miscommunication </w:t>
+        <w:t>ATC miscommunication</w:t>
       </w:r>
       <w:r>
         <w:rPr>
           <w:color w:val="FF0000"/>
           <w:lang w:val="en-GB"/>
         </w:rPr>
-        <w:t>quote</w:t>
-      </w:r>
+        <w:t xml:space="preserve"> </w:t>
+      </w:r>
+      <w:sdt>
+        <w:sdtPr>
+          <w:rPr>
+            <w:color w:val="000000"/>
+            <w:lang w:val="en-GB"/>
+          </w:rPr>
+          <w:tag w:val="MENDELEY_CITATION_v3_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"/>
+          <w:id w:val="329187458"/>
+          <w:placeholder>
+            <w:docPart w:val="DefaultPlaceholder_-1854013440"/>
+          </w:placeholder>
+        </w:sdtPr>
+        <w:sdtEndPr/>
+        <w:sdtContent>
+          <w:r>
+            <w:rPr>
+              <w:color w:val="000000"/>
+              <w:lang w:val="en-GB"/>
+            </w:rPr>
+            <w:t>(Helmke et al., 2016)</w:t>
+          </w:r>
+        </w:sdtContent>
+      </w:sdt>
       <w:r>
         <w:rPr>
           <w:color w:val="auto"/>
@@ -9465,6 +9699,7 @@
           <w:color w:val="auto"/>
           <w:lang w:val="en-GB"/>
         </w:rPr>
+        <w:lastRenderedPageBreak/>
         <w:t xml:space="preserve">Only one recent pretrained model is fine-tuned in this paper. To fully capture the performance Wav2Vec2.0 models have on transcribing ATC data, other (mentioned) models can be researched as well. This has been done before </w:t>
       </w:r>
       <w:sdt>
@@ -9533,15 +9768,7 @@
           <w:lang w:val="en-GB"/>
         </w:rPr>
         <w:br/>
-        <w:t xml:space="preserve">Fine-tuning on variable amounts speech data to show the effect it has on performance. This has </w:t>
-      </w:r>
-      <w:r>
-        <w:rPr>
-          <w:color w:val="auto"/>
-          <w:lang w:val="en-GB"/>
-        </w:rPr>
-        <w:lastRenderedPageBreak/>
-        <w:t>been done in this paper</w:t>
+        <w:t>Fine-tuning on variable amounts speech data to show the effect it has on performance. This has been done in this paper</w:t>
       </w:r>
       <w:r>
         <w:rPr>
@@ -10103,6 +10330,7 @@
           <w:color w:val="auto"/>
           <w:lang w:val="en-GB"/>
         </w:rPr>
+        <w:lastRenderedPageBreak/>
         <w:t xml:space="preserve">This paper adapted, analysed and evaluated pretrained and finetuned Wav2Vec2 models on ATC transcription using simulated ATC communication data. </w:t>
       </w:r>
     </w:p>
@@ -10192,7 +10420,6 @@
           <w:color w:val="auto"/>
           <w:lang w:val="en-GB"/>
         </w:rPr>
-        <w:lastRenderedPageBreak/>
         <w:t>Summary answers to research questions</w:t>
       </w:r>
     </w:p>
@@ -10285,7 +10512,7 @@
             <w:autoSpaceDE w:val="0"/>
             <w:autoSpaceDN w:val="0"/>
             <w:ind w:hanging="480"/>
-            <w:divId w:val="1651522862"/>
+            <w:divId w:val="1994144414"/>
             <w:rPr>
               <w:rFonts w:eastAsia="Times New Roman"/>
               <w:lang w:val="en-US"/>
@@ -10409,7 +10636,51 @@
             <w:autoSpaceDE w:val="0"/>
             <w:autoSpaceDN w:val="0"/>
             <w:ind w:hanging="480"/>
-            <w:divId w:val="972711540"/>
+            <w:divId w:val="1418818591"/>
+            <w:rPr>
+              <w:rFonts w:eastAsia="Times New Roman"/>
+              <w:lang w:val="en-US"/>
+            </w:rPr>
+          </w:pPr>
+          <w:proofErr w:type="spellStart"/>
+          <w:r>
+            <w:rPr>
+              <w:rFonts w:eastAsia="Times New Roman"/>
+              <w:lang w:val="en-US"/>
+            </w:rPr>
+            <w:t>Baevski</w:t>
+          </w:r>
+          <w:proofErr w:type="spellEnd"/>
+          <w:r>
+            <w:rPr>
+              <w:rFonts w:eastAsia="Times New Roman"/>
+              <w:lang w:val="en-US"/>
+            </w:rPr>
+            <w:t xml:space="preserve">, A., &amp; Mohamed, A. (2020). </w:t>
+          </w:r>
+          <w:r>
+            <w:rPr>
+              <w:rFonts w:eastAsia="Times New Roman"/>
+              <w:i/>
+              <w:iCs/>
+              <w:lang w:val="en-US"/>
+            </w:rPr>
+            <w:t>Effectiveness of Self-Supervised pre-training for ASR</w:t>
+          </w:r>
+          <w:r>
+            <w:rPr>
+              <w:rFonts w:eastAsia="Times New Roman"/>
+              <w:lang w:val="en-US"/>
+            </w:rPr>
+            <w:t>. IEEE.</w:t>
+          </w:r>
+        </w:p>
+        <w:p>
+          <w:pPr>
+            <w:autoSpaceDE w:val="0"/>
+            <w:autoSpaceDN w:val="0"/>
+            <w:ind w:hanging="480"/>
+            <w:divId w:val="1859393492"/>
             <w:rPr>
               <w:rFonts w:eastAsia="Times New Roman"/>
               <w:lang w:val="en-US"/>
@@ -10469,7 +10740,7 @@
             <w:autoSpaceDE w:val="0"/>
             <w:autoSpaceDN w:val="0"/>
             <w:ind w:hanging="480"/>
-            <w:divId w:val="657854395"/>
+            <w:divId w:val="685330489"/>
             <w:rPr>
               <w:rFonts w:eastAsia="Times New Roman"/>
               <w:lang w:val="en-US"/>
@@ -10568,7 +10839,7 @@
             <w:autoSpaceDE w:val="0"/>
             <w:autoSpaceDN w:val="0"/>
             <w:ind w:hanging="480"/>
-            <w:divId w:val="43215969"/>
+            <w:divId w:val="959843640"/>
             <w:rPr>
               <w:rFonts w:eastAsia="Times New Roman"/>
               <w:lang w:val="en-US"/>
@@ -10602,7 +10873,7 @@
             <w:autoSpaceDE w:val="0"/>
             <w:autoSpaceDN w:val="0"/>
             <w:ind w:hanging="480"/>
-            <w:divId w:val="1716737520"/>
+            <w:divId w:val="395011654"/>
             <w:rPr>
               <w:rFonts w:eastAsia="Times New Roman"/>
               <w:lang w:val="en-US"/>
@@ -10613,6 +10884,7 @@
               <w:rFonts w:eastAsia="Times New Roman"/>
               <w:lang w:val="en-US"/>
             </w:rPr>
+            <w:lastRenderedPageBreak/>
             <w:t xml:space="preserve">Hsu, W. N., Bolte, B., Tsai, Y. H. H., </w:t>
           </w:r>
           <w:proofErr w:type="spellStart"/>
@@ -10701,7 +10973,122 @@
             <w:autoSpaceDE w:val="0"/>
             <w:autoSpaceDN w:val="0"/>
             <w:ind w:hanging="480"/>
-            <w:divId w:val="144663865"/>
+            <w:divId w:val="1119253068"/>
+            <w:rPr>
+              <w:rFonts w:eastAsia="Times New Roman"/>
+              <w:lang w:val="en-US"/>
+            </w:rPr>
+          </w:pPr>
+          <w:r>
+            <w:rPr>
+              <w:rFonts w:eastAsia="Times New Roman"/>
+              <w:lang w:val="en-US"/>
+            </w:rPr>
+            <w:t xml:space="preserve">Hsu, W.-N., Sriram, A., </w:t>
+          </w:r>
+          <w:proofErr w:type="spellStart"/>
+          <w:r>
+            <w:rPr>
+              <w:rFonts w:eastAsia="Times New Roman"/>
+              <w:lang w:val="en-US"/>
+            </w:rPr>
+            <w:t>Baevski</w:t>
+          </w:r>
+          <w:proofErr w:type="spellEnd"/>
+          <w:r>
+            <w:rPr>
+              <w:rFonts w:eastAsia="Times New Roman"/>
+              <w:lang w:val="en-US"/>
+            </w:rPr>
+            <w:t xml:space="preserve">, A., </w:t>
+          </w:r>
+          <w:proofErr w:type="spellStart"/>
+          <w:r>
+            <w:rPr>
+              <w:rFonts w:eastAsia="Times New Roman"/>
+              <w:lang w:val="en-US"/>
+            </w:rPr>
+            <w:t>Likhomanenko</w:t>
+          </w:r>
+          <w:proofErr w:type="spellEnd"/>
+          <w:r>
+            <w:rPr>
+              <w:rFonts w:eastAsia="Times New Roman"/>
+              <w:lang w:val="en-US"/>
+            </w:rPr>
+            <w:t xml:space="preserve">, T., Xu, Q., Pratap, V., Kahn, J., Lee, A., </w:t>
+          </w:r>
+          <w:proofErr w:type="spellStart"/>
+          <w:r>
+            <w:rPr>
+              <w:rFonts w:eastAsia="Times New Roman"/>
+              <w:lang w:val="en-US"/>
+            </w:rPr>
+            <w:t>Collobert</w:t>
+          </w:r>
+          <w:proofErr w:type="spellEnd"/>
+          <w:r>
+            <w:rPr>
+              <w:rFonts w:eastAsia="Times New Roman"/>
+              <w:lang w:val="en-US"/>
+            </w:rPr>
+            <w:t xml:space="preserve">, R., </w:t>
+          </w:r>
+          <w:proofErr w:type="spellStart"/>
+          <w:r>
+            <w:rPr>
+              <w:rFonts w:eastAsia="Times New Roman"/>
+              <w:lang w:val="en-US"/>
+            </w:rPr>
+            <w:t>Synnaeve</w:t>
+          </w:r>
+          <w:proofErr w:type="spellEnd"/>
+          <w:r>
+            <w:rPr>
+              <w:rFonts w:eastAsia="Times New Roman"/>
+              <w:lang w:val="en-US"/>
+            </w:rPr>
+            <w:t xml:space="preserve">, G., &amp; </w:t>
+          </w:r>
+          <w:proofErr w:type="spellStart"/>
+          <w:r>
+            <w:rPr>
+              <w:rFonts w:eastAsia="Times New Roman"/>
+              <w:lang w:val="en-US"/>
+            </w:rPr>
+            <w:t>Auli</w:t>
+          </w:r>
+          <w:proofErr w:type="spellEnd"/>
+          <w:r>
+            <w:rPr>
+              <w:rFonts w:eastAsia="Times New Roman"/>
+              <w:lang w:val="en-US"/>
+            </w:rPr>
+            <w:t xml:space="preserve">, M. (2021). </w:t>
+          </w:r>
+          <w:r>
+            <w:rPr>
+              <w:rFonts w:eastAsia="Times New Roman"/>
+              <w:i/>
+              <w:iCs/>
+              <w:lang w:val="en-US"/>
+            </w:rPr>
+            <w:t>Robust wav2vec 2.0: Analyzing Domain Shift in Self-Supervised Pre-Training</w:t>
+          </w:r>
+          <w:r>
+            <w:rPr>
+              <w:rFonts w:eastAsia="Times New Roman"/>
+              <w:lang w:val="en-US"/>
+            </w:rPr>
+            <w:t>. http://arxiv.org/abs/2104.01027</w:t>
+          </w:r>
+        </w:p>
+        <w:p>
+          <w:pPr>
+            <w:autoSpaceDE w:val="0"/>
+            <w:autoSpaceDN w:val="0"/>
+            <w:ind w:hanging="480"/>
+            <w:divId w:val="1951548933"/>
             <w:rPr>
               <w:rFonts w:eastAsia="Times New Roman"/>
               <w:lang w:val="en-US"/>
@@ -10752,7 +11139,7 @@
             <w:autoSpaceDE w:val="0"/>
             <w:autoSpaceDN w:val="0"/>
             <w:ind w:hanging="480"/>
-            <w:divId w:val="1449884687"/>
+            <w:divId w:val="1231885392"/>
             <w:rPr>
               <w:rFonts w:eastAsia="Times New Roman"/>
               <w:lang w:val="en-US"/>
@@ -10763,7 +11150,6 @@
               <w:rFonts w:eastAsia="Times New Roman"/>
               <w:lang w:val="en-US"/>
             </w:rPr>
-            <w:lastRenderedPageBreak/>
             <w:t xml:space="preserve">Lin, Y., Guo, D., Zhang, J., Chen, Z., &amp; Yang, B. (2021). A Unified Framework for Multilingual Speech Recognition in Air Traffic Control Systems. </w:t>
           </w:r>
           <w:r>
@@ -10804,7 +11190,7 @@
             <w:autoSpaceDE w:val="0"/>
             <w:autoSpaceDN w:val="0"/>
             <w:ind w:hanging="480"/>
-            <w:divId w:val="2024354556"/>
+            <w:divId w:val="1330403345"/>
             <w:rPr>
               <w:rFonts w:eastAsia="Times New Roman"/>
               <w:lang w:val="en-US"/>
@@ -10838,7 +11224,7 @@
             <w:autoSpaceDE w:val="0"/>
             <w:autoSpaceDN w:val="0"/>
             <w:ind w:hanging="480"/>
-            <w:divId w:val="197276452"/>
+            <w:divId w:val="443810072"/>
             <w:rPr>
               <w:rFonts w:eastAsia="Times New Roman"/>
               <w:lang w:val="en-US"/>
@@ -10904,7 +11290,7 @@
             <w:autoSpaceDE w:val="0"/>
             <w:autoSpaceDN w:val="0"/>
             <w:ind w:hanging="480"/>
-            <w:divId w:val="110050531"/>
+            <w:divId w:val="103573961"/>
             <w:rPr>
               <w:rFonts w:eastAsia="Times New Roman"/>
               <w:lang w:val="en-US"/>
@@ -10948,7 +11334,7 @@
             <w:autoSpaceDE w:val="0"/>
             <w:autoSpaceDN w:val="0"/>
             <w:ind w:hanging="480"/>
-            <w:divId w:val="1863787421"/>
+            <w:divId w:val="1816675837"/>
             <w:rPr>
               <w:rFonts w:eastAsia="Times New Roman"/>
             </w:rPr>
@@ -10988,7 +11374,7 @@
             <w:autoSpaceDE w:val="0"/>
             <w:autoSpaceDN w:val="0"/>
             <w:ind w:hanging="480"/>
-            <w:divId w:val="1368067969"/>
+            <w:divId w:val="384376694"/>
             <w:rPr>
               <w:rFonts w:eastAsia="Times New Roman"/>
               <w:lang w:val="en-US"/>
@@ -11022,7 +11408,7 @@
             <w:autoSpaceDE w:val="0"/>
             <w:autoSpaceDN w:val="0"/>
             <w:ind w:hanging="480"/>
-            <w:divId w:val="1155758362"/>
+            <w:divId w:val="182481679"/>
             <w:rPr>
               <w:rFonts w:eastAsia="Times New Roman"/>
               <w:lang w:val="en-US"/>
@@ -11226,7 +11612,7 @@
             <w:autoSpaceDE w:val="0"/>
             <w:autoSpaceDN w:val="0"/>
             <w:ind w:hanging="480"/>
-            <w:divId w:val="79763679"/>
+            <w:divId w:val="826017847"/>
             <w:rPr>
               <w:rFonts w:eastAsia="Times New Roman"/>
             </w:rPr>
@@ -11237,6 +11623,7 @@
               <w:rFonts w:eastAsia="Times New Roman"/>
               <w:lang w:val="en-US"/>
             </w:rPr>
+            <w:lastRenderedPageBreak/>
             <w:t>Zuluaga</w:t>
           </w:r>
           <w:proofErr w:type="spellEnd"/>
@@ -22456,7 +22843,7 @@
     </w:docPart>
     <w:docPart>
       <w:docPartPr>
-        <w:name w:val="C63730D9D0894B33A3ADE9BA2FB32A1C"/>
+        <w:name w:val="81B1187B1F174A0FAEC0D5241606A001"/>
         <w:category>
           <w:name w:val="General"/>
           <w:gallery w:val="placeholder"/>
@@ -22467,12 +22854,41 @@
         <w:behaviors>
           <w:behavior w:val="content"/>
         </w:behaviors>
-        <w:guid w:val="{8C81A67C-0900-4B8F-880F-71755A671176}"/>
+        <w:guid w:val="{4CC6C630-54FB-42F4-A992-33A60C997C54}"/>
       </w:docPartPr>
       <w:docPartBody>
         <w:p>
           <w:pPr>
-            <w:pStyle w:val="C63730D9D0894B33A3ADE9BA2FB32A1C"/>
+            <w:pStyle w:val="81B1187B1F174A0FAEC0D5241606A001"/>
+          </w:pPr>
+          <w:r>
+            <w:rPr>
+              <w:rStyle w:val="PlaceholderText"/>
+            </w:rPr>
+            <w:t>Click or tap here to enter text.</w:t>
+          </w:r>
+        </w:p>
+      </w:docPartBody>
+    </w:docPart>
+    <w:docPart>
+      <w:docPartPr>
+        <w:name w:val="E1100E38438C49029118E59416FA5F91"/>
+        <w:category>
+          <w:name w:val="General"/>
+          <w:gallery w:val="placeholder"/>
+        </w:category>
+        <w:types>
+          <w:type w:val="bbPlcHdr"/>
+        </w:types>
+        <w:behaviors>
+          <w:behavior w:val="content"/>
+        </w:behaviors>
+        <w:guid w:val="{7725EC22-FB8E-453C-ACB0-34C965C83E41}"/>
+      </w:docPartPr>
+      <w:docPartBody>
+        <w:p>
+          <w:pPr>
+            <w:pStyle w:val="E1100E38438C49029118E59416FA5F91"/>
           </w:pPr>
           <w:r>
             <w:rPr>
@@ -22501,7 +22917,7 @@
     <w:charset w:val="00"/>
     <w:family w:val="roman"/>
     <w:pitch w:val="variable"/>
-    <w:sig w:usb0="E0002AFF" w:usb1="C0007843" w:usb2="00000009" w:usb3="00000000" w:csb0="000001FF" w:csb1="00000000"/>
+    <w:sig w:usb0="E0002EFF" w:usb1="C000785B" w:usb2="00000009" w:usb3="00000000" w:csb0="000001FF" w:csb1="00000000"/>
   </w:font>
   <w:font w:name="Courier New">
     <w:panose1 w:val="02070309020205020404"/>
@@ -22537,14 +22953,14 @@
     <w:charset w:val="00"/>
     <w:family w:val="swiss"/>
     <w:pitch w:val="variable"/>
-    <w:sig w:usb0="E0002AFF" w:usb1="4000ACFF" w:usb2="00000001" w:usb3="00000000" w:csb0="000001FF" w:csb1="00000000"/>
+    <w:sig w:usb0="E4002EFF" w:usb1="C000247B" w:usb2="00000009" w:usb3="00000000" w:csb0="000001FF" w:csb1="00000000"/>
   </w:font>
   <w:font w:name="Calibri Light">
     <w:panose1 w:val="020F0302020204030204"/>
     <w:charset w:val="00"/>
     <w:family w:val="swiss"/>
     <w:pitch w:val="variable"/>
-    <w:sig w:usb0="A0002AEF" w:usb1="4000207B" w:usb2="00000000" w:usb3="00000000" w:csb0="000001FF" w:csb1="00000000"/>
+    <w:sig w:usb0="E4002EFF" w:usb1="C000247B" w:usb2="00000009" w:usb3="00000000" w:csb0="000001FF" w:csb1="00000000"/>
   </w:font>
 </w:fonts>
 </file>
@@ -22579,6 +22995,7 @@
     <w:rsid w:val="00603F1B"/>
     <w:rsid w:val="00802E0B"/>
     <w:rsid w:val="008062DB"/>
+    <w:rsid w:val="00866D4D"/>
     <w:rsid w:val="008D207D"/>
     <w:rsid w:val="00A11B28"/>
     <w:rsid w:val="00AE16AB"/>
@@ -22588,10 +23005,12 @@
     <w:rsid w:val="00D303F6"/>
     <w:rsid w:val="00D35D0A"/>
     <w:rsid w:val="00D675DA"/>
+    <w:rsid w:val="00D735AD"/>
     <w:rsid w:val="00D742D2"/>
     <w:rsid w:val="00DB26F7"/>
     <w:rsid w:val="00E302BE"/>
     <w:rsid w:val="00F7381E"/>
+    <w:rsid w:val="00F94ED1"/>
   </w:rsids>
   <m:mathPr>
     <m:mathFont m:val="Cambria Math"/>
@@ -23046,7 +23465,7 @@
     <w:basedOn w:val="DefaultParagraphFont"/>
     <w:uiPriority w:val="99"/>
     <w:semiHidden/>
-    <w:rsid w:val="00E302BE"/>
+    <w:rsid w:val="00866D4D"/>
     <w:rPr>
       <w:color w:val="808080"/>
     </w:rPr>
@@ -23082,6 +23501,22 @@
   <w:style w:type="paragraph" w:customStyle="1" w:styleId="C63730D9D0894B33A3ADE9BA2FB32A1C">
     <w:name w:val="C63730D9D0894B33A3ADE9BA2FB32A1C"/>
     <w:rsid w:val="00E302BE"/>
+  </w:style>
+  <w:style w:type="paragraph" w:customStyle="1" w:styleId="2BF955ADF0AE41ACA3BEB45611585384">
+    <w:name w:val="2BF955ADF0AE41ACA3BEB45611585384"/>
+    <w:rsid w:val="00866D4D"/>
+  </w:style>
+  <w:style w:type="paragraph" w:customStyle="1" w:styleId="53CCACF40DAC48529DFE9CB583AABED5">
+    <w:name w:val="53CCACF40DAC48529DFE9CB583AABED5"/>
+    <w:rsid w:val="00866D4D"/>
+  </w:style>
+  <w:style w:type="paragraph" w:customStyle="1" w:styleId="81B1187B1F174A0FAEC0D5241606A001">
+    <w:name w:val="81B1187B1F174A0FAEC0D5241606A001"/>
+    <w:rsid w:val="00866D4D"/>
+  </w:style>
+  <w:style w:type="paragraph" w:customStyle="1" w:styleId="E1100E38438C49029118E59416FA5F91">
+    <w:name w:val="E1100E38438C49029118E59416FA5F91"/>
+    <w:rsid w:val="00866D4D"/>
   </w:style>
 </w:styles>
 </file>
@@ -23369,7 +23804,7 @@
     <we:reference id="wa104382081" version="1.46.0.0" store="" storeType="OMEX"/>
   </we:alternateReferences>
   <we:properties>
-    <we:property name="MENDELEY_CITATIONS" value="[{&quot;citationID&quot;:&quot;MENDELEY_CITATION_7d79cab9-8369-47ad-a688-6892f75e0c68&quot;,&quot;properties&quot;:{&quot;noteIndex&quot;:0},&quot;isEdited&quot;:false,&quot;manualOverride&quot;:{&quot;isManuallyOverridden&quot;:false,&quot;citeprocText&quot;:&quot;(Helmke et al., 2016)&quot;,&quot;manualOverrideText&quot;:&quot;&quot;},&quot;citationTag&quot;:&quot;MENDELEY_CITATION_v3_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&quot;,&quot;citationItems&quot;:[{&quot;id&quot;:&quot;9e906441-590a-3d5b-8d5c-02f34dd0331b&quot;,&quot;itemData&quot;:{&quot;type&quot;:&quot;paper-conference&quot;,&quot;id&quot;:&quot;9e906441-590a-3d5b-8d5c-02f34dd0331b&quot;,&quot;title&quot;:&quot;Reducing controller workload with automatic speech recognition&quot;,&quot;author&quot;:[{&quot;family&quot;:&quot;Helmke&quot;,&quot;given&quot;:&quot;Hartmut&quot;,&quot;parse-names&quot;:false,&quot;dropping-particle&quot;:&quot;&quot;,&quot;non-dropping-particle&quot;:&quot;&quot;},{&quot;family&quot;:&quot;Ohneiser&quot;,&quot;given&quot;:&quot;Oliver&quot;,&quot;parse-names&quot;:false,&quot;dropping-particle&quot;:&quot;&quot;,&quot;non-dropping-particle&quot;:&quot;&quot;},{&quot;family&quot;:&quot;Muhlhausen&quot;,&quot;given&quot;:&quot;Thorsten&quot;,&quot;parse-names&quot;:false,&quot;dropping-particle&quot;:&quot;&quot;,&quot;non-dropping-particle&quot;:&quot;&quot;},{&quot;family&quot;:&quot;Wies&quot;,&quot;given&quot;:&quot;Matthias&quot;,&quot;parse-names&quot;:false,&quot;dropping-particle&quot;:&quot;&quot;,&quot;non-dropping-particle&quot;:&quot;&quot;}],&quot;container-title&quot;:&quot;AIAA/IEEE Digital Avionics Systems Conference - Proceedings&quot;,&quot;DOI&quot;:&quot;10.1109/DASC.2016.7778024&quot;,&quot;ISBN&quot;:&quot;9781509056002&quot;,&quot;ISSN&quot;:&quot;21557209&quot;,&quot;issued&quot;:{&quot;date-parts&quot;:[[2016,12,7]]},&quot;abstract&quot;:&quot;Air traffic controllers normally manage all aircraft information with flight strips. These strips contain static information about each flight such as call sign or weight category. Additionally, all clearances regarding altitude, speed, and direction are noted by the controller. Historically paper flight strips were in operation, but modern controller working positions use electronic flight strips or electronic aircraft labels. However, independent from the type, considerable controller effort is needed to manually maintain strip information consistent with commands given to the aircraft. Automatic Speech Recognition (ASR) is a solution which requires no additional work from the controller to maintain radar label information. The Assistant Based Speech Recognizer developed by DLR and Saarland University enables command error rates below 2%. Validation trials with controllers from Germany and Austria showed that workload reduction by a factor of three for label maintenance is possible.&quot;,&quot;publisher&quot;:&quot;Institute of Electrical and Electronics Engineers Inc.&quot;,&quot;volume&quot;:&quot;2016-December&quot;,&quot;container-title-short&quot;:&quot;&quot;},&quot;isTemporary&quot;:false}]},{&quot;citationID&quot;:&quot;MENDELEY_CITATION_7346cb94-e0a8-4066-93a5-e1abeaf53730&quot;,&quot;properties&quot;:{&quot;noteIndex&quot;:0},&quot;isEdited&quot;:false,&quot;manualOverride&quot;:{&quot;isManuallyOverridden&quot;:true,&quot;citeprocText&quot;:&quot;(Zuluaga-Gomez et al., 2020a)&quot;,&quot;manualOverrideText&quot;:&quot;(Zuluaga-Gomez et al., 2020)&quot;},&quot;citationTag&quot;:&quot;MENDELEY_CITATION_v3_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&quot;,&quot;citationItems&quot;:[{&quot;id&quot;:&quot;9646723c-0a38-3b81-9a34-2e41c4738327&quot;,&quot;itemData&quot;:{&quot;type&quot;:&quot;paper-conference&quot;,&quot;id&quot;:&quot;9646723c-0a38-3b81-9a34-2e41c4738327&quot;,&quot;title&quot;:&quot;Automatic Call Sign Detection: Matching Air Surveillance Data with Air Traffic Spoken Communications&quot;,&quot;author&quot;:[{&quot;family&quot;:&quot;Zuluaga-Gomez&quot;,&quot;given&quot;:&quot;Juan&quot;,&quot;parse-names&quot;:false,&quot;dropping-particle&quot;:&quot;&quot;,&quot;non-dropping-particle&quot;:&quot;&quot;},{&quot;family&quot;:&quot;Veselý&quot;,&quot;given&quot;:&quot;Karel&quot;,&quot;parse-names&quot;:false,&quot;dropping-particle&quot;:&quot;&quot;,&quot;non-dropping-particle&quot;:&quot;&quot;},{&quot;family&quot;:&quot;Blatt&quot;,&quot;given&quot;:&quot;Alexander&quot;,&quot;parse-names&quot;:false,&quot;dropping-particle&quot;:&quot;&quot;,&quot;non-dropping-particle&quot;:&quot;&quot;},{&quot;family&quot;:&quot;Motlicek&quot;,&quot;given&quot;:&quot;Petr&quot;,&quot;parse-names&quot;:false,&quot;dropping-particle&quot;:&quot;&quot;,&quot;non-dropping-particle&quot;:&quot;&quot;},{&quot;family&quot;:&quot;Klakow&quot;,&quot;given&quot;:&quot;Dietrich&quot;,&quot;parse-names&quot;:false,&quot;dropping-particle&quot;:&quot;&quot;,&quot;non-dropping-particle&quot;:&quot;&quot;},{&quot;family&quot;:&quot;Tart&quot;,&quot;given&quot;:&quot;Allan&quot;,&quot;parse-names&quot;:false,&quot;dropping-particle&quot;:&quot;&quot;,&quot;non-dropping-particle&quot;:&quot;&quot;},{&quot;family&quot;:&quot;Szöke&quot;,&quot;given&quot;:&quot;Igor&quot;,&quot;parse-names&quot;:false,&quot;dropping-particle&quot;:&quot;&quot;,&quot;non-dropping-particle&quot;:&quot;&quot;},{&quot;family&quot;:&quot;Prasad&quot;,&quot;given&quot;:&quot;Amrutha&quot;,&quot;parse-names&quot;:false,&quot;dropping-particle&quot;:&quot;&quot;,&quot;non-dropping-particle&quot;:&quot;&quot;},{&quot;family&quot;:&quot;Sarfjoo&quot;,&quot;given&quot;:&quot;Saeed&quot;,&quot;parse-names&quot;:false,&quot;dropping-particle&quot;:&quot;&quot;,&quot;non-dropping-particle&quot;:&quot;&quot;},{&quot;family&quot;:&quot;Kolčárek&quot;,&quot;given&quot;:&quot;Pavel&quot;,&quot;parse-names&quot;:false,&quot;dropping-particle&quot;:&quot;&quot;,&quot;non-dropping-particle&quot;:&quot;&quot;},{&quot;family&quot;:&quot;Kocour&quot;,&quot;given&quot;:&quot;Martin&quot;,&quot;parse-names&quot;:false,&quot;dropping-particle&quot;:&quot;&quot;,&quot;non-dropping-particle&quot;:&quot;&quot;},{&quot;family&quot;:&quot;Černocký&quot;,&quot;given&quot;:&quot;Honza&quot;,&quot;parse-names&quot;:false,&quot;dropping-particle&quot;:&quot;&quot;,&quot;non-dropping-particle&quot;:&quot;&quot;},{&quot;family&quot;:&quot;Cevenini&quot;,&quot;given&quot;:&quot;Claudia&quot;,&quot;parse-names&quot;:false,&quot;dropping-particle&quot;:&quot;&quot;,&quot;non-dropping-particle&quot;:&quot;&quot;},{&quot;family&quot;:&quot;Choukri&quot;,&quot;given&quot;:&quot;Khalid&quot;,&quot;parse-names&quot;:false,&quot;dropping-particle&quot;:&quot;&quot;,&quot;non-dropping-particle&quot;:&quot;&quot;},{&quot;family&quot;:&quot;Rigault&quot;,&quot;given&quot;:&quot;Mickael&quot;,&quot;parse-names&quot;:false,&quot;dropping-particle&quot;:&quot;&quot;,&quot;non-dropping-particle&quot;:&quot;&quot;},{&quot;family&quot;:&quot;Landis&quot;,&quot;given&quot;:&quot;Fabian&quot;,&quot;parse-names&quot;:false,&quot;dropping-particle&quot;:&quot;&quot;,&quot;non-dropping-particle&quot;:&quot;&quot;}],&quot;DOI&quot;:&quot;10.3390/proceedings2020059014&quot;,&quot;issued&quot;:{&quot;date-parts&quot;:[[2020,12,4]]},&quot;page&quot;:&quot;14&quot;,&quot;abstract&quot;:&quot;Voice communication is the main channel to exchange information between pilots and Air-Traffic Controllers (ATCos). Recently, several projects have explored the employment of speech recognition technology to automatically extract spoken key information such as call signs, commands, and values, which can be used to reduce ATCos’ workload and increase performance and safety in Air-Traffic Control (ATC)-related activities. Nevertheless, the collection of ATC speech data is very demanding, expensive, and limited to the intrinsic speakers’ characteristics. As a solution, this paper presents ATCO2, a project that aims to develop a unique platform to collect, organize, and pre-process ATC data collected from air space. Initially, the data are gathered directly through publicly accessible radio frequency channels with VHF receivers and LiveATC, which can be considered as an “unlimited-source” of low-quality data. The ATCO2 project explores employing context information such as radar and air surveillance data (collected with ADS-B and Mode S) from the OpenSky Network (OSN) to correlate call signs automatically extracted from voice communication with those available from ADS-B channels, to eventually increase the overall call sign detection rates. More specifically, the timestamp and location of the spoken command (issued by the ATCo by voice) are extracted, and a query is sent to the OSN server to retrieve the call sign tags in ICAO format for the airplanes corresponding to the given area. Then, a word sequence provided by an automatic speech recognition system is fed into a Natural Language Processing (NLP) based module together with the set of call signs available from the ADS-B channels. The NLP module extracts the call sign, command, and command arguments from the spoken utterance.&quot;,&quot;publisher&quot;:&quot;MDPI AG&quot;,&quot;container-title-short&quot;:&quot;&quot;},&quot;isTemporary&quot;:false}]},{&quot;citationID&quot;:&quot;MENDELEY_CITATION_c083efb3-7b31-4109-90ad-ca02fecf8926&quot;,&quot;properties&quot;:{&quot;noteIndex&quot;:0},&quot;isEdited&quot;:false,&quot;manualOverride&quot;:{&quot;isManuallyOverridden&quot;:false,&quot;citeprocText&quot;:&quot;(Trentin &amp;#38; Gori, 2001)&quot;,&quot;manualOverrideText&quot;:&quot;&quot;},&quot;citationTag&quot;:&quot;MENDELEY_CITATION_v3_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&quot;,&quot;citationItems&quot;:[{&quot;id&quot;:&quot;da37aed5-83cd-3d03-bf76-8edff1575f9d&quot;,&quot;itemData&quot;:{&quot;type&quot;:&quot;report&quot;,&quot;id&quot;:&quot;da37aed5-83cd-3d03-bf76-8edff1575f9d&quot;,&quot;title&quot;:&quot;A survey of hybrid ANN/HMM models for automatic speech recognition&quot;,&quot;author&quot;:[{&quot;family&quot;:&quot;Trentin&quot;,&quot;given&quot;:&quot;Edmondo&quot;,&quot;parse-names&quot;:false,&quot;dropping-particle&quot;:&quot;&quot;,&quot;non-dropping-particle&quot;:&quot;&quot;},{&quot;family&quot;:&quot;Gori&quot;,&quot;given&quot;:&quot;Marco&quot;,&quot;parse-names&quot;:false,&quot;dropping-particle&quot;:&quot;&quot;,&quot;non-dropping-particle&quot;:&quot;&quot;}],&quot;container-title&quot;:&quot;Neurocomputing&quot;,&quot;container-title-short&quot;:&quot;Neurocomputing&quot;,&quot;issued&quot;:{&quot;date-parts&quot;:[[2001]]},&quot;number-of-pages&quot;:&quot;91-126&quot;,&quot;abstract&quot;:&quot;In spite of the advances accomplished throughout the last decades, automatic speech recognition (ASR) is still a challenging and di$cult task. In particular, recognition systems based on hidden Markov models (HMMs) are e!ective under many circumstances, but do su!er from some major limitations that limit applicability of ASR technology in real-world environments. Attempts were made to overcome these limitations with the adoption of arti\&quot;cial neural networks (ANN) as an alternative paradigm for ASR, but ANN were unsuccessful in dealing with long time-sequences of speech signals. Between the end of the 1980s and the beginning of the 1990s, some researchers began exploring a new research area, by combining HMMs and ANNs within a single, hybrid architecture. The goal in hybrid systems for ASR is to take advantage from the properties of both HMMs and ANNs, improving #exibility and recognition performance. A variety of di!erent architectures and novel training algorithms have been proposed in literature. This paper reviews a number of signi\&quot;cant hybrid models for ASR, putting together approaches and techniques from a highly specialistic and non-homogeneous literature. E!orts concentrate on describing and referencing architectures and algorithms, their advantages and limitations, as well as on categorizing them into broad classes. Early attempts to emulate HMMs by ANNs are \&quot;rst described. Then we focus on ANNs to estimate posterior probabilities of the states of an HMM and on`globalaon`globala optimization, where a single, overall training criterion is de\&quot;ned over the HMM and the ANNs. Connectionist vector quantization for discrete HMMs, and other more recent approaches are also reviewed. It is pointed out that, in addition to their theoretical interest, hybrid systems have been allowing for tangible improvements in recognition performance over the standard HMMs in di$cult and signi\&quot;cant benchmark tasks. (E. Trentin). 0925-2312/01/$-see front matter 2001 Elsevier Science B.V. All rights reserved. PII: S 0 9 2 5-2 3 1 2 (0 0) 0 0 3 0 8-8&quot;,&quot;volume&quot;:&quot;37&quot;},&quot;isTemporary&quot;:false}]},{&quot;citationID&quot;:&quot;MENDELEY_CITATION_39fae2e9-4d7a-4b6d-ab8d-b7e3fe8b0e7c&quot;,&quot;properties&quot;:{&quot;noteIndex&quot;:0},&quot;isEdited&quot;:false,&quot;manualOverride&quot;:{&quot;isManuallyOverridden&quot;:true,&quot;citeprocText&quot;:&quot;(Zuluaga-Gomez et al., 2020b)&quot;,&quot;manualOverrideText&quot;:&quot;(Zuluaga-Gomez et al., 2020)&quot;},&quot;citationTag&quot;:&quot;MENDELEY_CITATION_v3_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&quot;,&quot;citationItems&quot;:[{&quot;id&quot;:&quot;1df20b90-bee9-334b-9cb4-f374c131057f&quot;,&quot;itemData&quot;:{&quot;type&quot;:&quot;paper-conference&quot;,&quot;id&quot;:&quot;1df20b90-bee9-334b-9cb4-f374c131057f&quot;,&quot;title&quot;:&quot;Automatic Call Sign Detection: Matching Air Surveillance Data with Air Traffic Spoken Communications&quot;,&quot;author&quot;:[{&quot;family&quot;:&quot;Zuluaga-Gomez&quot;,&quot;given&quot;:&quot;Juan&quot;,&quot;parse-names&quot;:false,&quot;dropping-particle&quot;:&quot;&quot;,&quot;non-dropping-particle&quot;:&quot;&quot;},{&quot;family&quot;:&quot;Veselý&quot;,&quot;given&quot;:&quot;Karel&quot;,&quot;parse-names&quot;:false,&quot;dropping-particle&quot;:&quot;&quot;,&quot;non-dropping-particle&quot;:&quot;&quot;},{&quot;family&quot;:&quot;Blatt&quot;,&quot;given&quot;:&quot;Alexander&quot;,&quot;parse-names&quot;:false,&quot;dropping-particle&quot;:&quot;&quot;,&quot;non-dropping-particle&quot;:&quot;&quot;},{&quot;family&quot;:&quot;Motlicek&quot;,&quot;given&quot;:&quot;Petr&quot;,&quot;parse-names&quot;:false,&quot;dropping-particle&quot;:&quot;&quot;,&quot;non-dropping-particle&quot;:&quot;&quot;},{&quot;family&quot;:&quot;Klakow&quot;,&quot;given&quot;:&quot;Dietrich&quot;,&quot;parse-names&quot;:false,&quot;dropping-particle&quot;:&quot;&quot;,&quot;non-dropping-particle&quot;:&quot;&quot;},{&quot;family&quot;:&quot;Tart&quot;,&quot;given&quot;:&quot;Allan&quot;,&quot;parse-names&quot;:false,&quot;dropping-particle&quot;:&quot;&quot;,&quot;non-dropping-particle&quot;:&quot;&quot;},{&quot;family&quot;:&quot;Szöke&quot;,&quot;given&quot;:&quot;Igor&quot;,&quot;parse-names&quot;:false,&quot;dropping-particle&quot;:&quot;&quot;,&quot;non-dropping-particle&quot;:&quot;&quot;},{&quot;family&quot;:&quot;Prasad&quot;,&quot;given&quot;:&quot;Amrutha&quot;,&quot;parse-names&quot;:false,&quot;dropping-particle&quot;:&quot;&quot;,&quot;non-dropping-particle&quot;:&quot;&quot;},{&quot;family&quot;:&quot;Sarfjoo&quot;,&quot;given&quot;:&quot;Saeed&quot;,&quot;parse-names&quot;:false,&quot;dropping-particle&quot;:&quot;&quot;,&quot;non-dropping-particle&quot;:&quot;&quot;},{&quot;family&quot;:&quot;Kolčárek&quot;,&quot;given&quot;:&quot;Pavel&quot;,&quot;parse-names&quot;:false,&quot;dropping-particle&quot;:&quot;&quot;,&quot;non-dropping-particle&quot;:&quot;&quot;},{&quot;family&quot;:&quot;Kocour&quot;,&quot;given&quot;:&quot;Martin&quot;,&quot;parse-names&quot;:false,&quot;dropping-particle&quot;:&quot;&quot;,&quot;non-dropping-particle&quot;:&quot;&quot;},{&quot;family&quot;:&quot;Černocký&quot;,&quot;given&quot;:&quot;Honza&quot;,&quot;parse-names&quot;:false,&quot;dropping-particle&quot;:&quot;&quot;,&quot;non-dropping-particle&quot;:&quot;&quot;},{&quot;family&quot;:&quot;Cevenini&quot;,&quot;given&quot;:&quot;Claudia&quot;,&quot;parse-names&quot;:false,&quot;dropping-particle&quot;:&quot;&quot;,&quot;non-dropping-particle&quot;:&quot;&quot;},{&quot;family&quot;:&quot;Choukri&quot;,&quot;given&quot;:&quot;Khalid&quot;,&quot;parse-names&quot;:false,&quot;dropping-particle&quot;:&quot;&quot;,&quot;non-dropping-particle&quot;:&quot;&quot;},{&quot;family&quot;:&quot;Rigault&quot;,&quot;given&quot;:&quot;Mickael&quot;,&quot;parse-names&quot;:false,&quot;dropping-particle&quot;:&quot;&quot;,&quot;non-dropping-particle&quot;:&quot;&quot;},{&quot;family&quot;:&quot;Landis&quot;,&quot;given&quot;:&quot;Fabian&quot;,&quot;parse-names&quot;:false,&quot;dropping-particle&quot;:&quot;&quot;,&quot;non-dropping-particle&quot;:&quot;&quot;}],&quot;DOI&quot;:&quot;10.3390/proceedings2020059014&quot;,&quot;issued&quot;:{&quot;date-parts&quot;:[[2020,12,4]]},&quot;page&quot;:&quot;14&quot;,&quot;abstract&quot;:&quot;Voice communication is the main channel to exchange information between pilots and Air-Traffic Controllers (ATCos). Recently, several projects have explored the employment of speech recognition technology to automatically extract spoken key information such as call signs, commands, and values, which can be used to reduce ATCos’ workload and increase performance and safety in Air-Traffic Control (ATC)-related activities. Nevertheless, the collection of ATC speech data is very demanding, expensive, and limited to the intrinsic speakers’ characteristics. As a solution, this paper presents ATCO2, a project that aims to develop a unique platform to collect, organize, and pre-process ATC data collected from air space. Initially, the data are gathered directly through publicly accessible radio frequency channels with VHF receivers and LiveATC, which can be considered as an “unlimited-source” of low-quality data. The ATCO2 project explores employing context information such as radar and air surveillance data (collected with ADS-B and Mode S) from the OpenSky Network (OSN) to correlate call signs automatically extracted from voice communication with those available from ADS-B channels, to eventually increase the overall call sign detection rates. More specifically, the timestamp and location of the spoken command (issued by the ATCo by voice) are extracted, and a query is sent to the OSN server to retrieve the call sign tags in ICAO format for the airplanes corresponding to the given area. Then, a word sequence provided by an automatic speech recognition system is fed into a Natural Language Processing (NLP) based module together with the set of call signs available from the ADS-B channels. The NLP module extracts the call sign, command, and command arguments from the spoken utterance.&quot;,&quot;publisher&quot;:&quot;MDPI AG&quot;,&quot;container-title-short&quot;:&quot;&quot;},&quot;isTemporary&quot;:false}]},{&quot;citationID&quot;:&quot;MENDELEY_CITATION_26c7e56a-b503-4e35-a4ee-327fd5f37929&quot;,&quot;properties&quot;:{&quot;noteIndex&quot;:0},&quot;isEdited&quot;:false,&quot;manualOverride&quot;:{&quot;isManuallyOverridden&quot;:false,&quot;citeprocText&quot;:&quot;(Baevski et al., 2020)&quot;,&quot;manualOverrideText&quot;:&quot;&quot;},&quot;citationTag&quot;:&quot;MENDELEY_CITATION_v3_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&quot;,&quot;citationItems&quot;:[{&quot;id&quot;:&quot;fb5c00ad-4fe8-3437-a732-0d98f7955754&quot;,&quot;itemData&quot;:{&quot;type&quot;:&quot;article-journal&quot;,&quot;id&quot;:&quot;fb5c00ad-4fe8-3437-a732-0d98f7955754&quot;,&quot;title&quot;:&quot;wav2vec 2.0: A Framework for Self-Supervised Learning of Speech Representations&quot;,&quot;author&quot;:[{&quot;family&quot;:&quot;Baevski&quot;,&quot;given&quot;:&quot;Alexei&quot;,&quot;parse-names&quot;:false,&quot;dropping-particle&quot;:&quot;&quot;,&quot;non-dropping-particle&quot;:&quot;&quot;},{&quot;family&quot;:&quot;Zhou&quot;,&quot;given&quot;:&quot;Henry&quot;,&quot;parse-names&quot;:false,&quot;dropping-particle&quot;:&quot;&quot;,&quot;non-dropping-particle&quot;:&quot;&quot;},{&quot;family&quot;:&quot;Mohamed&quot;,&quot;given&quot;:&quot;Abdelrahman&quot;,&quot;parse-names&quot;:false,&quot;dropping-particle&quot;:&quot;&quot;,&quot;non-dropping-particle&quot;:&quot;&quot;},{&quot;family&quot;:&quot;Auli&quot;,&quot;given&quot;:&quot;Michael&quot;,&quot;parse-names&quot;:false,&quot;dropping-particle&quot;:&quot;&quot;,&quot;non-dropping-particle&quot;:&quot;&quot;}],&quot;URL&quot;:&quot;http://arxiv.org/abs/2006.11477&quot;,&quot;issued&quot;:{&quot;date-parts&quot;:[[2020,6,19]]},&quot;abstract&quot;:&quot;We show for the first time that learning powerful representations from speech audio alone followed by fine-tuning on transcribed speech can outperform the best semi-supervised methods while being conceptually simpler. wav2vec 2.0 masks the speech input in the latent space and solves a contrastive task defined over a quantization of the latent representations which are jointly learned. Experiments using all labeled data of Librispeech achieve 1.8/3.3 WER on the clean/other test sets. When lowering the amount of labeled data to one hour, wav2vec 2.0 outperforms the previous state of the art on the 100 hour subset while using 100 times less labeled data. Using just ten minutes of labeled data and pre-training on 53k hours of unlabeled data still achieves 4.8/8.2 WER. This demonstrates the feasibility of speech recognition with limited amounts of labeled data.&quot;,&quot;container-title-short&quot;:&quot;&quot;},&quot;isTemporary&quot;:false}]},{&quot;citationID&quot;:&quot;MENDELEY_CITATION_2228a35a-9f29-496c-8cea-3836b780ebf6&quot;,&quot;properties&quot;:{&quot;noteIndex&quot;:0},&quot;isEdited&quot;:false,&quot;manualOverride&quot;:{&quot;isManuallyOverridden&quot;:false,&quot;citeprocText&quot;:&quot;(Zuluaga-Gomez et al., 2022)&quot;,&quot;manualOverrideText&quot;:&quot;&quot;},&quot;citationTag&quot;:&quot;MENDELEY_CITATION_v3_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&quot;,&quot;citationItems&quot;:[{&quot;id&quot;:&quot;aca84755-5d4d-324e-a9f6-cb4b4e2947c7&quot;,&quot;itemData&quot;:{&quot;type&quot;:&quot;article-journal&quot;,&quot;id&quot;:&quot;aca84755-5d4d-324e-a9f6-cb4b4e2947c7&quot;,&quot;title&quot;:&quot;How Does Pre-trained Wav2Vec2.0 Perform on Domain Shifted ASR? An Extensive Benchmark on Air Traffic Control Communications&quot;,&quot;author&quot;:[{&quot;family&quot;:&quot;Zuluaga-Gomez&quot;,&quot;given&quot;:&quot;Juan&quot;,&quot;parse-names&quot;:false,&quot;dropping-particle&quot;:&quot;&quot;,&quot;non-dropping-particle&quot;:&quot;&quot;},{&quot;family&quot;:&quot;Prasad&quot;,&quot;given&quot;:&quot;Amrutha&quot;,&quot;parse-names&quot;:false,&quot;dropping-particle&quot;:&quot;&quot;,&quot;non-dropping-particle&quot;:&quot;&quot;},{&quot;family&quot;:&quot;Nigmatulina&quot;,&quot;given&quot;:&quot;Iuliia&quot;,&quot;parse-names&quot;:false,&quot;dropping-particle&quot;:&quot;&quot;,&quot;non-dropping-particle&quot;:&quot;&quot;},{&quot;family&quot;:&quot;Sarfjoo&quot;,&quot;given&quot;:&quot;Saeed&quot;,&quot;parse-names&quot;:false,&quot;dropping-particle&quot;:&quot;&quot;,&quot;non-dropping-particle&quot;:&quot;&quot;},{&quot;family&quot;:&quot;Motlicek&quot;,&quot;given&quot;:&quot;Petr&quot;,&quot;parse-names&quot;:false,&quot;dropping-particle&quot;:&quot;&quot;,&quot;non-dropping-particle&quot;:&quot;&quot;},{&quot;family&quot;:&quot;Kleinert&quot;,&quot;given&quot;:&quot;Matthias&quot;,&quot;parse-names&quot;:false,&quot;dropping-particle&quot;:&quot;&quot;,&quot;non-dropping-particle&quot;:&quot;&quot;},{&quot;family&quot;:&quot;Helmke&quot;,&quot;given&quot;:&quot;Hartmut&quot;,&quot;parse-names&quot;:false,&quot;dropping-particle&quot;:&quot;&quot;,&quot;non-dropping-particle&quot;:&quot;&quot;},{&quot;family&quot;:&quot;Ohneiser&quot;,&quot;given&quot;:&quot;Oliver&quot;,&quot;parse-names&quot;:false,&quot;dropping-particle&quot;:&quot;&quot;,&quot;non-dropping-particle&quot;:&quot;&quot;},{&quot;family&quot;:&quot;Zhan&quot;,&quot;given&quot;:&quot;Qingran&quot;,&quot;parse-names&quot;:false,&quot;dropping-particle&quot;:&quot;&quot;,&quot;non-dropping-particle&quot;:&quot;&quot;}],&quot;URL&quot;:&quot;http://arxiv.org/abs/2203.16822&quot;,&quot;issued&quot;:{&quot;date-parts&quot;:[[2022,3,31]]},&quot;abstract&quot;:&quot;Recent work on self-supervised pre-training focus on leveraging large-scale unlabeled speech data to build robust end-to-end (E2E) acoustic models (AM) that can be later fine-tuned on downstream tasks e.g., automatic speech recognition (ASR). Yet, few works investigated the impact on performance when the data substantially differs between the pre-training and downstream fine-tuning phases (i.e., domain shift). We target this scenario by analyzing the robustness of Wav2Vec2.0 and XLS-R models on downstream ASR for a completely unseen domain, i.e., air traffic control (ATC) communications. We benchmark the proposed models on four challenging ATC test sets (signal-to-noise ratio varies between 5 to 20 dB). Relative word error rate (WER) reduction between 20% to 40% are obtained in comparison to hybrid-based state-of-the-art ASR baselines by fine-tuning E2E acoustic models with a small fraction of labeled data. We also study the impact of fine-tuning data size on WERs, going from 5 minutes (few-shot) to 15 hours.&quot;,&quot;container-title-short&quot;:&quot;&quot;},&quot;isTemporary&quot;:false}]},{&quot;citationID&quot;:&quot;MENDELEY_CITATION_61853629-8e44-48b0-a863-dd4de6e08e32&quot;,&quot;properties&quot;:{&quot;noteIndex&quot;:0},&quot;isEdited&quot;:false,&quot;manualOverride&quot;:{&quot;isManuallyOverridden&quot;:false,&quot;citeprocText&quot;:&quot;(Wise et al., 1991)&quot;,&quot;manualOverrideText&quot;:&quot;&quot;},&quot;citationTag&quot;:&quot;MENDELEY_CITATION_v3_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&quot;,&quot;citationItems&quot;:[{&quot;id&quot;:&quot;74649eca-b9df-30a9-972e-733b3764c051&quot;,&quot;itemData&quot;:{&quot;type&quot;:&quot;book&quot;,&quot;id&quot;:&quot;74649eca-b9df-30a9-972e-733b3764c051&quot;,&quot;title&quot;:&quot;Automation and Systems Issues in Air Traffic Control&quot;,&quot;editor&quot;:[{&quot;family&quot;:&quot;Wise&quot;,&quot;given&quot;:&quot;John A.&quot;,&quot;parse-names&quot;:false,&quot;dropping-particle&quot;:&quot;&quot;,&quot;non-dropping-particle&quot;:&quot;&quot;},{&quot;family&quot;:&quot;Hopkin&quot;,&quot;given&quot;:&quot;V. David&quot;,&quot;parse-names&quot;:false,&quot;dropping-particle&quot;:&quot;&quot;,&quot;non-dropping-particle&quot;:&quot;&quot;},{&quot;family&quot;:&quot;Smith&quot;,&quot;given&quot;:&quot;Marvin L.&quot;,&quot;parse-names&quot;:false,&quot;dropping-particle&quot;:&quot;&quot;,&quot;non-dropping-particle&quot;:&quot;&quot;}],&quot;DOI&quot;:&quot;10.1007/978-3-642-76556-8&quot;,&quot;ISBN&quot;:&quot;978-3-642-76558-2&quot;,&quot;issued&quot;:{&quot;date-parts&quot;:[[1991]]},&quot;publisher-place&quot;:&quot;Berlin, Heidelberg&quot;,&quot;publisher&quot;:&quot;Springer Berlin Heidelberg&quot;,&quot;container-title-short&quot;:&quot;&quot;},&quot;isTemporary&quot;:false}]},{&quot;citationID&quot;:&quot;MENDELEY_CITATION_bad5077b-b305-47af-9fc1-75c663e9b1ed&quot;,&quot;properties&quot;:{&quot;noteIndex&quot;:0},&quot;isEdited&quot;:false,&quot;manualOverride&quot;:{&quot;isManuallyOverridden&quot;:false,&quot;citeprocText&quot;:&quot;(Baevski et al., 2020)&quot;,&quot;manualOverrideText&quot;:&quot;&quot;},&quot;citationTag&quot;:&quot;MENDELEY_CITATION_v3_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&quot;,&quot;citationItems&quot;:[{&quot;id&quot;:&quot;fb5c00ad-4fe8-3437-a732-0d98f7955754&quot;,&quot;itemData&quot;:{&quot;type&quot;:&quot;article-journal&quot;,&quot;id&quot;:&quot;fb5c00ad-4fe8-3437-a732-0d98f7955754&quot;,&quot;title&quot;:&quot;wav2vec 2.0: A Framework for Self-Supervised Learning of Speech Representations&quot;,&quot;author&quot;:[{&quot;family&quot;:&quot;Baevski&quot;,&quot;given&quot;:&quot;Alexei&quot;,&quot;parse-names&quot;:false,&quot;dropping-particle&quot;:&quot;&quot;,&quot;non-dropping-particle&quot;:&quot;&quot;},{&quot;family&quot;:&quot;Zhou&quot;,&quot;given&quot;:&quot;Henry&quot;,&quot;parse-names&quot;:false,&quot;dropping-particle&quot;:&quot;&quot;,&quot;non-dropping-particle&quot;:&quot;&quot;},{&quot;family&quot;:&quot;Mohamed&quot;,&quot;given&quot;:&quot;Abdelrahman&quot;,&quot;parse-names&quot;:false,&quot;dropping-particle&quot;:&quot;&quot;,&quot;non-dropping-particle&quot;:&quot;&quot;},{&quot;family&quot;:&quot;Auli&quot;,&quot;given&quot;:&quot;Michael&quot;,&quot;parse-names&quot;:false,&quot;dropping-particle&quot;:&quot;&quot;,&quot;non-dropping-particle&quot;:&quot;&quot;}],&quot;URL&quot;:&quot;http://arxiv.org/abs/2006.11477&quot;,&quot;issued&quot;:{&quot;date-parts&quot;:[[2020,6,19]]},&quot;abstract&quot;:&quot;We show for the first time that learning powerful representations from speech audio alone followed by fine-tuning on transcribed speech can outperform the best semi-supervised methods while being conceptually simpler. wav2vec 2.0 masks the speech input in the latent space and solves a contrastive task defined over a quantization of the latent representations which are jointly learned. Experiments using all labeled data of Librispeech achieve 1.8/3.3 WER on the clean/other test sets. When lowering the amount of labeled data to one hour, wav2vec 2.0 outperforms the previous state of the art on the 100 hour subset while using 100 times less labeled data. Using just ten minutes of labeled data and pre-training on 53k hours of unlabeled data still achieves 4.8/8.2 WER. This demonstrates the feasibility of speech recognition with limited amounts of labeled data.&quot;,&quot;container-title-short&quot;:&quot;&quot;},&quot;isTemporary&quot;:false}]},{&quot;citationID&quot;:&quot;MENDELEY_CITATION_1ea9ebbc-1b3a-4504-83df-8004ef5b17f6&quot;,&quot;properties&quot;:{&quot;noteIndex&quot;:0},&quot;isEdited&quot;:false,&quot;manualOverride&quot;:{&quot;isManuallyOverridden&quot;:false,&quot;citeprocText&quot;:&quot;(Oualil et al., 2015)&quot;,&quot;manualOverrideText&quot;:&quot;&quot;},&quot;citationTag&quot;:&quot;MENDELEY_CITATION_v3_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&quot;,&quot;citationItems&quot;:[{&quot;id&quot;:&quot;53147c02-2624-3271-a088-0f37e0feb579&quot;,&quot;itemData&quot;:{&quot;type&quot;:&quot;report&quot;,&quot;id&quot;:&quot;53147c02-2624-3271-a088-0f37e0feb579&quot;,&quot;title&quot;:&quot;Real-Time Integration of Dynamic Context Information for Improving Automatic Speech Recognition&quot;,&quot;author&quot;:[{&quot;family&quot;:&quot;Oualil&quot;,&quot;given&quot;:&quot;Youssef&quot;,&quot;parse-names&quot;:false,&quot;dropping-particle&quot;:&quot;&quot;,&quot;non-dropping-particle&quot;:&quot;&quot;},{&quot;family&quot;:&quot;Schulder&quot;,&quot;given&quot;:&quot;Marc&quot;,&quot;parse-names&quot;:false,&quot;dropping-particle&quot;:&quot;&quot;,&quot;non-dropping-particle&quot;:&quot;&quot;},{&quot;family&quot;:&quot;Helmke&quot;,&quot;given&quot;:&quot;Hartmut&quot;,&quot;parse-names&quot;:false,&quot;dropping-particle&quot;:&quot;&quot;,&quot;non-dropping-particle&quot;:&quot;&quot;},{&quot;family&quot;:&quot;Schmidt&quot;,&quot;given&quot;:&quot;Anna&quot;,&quot;parse-names&quot;:false,&quot;dropping-particle&quot;:&quot;&quot;,&quot;non-dropping-particle&quot;:&quot;&quot;},{&quot;family&quot;:&quot;Klakow&quot;,&quot;given&quot;:&quot;Dietrich&quot;,&quot;parse-names&quot;:false,&quot;dropping-particle&quot;:&quot;&quot;,&quot;non-dropping-particle&quot;:&quot;&quot;}],&quot;issued&quot;:{&quot;date-parts&quot;:[[2015]]},&quot;abstract&quot;:&quot;The use of prior situational/contextual knowledge about a given task can significantly improve Automatic Speech Recognition (ASR) performance. This is typically done through adaptation of acoustic or language models if data is available, or using knowledge-based rescoring. The main adaptation techniques, however, are either domain-specific, which makes them inadequate for other tasks, or static and offline, and therefore cannot deal with dynamic knowledge. To circumvent this problem, we propose a real-time system which dynamically integrates situational context into ASR. The context integration is done either post-recognition, in which case a weighted Levenshtein distance between the ASR hypotheses and the context information , based on the ASR confidence scores, is proposed to extract the most likely sequence of spoken words;, or pre-recognition, where the search space is adjusted to the new situational knowledge through adaptation of the finite state machine modeling the spoken language. Experiments conducted on 3 hours of Air Traffic Control (ATC) data achieved a reduction of the Command Error Rate (CmdER), which is used as evaluation metric in the ATC domain, by a factor of 4 compared to using no con-textual knowledge.&quot;,&quot;container-title-short&quot;:&quot;&quot;},&quot;isTemporary&quot;:false}]},{&quot;citationID&quot;:&quot;MENDELEY_CITATION_3c96eec0-b7d2-4ff0-89cc-0b01ede3ba27&quot;,&quot;properties&quot;:{&quot;noteIndex&quot;:0},&quot;isEdited&quot;:false,&quot;manualOverride&quot;:{&quot;isManuallyOverridden&quot;:false,&quot;citeprocText&quot;:&quot;(Zuluaga-Gomez et al., 2022)&quot;,&quot;manualOverrideText&quot;:&quot;&quot;},&quot;citationTag&quot;:&quot;MENDELEY_CITATION_v3_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&quot;,&quot;citationItems&quot;:[{&quot;id&quot;:&quot;aca84755-5d4d-324e-a9f6-cb4b4e2947c7&quot;,&quot;itemData&quot;:{&quot;type&quot;:&quot;article-journal&quot;,&quot;id&quot;:&quot;aca84755-5d4d-324e-a9f6-cb4b4e2947c7&quot;,&quot;title&quot;:&quot;How Does Pre-trained Wav2Vec2.0 Perform on Domain Shifted ASR? An Extensive Benchmark on Air Traffic Control Communications&quot;,&quot;author&quot;:[{&quot;family&quot;:&quot;Zuluaga-Gomez&quot;,&quot;given&quot;:&quot;Juan&quot;,&quot;parse-names&quot;:false,&quot;dropping-particle&quot;:&quot;&quot;,&quot;non-dropping-particle&quot;:&quot;&quot;},{&quot;family&quot;:&quot;Prasad&quot;,&quot;given&quot;:&quot;Amrutha&quot;,&quot;parse-names&quot;:false,&quot;dropping-particle&quot;:&quot;&quot;,&quot;non-dropping-particle&quot;:&quot;&quot;},{&quot;family&quot;:&quot;Nigmatulina&quot;,&quot;given&quot;:&quot;Iuliia&quot;,&quot;parse-names&quot;:false,&quot;dropping-particle&quot;:&quot;&quot;,&quot;non-dropping-particle&quot;:&quot;&quot;},{&quot;family&quot;:&quot;Sarfjoo&quot;,&quot;given&quot;:&quot;Saeed&quot;,&quot;parse-names&quot;:false,&quot;dropping-particle&quot;:&quot;&quot;,&quot;non-dropping-particle&quot;:&quot;&quot;},{&quot;family&quot;:&quot;Motlicek&quot;,&quot;given&quot;:&quot;Petr&quot;,&quot;parse-names&quot;:false,&quot;dropping-particle&quot;:&quot;&quot;,&quot;non-dropping-particle&quot;:&quot;&quot;},{&quot;family&quot;:&quot;Kleinert&quot;,&quot;given&quot;:&quot;Matthias&quot;,&quot;parse-names&quot;:false,&quot;dropping-particle&quot;:&quot;&quot;,&quot;non-dropping-particle&quot;:&quot;&quot;},{&quot;family&quot;:&quot;Helmke&quot;,&quot;given&quot;:&quot;Hartmut&quot;,&quot;parse-names&quot;:false,&quot;dropping-particle&quot;:&quot;&quot;,&quot;non-dropping-particle&quot;:&quot;&quot;},{&quot;family&quot;:&quot;Ohneiser&quot;,&quot;given&quot;:&quot;Oliver&quot;,&quot;parse-names&quot;:false,&quot;dropping-particle&quot;:&quot;&quot;,&quot;non-dropping-particle&quot;:&quot;&quot;},{&quot;family&quot;:&quot;Zhan&quot;,&quot;given&quot;:&quot;Qingran&quot;,&quot;parse-names&quot;:false,&quot;dropping-particle&quot;:&quot;&quot;,&quot;non-dropping-particle&quot;:&quot;&quot;}],&quot;URL&quot;:&quot;http://arxiv.org/abs/2203.16822&quot;,&quot;issued&quot;:{&quot;date-parts&quot;:[[2022,3,31]]},&quot;abstract&quot;:&quot;Recent work on self-supervised pre-training focus on leveraging large-scale unlabeled speech data to build robust end-to-end (E2E) acoustic models (AM) that can be later fine-tuned on downstream tasks e.g., automatic speech recognition (ASR). Yet, few works investigated the impact on performance when the data substantially differs between the pre-training and downstream fine-tuning phases (i.e., domain shift). We target this scenario by analyzing the robustness of Wav2Vec2.0 and XLS-R models on downstream ASR for a completely unseen domain, i.e., air traffic control (ATC) communications. We benchmark the proposed models on four challenging ATC test sets (signal-to-noise ratio varies between 5 to 20 dB). Relative word error rate (WER) reduction between 20% to 40% are obtained in comparison to hybrid-based state-of-the-art ASR baselines by fine-tuning E2E acoustic models with a small fraction of labeled data. We also study the impact of fine-tuning data size on WERs, going from 5 minutes (few-shot) to 15 hours.&quot;,&quot;container-title-short&quot;:&quot;&quot;},&quot;isTemporary&quot;:false}]},{&quot;citationID&quot;:&quot;MENDELEY_CITATION_196c1b66-11d1-47fe-b12f-f4ca62a15d01&quot;,&quot;properties&quot;:{&quot;noteIndex&quot;:0},&quot;isEdited&quot;:false,&quot;manualOverride&quot;:{&quot;isManuallyOverridden&quot;:false,&quot;citeprocText&quot;:&quot;(JIA et al., 2018)&quot;,&quot;manualOverrideText&quot;:&quot;&quot;},&quot;citationTag&quot;:&quot;MENDELEY_CITATION_v3_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&quot;,&quot;citationItems&quot;:[{&quot;id&quot;:&quot;63605285-dafa-3ed0-9ea7-b082f47728d4&quot;,&quot;itemData&quot;:{&quot;type&quot;:&quot;article-journal&quot;,&quot;id&quot;:&quot;63605285-dafa-3ed0-9ea7-b082f47728d4&quot;,&quot;title&quot;:&quot;Intelligent checking model of Chinese radiotelephony read-backs in civil aviation air traffic control&quot;,&quot;author&quot;:[{&quot;family&quot;:&quot;JIA&quot;,&quot;given&quot;:&quot;Guimin&quot;,&quot;parse-names&quot;:false,&quot;dropping-particle&quot;:&quot;&quot;,&quot;non-dropping-particle&quot;:&quot;&quot;},{&quot;family&quot;:&quot;CHENG&quot;,&quot;given&quot;:&quot;Fangyuan&quot;,&quot;parse-names&quot;:false,&quot;dropping-particle&quot;:&quot;&quot;,&quot;non-dropping-particle&quot;:&quot;&quot;},{&quot;family&quot;:&quot;YANG&quot;,&quot;given&quot;:&quot;Jinfeng&quot;,&quot;parse-names&quot;:false,&quot;dropping-particle&quot;:&quot;&quot;,&quot;non-dropping-particle&quot;:&quot;&quot;},{&quot;family&quot;:&quot;LI&quot;,&quot;given&quot;:&quot;Dan&quot;,&quot;parse-names&quot;:false,&quot;dropping-particle&quot;:&quot;&quot;,&quot;non-dropping-particle&quot;:&quot;&quot;}],&quot;container-title&quot;:&quot;Chinese Journal of Aeronautics&quot;,&quot;DOI&quot;:&quot;10.1016/j.cja.2018.10.001&quot;,&quot;ISSN&quot;:&quot;10009361&quot;,&quot;issued&quot;:{&quot;date-parts&quot;:[[2018,12,1]]},&quot;page&quot;:&quot;2280-2289&quot;,&quot;abstract&quot;:&quot;Federal Aviation Administration (FAA) and NASA technical reports indicate that the misunderstanding in radiotelephony communications is a primary causal factor associated with operation errors, and a sizable proportion of operation errors lead to read-back errors. We introduce deep learning method to solve this problem and propose a new semantic checking model based on Long Short-Time Memory network (LSTM) for intelligent read-back error checking. A mean-pooling layer is added to the traditional LSTM, so as to utilize the information obtained by all the hidden activation vectors, and also to improve the robustness of the semantic vector extracted by LSTM. A MultiLayer Perceptron (MLP) layer, which can maintain the information of different regions in the concatenated vectors obtained by the mean-pooling layer, is applied instead of traditional similarity function in the new model to express the semantic similarity of the read-back pairs quantitatively. The K-Nearest Neighbor (KNN) classifier is used to verify whether the read-back pairs are consistent in semantics according to the output of MLP layer. Extensive experiments are conducted and the results show that the proposed model is more effective and more robust than the traditional checking model to verify the semantic consistency of read-backs automatically.&quot;,&quot;publisher&quot;:&quot;Chinese Journal of Aeronautics&quot;,&quot;issue&quot;:&quot;12&quot;,&quot;volume&quot;:&quot;31&quot;,&quot;container-title-short&quot;:&quot;&quot;},&quot;isTemporary&quot;:false}]},{&quot;citationID&quot;:&quot;MENDELEY_CITATION_bacc6fd1-7a96-4b7b-ba33-bedfc83ea897&quot;,&quot;properties&quot;:{&quot;noteIndex&quot;:0},&quot;isEdited&quot;:false,&quot;manualOverride&quot;:{&quot;isManuallyOverridden&quot;:false,&quot;citeprocText&quot;:&quot;(Lin et al., 2021)&quot;,&quot;manualOverrideText&quot;:&quot;&quot;},&quot;citationTag&quot;:&quot;MENDELEY_CITATION_v3_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&quot;,&quot;citationItems&quot;:[{&quot;id&quot;:&quot;5e6c9865-77bb-3194-9a97-e276eb602e96&quot;,&quot;itemData&quot;:{&quot;type&quot;:&quot;article-journal&quot;,&quot;id&quot;:&quot;5e6c9865-77bb-3194-9a97-e276eb602e96&quot;,&quot;title&quot;:&quot;A Unified Framework for Multilingual Speech Recognition in Air Traffic Control Systems&quot;,&quot;author&quot;:[{&quot;family&quot;:&quot;Lin&quot;,&quot;given&quot;:&quot;Yi&quot;,&quot;parse-names&quot;:false,&quot;dropping-particle&quot;:&quot;&quot;,&quot;non-dropping-particle&quot;:&quot;&quot;},{&quot;family&quot;:&quot;Guo&quot;,&quot;given&quot;:&quot;Dongyue&quot;,&quot;parse-names&quot;:false,&quot;dropping-particle&quot;:&quot;&quot;,&quot;non-dropping-particle&quot;:&quot;&quot;},{&quot;family&quot;:&quot;Zhang&quot;,&quot;given&quot;:&quot;Jianwei&quot;,&quot;parse-names&quot;:false,&quot;dropping-particle&quot;:&quot;&quot;,&quot;non-dropping-particle&quot;:&quot;&quot;},{&quot;family&quot;:&quot;Chen&quot;,&quot;given&quot;:&quot;Zhengmao&quot;,&quot;parse-names&quot;:false,&quot;dropping-particle&quot;:&quot;&quot;,&quot;non-dropping-particle&quot;:&quot;&quot;},{&quot;family&quot;:&quot;Yang&quot;,&quot;given&quot;:&quot;Bo&quot;,&quot;parse-names&quot;:false,&quot;dropping-particle&quot;:&quot;&quot;,&quot;non-dropping-particle&quot;:&quot;&quot;}],&quot;container-title&quot;:&quot;IEEE Transactions on Neural Networks and Learning Systems&quot;,&quot;DOI&quot;:&quot;10.1109/TNNLS.2020.3015830&quot;,&quot;ISSN&quot;:&quot;21622388&quot;,&quot;PMID&quot;:&quot;32833649&quot;,&quot;issued&quot;:{&quot;date-parts&quot;:[[2021,8,1]]},&quot;page&quot;:&quot;3608-3620&quot;,&quot;abstract&quot;:&quot;This work focuses on robust speech recognition in air traffic control (ATC) by designing a novel processing paradigm to integrate multilingual speech recognition into a single framework using three cascaded modules: an acoustic model (AM), a pronunciation model (PM), and a language model (LM). The AM converts ATC speech into phoneme-based text sequences that the PM then translates into a word-based sequence, which is the ultimate goal of this research. The LM corrects both phoneme- and word-based errors in the decoding results. The AM, including the convolutional neural network (CNN) and recurrent neural network (RNN), considers the spatial and temporal dependences of the speech features and is trained by the connectionist temporal classification loss. To cope with radio transmission noise and diversity among speakers, a multiscale CNN architecture is proposed to fit the diverse data distributions and improve the performance. Phoneme-to-word translation is addressed via a proposed machine translation PM with an encoder-decoder architecture. RNN-based LMs are trained to consider the code-switching specificity of the ATC speech by building dependences with common words. We validate the proposed approach using large amounts of real Chinese and English ATC recordings and achieve a 3.95% label error rate on Chinese characters and English words, outperforming other popular approaches. The decoding efficiency is also comparable to that of the end-to-end model, and its generalizability is validated on several open corpora, making it suitable for real-time approaches to further support ATC applications, such as ATC prediction and safety checking.&quot;,&quot;publisher&quot;:&quot;Institute of Electrical and Electronics Engineers Inc.&quot;,&quot;issue&quot;:&quot;8&quot;,&quot;volume&quot;:&quot;32&quot;,&quot;container-title-short&quot;:&quot;IEEE Trans Neural Netw Learn Syst&quot;},&quot;isTemporary&quot;:false}]},{&quot;citationID&quot;:&quot;MENDELEY_CITATION_9f0c1f5f-2918-4d5a-8f46-25786a48f4d7&quot;,&quot;properties&quot;:{&quot;noteIndex&quot;:0},&quot;isEdited&quot;:false,&quot;manualOverride&quot;:{&quot;isManuallyOverridden&quot;:true,&quot;citeprocText&quot;:&quot;(Zuluaga-Gomez et al., 2020a)&quot;,&quot;manualOverrideText&quot;:&quot;(Zuluaga-Gomez et al., 2020)&quot;},&quot;citationTag&quot;:&quot;MENDELEY_CITATION_v3_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&quot;,&quot;citationItems&quot;:[{&quot;id&quot;:&quot;9646723c-0a38-3b81-9a34-2e41c4738327&quot;,&quot;itemData&quot;:{&quot;type&quot;:&quot;paper-conference&quot;,&quot;id&quot;:&quot;9646723c-0a38-3b81-9a34-2e41c4738327&quot;,&quot;title&quot;:&quot;Automatic Call Sign Detection: Matching Air Surveillance Data with Air Traffic Spoken Communications&quot;,&quot;author&quot;:[{&quot;family&quot;:&quot;Zuluaga-Gomez&quot;,&quot;given&quot;:&quot;Juan&quot;,&quot;parse-names&quot;:false,&quot;dropping-particle&quot;:&quot;&quot;,&quot;non-dropping-particle&quot;:&quot;&quot;},{&quot;family&quot;:&quot;Veselý&quot;,&quot;given&quot;:&quot;Karel&quot;,&quot;parse-names&quot;:false,&quot;dropping-particle&quot;:&quot;&quot;,&quot;non-dropping-particle&quot;:&quot;&quot;},{&quot;family&quot;:&quot;Blatt&quot;,&quot;given&quot;:&quot;Alexander&quot;,&quot;parse-names&quot;:false,&quot;dropping-particle&quot;:&quot;&quot;,&quot;non-dropping-particle&quot;:&quot;&quot;},{&quot;family&quot;:&quot;Motlicek&quot;,&quot;given&quot;:&quot;Petr&quot;,&quot;parse-names&quot;:false,&quot;dropping-particle&quot;:&quot;&quot;,&quot;non-dropping-particle&quot;:&quot;&quot;},{&quot;family&quot;:&quot;Klakow&quot;,&quot;given&quot;:&quot;Dietrich&quot;,&quot;parse-names&quot;:false,&quot;dropping-particle&quot;:&quot;&quot;,&quot;non-dropping-particle&quot;:&quot;&quot;},{&quot;family&quot;:&quot;Tart&quot;,&quot;given&quot;:&quot;Allan&quot;,&quot;parse-names&quot;:false,&quot;dropping-particle&quot;:&quot;&quot;,&quot;non-dropping-particle&quot;:&quot;&quot;},{&quot;family&quot;:&quot;Szöke&quot;,&quot;given&quot;:&quot;Igor&quot;,&quot;parse-names&quot;:false,&quot;dropping-particle&quot;:&quot;&quot;,&quot;non-dropping-particle&quot;:&quot;&quot;},{&quot;family&quot;:&quot;Prasad&quot;,&quot;given&quot;:&quot;Amrutha&quot;,&quot;parse-names&quot;:false,&quot;dropping-particle&quot;:&quot;&quot;,&quot;non-dropping-particle&quot;:&quot;&quot;},{&quot;family&quot;:&quot;Sarfjoo&quot;,&quot;given&quot;:&quot;Saeed&quot;,&quot;parse-names&quot;:false,&quot;dropping-particle&quot;:&quot;&quot;,&quot;non-dropping-particle&quot;:&quot;&quot;},{&quot;family&quot;:&quot;Kolčárek&quot;,&quot;given&quot;:&quot;Pavel&quot;,&quot;parse-names&quot;:false,&quot;dropping-particle&quot;:&quot;&quot;,&quot;non-dropping-particle&quot;:&quot;&quot;},{&quot;family&quot;:&quot;Kocour&quot;,&quot;given&quot;:&quot;Martin&quot;,&quot;parse-names&quot;:false,&quot;dropping-particle&quot;:&quot;&quot;,&quot;non-dropping-particle&quot;:&quot;&quot;},{&quot;family&quot;:&quot;Černocký&quot;,&quot;given&quot;:&quot;Honza&quot;,&quot;parse-names&quot;:false,&quot;dropping-particle&quot;:&quot;&quot;,&quot;non-dropping-particle&quot;:&quot;&quot;},{&quot;family&quot;:&quot;Cevenini&quot;,&quot;given&quot;:&quot;Claudia&quot;,&quot;parse-names&quot;:false,&quot;dropping-particle&quot;:&quot;&quot;,&quot;non-dropping-particle&quot;:&quot;&quot;},{&quot;family&quot;:&quot;Choukri&quot;,&quot;given&quot;:&quot;Khalid&quot;,&quot;parse-names&quot;:false,&quot;dropping-particle&quot;:&quot;&quot;,&quot;non-dropping-particle&quot;:&quot;&quot;},{&quot;family&quot;:&quot;Rigault&quot;,&quot;given&quot;:&quot;Mickael&quot;,&quot;parse-names&quot;:false,&quot;dropping-particle&quot;:&quot;&quot;,&quot;non-dropping-particle&quot;:&quot;&quot;},{&quot;family&quot;:&quot;Landis&quot;,&quot;given&quot;:&quot;Fabian&quot;,&quot;parse-names&quot;:false,&quot;dropping-particle&quot;:&quot;&quot;,&quot;non-dropping-particle&quot;:&quot;&quot;}],&quot;DOI&quot;:&quot;10.3390/proceedings2020059014&quot;,&quot;issued&quot;:{&quot;date-parts&quot;:[[2020,12,4]]},&quot;page&quot;:&quot;14&quot;,&quot;abstract&quot;:&quot;Voice communication is the main channel to exchange information between pilots and Air-Traffic Controllers (ATCos). Recently, several projects have explored the employment of speech recognition technology to automatically extract spoken key information such as call signs, commands, and values, which can be used to reduce ATCos’ workload and increase performance and safety in Air-Traffic Control (ATC)-related activities. Nevertheless, the collection of ATC speech data is very demanding, expensive, and limited to the intrinsic speakers’ characteristics. As a solution, this paper presents ATCO2, a project that aims to develop a unique platform to collect, organize, and pre-process ATC data collected from air space. Initially, the data are gathered directly through publicly accessible radio frequency channels with VHF receivers and LiveATC, which can be considered as an “unlimited-source” of low-quality data. The ATCO2 project explores employing context information such as radar and air surveillance data (collected with ADS-B and Mode S) from the OpenSky Network (OSN) to correlate call signs automatically extracted from voice communication with those available from ADS-B channels, to eventually increase the overall call sign detection rates. More specifically, the timestamp and location of the spoken command (issued by the ATCo by voice) are extracted, and a query is sent to the OSN server to retrieve the call sign tags in ICAO format for the airplanes corresponding to the given area. Then, a word sequence provided by an automatic speech recognition system is fed into a Natural Language Processing (NLP) based module together with the set of call signs available from the ADS-B channels. The NLP module extracts the call sign, command, and command arguments from the spoken utterance.&quot;,&quot;publisher&quot;:&quot;MDPI AG&quot;,&quot;container-title-short&quot;:&quot;&quot;},&quot;isTemporary&quot;:false}]},{&quot;citationID&quot;:&quot;MENDELEY_CITATION_8e01ca9f-d0a6-4a41-b24c-019fc675ecc5&quot;,&quot;properties&quot;:{&quot;noteIndex&quot;:0},&quot;isEdited&quot;:false,&quot;manualOverride&quot;:{&quot;isManuallyOverridden&quot;:true,&quot;citeprocText&quot;:&quot;(Hofbauer et al., n.d.)&quot;,&quot;manualOverrideText&quot;:&quot;(Hofbauer et al., 2018)&quot;},&quot;citationTag&quot;:&quot;MENDELEY_CITATION_v3_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&quot;,&quot;citationItems&quot;:[{&quot;id&quot;:&quot;7ed96c3e-7374-3993-84de-b63685558cd0&quot;,&quot;itemData&quot;:{&quot;type&quot;:&quot;report&quot;,&quot;id&quot;:&quot;7ed96c3e-7374-3993-84de-b63685558cd0&quot;,&quot;title&quot;:&quot;The ATCOSIM Corpus of Non-Prompted Clean Air Traffic Control Speech&quot;,&quot;author&quot;:[{&quot;family&quot;:&quot;Hofbauer&quot;,&quot;given&quot;:&quot;Konrad&quot;,&quot;parse-names&quot;:false,&quot;dropping-particle&quot;:&quot;&quot;,&quot;non-dropping-particle&quot;:&quot;&quot;},{&quot;family&quot;:&quot;Petrik&quot;,&quot;given&quot;:&quot;Stefan&quot;,&quot;parse-names&quot;:false,&quot;dropping-particle&quot;:&quot;&quot;,&quot;non-dropping-particle&quot;:&quot;&quot;},{&quot;family&quot;:&quot;Hering&quot;,&quot;given&quot;:&quot;Horst&quot;,&quot;parse-names&quot;:false,&quot;dropping-particle&quot;:&quot;&quot;,&quot;non-dropping-particle&quot;:&quot;&quot;}],&quot;abstract&quot;:&quot;Air traffic control (ATC) is based on voice communication between pilots and controllers and uses a highly task and domain specific language. Due to this very reason, spoken language technologies for ATC require domain-specific corpora, of which only few exist to this day. The ATCOSIM Air Traffic Control Simulation Speech corpus is a speech database of non-prompted and clean ATC operator speech. It consists of ten hours of speech data, which were recorded in typical ATC control room conditions during ATC real-time simulations. The database includes orthographic transcriptions and additional information on speakers and recording sessions. The ATCOSIM corpus is publicly available and provided online free of charge. In this paper, we first give an overview of ATC related corpora and their shortcomings. We then show the difficulties in obtaining operational ATC speech recordings and propose the use of existing ATC real-time simulations. We describe the recording, transcription, production and validation process of the ATCOSIM corpus, and outline an application example for automatic speech recognition in the ATC domain.&quot;,&quot;container-title-short&quot;:&quot;&quot;},&quot;isTemporary&quot;:false}]},{&quot;citationID&quot;:&quot;MENDELEY_CITATION_73fa7ca8-ddec-4d8b-af9f-023cd6382482&quot;,&quot;properties&quot;:{&quot;noteIndex&quot;:0},&quot;isEdited&quot;:false,&quot;manualOverride&quot;:{&quot;isManuallyOverridden&quot;:false,&quot;citeprocText&quot;:&quot;(Hsu et al., 2021)&quot;,&quot;manualOverrideText&quot;:&quot;&quot;},&quot;citationTag&quot;:&quot;MENDELEY_CITATION_v3_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&quot;,&quot;citationItems&quot;:[{&quot;id&quot;:&quot;5548e6c7-a498-3404-8a74-19efa91c2f34&quot;,&quot;itemData&quot;:{&quot;type&quot;:&quot;article-journal&quot;,&quot;id&quot;:&quot;5548e6c7-a498-3404-8a74-19efa91c2f34&quot;,&quot;title&quot;:&quot;HuBERT: Self-Supervised Speech Representation Learning by Masked Prediction of Hidden Units&quot;,&quot;author&quot;:[{&quot;family&quot;:&quot;Hsu&quot;,&quot;given&quot;:&quot;Wei Ning&quot;,&quot;parse-names&quot;:false,&quot;dropping-particle&quot;:&quot;&quot;,&quot;non-dropping-particle&quot;:&quot;&quot;},{&quot;family&quot;:&quot;Bolte&quot;,&quot;given&quot;:&quot;Benjamin&quot;,&quot;parse-names&quot;:false,&quot;dropping-particle&quot;:&quot;&quot;,&quot;non-dropping-particle&quot;:&quot;&quot;},{&quot;family&quot;:&quot;Tsai&quot;,&quot;given&quot;:&quot;Yao Hung Hubert&quot;,&quot;parse-names&quot;:false,&quot;dropping-particle&quot;:&quot;&quot;,&quot;non-dropping-particle&quot;:&quot;&quot;},{&quot;family&quot;:&quot;Lakhotia&quot;,&quot;given&quot;:&quot;Kushal&quot;,&quot;parse-names&quot;:false,&quot;dropping-particle&quot;:&quot;&quot;,&quot;non-dropping-particle&quot;:&quot;&quot;},{&quot;family&quot;:&quot;Salakhutdinov&quot;,&quot;given&quot;:&quot;Ruslan&quot;,&quot;parse-names&quot;:false,&quot;dropping-particle&quot;:&quot;&quot;,&quot;non-dropping-particle&quot;:&quot;&quot;},{&quot;family&quot;:&quot;Mohamed&quot;,&quot;given&quot;:&quot;Abdelrahman&quot;,&quot;parse-names&quot;:false,&quot;dropping-particle&quot;:&quot;&quot;,&quot;non-dropping-particle&quot;:&quot;&quot;}],&quot;container-title&quot;:&quot;IEEE/ACM Transactions on Audio Speech and Language Processing&quot;,&quot;DOI&quot;:&quot;10.1109/TASLP.2021.3122291&quot;,&quot;ISSN&quot;:&quot;23299304&quot;,&quot;issued&quot;:{&quot;date-parts&quot;:[[2021]]},&quot;page&quot;:&quot;3451-3460&quot;,&quot;abstract&quot;:&quot;Self-supervised approaches for speech representation learning are challenged by three unique problems: (1) there are multiple sound units in each input utterance, (2) there is no lexicon of input sound units during the pre-training phase, and (3) sound units have variable lengths with no explicit segmentation. To deal with these three problems, we propose the Hidden-Unit BERT (HuBERT) approach for self-supervised speech representation learning, which utilizes an offline clustering step to provide aligned target labels for a BERT-like prediction loss. A key ingredient of our approach is applying the prediction loss over the masked regions only, which forces the model to learn a combined acoustic and language model over the continuous inputs. HuBERT relies primarily on the consistency of the unsupervised clustering step rather than the intrinsic quality of the assigned cluster labels. Starting with a simple k-means teacher of 100 clusters, and using two iterations of clustering, the HuBERT model either matches or improves upon the state-of-the-art wav2vec 2.0 performance on the Librispeech (960 h) and Libri-light (60,000 h) benchmarks with 10 min, 1 h, 10 h, 100 h, and 960 h fine-tuning subsets. Using a 1B parameter model, HuBERT shows up to 19% and 13% relative WER reduction on the more challenging dev-other and test-other evaluation subsets.12&quot;,&quot;publisher&quot;:&quot;Institute of Electrical and Electronics Engineers Inc.&quot;,&quot;volume&quot;:&quot;29&quot;,&quot;container-title-short&quot;:&quot;IEEE/ACM Trans Audio Speech Lang Process&quot;},&quot;isTemporary&quot;:false}]},{&quot;citationID&quot;:&quot;MENDELEY_CITATION_6c3532a7-5c74-4c2b-a8e0-fd42c8ec957d&quot;,&quot;properties&quot;:{&quot;noteIndex&quot;:0},&quot;isEdited&quot;:false,&quot;manualOverride&quot;:{&quot;isManuallyOverridden&quot;:false,&quot;citeprocText&quot;:&quot;(Pascal &amp;#38; Dominique, 2021)&quot;,&quot;manualOverrideText&quot;:&quot;&quot;},&quot;citationTag&quot;:&quot;MENDELEY_CITATION_v3_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&quot;,&quot;citationItems&quot;:[{&quot;id&quot;:&quot;811e8640-a9b8-3337-b0d9-8fd036872dcb&quot;,&quot;itemData&quot;:{&quot;type&quot;:&quot;report&quot;,&quot;id&quot;:&quot;811e8640-a9b8-3337-b0d9-8fd036872dcb&quot;,&quot;title&quot;:&quot;Bachelorarbeit (Informatik) Speech Classification using wav2vec 2.0&quot;,&quot;author&quot;:[{&quot;family&quot;:&quot;Pascal&quot;,&quot;given&quot;:&quot;Fivian&quot;,&quot;parse-names&quot;:false,&quot;dropping-particle&quot;:&quot;&quot;,&quot;non-dropping-particle&quot;:&quot;&quot;},{&quot;family&quot;:&quot;Dominique&quot;,&quot;given&quot;:&quot;Reiser&quot;,&quot;parse-names&quot;:false,&quot;dropping-particle&quot;:&quot;&quot;,&quot;non-dropping-particle&quot;:&quot;&quot;}],&quot;issued&quot;:{&quot;date-parts&quot;:[[2021]]},&quot;abstract&quot;:&quot;The Wav2Vec 2.0-XLSR-53 is a powerful model that was pre-trained to learn multilingual speech representation end-to-end in an unsupervised way. Dialect Identification (DID) and Accent Identification (AID) can be used to improve Automatic Speech Recognition (ASR) systems in languages with multiple distinctive dialects or accents. This thesis uses a classifier on top of wav2vec to classify speech. It is evaluated how the model performs when trained on low-resource datasets. Various experiments are conducted in the areas of AID in English and Spanish. In addition, evaluations were executed on short samples. To further explore the capabilities of wav2vec, an age and sex classifier is trained on German speech. The used corpora were extracted from Mozilla's Common Voice (Common Voice). Trained was on 1.5 up to 8 hours per class. An average F1-score of 0.396 could be achieved for English while classifying six accents. On seven Spanish accents, an F1-score of 0.266 was reached. In the area of sex identification, an F1-score of 0.90 was reached while achieving 0.360 for age identification with a Macro Averaged Mean Absolute Error (MAEM) of 0.982. The results show that it is possible to train a classifier on wav2vec. However, the achieved scores do not correspond to the desired values. It is shown that for training a better classifier, longer and more samples are needed. Furthermore, it is important for the collection of training-data that the samples contain recordings with freely-spoken speech that is not read from a text. Zusammenfassung Wav2Vec 2.0-XLSR-53 ist ein leistungsfähiges Modell, das pre-trained wurde, um mehr-sprachige Sprachrepräsentationen end-to-end zu erlernen. Dialekt-Identifikation (DID) und Akzent-Identifikation (AID) können verwendet werden, um automatische Spracher-kennungssysteme (ASR) in Sprachen mit mehreren ausgeprägten Dialekten oder Ak-zenten zu verbessern. In dieser Arbeit wird ein Klassifikator auf Basis von wav2vec verwendet, um Sprache zu klassifizieren. Es wird evaluiert, wie das Modell performt, wenn es auf Datensätzen mit geringen Ressourcen trainiert wird. Es werden verschiede-ne Experimente in den Bereichen AID in Englisch und Spanisch durchgeführt. Zusätzlich wurden Evaluationen auf kurzen Samples durchgeführt. Um die Fähigkeiten von wav2vec weiter zu untersuchen, wird ein Alters-und Geschlechtsklassifikator in deutscher Spra-che trainiert. Die verwendeten Korpora wurden aus Mozillas CommonVoice (Common Voice) extrahiert. Trainiert wurde auf 1.5 bis 8 Stunden pro Klasse. Bei der Klassifika-tion von sechs Akzenten konnte für Englisch ein durchschnittlicher F1-Score von 0.396 erreicht werden. Bei sieben spanischen Akzenten wurde ein F1-Score von 0.266 erreicht. Im Bereich der Geschlechtsidentifikation wurde ein F1-Score von 0,90 erreicht, während für die Altersidentifikation ein Wert von 0.360 mit einem Macro Averaged Mean Absolute Error (MAEM) von 0.982 erzielt wurde. Die Ergebnisse zeigen, dass es möglich ist, einen Klassifikator auf wav2vec zu trainieren, allerdings entsprechen die erreichten Scores nicht den gewünschten Werten. Es zeigt sich, dass für das Training eines besseren Klassifikators längere und mehr Audiodaten benötigt werden. Für die Sammlung von Trainingsdaten ist es wichtig, dass die Aufnahmen frei gesprochene Sprache enthalten, die nicht von einem Text abgelesen wurden.&quot;,&quot;container-title-short&quot;:&quot;&quot;},&quot;isTemporary&quot;:false}]},{&quot;citationID&quot;:&quot;MENDELEY_CITATION_3b1e948a-68ae-42e4-bd2c-d78578394974&quot;,&quot;properties&quot;:{&quot;noteIndex&quot;:0},&quot;isEdited&quot;:false,&quot;manualOverride&quot;:{&quot;isManuallyOverridden&quot;:false,&quot;citeprocText&quot;:&quot;(Babu et al., 2021)&quot;,&quot;manualOverrideText&quot;:&quot;&quot;},&quot;citationTag&quot;:&quot;MENDELEY_CITATION_v3_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&quot;,&quot;citationItems&quot;:[{&quot;id&quot;:&quot;65fa663a-f98c-34d9-9863-f0ed8947f0c1&quot;,&quot;itemData&quot;:{&quot;type&quot;:&quot;article-journal&quot;,&quot;id&quot;:&quot;65fa663a-f98c-34d9-9863-f0ed8947f0c1&quot;,&quot;title&quot;:&quot;XLS-R: Self-supervised Cross-lingual Speech Representation Learning at Scale&quot;,&quot;author&quot;:[{&quot;family&quot;:&quot;Babu&quot;,&quot;given&quot;:&quot;Arun&quot;,&quot;parse-names&quot;:false,&quot;dropping-particle&quot;:&quot;&quot;,&quot;non-dropping-particle&quot;:&quot;&quot;},{&quot;family&quot;:&quot;Wang&quot;,&quot;given&quot;:&quot;Changhan&quot;,&quot;parse-names&quot;:false,&quot;dropping-particle&quot;:&quot;&quot;,&quot;non-dropping-particle&quot;:&quot;&quot;},{&quot;family&quot;:&quot;Tjandra&quot;,&quot;given&quot;:&quot;Andros&quot;,&quot;parse-names&quot;:false,&quot;dropping-particle&quot;:&quot;&quot;,&quot;non-dropping-particle&quot;:&quot;&quot;},{&quot;family&quot;:&quot;Lakhotia&quot;,&quot;given&quot;:&quot;Kushal&quot;,&quot;parse-names&quot;:false,&quot;dropping-particle&quot;:&quot;&quot;,&quot;non-dropping-particle&quot;:&quot;&quot;},{&quot;family&quot;:&quot;Xu&quot;,&quot;given&quot;:&quot;Qiantong&quot;,&quot;parse-names&quot;:false,&quot;dropping-particle&quot;:&quot;&quot;,&quot;non-dropping-particle&quot;:&quot;&quot;},{&quot;family&quot;:&quot;Goyal&quot;,&quot;given&quot;:&quot;Naman&quot;,&quot;parse-names&quot;:false,&quot;dropping-particle&quot;:&quot;&quot;,&quot;non-dropping-particle&quot;:&quot;&quot;},{&quot;family&quot;:&quot;Singh&quot;,&quot;given&quot;:&quot;Kritika&quot;,&quot;parse-names&quot;:false,&quot;dropping-particle&quot;:&quot;&quot;,&quot;non-dropping-particle&quot;:&quot;&quot;},{&quot;family&quot;:&quot;Platen&quot;,&quot;given&quot;:&quot;Patrick&quot;,&quot;parse-names&quot;:false,&quot;dropping-particle&quot;:&quot;&quot;,&quot;non-dropping-particle&quot;:&quot;von&quot;},{&quot;family&quot;:&quot;Saraf&quot;,&quot;given&quot;:&quot;Yatharth&quot;,&quot;parse-names&quot;:false,&quot;dropping-particle&quot;:&quot;&quot;,&quot;non-dropping-particle&quot;:&quot;&quot;},{&quot;family&quot;:&quot;Pino&quot;,&quot;given&quot;:&quot;Juan&quot;,&quot;parse-names&quot;:false,&quot;dropping-particle&quot;:&quot;&quot;,&quot;non-dropping-particle&quot;:&quot;&quot;},{&quot;family&quot;:&quot;Baevski&quot;,&quot;given&quot;:&quot;Alexei&quot;,&quot;parse-names&quot;:false,&quot;dropping-particle&quot;:&quot;&quot;,&quot;non-dropping-particle&quot;:&quot;&quot;},{&quot;family&quot;:&quot;Conneau&quot;,&quot;given&quot;:&quot;Alexis&quot;,&quot;parse-names&quot;:false,&quot;dropping-particle&quot;:&quot;&quot;,&quot;non-dropping-particle&quot;:&quot;&quot;},{&quot;family&quot;:&quot;Auli&quot;,&quot;given&quot;:&quot;Michael&quot;,&quot;parse-names&quot;:false,&quot;dropping-particle&quot;:&quot;&quot;,&quot;non-dropping-particle&quot;:&quot;&quot;}],&quot;URL&quot;:&quot;http://arxiv.org/abs/2111.09296&quot;,&quot;issued&quot;:{&quot;date-parts&quot;:[[2021,11,17]]},&quot;abstract&quot;:&quot;This paper presents XLS-R, a large-scale model for cross-lingual speech representation learning based on wav2vec 2.0. We train models with up to 2B parameters on nearly half a million hours of publicly available speech audio in 128 languages, an order of magnitude more public data than the largest known prior work. Our evaluation covers a wide range of tasks, domains, data regimes and languages, both high and low-resource. On the CoVoST-2 speech translation benchmark, we improve the previous state of the art by an average of 7.4 BLEU over 21 translation directions into English. For speech recognition, XLS-R improves over the best known prior work on BABEL, MLS, CommonVoice as well as VoxPopuli, lowering error rates by 14-34% relative on average. XLS-R also sets a new state of the art on VoxLingua107 language identification. Moreover, we show that with sufficient model size, cross-lingual pretraining can outperform English-only pretraining when translating English speech into other languages, a setting which favors monolingual pretraining. We hope XLS-R can help to improve speech processing tasks for many more languages of the world.&quot;,&quot;container-title-short&quot;:&quot;&quot;},&quot;isTemporary&quot;:false}]},{&quot;citationID&quot;:&quot;MENDELEY_CITATION_47b0a128-5a87-4d14-9afb-53568665e834&quot;,&quot;properties&quot;:{&quot;noteIndex&quot;:0},&quot;isEdited&quot;:false,&quot;manualOverride&quot;:{&quot;isManuallyOverridden&quot;:false,&quot;citeprocText&quot;:&quot;(Hsu et al., 2021)&quot;,&quot;manualOverrideText&quot;:&quot;&quot;},&quot;citationTag&quot;:&quot;MENDELEY_CITATION_v3_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&quot;,&quot;citationItems&quot;:[{&quot;id&quot;:&quot;5548e6c7-a498-3404-8a74-19efa91c2f34&quot;,&quot;itemData&quot;:{&quot;type&quot;:&quot;article-journal&quot;,&quot;id&quot;:&quot;5548e6c7-a498-3404-8a74-19efa91c2f34&quot;,&quot;title&quot;:&quot;HuBERT: Self-Supervised Speech Representation Learning by Masked Prediction of Hidden Units&quot;,&quot;author&quot;:[{&quot;family&quot;:&quot;Hsu&quot;,&quot;given&quot;:&quot;Wei Ning&quot;,&quot;parse-names&quot;:false,&quot;dropping-particle&quot;:&quot;&quot;,&quot;non-dropping-particle&quot;:&quot;&quot;},{&quot;family&quot;:&quot;Bolte&quot;,&quot;given&quot;:&quot;Benjamin&quot;,&quot;parse-names&quot;:false,&quot;dropping-particle&quot;:&quot;&quot;,&quot;non-dropping-particle&quot;:&quot;&quot;},{&quot;family&quot;:&quot;Tsai&quot;,&quot;given&quot;:&quot;Yao Hung Hubert&quot;,&quot;parse-names&quot;:false,&quot;dropping-particle&quot;:&quot;&quot;,&quot;non-dropping-particle&quot;:&quot;&quot;},{&quot;family&quot;:&quot;Lakhotia&quot;,&quot;given&quot;:&quot;Kushal&quot;,&quot;parse-names&quot;:false,&quot;dropping-particle&quot;:&quot;&quot;,&quot;non-dropping-particle&quot;:&quot;&quot;},{&quot;family&quot;:&quot;Salakhutdinov&quot;,&quot;given&quot;:&quot;Ruslan&quot;,&quot;parse-names&quot;:false,&quot;dropping-particle&quot;:&quot;&quot;,&quot;non-dropping-particle&quot;:&quot;&quot;},{&quot;family&quot;:&quot;Mohamed&quot;,&quot;given&quot;:&quot;Abdelrahman&quot;,&quot;parse-names&quot;:false,&quot;dropping-particle&quot;:&quot;&quot;,&quot;non-dropping-particle&quot;:&quot;&quot;}],&quot;container-title&quot;:&quot;IEEE/ACM Transactions on Audio Speech and Language Processing&quot;,&quot;DOI&quot;:&quot;10.1109/TASLP.2021.3122291&quot;,&quot;ISSN&quot;:&quot;23299304&quot;,&quot;issued&quot;:{&quot;date-parts&quot;:[[2021]]},&quot;page&quot;:&quot;3451-3460&quot;,&quot;abstract&quot;:&quot;Self-supervised approaches for speech representation learning are challenged by three unique problems: (1) there are multiple sound units in each input utterance, (2) there is no lexicon of input sound units during the pre-training phase, and (3) sound units have variable lengths with no explicit segmentation. To deal with these three problems, we propose the Hidden-Unit BERT (HuBERT) approach for self-supervised speech representation learning, which utilizes an offline clustering step to provide aligned target labels for a BERT-like prediction loss. A key ingredient of our approach is applying the prediction loss over the masked regions only, which forces the model to learn a combined acoustic and language model over the continuous inputs. HuBERT relies primarily on the consistency of the unsupervised clustering step rather than the intrinsic quality of the assigned cluster labels. Starting with a simple k-means teacher of 100 clusters, and using two iterations of clustering, the HuBERT model either matches or improves upon the state-of-the-art wav2vec 2.0 performance on the Librispeech (960 h) and Libri-light (60,000 h) benchmarks with 10 min, 1 h, 10 h, 100 h, and 960 h fine-tuning subsets. Using a 1B parameter model, HuBERT shows up to 19% and 13% relative WER reduction on the more challenging dev-other and test-other evaluation subsets.12&quot;,&quot;publisher&quot;:&quot;Institute of Electrical and Electronics Engineers Inc.&quot;,&quot;volume&quot;:&quot;29&quot;,&quot;container-title-short&quot;:&quot;IEEE/ACM Trans Audio Speech Lang Process&quot;},&quot;isTemporary&quot;:false}]},{&quot;citationID&quot;:&quot;MENDELEY_CITATION_e4488a63-2fe0-4843-8aa5-53b045a06822&quot;,&quot;properties&quot;:{&quot;noteIndex&quot;:0},&quot;isEdited&quot;:false,&quot;manualOverride&quot;:{&quot;isManuallyOverridden&quot;:false,&quot;citeprocText&quot;:&quot;(Zuluaga-Gomez et al., 2022)&quot;,&quot;manualOverrideText&quot;:&quot;&quot;},&quot;citationTag&quot;:&quot;MENDELEY_CITATION_v3_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&quot;,&quot;citationItems&quot;:[{&quot;id&quot;:&quot;aca84755-5d4d-324e-a9f6-cb4b4e2947c7&quot;,&quot;itemData&quot;:{&quot;type&quot;:&quot;article-journal&quot;,&quot;id&quot;:&quot;aca84755-5d4d-324e-a9f6-cb4b4e2947c7&quot;,&quot;title&quot;:&quot;How Does Pre-trained Wav2Vec2.0 Perform on Domain Shifted ASR? An Extensive Benchmark on Air Traffic Control Communications&quot;,&quot;author&quot;:[{&quot;family&quot;:&quot;Zuluaga-Gomez&quot;,&quot;given&quot;:&quot;Juan&quot;,&quot;parse-names&quot;:false,&quot;dropping-particle&quot;:&quot;&quot;,&quot;non-dropping-particle&quot;:&quot;&quot;},{&quot;family&quot;:&quot;Prasad&quot;,&quot;given&quot;:&quot;Amrutha&quot;,&quot;parse-names&quot;:false,&quot;dropping-particle&quot;:&quot;&quot;,&quot;non-dropping-particle&quot;:&quot;&quot;},{&quot;family&quot;:&quot;Nigmatulina&quot;,&quot;given&quot;:&quot;Iuliia&quot;,&quot;parse-names&quot;:false,&quot;dropping-particle&quot;:&quot;&quot;,&quot;non-dropping-particle&quot;:&quot;&quot;},{&quot;family&quot;:&quot;Sarfjoo&quot;,&quot;given&quot;:&quot;Saeed&quot;,&quot;parse-names&quot;:false,&quot;dropping-particle&quot;:&quot;&quot;,&quot;non-dropping-particle&quot;:&quot;&quot;},{&quot;family&quot;:&quot;Motlicek&quot;,&quot;given&quot;:&quot;Petr&quot;,&quot;parse-names&quot;:false,&quot;dropping-particle&quot;:&quot;&quot;,&quot;non-dropping-particle&quot;:&quot;&quot;},{&quot;family&quot;:&quot;Kleinert&quot;,&quot;given&quot;:&quot;Matthias&quot;,&quot;parse-names&quot;:false,&quot;dropping-particle&quot;:&quot;&quot;,&quot;non-dropping-particle&quot;:&quot;&quot;},{&quot;family&quot;:&quot;Helmke&quot;,&quot;given&quot;:&quot;Hartmut&quot;,&quot;parse-names&quot;:false,&quot;dropping-particle&quot;:&quot;&quot;,&quot;non-dropping-particle&quot;:&quot;&quot;},{&quot;family&quot;:&quot;Ohneiser&quot;,&quot;given&quot;:&quot;Oliver&quot;,&quot;parse-names&quot;:false,&quot;dropping-particle&quot;:&quot;&quot;,&quot;non-dropping-particle&quot;:&quot;&quot;},{&quot;family&quot;:&quot;Zhan&quot;,&quot;given&quot;:&quot;Qingran&quot;,&quot;parse-names&quot;:false,&quot;dropping-particle&quot;:&quot;&quot;,&quot;non-dropping-particle&quot;:&quot;&quot;}],&quot;URL&quot;:&quot;http://arxiv.org/abs/2203.16822&quot;,&quot;issued&quot;:{&quot;date-parts&quot;:[[2022,3,31]]},&quot;abstract&quot;:&quot;Recent work on self-supervised pre-training focus on leveraging large-scale unlabeled speech data to build robust end-to-end (E2E) acoustic models (AM) that can be later fine-tuned on downstream tasks e.g., automatic speech recognition (ASR). Yet, few works investigated the impact on performance when the data substantially differs between the pre-training and downstream fine-tuning phases (i.e., domain shift). We target this scenario by analyzing the robustness of Wav2Vec2.0 and XLS-R models on downstream ASR for a completely unseen domain, i.e., air traffic control (ATC) communications. We benchmark the proposed models on four challenging ATC test sets (signal-to-noise ratio varies between 5 to 20 dB). Relative word error rate (WER) reduction between 20% to 40% are obtained in comparison to hybrid-based state-of-the-art ASR baselines by fine-tuning E2E acoustic models with a small fraction of labeled data. We also study the impact of fine-tuning data size on WERs, going from 5 minutes (few-shot) to 15 hours.&quot;,&quot;container-title-short&quot;:&quot;&quot;},&quot;isTemporary&quot;:false}]},{&quot;citationID&quot;:&quot;MENDELEY_CITATION_02214b94-631a-49bf-9ae8-69ed4acbb573&quot;,&quot;properties&quot;:{&quot;noteIndex&quot;:0},&quot;isEdited&quot;:false,&quot;manualOverride&quot;:{&quot;isManuallyOverridden&quot;:false,&quot;citeprocText&quot;:&quot;(Oualil et al., 2015)&quot;,&quot;manualOverrideText&quot;:&quot;&quot;},&quot;citationTag&quot;:&quot;MENDELEY_CITATION_v3_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&quot;,&quot;citationItems&quot;:[{&quot;id&quot;:&quot;53147c02-2624-3271-a088-0f37e0feb579&quot;,&quot;itemData&quot;:{&quot;type&quot;:&quot;report&quot;,&quot;id&quot;:&quot;53147c02-2624-3271-a088-0f37e0feb579&quot;,&quot;title&quot;:&quot;Real-Time Integration of Dynamic Context Information for Improving Automatic Speech Recognition&quot;,&quot;author&quot;:[{&quot;family&quot;:&quot;Oualil&quot;,&quot;given&quot;:&quot;Youssef&quot;,&quot;parse-names&quot;:false,&quot;dropping-particle&quot;:&quot;&quot;,&quot;non-dropping-particle&quot;:&quot;&quot;},{&quot;family&quot;:&quot;Schulder&quot;,&quot;given&quot;:&quot;Marc&quot;,&quot;parse-names&quot;:false,&quot;dropping-particle&quot;:&quot;&quot;,&quot;non-dropping-particle&quot;:&quot;&quot;},{&quot;family&quot;:&quot;Helmke&quot;,&quot;given&quot;:&quot;Hartmut&quot;,&quot;parse-names&quot;:false,&quot;dropping-particle&quot;:&quot;&quot;,&quot;non-dropping-particle&quot;:&quot;&quot;},{&quot;family&quot;:&quot;Schmidt&quot;,&quot;given&quot;:&quot;Anna&quot;,&quot;parse-names&quot;:false,&quot;dropping-particle&quot;:&quot;&quot;,&quot;non-dropping-particle&quot;:&quot;&quot;},{&quot;family&quot;:&quot;Klakow&quot;,&quot;given&quot;:&quot;Dietrich&quot;,&quot;parse-names&quot;:false,&quot;dropping-particle&quot;:&quot;&quot;,&quot;non-dropping-particle&quot;:&quot;&quot;}],&quot;issued&quot;:{&quot;date-parts&quot;:[[2015]]},&quot;abstract&quot;:&quot;The use of prior situational/contextual knowledge about a given task can significantly improve Automatic Speech Recognition (ASR) performance. This is typically done through adaptation of acoustic or language models if data is available, or using knowledge-based rescoring. The main adaptation techniques, however, are either domain-specific, which makes them inadequate for other tasks, or static and offline, and therefore cannot deal with dynamic knowledge. To circumvent this problem, we propose a real-time system which dynamically integrates situational context into ASR. The context integration is done either post-recognition, in which case a weighted Levenshtein distance between the ASR hypotheses and the context information , based on the ASR confidence scores, is proposed to extract the most likely sequence of spoken words;, or pre-recognition, where the search space is adjusted to the new situational knowledge through adaptation of the finite state machine modeling the spoken language. Experiments conducted on 3 hours of Air Traffic Control (ATC) data achieved a reduction of the Command Error Rate (CmdER), which is used as evaluation metric in the ATC domain, by a factor of 4 compared to using no con-textual knowledge.&quot;,&quot;container-title-short&quot;:&quot;&quot;},&quot;isTemporary&quot;:false}]},{&quot;citationID&quot;:&quot;MENDELEY_CITATION_ab1b1fdc-d460-4537-9ff6-0f3d2e09e7a3&quot;,&quot;properties&quot;:{&quot;noteIndex&quot;:0},&quot;isEdited&quot;:false,&quot;manualOverride&quot;:{&quot;isManuallyOverridden&quot;:false,&quot;citeprocText&quot;:&quot;(Zuluaga-Gomez et al., 2022)&quot;,&quot;manualOverrideText&quot;:&quot;&quot;},&quot;citationTag&quot;:&quot;MENDELEY_CITATION_v3_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&quot;,&quot;citationItems&quot;:[{&quot;id&quot;:&quot;aca84755-5d4d-324e-a9f6-cb4b4e2947c7&quot;,&quot;itemData&quot;:{&quot;type&quot;:&quot;article-journal&quot;,&quot;id&quot;:&quot;aca84755-5d4d-324e-a9f6-cb4b4e2947c7&quot;,&quot;title&quot;:&quot;How Does Pre-trained Wav2Vec2.0 Perform on Domain Shifted ASR? An Extensive Benchmark on Air Traffic Control Communications&quot;,&quot;author&quot;:[{&quot;family&quot;:&quot;Zuluaga-Gomez&quot;,&quot;given&quot;:&quot;Juan&quot;,&quot;parse-names&quot;:false,&quot;dropping-particle&quot;:&quot;&quot;,&quot;non-dropping-particle&quot;:&quot;&quot;},{&quot;family&quot;:&quot;Prasad&quot;,&quot;given&quot;:&quot;Amrutha&quot;,&quot;parse-names&quot;:false,&quot;dropping-particle&quot;:&quot;&quot;,&quot;non-dropping-particle&quot;:&quot;&quot;},{&quot;family&quot;:&quot;Nigmatulina&quot;,&quot;given&quot;:&quot;Iuliia&quot;,&quot;parse-names&quot;:false,&quot;dropping-particle&quot;:&quot;&quot;,&quot;non-dropping-particle&quot;:&quot;&quot;},{&quot;family&quot;:&quot;Sarfjoo&quot;,&quot;given&quot;:&quot;Saeed&quot;,&quot;parse-names&quot;:false,&quot;dropping-particle&quot;:&quot;&quot;,&quot;non-dropping-particle&quot;:&quot;&quot;},{&quot;family&quot;:&quot;Motlicek&quot;,&quot;given&quot;:&quot;Petr&quot;,&quot;parse-names&quot;:false,&quot;dropping-particle&quot;:&quot;&quot;,&quot;non-dropping-particle&quot;:&quot;&quot;},{&quot;family&quot;:&quot;Kleinert&quot;,&quot;given&quot;:&quot;Matthias&quot;,&quot;parse-names&quot;:false,&quot;dropping-particle&quot;:&quot;&quot;,&quot;non-dropping-particle&quot;:&quot;&quot;},{&quot;family&quot;:&quot;Helmke&quot;,&quot;given&quot;:&quot;Hartmut&quot;,&quot;parse-names&quot;:false,&quot;dropping-particle&quot;:&quot;&quot;,&quot;non-dropping-particle&quot;:&quot;&quot;},{&quot;family&quot;:&quot;Ohneiser&quot;,&quot;given&quot;:&quot;Oliver&quot;,&quot;parse-names&quot;:false,&quot;dropping-particle&quot;:&quot;&quot;,&quot;non-dropping-particle&quot;:&quot;&quot;},{&quot;family&quot;:&quot;Zhan&quot;,&quot;given&quot;:&quot;Qingran&quot;,&quot;parse-names&quot;:false,&quot;dropping-particle&quot;:&quot;&quot;,&quot;non-dropping-particle&quot;:&quot;&quot;}],&quot;URL&quot;:&quot;http://arxiv.org/abs/2203.16822&quot;,&quot;issued&quot;:{&quot;date-parts&quot;:[[2022,3,31]]},&quot;abstract&quot;:&quot;Recent work on self-supervised pre-training focus on leveraging large-scale unlabeled speech data to build robust end-to-end (E2E) acoustic models (AM) that can be later fine-tuned on downstream tasks e.g., automatic speech recognition (ASR). Yet, few works investigated the impact on performance when the data substantially differs between the pre-training and downstream fine-tuning phases (i.e., domain shift). We target this scenario by analyzing the robustness of Wav2Vec2.0 and XLS-R models on downstream ASR for a completely unseen domain, i.e., air traffic control (ATC) communications. We benchmark the proposed models on four challenging ATC test sets (signal-to-noise ratio varies between 5 to 20 dB). Relative word error rate (WER) reduction between 20% to 40% are obtained in comparison to hybrid-based state-of-the-art ASR baselines by fine-tuning E2E acoustic models with a small fraction of labeled data. We also study the impact of fine-tuning data size on WERs, going from 5 minutes (few-shot) to 15 hours.&quot;,&quot;container-title-short&quot;:&quot;&quot;},&quot;isTemporary&quot;:false}]},{&quot;citationID&quot;:&quot;MENDELEY_CITATION_04c292fe-6283-498a-b3f7-56e581024e4b&quot;,&quot;properties&quot;:{&quot;noteIndex&quot;:0},&quot;isEdited&quot;:false,&quot;manualOverride&quot;:{&quot;isManuallyOverridden&quot;:false,&quot;citeprocText&quot;:&quot;(Oualil et al., 2015)&quot;,&quot;manualOverrideText&quot;:&quot;&quot;},&quot;citationTag&quot;:&quot;MENDELEY_CITATION_v3_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&quot;,&quot;citationItems&quot;:[{&quot;id&quot;:&quot;53147c02-2624-3271-a088-0f37e0feb579&quot;,&quot;itemData&quot;:{&quot;type&quot;:&quot;report&quot;,&quot;id&quot;:&quot;53147c02-2624-3271-a088-0f37e0feb579&quot;,&quot;title&quot;:&quot;Real-Time Integration of Dynamic Context Information for Improving Automatic Speech Recognition&quot;,&quot;author&quot;:[{&quot;family&quot;:&quot;Oualil&quot;,&quot;given&quot;:&quot;Youssef&quot;,&quot;parse-names&quot;:false,&quot;dropping-particle&quot;:&quot;&quot;,&quot;non-dropping-particle&quot;:&quot;&quot;},{&quot;family&quot;:&quot;Schulder&quot;,&quot;given&quot;:&quot;Marc&quot;,&quot;parse-names&quot;:false,&quot;dropping-particle&quot;:&quot;&quot;,&quot;non-dropping-particle&quot;:&quot;&quot;},{&quot;family&quot;:&quot;Helmke&quot;,&quot;given&quot;:&quot;Hartmut&quot;,&quot;parse-names&quot;:false,&quot;dropping-particle&quot;:&quot;&quot;,&quot;non-dropping-particle&quot;:&quot;&quot;},{&quot;family&quot;:&quot;Schmidt&quot;,&quot;given&quot;:&quot;Anna&quot;,&quot;parse-names&quot;:false,&quot;dropping-particle&quot;:&quot;&quot;,&quot;non-dropping-particle&quot;:&quot;&quot;},{&quot;family&quot;:&quot;Klakow&quot;,&quot;given&quot;:&quot;Dietrich&quot;,&quot;parse-names&quot;:false,&quot;dropping-particle&quot;:&quot;&quot;,&quot;non-dropping-particle&quot;:&quot;&quot;}],&quot;issued&quot;:{&quot;date-parts&quot;:[[2015]]},&quot;abstract&quot;:&quot;The use of prior situational/contextual knowledge about a given task can significantly improve Automatic Speech Recognition (ASR) performance. This is typically done through adaptation of acoustic or language models if data is available, or using knowledge-based rescoring. The main adaptation techniques, however, are either domain-specific, which makes them inadequate for other tasks, or static and offline, and therefore cannot deal with dynamic knowledge. To circumvent this problem, we propose a real-time system which dynamically integrates situational context into ASR. The context integration is done either post-recognition, in which case a weighted Levenshtein distance between the ASR hypotheses and the context information , based on the ASR confidence scores, is proposed to extract the most likely sequence of spoken words;, or pre-recognition, where the search space is adjusted to the new situational knowledge through adaptation of the finite state machine modeling the spoken language. Experiments conducted on 3 hours of Air Traffic Control (ATC) data achieved a reduction of the Command Error Rate (CmdER), which is used as evaluation metric in the ATC domain, by a factor of 4 compared to using no con-textual knowledge.&quot;,&quot;container-title-short&quot;:&quot;&quot;},&quot;isTemporary&quot;:false}]}]"/>
+    <we:property name="MENDELEY_CITATIONS" value="[{&quot;citationID&quot;:&quot;MENDELEY_CITATION_7d79cab9-8369-47ad-a688-6892f75e0c68&quot;,&quot;properties&quot;:{&quot;noteIndex&quot;:0},&quot;isEdited&quot;:false,&quot;manualOverride&quot;:{&quot;isManuallyOverridden&quot;:false,&quot;citeprocText&quot;:&quot;(Helmke et al., 2016)&quot;,&quot;manualOverrideText&quot;:&quot;&quot;},&quot;citationTag&quot;:&quot;MENDELEY_CITATION_v3_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&quot;,&quot;citationItems&quot;:[{&quot;id&quot;:&quot;9e906441-590a-3d5b-8d5c-02f34dd0331b&quot;,&quot;itemData&quot;:{&quot;type&quot;:&quot;paper-conference&quot;,&quot;id&quot;:&quot;9e906441-590a-3d5b-8d5c-02f34dd0331b&quot;,&quot;title&quot;:&quot;Reducing controller workload with automatic speech recognition&quot;,&quot;author&quot;:[{&quot;family&quot;:&quot;Helmke&quot;,&quot;given&quot;:&quot;Hartmut&quot;,&quot;parse-names&quot;:false,&quot;dropping-particle&quot;:&quot;&quot;,&quot;non-dropping-particle&quot;:&quot;&quot;},{&quot;family&quot;:&quot;Ohneiser&quot;,&quot;given&quot;:&quot;Oliver&quot;,&quot;parse-names&quot;:false,&quot;dropping-particle&quot;:&quot;&quot;,&quot;non-dropping-particle&quot;:&quot;&quot;},{&quot;family&quot;:&quot;Muhlhausen&quot;,&quot;given&quot;:&quot;Thorsten&quot;,&quot;parse-names&quot;:false,&quot;dropping-particle&quot;:&quot;&quot;,&quot;non-dropping-particle&quot;:&quot;&quot;},{&quot;family&quot;:&quot;Wies&quot;,&quot;given&quot;:&quot;Matthias&quot;,&quot;parse-names&quot;:false,&quot;dropping-particle&quot;:&quot;&quot;,&quot;non-dropping-particle&quot;:&quot;&quot;}],&quot;container-title&quot;:&quot;AIAA/IEEE Digital Avionics Systems Conference - Proceedings&quot;,&quot;DOI&quot;:&quot;10.1109/DASC.2016.7778024&quot;,&quot;ISBN&quot;:&quot;9781509056002&quot;,&quot;ISSN&quot;:&quot;21557209&quot;,&quot;issued&quot;:{&quot;date-parts&quot;:[[2016,12,7]]},&quot;abstract&quot;:&quot;Air traffic controllers normally manage all aircraft information with flight strips. These strips contain static information about each flight such as call sign or weight category. Additionally, all clearances regarding altitude, speed, and direction are noted by the controller. Historically paper flight strips were in operation, but modern controller working positions use electronic flight strips or electronic aircraft labels. However, independent from the type, considerable controller effort is needed to manually maintain strip information consistent with commands given to the aircraft. Automatic Speech Recognition (ASR) is a solution which requires no additional work from the controller to maintain radar label information. The Assistant Based Speech Recognizer developed by DLR and Saarland University enables command error rates below 2%. Validation trials with controllers from Germany and Austria showed that workload reduction by a factor of three for label maintenance is possible.&quot;,&quot;publisher&quot;:&quot;Institute of Electrical and Electronics Engineers Inc.&quot;,&quot;volume&quot;:&quot;2016-December&quot;,&quot;container-title-short&quot;:&quot;&quot;},&quot;isTemporary&quot;:false}]},{&quot;citationID&quot;:&quot;MENDELEY_CITATION_7346cb94-e0a8-4066-93a5-e1abeaf53730&quot;,&quot;properties&quot;:{&quot;noteIndex&quot;:0},&quot;isEdited&quot;:false,&quot;manualOverride&quot;:{&quot;isManuallyOverridden&quot;:true,&quot;citeprocText&quot;:&quot;(Zuluaga-Gomez et al., 2020a)&quot;,&quot;manualOverrideText&quot;:&quot;(Zuluaga-Gomez et al., 2020)&quot;},&quot;citationTag&quot;:&quot;MENDELEY_CITATION_v3_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&quot;,&quot;citationItems&quot;:[{&quot;id&quot;:&quot;9646723c-0a38-3b81-9a34-2e41c4738327&quot;,&quot;itemData&quot;:{&quot;type&quot;:&quot;paper-conference&quot;,&quot;id&quot;:&quot;9646723c-0a38-3b81-9a34-2e41c4738327&quot;,&quot;title&quot;:&quot;Automatic Call Sign Detection: Matching Air Surveillance Data with Air Traffic Spoken Communications&quot;,&quot;author&quot;:[{&quot;family&quot;:&quot;Zuluaga-Gomez&quot;,&quot;given&quot;:&quot;Juan&quot;,&quot;parse-names&quot;:false,&quot;dropping-particle&quot;:&quot;&quot;,&quot;non-dropping-particle&quot;:&quot;&quot;},{&quot;family&quot;:&quot;Veselý&quot;,&quot;given&quot;:&quot;Karel&quot;,&quot;parse-names&quot;:false,&quot;dropping-particle&quot;:&quot;&quot;,&quot;non-dropping-particle&quot;:&quot;&quot;},{&quot;family&quot;:&quot;Blatt&quot;,&quot;given&quot;:&quot;Alexander&quot;,&quot;parse-names&quot;:false,&quot;dropping-particle&quot;:&quot;&quot;,&quot;non-dropping-particle&quot;:&quot;&quot;},{&quot;family&quot;:&quot;Motlicek&quot;,&quot;given&quot;:&quot;Petr&quot;,&quot;parse-names&quot;:false,&quot;dropping-particle&quot;:&quot;&quot;,&quot;non-dropping-particle&quot;:&quot;&quot;},{&quot;family&quot;:&quot;Klakow&quot;,&quot;given&quot;:&quot;Dietrich&quot;,&quot;parse-names&quot;:false,&quot;dropping-particle&quot;:&quot;&quot;,&quot;non-dropping-particle&quot;:&quot;&quot;},{&quot;family&quot;:&quot;Tart&quot;,&quot;given&quot;:&quot;Allan&quot;,&quot;parse-names&quot;:false,&quot;dropping-particle&quot;:&quot;&quot;,&quot;non-dropping-particle&quot;:&quot;&quot;},{&quot;family&quot;:&quot;Szöke&quot;,&quot;given&quot;:&quot;Igor&quot;,&quot;parse-names&quot;:false,&quot;dropping-particle&quot;:&quot;&quot;,&quot;non-dropping-particle&quot;:&quot;&quot;},{&quot;family&quot;:&quot;Prasad&quot;,&quot;given&quot;:&quot;Amrutha&quot;,&quot;parse-names&quot;:false,&quot;dropping-particle&quot;:&quot;&quot;,&quot;non-dropping-particle&quot;:&quot;&quot;},{&quot;family&quot;:&quot;Sarfjoo&quot;,&quot;given&quot;:&quot;Saeed&quot;,&quot;parse-names&quot;:false,&quot;dropping-particle&quot;:&quot;&quot;,&quot;non-dropping-particle&quot;:&quot;&quot;},{&quot;family&quot;:&quot;Kolčárek&quot;,&quot;given&quot;:&quot;Pavel&quot;,&quot;parse-names&quot;:false,&quot;dropping-particle&quot;:&quot;&quot;,&quot;non-dropping-particle&quot;:&quot;&quot;},{&quot;family&quot;:&quot;Kocour&quot;,&quot;given&quot;:&quot;Martin&quot;,&quot;parse-names&quot;:false,&quot;dropping-particle&quot;:&quot;&quot;,&quot;non-dropping-particle&quot;:&quot;&quot;},{&quot;family&quot;:&quot;Černocký&quot;,&quot;given&quot;:&quot;Honza&quot;,&quot;parse-names&quot;:false,&quot;dropping-particle&quot;:&quot;&quot;,&quot;non-dropping-particle&quot;:&quot;&quot;},{&quot;family&quot;:&quot;Cevenini&quot;,&quot;given&quot;:&quot;Claudia&quot;,&quot;parse-names&quot;:false,&quot;dropping-particle&quot;:&quot;&quot;,&quot;non-dropping-particle&quot;:&quot;&quot;},{&quot;family&quot;:&quot;Choukri&quot;,&quot;given&quot;:&quot;Khalid&quot;,&quot;parse-names&quot;:false,&quot;dropping-particle&quot;:&quot;&quot;,&quot;non-dropping-particle&quot;:&quot;&quot;},{&quot;family&quot;:&quot;Rigault&quot;,&quot;given&quot;:&quot;Mickael&quot;,&quot;parse-names&quot;:false,&quot;dropping-particle&quot;:&quot;&quot;,&quot;non-dropping-particle&quot;:&quot;&quot;},{&quot;family&quot;:&quot;Landis&quot;,&quot;given&quot;:&quot;Fabian&quot;,&quot;parse-names&quot;:false,&quot;dropping-particle&quot;:&quot;&quot;,&quot;non-dropping-particle&quot;:&quot;&quot;}],&quot;DOI&quot;:&quot;10.3390/proceedings2020059014&quot;,&quot;issued&quot;:{&quot;date-parts&quot;:[[2020,12,4]]},&quot;page&quot;:&quot;14&quot;,&quot;abstract&quot;:&quot;Voice communication is the main channel to exchange information between pilots and Air-Traffic Controllers (ATCos). Recently, several projects have explored the employment of speech recognition technology to automatically extract spoken key information such as call signs, commands, and values, which can be used to reduce ATCos’ workload and increase performance and safety in Air-Traffic Control (ATC)-related activities. Nevertheless, the collection of ATC speech data is very demanding, expensive, and limited to the intrinsic speakers’ characteristics. As a solution, this paper presents ATCO2, a project that aims to develop a unique platform to collect, organize, and pre-process ATC data collected from air space. Initially, the data are gathered directly through publicly accessible radio frequency channels with VHF receivers and LiveATC, which can be considered as an “unlimited-source” of low-quality data. The ATCO2 project explores employing context information such as radar and air surveillance data (collected with ADS-B and Mode S) from the OpenSky Network (OSN) to correlate call signs automatically extracted from voice communication with those available from ADS-B channels, to eventually increase the overall call sign detection rates. More specifically, the timestamp and location of the spoken command (issued by the ATCo by voice) are extracted, and a query is sent to the OSN server to retrieve the call sign tags in ICAO format for the airplanes corresponding to the given area. Then, a word sequence provided by an automatic speech recognition system is fed into a Natural Language Processing (NLP) based module together with the set of call signs available from the ADS-B channels. The NLP module extracts the call sign, command, and command arguments from the spoken utterance.&quot;,&quot;publisher&quot;:&quot;MDPI AG&quot;,&quot;container-title-short&quot;:&quot;&quot;},&quot;isTemporary&quot;:false}]},{&quot;citationID&quot;:&quot;MENDELEY_CITATION_c083efb3-7b31-4109-90ad-ca02fecf8926&quot;,&quot;properties&quot;:{&quot;noteIndex&quot;:0},&quot;isEdited&quot;:false,&quot;manualOverride&quot;:{&quot;isManuallyOverridden&quot;:false,&quot;citeprocText&quot;:&quot;(Trentin &amp;#38; Gori, 2001)&quot;,&quot;manualOverrideText&quot;:&quot;&quot;},&quot;citationTag&quot;:&quot;MENDELEY_CITATION_v3_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&quot;,&quot;citationItems&quot;:[{&quot;id&quot;:&quot;da37aed5-83cd-3d03-bf76-8edff1575f9d&quot;,&quot;itemData&quot;:{&quot;type&quot;:&quot;report&quot;,&quot;id&quot;:&quot;da37aed5-83cd-3d03-bf76-8edff1575f9d&quot;,&quot;title&quot;:&quot;A survey of hybrid ANN/HMM models for automatic speech recognition&quot;,&quot;author&quot;:[{&quot;family&quot;:&quot;Trentin&quot;,&quot;given&quot;:&quot;Edmondo&quot;,&quot;parse-names&quot;:false,&quot;dropping-particle&quot;:&quot;&quot;,&quot;non-dropping-particle&quot;:&quot;&quot;},{&quot;family&quot;:&quot;Gori&quot;,&quot;given&quot;:&quot;Marco&quot;,&quot;parse-names&quot;:false,&quot;dropping-particle&quot;:&quot;&quot;,&quot;non-dropping-particle&quot;:&quot;&quot;}],&quot;container-title&quot;:&quot;Neurocomputing&quot;,&quot;container-title-short&quot;:&quot;Neurocomputing&quot;,&quot;issued&quot;:{&quot;date-parts&quot;:[[2001]]},&quot;number-of-pages&quot;:&quot;91-126&quot;,&quot;abstract&quot;:&quot;In spite of the advances accomplished throughout the last decades, automatic speech recognition (ASR) is still a challenging and di$cult task. In particular, recognition systems based on hidden Markov models (HMMs) are e!ective under many circumstances, but do su!er from some major limitations that limit applicability of ASR technology in real-world environments. Attempts were made to overcome these limitations with the adoption of arti\&quot;cial neural networks (ANN) as an alternative paradigm for ASR, but ANN were unsuccessful in dealing with long time-sequences of speech signals. Between the end of the 1980s and the beginning of the 1990s, some researchers began exploring a new research area, by combining HMMs and ANNs within a single, hybrid architecture. The goal in hybrid systems for ASR is to take advantage from the properties of both HMMs and ANNs, improving #exibility and recognition performance. A variety of di!erent architectures and novel training algorithms have been proposed in literature. This paper reviews a number of signi\&quot;cant hybrid models for ASR, putting together approaches and techniques from a highly specialistic and non-homogeneous literature. E!orts concentrate on describing and referencing architectures and algorithms, their advantages and limitations, as well as on categorizing them into broad classes. Early attempts to emulate HMMs by ANNs are \&quot;rst described. Then we focus on ANNs to estimate posterior probabilities of the states of an HMM and on`globalaon`globala optimization, where a single, overall training criterion is de\&quot;ned over the HMM and the ANNs. Connectionist vector quantization for discrete HMMs, and other more recent approaches are also reviewed. It is pointed out that, in addition to their theoretical interest, hybrid systems have been allowing for tangible improvements in recognition performance over the standard HMMs in di$cult and signi\&quot;cant benchmark tasks. (E. Trentin). 0925-2312/01/$-see front matter 2001 Elsevier Science B.V. All rights reserved. PII: S 0 9 2 5-2 3 1 2 (0 0) 0 0 3 0 8-8&quot;,&quot;volume&quot;:&quot;37&quot;},&quot;isTemporary&quot;:false}]},{&quot;citationID&quot;:&quot;MENDELEY_CITATION_39fae2e9-4d7a-4b6d-ab8d-b7e3fe8b0e7c&quot;,&quot;properties&quot;:{&quot;noteIndex&quot;:0},&quot;isEdited&quot;:false,&quot;manualOverride&quot;:{&quot;isManuallyOverridden&quot;:true,&quot;citeprocText&quot;:&quot;(Zuluaga-Gomez et al., 2020b)&quot;,&quot;manualOverrideText&quot;:&quot;(Zuluaga-Gomez et al., 2020)&quot;},&quot;citationTag&quot;:&quot;MENDELEY_CITATION_v3_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&quot;,&quot;citationItems&quot;:[{&quot;id&quot;:&quot;1df20b90-bee9-334b-9cb4-f374c131057f&quot;,&quot;itemData&quot;:{&quot;type&quot;:&quot;paper-conference&quot;,&quot;id&quot;:&quot;1df20b90-bee9-334b-9cb4-f374c131057f&quot;,&quot;title&quot;:&quot;Automatic Call Sign Detection: Matching Air Surveillance Data with Air Traffic Spoken Communications&quot;,&quot;author&quot;:[{&quot;family&quot;:&quot;Zuluaga-Gomez&quot;,&quot;given&quot;:&quot;Juan&quot;,&quot;parse-names&quot;:false,&quot;dropping-particle&quot;:&quot;&quot;,&quot;non-dropping-particle&quot;:&quot;&quot;},{&quot;family&quot;:&quot;Veselý&quot;,&quot;given&quot;:&quot;Karel&quot;,&quot;parse-names&quot;:false,&quot;dropping-particle&quot;:&quot;&quot;,&quot;non-dropping-particle&quot;:&quot;&quot;},{&quot;family&quot;:&quot;Blatt&quot;,&quot;given&quot;:&quot;Alexander&quot;,&quot;parse-names&quot;:false,&quot;dropping-particle&quot;:&quot;&quot;,&quot;non-dropping-particle&quot;:&quot;&quot;},{&quot;family&quot;:&quot;Motlicek&quot;,&quot;given&quot;:&quot;Petr&quot;,&quot;parse-names&quot;:false,&quot;dropping-particle&quot;:&quot;&quot;,&quot;non-dropping-particle&quot;:&quot;&quot;},{&quot;family&quot;:&quot;Klakow&quot;,&quot;given&quot;:&quot;Dietrich&quot;,&quot;parse-names&quot;:false,&quot;dropping-particle&quot;:&quot;&quot;,&quot;non-dropping-particle&quot;:&quot;&quot;},{&quot;family&quot;:&quot;Tart&quot;,&quot;given&quot;:&quot;Allan&quot;,&quot;parse-names&quot;:false,&quot;dropping-particle&quot;:&quot;&quot;,&quot;non-dropping-particle&quot;:&quot;&quot;},{&quot;family&quot;:&quot;Szöke&quot;,&quot;given&quot;:&quot;Igor&quot;,&quot;parse-names&quot;:false,&quot;dropping-particle&quot;:&quot;&quot;,&quot;non-dropping-particle&quot;:&quot;&quot;},{&quot;family&quot;:&quot;Prasad&quot;,&quot;given&quot;:&quot;Amrutha&quot;,&quot;parse-names&quot;:false,&quot;dropping-particle&quot;:&quot;&quot;,&quot;non-dropping-particle&quot;:&quot;&quot;},{&quot;family&quot;:&quot;Sarfjoo&quot;,&quot;given&quot;:&quot;Saeed&quot;,&quot;parse-names&quot;:false,&quot;dropping-particle&quot;:&quot;&quot;,&quot;non-dropping-particle&quot;:&quot;&quot;},{&quot;family&quot;:&quot;Kolčárek&quot;,&quot;given&quot;:&quot;Pavel&quot;,&quot;parse-names&quot;:false,&quot;dropping-particle&quot;:&quot;&quot;,&quot;non-dropping-particle&quot;:&quot;&quot;},{&quot;family&quot;:&quot;Kocour&quot;,&quot;given&quot;:&quot;Martin&quot;,&quot;parse-names&quot;:false,&quot;dropping-particle&quot;:&quot;&quot;,&quot;non-dropping-particle&quot;:&quot;&quot;},{&quot;family&quot;:&quot;Černocký&quot;,&quot;given&quot;:&quot;Honza&quot;,&quot;parse-names&quot;:false,&quot;dropping-particle&quot;:&quot;&quot;,&quot;non-dropping-particle&quot;:&quot;&quot;},{&quot;family&quot;:&quot;Cevenini&quot;,&quot;given&quot;:&quot;Claudia&quot;,&quot;parse-names&quot;:false,&quot;dropping-particle&quot;:&quot;&quot;,&quot;non-dropping-particle&quot;:&quot;&quot;},{&quot;family&quot;:&quot;Choukri&quot;,&quot;given&quot;:&quot;Khalid&quot;,&quot;parse-names&quot;:false,&quot;dropping-particle&quot;:&quot;&quot;,&quot;non-dropping-particle&quot;:&quot;&quot;},{&quot;family&quot;:&quot;Rigault&quot;,&quot;given&quot;:&quot;Mickael&quot;,&quot;parse-names&quot;:false,&quot;dropping-particle&quot;:&quot;&quot;,&quot;non-dropping-particle&quot;:&quot;&quot;},{&quot;family&quot;:&quot;Landis&quot;,&quot;given&quot;:&quot;Fabian&quot;,&quot;parse-names&quot;:false,&quot;dropping-particle&quot;:&quot;&quot;,&quot;non-dropping-particle&quot;:&quot;&quot;}],&quot;DOI&quot;:&quot;10.3390/proceedings2020059014&quot;,&quot;issued&quot;:{&quot;date-parts&quot;:[[2020,12,4]]},&quot;page&quot;:&quot;14&quot;,&quot;abstract&quot;:&quot;Voice communication is the main channel to exchange information between pilots and Air-Traffic Controllers (ATCos). Recently, several projects have explored the employment of speech recognition technology to automatically extract spoken key information such as call signs, commands, and values, which can be used to reduce ATCos’ workload and increase performance and safety in Air-Traffic Control (ATC)-related activities. Nevertheless, the collection of ATC speech data is very demanding, expensive, and limited to the intrinsic speakers’ characteristics. As a solution, this paper presents ATCO2, a project that aims to develop a unique platform to collect, organize, and pre-process ATC data collected from air space. Initially, the data are gathered directly through publicly accessible radio frequency channels with VHF receivers and LiveATC, which can be considered as an “unlimited-source” of low-quality data. The ATCO2 project explores employing context information such as radar and air surveillance data (collected with ADS-B and Mode S) from the OpenSky Network (OSN) to correlate call signs automatically extracted from voice communication with those available from ADS-B channels, to eventually increase the overall call sign detection rates. More specifically, the timestamp and location of the spoken command (issued by the ATCo by voice) are extracted, and a query is sent to the OSN server to retrieve the call sign tags in ICAO format for the airplanes corresponding to the given area. Then, a word sequence provided by an automatic speech recognition system is fed into a Natural Language Processing (NLP) based module together with the set of call signs available from the ADS-B channels. The NLP module extracts the call sign, command, and command arguments from the spoken utterance.&quot;,&quot;publisher&quot;:&quot;MDPI AG&quot;,&quot;container-title-short&quot;:&quot;&quot;},&quot;isTemporary&quot;:false}]},{&quot;citationID&quot;:&quot;MENDELEY_CITATION_26c7e56a-b503-4e35-a4ee-327fd5f37929&quot;,&quot;properties&quot;:{&quot;noteIndex&quot;:0},&quot;isEdited&quot;:false,&quot;manualOverride&quot;:{&quot;isManuallyOverridden&quot;:false,&quot;citeprocText&quot;:&quot;(Baevski et al., 2020)&quot;,&quot;manualOverrideText&quot;:&quot;&quot;},&quot;citationTag&quot;:&quot;MENDELEY_CITATION_v3_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&quot;,&quot;citationItems&quot;:[{&quot;id&quot;:&quot;fb5c00ad-4fe8-3437-a732-0d98f7955754&quot;,&quot;itemData&quot;:{&quot;type&quot;:&quot;article-journal&quot;,&quot;id&quot;:&quot;fb5c00ad-4fe8-3437-a732-0d98f7955754&quot;,&quot;title&quot;:&quot;wav2vec 2.0: A Framework for Self-Supervised Learning of Speech Representations&quot;,&quot;author&quot;:[{&quot;family&quot;:&quot;Baevski&quot;,&quot;given&quot;:&quot;Alexei&quot;,&quot;parse-names&quot;:false,&quot;dropping-particle&quot;:&quot;&quot;,&quot;non-dropping-particle&quot;:&quot;&quot;},{&quot;family&quot;:&quot;Zhou&quot;,&quot;given&quot;:&quot;Henry&quot;,&quot;parse-names&quot;:false,&quot;dropping-particle&quot;:&quot;&quot;,&quot;non-dropping-particle&quot;:&quot;&quot;},{&quot;family&quot;:&quot;Mohamed&quot;,&quot;given&quot;:&quot;Abdelrahman&quot;,&quot;parse-names&quot;:false,&quot;dropping-particle&quot;:&quot;&quot;,&quot;non-dropping-particle&quot;:&quot;&quot;},{&quot;family&quot;:&quot;Auli&quot;,&quot;given&quot;:&quot;Michael&quot;,&quot;parse-names&quot;:false,&quot;dropping-particle&quot;:&quot;&quot;,&quot;non-dropping-particle&quot;:&quot;&quot;}],&quot;URL&quot;:&quot;http://arxiv.org/abs/2006.11477&quot;,&quot;issued&quot;:{&quot;date-parts&quot;:[[2020,6,19]]},&quot;abstract&quot;:&quot;We show for the first time that learning powerful representations from speech audio alone followed by fine-tuning on transcribed speech can outperform the best semi-supervised methods while being conceptually simpler. wav2vec 2.0 masks the speech input in the latent space and solves a contrastive task defined over a quantization of the latent representations which are jointly learned. Experiments using all labeled data of Librispeech achieve 1.8/3.3 WER on the clean/other test sets. When lowering the amount of labeled data to one hour, wav2vec 2.0 outperforms the previous state of the art on the 100 hour subset while using 100 times less labeled data. Using just ten minutes of labeled data and pre-training on 53k hours of unlabeled data still achieves 4.8/8.2 WER. This demonstrates the feasibility of speech recognition with limited amounts of labeled data.&quot;,&quot;container-title-short&quot;:&quot;&quot;},&quot;isTemporary&quot;:false}]},{&quot;citationID&quot;:&quot;MENDELEY_CITATION_2228a35a-9f29-496c-8cea-3836b780ebf6&quot;,&quot;properties&quot;:{&quot;noteIndex&quot;:0},&quot;isEdited&quot;:false,&quot;manualOverride&quot;:{&quot;isManuallyOverridden&quot;:false,&quot;citeprocText&quot;:&quot;(Zuluaga-Gomez et al., 2022)&quot;,&quot;manualOverrideText&quot;:&quot;&quot;},&quot;citationTag&quot;:&quot;MENDELEY_CITATION_v3_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&quot;,&quot;citationItems&quot;:[{&quot;id&quot;:&quot;aca84755-5d4d-324e-a9f6-cb4b4e2947c7&quot;,&quot;itemData&quot;:{&quot;type&quot;:&quot;article-journal&quot;,&quot;id&quot;:&quot;aca84755-5d4d-324e-a9f6-cb4b4e2947c7&quot;,&quot;title&quot;:&quot;How Does Pre-trained Wav2Vec2.0 Perform on Domain Shifted ASR? An Extensive Benchmark on Air Traffic Control Communications&quot;,&quot;author&quot;:[{&quot;family&quot;:&quot;Zuluaga-Gomez&quot;,&quot;given&quot;:&quot;Juan&quot;,&quot;parse-names&quot;:false,&quot;dropping-particle&quot;:&quot;&quot;,&quot;non-dropping-particle&quot;:&quot;&quot;},{&quot;family&quot;:&quot;Prasad&quot;,&quot;given&quot;:&quot;Amrutha&quot;,&quot;parse-names&quot;:false,&quot;dropping-particle&quot;:&quot;&quot;,&quot;non-dropping-particle&quot;:&quot;&quot;},{&quot;family&quot;:&quot;Nigmatulina&quot;,&quot;given&quot;:&quot;Iuliia&quot;,&quot;parse-names&quot;:false,&quot;dropping-particle&quot;:&quot;&quot;,&quot;non-dropping-particle&quot;:&quot;&quot;},{&quot;family&quot;:&quot;Sarfjoo&quot;,&quot;given&quot;:&quot;Saeed&quot;,&quot;parse-names&quot;:false,&quot;dropping-particle&quot;:&quot;&quot;,&quot;non-dropping-particle&quot;:&quot;&quot;},{&quot;family&quot;:&quot;Motlicek&quot;,&quot;given&quot;:&quot;Petr&quot;,&quot;parse-names&quot;:false,&quot;dropping-particle&quot;:&quot;&quot;,&quot;non-dropping-particle&quot;:&quot;&quot;},{&quot;family&quot;:&quot;Kleinert&quot;,&quot;given&quot;:&quot;Matthias&quot;,&quot;parse-names&quot;:false,&quot;dropping-particle&quot;:&quot;&quot;,&quot;non-dropping-particle&quot;:&quot;&quot;},{&quot;family&quot;:&quot;Helmke&quot;,&quot;given&quot;:&quot;Hartmut&quot;,&quot;parse-names&quot;:false,&quot;dropping-particle&quot;:&quot;&quot;,&quot;non-dropping-particle&quot;:&quot;&quot;},{&quot;family&quot;:&quot;Ohneiser&quot;,&quot;given&quot;:&quot;Oliver&quot;,&quot;parse-names&quot;:false,&quot;dropping-particle&quot;:&quot;&quot;,&quot;non-dropping-particle&quot;:&quot;&quot;},{&quot;family&quot;:&quot;Zhan&quot;,&quot;given&quot;:&quot;Qingran&quot;,&quot;parse-names&quot;:false,&quot;dropping-particle&quot;:&quot;&quot;,&quot;non-dropping-particle&quot;:&quot;&quot;}],&quot;URL&quot;:&quot;http://arxiv.org/abs/2203.16822&quot;,&quot;issued&quot;:{&quot;date-parts&quot;:[[2022,3,31]]},&quot;abstract&quot;:&quot;Recent work on self-supervised pre-training focus on leveraging large-scale unlabeled speech data to build robust end-to-end (E2E) acoustic models (AM) that can be later fine-tuned on downstream tasks e.g., automatic speech recognition (ASR). Yet, few works investigated the impact on performance when the data substantially differs between the pre-training and downstream fine-tuning phases (i.e., domain shift). We target this scenario by analyzing the robustness of Wav2Vec2.0 and XLS-R models on downstream ASR for a completely unseen domain, i.e., air traffic control (ATC) communications. We benchmark the proposed models on four challenging ATC test sets (signal-to-noise ratio varies between 5 to 20 dB). Relative word error rate (WER) reduction between 20% to 40% are obtained in comparison to hybrid-based state-of-the-art ASR baselines by fine-tuning E2E acoustic models with a small fraction of labeled data. We also study the impact of fine-tuning data size on WERs, going from 5 minutes (few-shot) to 15 hours.&quot;,&quot;container-title-short&quot;:&quot;&quot;},&quot;isTemporary&quot;:false}]},{&quot;citationID&quot;:&quot;MENDELEY_CITATION_61853629-8e44-48b0-a863-dd4de6e08e32&quot;,&quot;properties&quot;:{&quot;noteIndex&quot;:0},&quot;isEdited&quot;:false,&quot;manualOverride&quot;:{&quot;isManuallyOverridden&quot;:false,&quot;citeprocText&quot;:&quot;(Wise et al., 1991)&quot;,&quot;manualOverrideText&quot;:&quot;&quot;},&quot;citationTag&quot;:&quot;MENDELEY_CITATION_v3_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&quot;,&quot;citationItems&quot;:[{&quot;id&quot;:&quot;74649eca-b9df-30a9-972e-733b3764c051&quot;,&quot;itemData&quot;:{&quot;type&quot;:&quot;book&quot;,&quot;id&quot;:&quot;74649eca-b9df-30a9-972e-733b3764c051&quot;,&quot;title&quot;:&quot;Automation and Systems Issues in Air Traffic Control&quot;,&quot;editor&quot;:[{&quot;family&quot;:&quot;Wise&quot;,&quot;given&quot;:&quot;John A.&quot;,&quot;parse-names&quot;:false,&quot;dropping-particle&quot;:&quot;&quot;,&quot;non-dropping-particle&quot;:&quot;&quot;},{&quot;family&quot;:&quot;Hopkin&quot;,&quot;given&quot;:&quot;V. David&quot;,&quot;parse-names&quot;:false,&quot;dropping-particle&quot;:&quot;&quot;,&quot;non-dropping-particle&quot;:&quot;&quot;},{&quot;family&quot;:&quot;Smith&quot;,&quot;given&quot;:&quot;Marvin L.&quot;,&quot;parse-names&quot;:false,&quot;dropping-particle&quot;:&quot;&quot;,&quot;non-dropping-particle&quot;:&quot;&quot;}],&quot;DOI&quot;:&quot;10.1007/978-3-642-76556-8&quot;,&quot;ISBN&quot;:&quot;978-3-642-76558-2&quot;,&quot;issued&quot;:{&quot;date-parts&quot;:[[1991]]},&quot;publisher-place&quot;:&quot;Berlin, Heidelberg&quot;,&quot;publisher&quot;:&quot;Springer Berlin Heidelberg&quot;,&quot;container-title-short&quot;:&quot;&quot;},&quot;isTemporary&quot;:false}]},{&quot;citationID&quot;:&quot;MENDELEY_CITATION_bad5077b-b305-47af-9fc1-75c663e9b1ed&quot;,&quot;properties&quot;:{&quot;noteIndex&quot;:0},&quot;isEdited&quot;:false,&quot;manualOverride&quot;:{&quot;isManuallyOverridden&quot;:false,&quot;citeprocText&quot;:&quot;(Baevski et al., 2020)&quot;,&quot;manualOverrideText&quot;:&quot;&quot;},&quot;citationTag&quot;:&quot;MENDELEY_CITATION_v3_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&quot;,&quot;citationItems&quot;:[{&quot;id&quot;:&quot;fb5c00ad-4fe8-3437-a732-0d98f7955754&quot;,&quot;itemData&quot;:{&quot;type&quot;:&quot;article-journal&quot;,&quot;id&quot;:&quot;fb5c00ad-4fe8-3437-a732-0d98f7955754&quot;,&quot;title&quot;:&quot;wav2vec 2.0: A Framework for Self-Supervised Learning of Speech Representations&quot;,&quot;author&quot;:[{&quot;family&quot;:&quot;Baevski&quot;,&quot;given&quot;:&quot;Alexei&quot;,&quot;parse-names&quot;:false,&quot;dropping-particle&quot;:&quot;&quot;,&quot;non-dropping-particle&quot;:&quot;&quot;},{&quot;family&quot;:&quot;Zhou&quot;,&quot;given&quot;:&quot;Henry&quot;,&quot;parse-names&quot;:false,&quot;dropping-particle&quot;:&quot;&quot;,&quot;non-dropping-particle&quot;:&quot;&quot;},{&quot;family&quot;:&quot;Mohamed&quot;,&quot;given&quot;:&quot;Abdelrahman&quot;,&quot;parse-names&quot;:false,&quot;dropping-particle&quot;:&quot;&quot;,&quot;non-dropping-particle&quot;:&quot;&quot;},{&quot;family&quot;:&quot;Auli&quot;,&quot;given&quot;:&quot;Michael&quot;,&quot;parse-names&quot;:false,&quot;dropping-particle&quot;:&quot;&quot;,&quot;non-dropping-particle&quot;:&quot;&quot;}],&quot;URL&quot;:&quot;http://arxiv.org/abs/2006.11477&quot;,&quot;issued&quot;:{&quot;date-parts&quot;:[[2020,6,19]]},&quot;abstract&quot;:&quot;We show for the first time that learning powerful representations from speech audio alone followed by fine-tuning on transcribed speech can outperform the best semi-supervised methods while being conceptually simpler. wav2vec 2.0 masks the speech input in the latent space and solves a contrastive task defined over a quantization of the latent representations which are jointly learned. Experiments using all labeled data of Librispeech achieve 1.8/3.3 WER on the clean/other test sets. When lowering the amount of labeled data to one hour, wav2vec 2.0 outperforms the previous state of the art on the 100 hour subset while using 100 times less labeled data. Using just ten minutes of labeled data and pre-training on 53k hours of unlabeled data still achieves 4.8/8.2 WER. This demonstrates the feasibility of speech recognition with limited amounts of labeled data.&quot;,&quot;container-title-short&quot;:&quot;&quot;},&quot;isTemporary&quot;:false}]},{&quot;citationID&quot;:&quot;MENDELEY_CITATION_1ea9ebbc-1b3a-4504-83df-8004ef5b17f6&quot;,&quot;properties&quot;:{&quot;noteIndex&quot;:0},&quot;isEdited&quot;:false,&quot;manualOverride&quot;:{&quot;isManuallyOverridden&quot;:false,&quot;citeprocText&quot;:&quot;(Oualil et al., 2015)&quot;,&quot;manualOverrideText&quot;:&quot;&quot;},&quot;citationTag&quot;:&quot;MENDELEY_CITATION_v3_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&quot;,&quot;citationItems&quot;:[{&quot;id&quot;:&quot;53147c02-2624-3271-a088-0f37e0feb579&quot;,&quot;itemData&quot;:{&quot;type&quot;:&quot;report&quot;,&quot;id&quot;:&quot;53147c02-2624-3271-a088-0f37e0feb579&quot;,&quot;title&quot;:&quot;Real-Time Integration of Dynamic Context Information for Improving Automatic Speech Recognition&quot;,&quot;author&quot;:[{&quot;family&quot;:&quot;Oualil&quot;,&quot;given&quot;:&quot;Youssef&quot;,&quot;parse-names&quot;:false,&quot;dropping-particle&quot;:&quot;&quot;,&quot;non-dropping-particle&quot;:&quot;&quot;},{&quot;family&quot;:&quot;Schulder&quot;,&quot;given&quot;:&quot;Marc&quot;,&quot;parse-names&quot;:false,&quot;dropping-particle&quot;:&quot;&quot;,&quot;non-dropping-particle&quot;:&quot;&quot;},{&quot;family&quot;:&quot;Helmke&quot;,&quot;given&quot;:&quot;Hartmut&quot;,&quot;parse-names&quot;:false,&quot;dropping-particle&quot;:&quot;&quot;,&quot;non-dropping-particle&quot;:&quot;&quot;},{&quot;family&quot;:&quot;Schmidt&quot;,&quot;given&quot;:&quot;Anna&quot;,&quot;parse-names&quot;:false,&quot;dropping-particle&quot;:&quot;&quot;,&quot;non-dropping-particle&quot;:&quot;&quot;},{&quot;family&quot;:&quot;Klakow&quot;,&quot;given&quot;:&quot;Dietrich&quot;,&quot;parse-names&quot;:false,&quot;dropping-particle&quot;:&quot;&quot;,&quot;non-dropping-particle&quot;:&quot;&quot;}],&quot;issued&quot;:{&quot;date-parts&quot;:[[2015]]},&quot;abstract&quot;:&quot;The use of prior situational/contextual knowledge about a given task can significantly improve Automatic Speech Recognition (ASR) performance. This is typically done through adaptation of acoustic or language models if data is available, or using knowledge-based rescoring. The main adaptation techniques, however, are either domain-specific, which makes them inadequate for other tasks, or static and offline, and therefore cannot deal with dynamic knowledge. To circumvent this problem, we propose a real-time system which dynamically integrates situational context into ASR. The context integration is done either post-recognition, in which case a weighted Levenshtein distance between the ASR hypotheses and the context information , based on the ASR confidence scores, is proposed to extract the most likely sequence of spoken words;, or pre-recognition, where the search space is adjusted to the new situational knowledge through adaptation of the finite state machine modeling the spoken language. Experiments conducted on 3 hours of Air Traffic Control (ATC) data achieved a reduction of the Command Error Rate (CmdER), which is used as evaluation metric in the ATC domain, by a factor of 4 compared to using no con-textual knowledge.&quot;,&quot;container-title-short&quot;:&quot;&quot;},&quot;isTemporary&quot;:false}]},{&quot;citationID&quot;:&quot;MENDELEY_CITATION_3c96eec0-b7d2-4ff0-89cc-0b01ede3ba27&quot;,&quot;properties&quot;:{&quot;noteIndex&quot;:0},&quot;isEdited&quot;:false,&quot;manualOverride&quot;:{&quot;isManuallyOverridden&quot;:false,&quot;citeprocText&quot;:&quot;(Zuluaga-Gomez et al., 2022)&quot;,&quot;manualOverrideText&quot;:&quot;&quot;},&quot;citationTag&quot;:&quot;MENDELEY_CITATION_v3_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&quot;,&quot;citationItems&quot;:[{&quot;id&quot;:&quot;aca84755-5d4d-324e-a9f6-cb4b4e2947c7&quot;,&quot;itemData&quot;:{&quot;type&quot;:&quot;article-journal&quot;,&quot;id&quot;:&quot;aca84755-5d4d-324e-a9f6-cb4b4e2947c7&quot;,&quot;title&quot;:&quot;How Does Pre-trained Wav2Vec2.0 Perform on Domain Shifted ASR? An Extensive Benchmark on Air Traffic Control Communications&quot;,&quot;author&quot;:[{&quot;family&quot;:&quot;Zuluaga-Gomez&quot;,&quot;given&quot;:&quot;Juan&quot;,&quot;parse-names&quot;:false,&quot;dropping-particle&quot;:&quot;&quot;,&quot;non-dropping-particle&quot;:&quot;&quot;},{&quot;family&quot;:&quot;Prasad&quot;,&quot;given&quot;:&quot;Amrutha&quot;,&quot;parse-names&quot;:false,&quot;dropping-particle&quot;:&quot;&quot;,&quot;non-dropping-particle&quot;:&quot;&quot;},{&quot;family&quot;:&quot;Nigmatulina&quot;,&quot;given&quot;:&quot;Iuliia&quot;,&quot;parse-names&quot;:false,&quot;dropping-particle&quot;:&quot;&quot;,&quot;non-dropping-particle&quot;:&quot;&quot;},{&quot;family&quot;:&quot;Sarfjoo&quot;,&quot;given&quot;:&quot;Saeed&quot;,&quot;parse-names&quot;:false,&quot;dropping-particle&quot;:&quot;&quot;,&quot;non-dropping-particle&quot;:&quot;&quot;},{&quot;family&quot;:&quot;Motlicek&quot;,&quot;given&quot;:&quot;Petr&quot;,&quot;parse-names&quot;:false,&quot;dropping-particle&quot;:&quot;&quot;,&quot;non-dropping-particle&quot;:&quot;&quot;},{&quot;family&quot;:&quot;Kleinert&quot;,&quot;given&quot;:&quot;Matthias&quot;,&quot;parse-names&quot;:false,&quot;dropping-particle&quot;:&quot;&quot;,&quot;non-dropping-particle&quot;:&quot;&quot;},{&quot;family&quot;:&quot;Helmke&quot;,&quot;given&quot;:&quot;Hartmut&quot;,&quot;parse-names&quot;:false,&quot;dropping-particle&quot;:&quot;&quot;,&quot;non-dropping-particle&quot;:&quot;&quot;},{&quot;family&quot;:&quot;Ohneiser&quot;,&quot;given&quot;:&quot;Oliver&quot;,&quot;parse-names&quot;:false,&quot;dropping-particle&quot;:&quot;&quot;,&quot;non-dropping-particle&quot;:&quot;&quot;},{&quot;family&quot;:&quot;Zhan&quot;,&quot;given&quot;:&quot;Qingran&quot;,&quot;parse-names&quot;:false,&quot;dropping-particle&quot;:&quot;&quot;,&quot;non-dropping-particle&quot;:&quot;&quot;}],&quot;URL&quot;:&quot;http://arxiv.org/abs/2203.16822&quot;,&quot;issued&quot;:{&quot;date-parts&quot;:[[2022,3,31]]},&quot;abstract&quot;:&quot;Recent work on self-supervised pre-training focus on leveraging large-scale unlabeled speech data to build robust end-to-end (E2E) acoustic models (AM) that can be later fine-tuned on downstream tasks e.g., automatic speech recognition (ASR). Yet, few works investigated the impact on performance when the data substantially differs between the pre-training and downstream fine-tuning phases (i.e., domain shift). We target this scenario by analyzing the robustness of Wav2Vec2.0 and XLS-R models on downstream ASR for a completely unseen domain, i.e., air traffic control (ATC) communications. We benchmark the proposed models on four challenging ATC test sets (signal-to-noise ratio varies between 5 to 20 dB). Relative word error rate (WER) reduction between 20% to 40% are obtained in comparison to hybrid-based state-of-the-art ASR baselines by fine-tuning E2E acoustic models with a small fraction of labeled data. We also study the impact of fine-tuning data size on WERs, going from 5 minutes (few-shot) to 15 hours.&quot;,&quot;container-title-short&quot;:&quot;&quot;},&quot;isTemporary&quot;:false}]},{&quot;citationID&quot;:&quot;MENDELEY_CITATION_196c1b66-11d1-47fe-b12f-f4ca62a15d01&quot;,&quot;properties&quot;:{&quot;noteIndex&quot;:0},&quot;isEdited&quot;:false,&quot;manualOverride&quot;:{&quot;isManuallyOverridden&quot;:false,&quot;citeprocText&quot;:&quot;(JIA et al., 2018)&quot;,&quot;manualOverrideText&quot;:&quot;&quot;},&quot;citationItems&quot;:[{&quot;id&quot;:&quot;63605285-dafa-3ed0-9ea7-b082f47728d4&quot;,&quot;itemData&quot;:{&quot;type&quot;:&quot;article-journal&quot;,&quot;id&quot;:&quot;63605285-dafa-3ed0-9ea7-b082f47728d4&quot;,&quot;title&quot;:&quot;Intelligent checking model of Chinese radiotelephony read-backs in civil aviation air traffic control&quot;,&quot;author&quot;:[{&quot;family&quot;:&quot;JIA&quot;,&quot;given&quot;:&quot;Guimin&quot;,&quot;parse-names&quot;:false,&quot;dropping-particle&quot;:&quot;&quot;,&quot;non-dropping-particle&quot;:&quot;&quot;},{&quot;family&quot;:&quot;CHENG&quot;,&quot;given&quot;:&quot;Fangyuan&quot;,&quot;parse-names&quot;:false,&quot;dropping-particle&quot;:&quot;&quot;,&quot;non-dropping-particle&quot;:&quot;&quot;},{&quot;family&quot;:&quot;YANG&quot;,&quot;given&quot;:&quot;Jinfeng&quot;,&quot;parse-names&quot;:false,&quot;dropping-particle&quot;:&quot;&quot;,&quot;non-dropping-particle&quot;:&quot;&quot;},{&quot;family&quot;:&quot;LI&quot;,&quot;given&quot;:&quot;Dan&quot;,&quot;parse-names&quot;:false,&quot;dropping-particle&quot;:&quot;&quot;,&quot;non-dropping-particle&quot;:&quot;&quot;}],&quot;container-title&quot;:&quot;Chinese Journal of Aeronautics&quot;,&quot;DOI&quot;:&quot;10.1016/j.cja.2018.10.001&quot;,&quot;ISSN&quot;:&quot;10009361&quot;,&quot;issued&quot;:{&quot;date-parts&quot;:[[2018,12,1]]},&quot;page&quot;:&quot;2280-2289&quot;,&quot;abstract&quot;:&quot;Federal Aviation Administration (FAA) and NASA technical reports indicate that the misunderstanding in radiotelephony communications is a primary causal factor associated with operation errors, and a sizable proportion of operation errors lead to read-back errors. We introduce deep learning method to solve this problem and propose a new semantic checking model based on Long Short-Time Memory network (LSTM) for intelligent read-back error checking. A mean-pooling layer is added to the traditional LSTM, so as to utilize the information obtained by all the hidden activation vectors, and also to improve the robustness of the semantic vector extracted by LSTM. A MultiLayer Perceptron (MLP) layer, which can maintain the information of different regions in the concatenated vectors obtained by the mean-pooling layer, is applied instead of traditional similarity function in the new model to express the semantic similarity of the read-back pairs quantitatively. The K-Nearest Neighbor (KNN) classifier is used to verify whether the read-back pairs are consistent in semantics according to the output of MLP layer. Extensive experiments are conducted and the results show that the proposed model is more effective and more robust than the traditional checking model to verify the semantic consistency of read-backs automatically.&quot;,&quot;publisher&quot;:&quot;Chinese Journal of Aeronautics&quot;,&quot;issue&quot;:&quot;12&quot;,&quot;volume&quot;:&quot;31&quot;,&quot;container-title-short&quot;:&quot;&quot;},&quot;isTemporary&quot;:false}],&quot;citationTag&quot;:&quot;MENDELEY_CITATION_v3_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&quot;},{&quot;citationID&quot;:&quot;MENDELEY_CITATION_bacc6fd1-7a96-4b7b-ba33-bedfc83ea897&quot;,&quot;properties&quot;:{&quot;noteIndex&quot;:0},&quot;isEdited&quot;:false,&quot;manualOverride&quot;:{&quot;isManuallyOverridden&quot;:false,&quot;citeprocText&quot;:&quot;(Lin et al., 2021)&quot;,&quot;manualOverrideText&quot;:&quot;&quot;},&quot;citationItems&quot;:[{&quot;id&quot;:&quot;5e6c9865-77bb-3194-9a97-e276eb602e96&quot;,&quot;itemData&quot;:{&quot;type&quot;:&quot;article-journal&quot;,&quot;id&quot;:&quot;5e6c9865-77bb-3194-9a97-e276eb602e96&quot;,&quot;title&quot;:&quot;A Unified Framework for Multilingual Speech Recognition in Air Traffic Control Systems&quot;,&quot;author&quot;:[{&quot;family&quot;:&quot;Lin&quot;,&quot;given&quot;:&quot;Yi&quot;,&quot;parse-names&quot;:false,&quot;dropping-particle&quot;:&quot;&quot;,&quot;non-dropping-particle&quot;:&quot;&quot;},{&quot;family&quot;:&quot;Guo&quot;,&quot;given&quot;:&quot;Dongyue&quot;,&quot;parse-names&quot;:false,&quot;dropping-particle&quot;:&quot;&quot;,&quot;non-dropping-particle&quot;:&quot;&quot;},{&quot;family&quot;:&quot;Zhang&quot;,&quot;given&quot;:&quot;Jianwei&quot;,&quot;parse-names&quot;:false,&quot;dropping-particle&quot;:&quot;&quot;,&quot;non-dropping-particle&quot;:&quot;&quot;},{&quot;family&quot;:&quot;Chen&quot;,&quot;given&quot;:&quot;Zhengmao&quot;,&quot;parse-names&quot;:false,&quot;dropping-particle&quot;:&quot;&quot;,&quot;non-dropping-particle&quot;:&quot;&quot;},{&quot;family&quot;:&quot;Yang&quot;,&quot;given&quot;:&quot;Bo&quot;,&quot;parse-names&quot;:false,&quot;dropping-particle&quot;:&quot;&quot;,&quot;non-dropping-particle&quot;:&quot;&quot;}],&quot;container-title&quot;:&quot;IEEE Transactions on Neural Networks and Learning Systems&quot;,&quot;DOI&quot;:&quot;10.1109/TNNLS.2020.3015830&quot;,&quot;ISSN&quot;:&quot;21622388&quot;,&quot;PMID&quot;:&quot;32833649&quot;,&quot;issued&quot;:{&quot;date-parts&quot;:[[2021,8,1]]},&quot;page&quot;:&quot;3608-3620&quot;,&quot;abstract&quot;:&quot;This work focuses on robust speech recognition in air traffic control (ATC) by designing a novel processing paradigm to integrate multilingual speech recognition into a single framework using three cascaded modules: an acoustic model (AM), a pronunciation model (PM), and a language model (LM). The AM converts ATC speech into phoneme-based text sequences that the PM then translates into a word-based sequence, which is the ultimate goal of this research. The LM corrects both phoneme- and word-based errors in the decoding results. The AM, including the convolutional neural network (CNN) and recurrent neural network (RNN), considers the spatial and temporal dependences of the speech features and is trained by the connectionist temporal classification loss. To cope with radio transmission noise and diversity among speakers, a multiscale CNN architecture is proposed to fit the diverse data distributions and improve the performance. Phoneme-to-word translation is addressed via a proposed machine translation PM with an encoder-decoder architecture. RNN-based LMs are trained to consider the code-switching specificity of the ATC speech by building dependences with common words. We validate the proposed approach using large amounts of real Chinese and English ATC recordings and achieve a 3.95% label error rate on Chinese characters and English words, outperforming other popular approaches. The decoding efficiency is also comparable to that of the end-to-end model, and its generalizability is validated on several open corpora, making it suitable for real-time approaches to further support ATC applications, such as ATC prediction and safety checking.&quot;,&quot;publisher&quot;:&quot;Institute of Electrical and Electronics Engineers Inc.&quot;,&quot;issue&quot;:&quot;8&quot;,&quot;volume&quot;:&quot;32&quot;,&quot;container-title-short&quot;:&quot;IEEE Trans Neural Netw Learn Syst&quot;},&quot;isTemporary&quot;:false}],&quot;citationTag&quot;:&quot;MENDELEY_CITATION_v3_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&quot;},{&quot;citationID&quot;:&quot;MENDELEY_CITATION_4e7a1252-e344-405e-a8fb-1f127c54faa5&quot;,&quot;properties&quot;:{&quot;noteIndex&quot;:0},&quot;isEdited&quot;:false,&quot;manualOverride&quot;:{&quot;isManuallyOverridden&quot;:false,&quot;citeprocText&quot;:&quot;(Baevski &amp;#38; Mohamed, 2020)&quot;,&quot;manualOverrideText&quot;:&quot;&quot;},&quot;citationItems&quot;:[{&quot;id&quot;:&quot;145744de-c369-3496-817a-51ea4830149b&quot;,&quot;itemData&quot;:{&quot;type&quot;:&quot;book&quot;,&quot;id&quot;:&quot;145744de-c369-3496-817a-51ea4830149b&quot;,&quot;title&quot;:&quot;Effectiveness of Self-Supervised pre-training for ASR&quot;,&quot;author&quot;:[{&quot;family&quot;:&quot;Baevski&quot;,&quot;given&quot;:&quot;Alexei&quot;,&quot;parse-names&quot;:false,&quot;dropping-particle&quot;:&quot;&quot;,&quot;non-dropping-particle&quot;:&quot;&quot;},{&quot;family&quot;:&quot;Mohamed&quot;,&quot;given&quot;:&quot;Abdelrahman&quot;,&quot;parse-names&quot;:false,&quot;dropping-particle&quot;:&quot;&quot;,&quot;non-dropping-particle&quot;:&quot;&quot;}],&quot;ISBN&quot;:&quot;9781509066315&quot;,&quot;issued&quot;:{&quot;date-parts&quot;:[[2020]]},&quot;abstract&quot;:&quot;Title from content provider.&quot;,&quot;publisher&quot;:&quot;IEEE&quot;},&quot;isTemporary&quot;:false}],&quot;citationTag&quot;:&quot;MENDELEY_CITATION_v3_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&quot;},{&quot;citationID&quot;:&quot;MENDELEY_CITATION_d51e121f-6ceb-424e-b21c-eb4362ff2dcd&quot;,&quot;properties&quot;:{&quot;noteIndex&quot;:0},&quot;isEdited&quot;:false,&quot;manualOverride&quot;:{&quot;isManuallyOverridden&quot;:true,&quot;citeprocText&quot;:&quot;(W.-N. Hsu et al., 2021)&quot;,&quot;manualOverrideText&quot;:&quot;(W. Hsu et al., 2021)&quot;},&quot;citationItems&quot;:[{&quot;id&quot;:&quot;df03e4d4-6712-34d2-aa12-25e144b24d85&quot;,&quot;itemData&quot;:{&quot;type&quot;:&quot;article-journal&quot;,&quot;id&quot;:&quot;df03e4d4-6712-34d2-aa12-25e144b24d85&quot;,&quot;title&quot;:&quot;Robust wav2vec 2.0: Analyzing Domain Shift in Self-Supervised Pre-Training&quot;,&quot;author&quot;:[{&quot;family&quot;:&quot;Hsu&quot;,&quot;given&quot;:&quot;Wei-Ning&quot;,&quot;parse-names&quot;:false,&quot;dropping-particle&quot;:&quot;&quot;,&quot;non-dropping-particle&quot;:&quot;&quot;},{&quot;family&quot;:&quot;Sriram&quot;,&quot;given&quot;:&quot;Anuroop&quot;,&quot;parse-names&quot;:false,&quot;dropping-particle&quot;:&quot;&quot;,&quot;non-dropping-particle&quot;:&quot;&quot;},{&quot;family&quot;:&quot;Baevski&quot;,&quot;given&quot;:&quot;Alexei&quot;,&quot;parse-names&quot;:false,&quot;dropping-particle&quot;:&quot;&quot;,&quot;non-dropping-particle&quot;:&quot;&quot;},{&quot;family&quot;:&quot;Likhomanenko&quot;,&quot;given&quot;:&quot;Tatiana&quot;,&quot;parse-names&quot;:false,&quot;dropping-particle&quot;:&quot;&quot;,&quot;non-dropping-particle&quot;:&quot;&quot;},{&quot;family&quot;:&quot;Xu&quot;,&quot;given&quot;:&quot;Qiantong&quot;,&quot;parse-names&quot;:false,&quot;dropping-particle&quot;:&quot;&quot;,&quot;non-dropping-particle&quot;:&quot;&quot;},{&quot;family&quot;:&quot;Pratap&quot;,&quot;given&quot;:&quot;Vineel&quot;,&quot;parse-names&quot;:false,&quot;dropping-particle&quot;:&quot;&quot;,&quot;non-dropping-particle&quot;:&quot;&quot;},{&quot;family&quot;:&quot;Kahn&quot;,&quot;given&quot;:&quot;Jacob&quot;,&quot;parse-names&quot;:false,&quot;dropping-particle&quot;:&quot;&quot;,&quot;non-dropping-particle&quot;:&quot;&quot;},{&quot;family&quot;:&quot;Lee&quot;,&quot;given&quot;:&quot;Ann&quot;,&quot;parse-names&quot;:false,&quot;dropping-particle&quot;:&quot;&quot;,&quot;non-dropping-particle&quot;:&quot;&quot;},{&quot;family&quot;:&quot;Collobert&quot;,&quot;given&quot;:&quot;Ronan&quot;,&quot;parse-names&quot;:false,&quot;dropping-particle&quot;:&quot;&quot;,&quot;non-dropping-particle&quot;:&quot;&quot;},{&quot;family&quot;:&quot;Synnaeve&quot;,&quot;given&quot;:&quot;Gabriel&quot;,&quot;parse-names&quot;:false,&quot;dropping-particle&quot;:&quot;&quot;,&quot;non-dropping-particle&quot;:&quot;&quot;},{&quot;family&quot;:&quot;Auli&quot;,&quot;given&quot;:&quot;Michael&quot;,&quot;parse-names&quot;:false,&quot;dropping-particle&quot;:&quot;&quot;,&quot;non-dropping-particle&quot;:&quot;&quot;}],&quot;URL&quot;:&quot;http://arxiv.org/abs/2104.01027&quot;,&quot;issued&quot;:{&quot;date-parts&quot;:[[2021,4,2]]},&quot;abstract&quot;:&quot;Self-supervised learning of speech representations has been a very active research area but most work is focused on a single domain such as read audio books for which there exist large quantities of labeled and unlabeled data. In this paper, we explore more general setups where the domain of the unlabeled data for pre-training data differs from the domain of the labeled data for fine-tuning, which in turn may differ from the test data domain. Our experiments show that using target domain data during pre-training leads to large performance improvements across a variety of setups. On a large-scale competitive setup, we show that pre-training on unlabeled in-domain data reduces the gap between models trained on in-domain and out-of-domain labeled data by 66%-73%. This has obvious practical implications since it is much easier to obtain unlabeled target domain data than labeled data. Moreover, we find that pre-training on multiple domains improves generalization performance on domains not seen during training. Code and models will be made available at https://github.com/pytorch/fairseq.&quot;,&quot;container-title-short&quot;:&quot;&quot;},&quot;isTemporary&quot;:false}],&quot;citationTag&quot;:&quot;MENDELEY_CITATION_v3_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&quot;},{&quot;citationID&quot;:&quot;MENDELEY_CITATION_88556d7f-2bc0-49a8-b78b-ec8b1258c2db&quot;,&quot;properties&quot;:{&quot;noteIndex&quot;:0},&quot;isEdited&quot;:false,&quot;manualOverride&quot;:{&quot;isManuallyOverridden&quot;:false,&quot;citeprocText&quot;:&quot;(Zuluaga-Gomez et al., 2022)&quot;,&quot;manualOverrideText&quot;:&quot;&quot;},&quot;citationTag&quot;:&quot;MENDELEY_CITATION_v3_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&quot;,&quot;citationItems&quot;:[{&quot;id&quot;:&quot;aca84755-5d4d-324e-a9f6-cb4b4e2947c7&quot;,&quot;itemData&quot;:{&quot;type&quot;:&quot;article-journal&quot;,&quot;id&quot;:&quot;aca84755-5d4d-324e-a9f6-cb4b4e2947c7&quot;,&quot;title&quot;:&quot;How Does Pre-trained Wav2Vec2.0 Perform on Domain Shifted ASR? An Extensive Benchmark on Air Traffic Control Communications&quot;,&quot;author&quot;:[{&quot;family&quot;:&quot;Zuluaga-Gomez&quot;,&quot;given&quot;:&quot;Juan&quot;,&quot;parse-names&quot;:false,&quot;dropping-particle&quot;:&quot;&quot;,&quot;non-dropping-particle&quot;:&quot;&quot;},{&quot;family&quot;:&quot;Prasad&quot;,&quot;given&quot;:&quot;Amrutha&quot;,&quot;parse-names&quot;:false,&quot;dropping-particle&quot;:&quot;&quot;,&quot;non-dropping-particle&quot;:&quot;&quot;},{&quot;family&quot;:&quot;Nigmatulina&quot;,&quot;given&quot;:&quot;Iuliia&quot;,&quot;parse-names&quot;:false,&quot;dropping-particle&quot;:&quot;&quot;,&quot;non-dropping-particle&quot;:&quot;&quot;},{&quot;family&quot;:&quot;Sarfjoo&quot;,&quot;given&quot;:&quot;Saeed&quot;,&quot;parse-names&quot;:false,&quot;dropping-particle&quot;:&quot;&quot;,&quot;non-dropping-particle&quot;:&quot;&quot;},{&quot;family&quot;:&quot;Motlicek&quot;,&quot;given&quot;:&quot;Petr&quot;,&quot;parse-names&quot;:false,&quot;dropping-particle&quot;:&quot;&quot;,&quot;non-dropping-particle&quot;:&quot;&quot;},{&quot;family&quot;:&quot;Kleinert&quot;,&quot;given&quot;:&quot;Matthias&quot;,&quot;parse-names&quot;:false,&quot;dropping-particle&quot;:&quot;&quot;,&quot;non-dropping-particle&quot;:&quot;&quot;},{&quot;family&quot;:&quot;Helmke&quot;,&quot;given&quot;:&quot;Hartmut&quot;,&quot;parse-names&quot;:false,&quot;dropping-particle&quot;:&quot;&quot;,&quot;non-dropping-particle&quot;:&quot;&quot;},{&quot;family&quot;:&quot;Ohneiser&quot;,&quot;given&quot;:&quot;Oliver&quot;,&quot;parse-names&quot;:false,&quot;dropping-particle&quot;:&quot;&quot;,&quot;non-dropping-particle&quot;:&quot;&quot;},{&quot;family&quot;:&quot;Zhan&quot;,&quot;given&quot;:&quot;Qingran&quot;,&quot;parse-names&quot;:false,&quot;dropping-particle&quot;:&quot;&quot;,&quot;non-dropping-particle&quot;:&quot;&quot;}],&quot;URL&quot;:&quot;http://arxiv.org/abs/2203.16822&quot;,&quot;issued&quot;:{&quot;date-parts&quot;:[[2022,3,31]]},&quot;abstract&quot;:&quot;Recent work on self-supervised pre-training focus on leveraging large-scale unlabeled speech data to build robust end-to-end (E2E) acoustic models (AM) that can be later fine-tuned on downstream tasks e.g., automatic speech recognition (ASR). Yet, few works investigated the impact on performance when the data substantially differs between the pre-training and downstream fine-tuning phases (i.e., domain shift). We target this scenario by analyzing the robustness of Wav2Vec2.0 and XLS-R models on downstream ASR for a completely unseen domain, i.e., air traffic control (ATC) communications. We benchmark the proposed models on four challenging ATC test sets (signal-to-noise ratio varies between 5 to 20 dB). Relative word error rate (WER) reduction between 20% to 40% are obtained in comparison to hybrid-based state-of-the-art ASR baselines by fine-tuning E2E acoustic models with a small fraction of labeled data. We also study the impact of fine-tuning data size on WERs, going from 5 minutes (few-shot) to 15 hours.&quot;,&quot;container-title-short&quot;:&quot;&quot;},&quot;isTemporary&quot;:false}]},{&quot;citationID&quot;:&quot;MENDELEY_CITATION_9f0c1f5f-2918-4d5a-8f46-25786a48f4d7&quot;,&quot;properties&quot;:{&quot;noteIndex&quot;:0},&quot;isEdited&quot;:false,&quot;manualOverride&quot;:{&quot;isManuallyOverridden&quot;:true,&quot;citeprocText&quot;:&quot;(Zuluaga-Gomez et al., 2020a)&quot;,&quot;manualOverrideText&quot;:&quot;(Zuluaga-Gomez et al., 2020)&quot;},&quot;citationTag&quot;:&quot;MENDELEY_CITATION_v3_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&quot;,&quot;citationItems&quot;:[{&quot;id&quot;:&quot;9646723c-0a38-3b81-9a34-2e41c4738327&quot;,&quot;itemData&quot;:{&quot;type&quot;:&quot;paper-conference&quot;,&quot;id&quot;:&quot;9646723c-0a38-3b81-9a34-2e41c4738327&quot;,&quot;title&quot;:&quot;Automatic Call Sign Detection: Matching Air Surveillance Data with Air Traffic Spoken Communications&quot;,&quot;author&quot;:[{&quot;family&quot;:&quot;Zuluaga-Gomez&quot;,&quot;given&quot;:&quot;Juan&quot;,&quot;parse-names&quot;:false,&quot;dropping-particle&quot;:&quot;&quot;,&quot;non-dropping-particle&quot;:&quot;&quot;},{&quot;family&quot;:&quot;Veselý&quot;,&quot;given&quot;:&quot;Karel&quot;,&quot;parse-names&quot;:false,&quot;dropping-particle&quot;:&quot;&quot;,&quot;non-dropping-particle&quot;:&quot;&quot;},{&quot;family&quot;:&quot;Blatt&quot;,&quot;given&quot;:&quot;Alexander&quot;,&quot;parse-names&quot;:false,&quot;dropping-particle&quot;:&quot;&quot;,&quot;non-dropping-particle&quot;:&quot;&quot;},{&quot;family&quot;:&quot;Motlicek&quot;,&quot;given&quot;:&quot;Petr&quot;,&quot;parse-names&quot;:false,&quot;dropping-particle&quot;:&quot;&quot;,&quot;non-dropping-particle&quot;:&quot;&quot;},{&quot;family&quot;:&quot;Klakow&quot;,&quot;given&quot;:&quot;Dietrich&quot;,&quot;parse-names&quot;:false,&quot;dropping-particle&quot;:&quot;&quot;,&quot;non-dropping-particle&quot;:&quot;&quot;},{&quot;family&quot;:&quot;Tart&quot;,&quot;given&quot;:&quot;Allan&quot;,&quot;parse-names&quot;:false,&quot;dropping-particle&quot;:&quot;&quot;,&quot;non-dropping-particle&quot;:&quot;&quot;},{&quot;family&quot;:&quot;Szöke&quot;,&quot;given&quot;:&quot;Igor&quot;,&quot;parse-names&quot;:false,&quot;dropping-particle&quot;:&quot;&quot;,&quot;non-dropping-particle&quot;:&quot;&quot;},{&quot;family&quot;:&quot;Prasad&quot;,&quot;given&quot;:&quot;Amrutha&quot;,&quot;parse-names&quot;:false,&quot;dropping-particle&quot;:&quot;&quot;,&quot;non-dropping-particle&quot;:&quot;&quot;},{&quot;family&quot;:&quot;Sarfjoo&quot;,&quot;given&quot;:&quot;Saeed&quot;,&quot;parse-names&quot;:false,&quot;dropping-particle&quot;:&quot;&quot;,&quot;non-dropping-particle&quot;:&quot;&quot;},{&quot;family&quot;:&quot;Kolčárek&quot;,&quot;given&quot;:&quot;Pavel&quot;,&quot;parse-names&quot;:false,&quot;dropping-particle&quot;:&quot;&quot;,&quot;non-dropping-particle&quot;:&quot;&quot;},{&quot;family&quot;:&quot;Kocour&quot;,&quot;given&quot;:&quot;Martin&quot;,&quot;parse-names&quot;:false,&quot;dropping-particle&quot;:&quot;&quot;,&quot;non-dropping-particle&quot;:&quot;&quot;},{&quot;family&quot;:&quot;Černocký&quot;,&quot;given&quot;:&quot;Honza&quot;,&quot;parse-names&quot;:false,&quot;dropping-particle&quot;:&quot;&quot;,&quot;non-dropping-particle&quot;:&quot;&quot;},{&quot;family&quot;:&quot;Cevenini&quot;,&quot;given&quot;:&quot;Claudia&quot;,&quot;parse-names&quot;:false,&quot;dropping-particle&quot;:&quot;&quot;,&quot;non-dropping-particle&quot;:&quot;&quot;},{&quot;family&quot;:&quot;Choukri&quot;,&quot;given&quot;:&quot;Khalid&quot;,&quot;parse-names&quot;:false,&quot;dropping-particle&quot;:&quot;&quot;,&quot;non-dropping-particle&quot;:&quot;&quot;},{&quot;family&quot;:&quot;Rigault&quot;,&quot;given&quot;:&quot;Mickael&quot;,&quot;parse-names&quot;:false,&quot;dropping-particle&quot;:&quot;&quot;,&quot;non-dropping-particle&quot;:&quot;&quot;},{&quot;family&quot;:&quot;Landis&quot;,&quot;given&quot;:&quot;Fabian&quot;,&quot;parse-names&quot;:false,&quot;dropping-particle&quot;:&quot;&quot;,&quot;non-dropping-particle&quot;:&quot;&quot;}],&quot;DOI&quot;:&quot;10.3390/proceedings2020059014&quot;,&quot;issued&quot;:{&quot;date-parts&quot;:[[2020,12,4]]},&quot;page&quot;:&quot;14&quot;,&quot;abstract&quot;:&quot;Voice communication is the main channel to exchange information between pilots and Air-Traffic Controllers (ATCos). Recently, several projects have explored the employment of speech recognition technology to automatically extract spoken key information such as call signs, commands, and values, which can be used to reduce ATCos’ workload and increase performance and safety in Air-Traffic Control (ATC)-related activities. Nevertheless, the collection of ATC speech data is very demanding, expensive, and limited to the intrinsic speakers’ characteristics. As a solution, this paper presents ATCO2, a project that aims to develop a unique platform to collect, organize, and pre-process ATC data collected from air space. Initially, the data are gathered directly through publicly accessible radio frequency channels with VHF receivers and LiveATC, which can be considered as an “unlimited-source” of low-quality data. The ATCO2 project explores employing context information such as radar and air surveillance data (collected with ADS-B and Mode S) from the OpenSky Network (OSN) to correlate call signs automatically extracted from voice communication with those available from ADS-B channels, to eventually increase the overall call sign detection rates. More specifically, the timestamp and location of the spoken command (issued by the ATCo by voice) are extracted, and a query is sent to the OSN server to retrieve the call sign tags in ICAO format for the airplanes corresponding to the given area. Then, a word sequence provided by an automatic speech recognition system is fed into a Natural Language Processing (NLP) based module together with the set of call signs available from the ADS-B channels. The NLP module extracts the call sign, command, and command arguments from the spoken utterance.&quot;,&quot;publisher&quot;:&quot;MDPI AG&quot;,&quot;container-title-short&quot;:&quot;&quot;},&quot;isTemporary&quot;:false}]},{&quot;citationID&quot;:&quot;MENDELEY_CITATION_8e01ca9f-d0a6-4a41-b24c-019fc675ecc5&quot;,&quot;properties&quot;:{&quot;noteIndex&quot;:0},&quot;isEdited&quot;:false,&quot;manualOverride&quot;:{&quot;isManuallyOverridden&quot;:true,&quot;citeprocText&quot;:&quot;(Hofbauer et al., n.d.)&quot;,&quot;manualOverrideText&quot;:&quot;(Hofbauer et al., 2018)&quot;},&quot;citationTag&quot;:&quot;MENDELEY_CITATION_v3_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&quot;,&quot;citationItems&quot;:[{&quot;id&quot;:&quot;7ed96c3e-7374-3993-84de-b63685558cd0&quot;,&quot;itemData&quot;:{&quot;type&quot;:&quot;report&quot;,&quot;id&quot;:&quot;7ed96c3e-7374-3993-84de-b63685558cd0&quot;,&quot;title&quot;:&quot;The ATCOSIM Corpus of Non-Prompted Clean Air Traffic Control Speech&quot;,&quot;author&quot;:[{&quot;family&quot;:&quot;Hofbauer&quot;,&quot;given&quot;:&quot;Konrad&quot;,&quot;parse-names&quot;:false,&quot;dropping-particle&quot;:&quot;&quot;,&quot;non-dropping-particle&quot;:&quot;&quot;},{&quot;family&quot;:&quot;Petrik&quot;,&quot;given&quot;:&quot;Stefan&quot;,&quot;parse-names&quot;:false,&quot;dropping-particle&quot;:&quot;&quot;,&quot;non-dropping-particle&quot;:&quot;&quot;},{&quot;family&quot;:&quot;Hering&quot;,&quot;given&quot;:&quot;Horst&quot;,&quot;parse-names&quot;:false,&quot;dropping-particle&quot;:&quot;&quot;,&quot;non-dropping-particle&quot;:&quot;&quot;}],&quot;abstract&quot;:&quot;Air traffic control (ATC) is based on voice communication between pilots and controllers and uses a highly task and domain specific language. Due to this very reason, spoken language technologies for ATC require domain-specific corpora, of which only few exist to this day. The ATCOSIM Air Traffic Control Simulation Speech corpus is a speech database of non-prompted and clean ATC operator speech. It consists of ten hours of speech data, which were recorded in typical ATC control room conditions during ATC real-time simulations. The database includes orthographic transcriptions and additional information on speakers and recording sessions. The ATCOSIM corpus is publicly available and provided online free of charge. In this paper, we first give an overview of ATC related corpora and their shortcomings. We then show the difficulties in obtaining operational ATC speech recordings and propose the use of existing ATC real-time simulations. We describe the recording, transcription, production and validation process of the ATCOSIM corpus, and outline an application example for automatic speech recognition in the ATC domain.&quot;,&quot;container-title-short&quot;:&quot;&quot;},&quot;isTemporary&quot;:false}]},{&quot;citationID&quot;:&quot;MENDELEY_CITATION_73fa7ca8-ddec-4d8b-af9f-023cd6382482&quot;,&quot;properties&quot;:{&quot;noteIndex&quot;:0},&quot;isEdited&quot;:false,&quot;manualOverride&quot;:{&quot;isManuallyOverridden&quot;:false,&quot;citeprocText&quot;:&quot;(W. N. Hsu et al., 2021)&quot;,&quot;manualOverrideText&quot;:&quot;&quot;},&quot;citationTag&quot;:&quot;MENDELEY_CITATION_v3_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&quot;,&quot;citationItems&quot;:[{&quot;id&quot;:&quot;5548e6c7-a498-3404-8a74-19efa91c2f34&quot;,&quot;itemData&quot;:{&quot;type&quot;:&quot;article-journal&quot;,&quot;id&quot;:&quot;5548e6c7-a498-3404-8a74-19efa91c2f34&quot;,&quot;title&quot;:&quot;HuBERT: Self-Supervised Speech Representation Learning by Masked Prediction of Hidden Units&quot;,&quot;author&quot;:[{&quot;family&quot;:&quot;Hsu&quot;,&quot;given&quot;:&quot;Wei Ning&quot;,&quot;parse-names&quot;:false,&quot;dropping-particle&quot;:&quot;&quot;,&quot;non-dropping-particle&quot;:&quot;&quot;},{&quot;family&quot;:&quot;Bolte&quot;,&quot;given&quot;:&quot;Benjamin&quot;,&quot;parse-names&quot;:false,&quot;dropping-particle&quot;:&quot;&quot;,&quot;non-dropping-particle&quot;:&quot;&quot;},{&quot;family&quot;:&quot;Tsai&quot;,&quot;given&quot;:&quot;Yao Hung Hubert&quot;,&quot;parse-names&quot;:false,&quot;dropping-particle&quot;:&quot;&quot;,&quot;non-dropping-particle&quot;:&quot;&quot;},{&quot;family&quot;:&quot;Lakhotia&quot;,&quot;given&quot;:&quot;Kushal&quot;,&quot;parse-names&quot;:false,&quot;dropping-particle&quot;:&quot;&quot;,&quot;non-dropping-particle&quot;:&quot;&quot;},{&quot;family&quot;:&quot;Salakhutdinov&quot;,&quot;given&quot;:&quot;Ruslan&quot;,&quot;parse-names&quot;:false,&quot;dropping-particle&quot;:&quot;&quot;,&quot;non-dropping-particle&quot;:&quot;&quot;},{&quot;family&quot;:&quot;Mohamed&quot;,&quot;given&quot;:&quot;Abdelrahman&quot;,&quot;parse-names&quot;:false,&quot;dropping-particle&quot;:&quot;&quot;,&quot;non-dropping-particle&quot;:&quot;&quot;}],&quot;container-title&quot;:&quot;IEEE/ACM Transactions on Audio Speech and Language Processing&quot;,&quot;DOI&quot;:&quot;10.1109/TASLP.2021.3122291&quot;,&quot;ISSN&quot;:&quot;23299304&quot;,&quot;issued&quot;:{&quot;date-parts&quot;:[[2021]]},&quot;page&quot;:&quot;3451-3460&quot;,&quot;abstract&quot;:&quot;Self-supervised approaches for speech representation learning are challenged by three unique problems: (1) there are multiple sound units in each input utterance, (2) there is no lexicon of input sound units during the pre-training phase, and (3) sound units have variable lengths with no explicit segmentation. To deal with these three problems, we propose the Hidden-Unit BERT (HuBERT) approach for self-supervised speech representation learning, which utilizes an offline clustering step to provide aligned target labels for a BERT-like prediction loss. A key ingredient of our approach is applying the prediction loss over the masked regions only, which forces the model to learn a combined acoustic and language model over the continuous inputs. HuBERT relies primarily on the consistency of the unsupervised clustering step rather than the intrinsic quality of the assigned cluster labels. Starting with a simple k-means teacher of 100 clusters, and using two iterations of clustering, the HuBERT model either matches or improves upon the state-of-the-art wav2vec 2.0 performance on the Librispeech (960 h) and Libri-light (60,000 h) benchmarks with 10 min, 1 h, 10 h, 100 h, and 960 h fine-tuning subsets. Using a 1B parameter model, HuBERT shows up to 19% and 13% relative WER reduction on the more challenging dev-other and test-other evaluation subsets.12&quot;,&quot;publisher&quot;:&quot;Institute of Electrical and Electronics Engineers Inc.&quot;,&quot;volume&quot;:&quot;29&quot;,&quot;container-title-short&quot;:&quot;IEEE/ACM Trans Audio Speech Lang Process&quot;},&quot;isTemporary&quot;:false}]},{&quot;citationID&quot;:&quot;MENDELEY_CITATION_6c3532a7-5c74-4c2b-a8e0-fd42c8ec957d&quot;,&quot;properties&quot;:{&quot;noteIndex&quot;:0},&quot;isEdited&quot;:false,&quot;manualOverride&quot;:{&quot;isManuallyOverridden&quot;:false,&quot;citeprocText&quot;:&quot;(Pascal &amp;#38; Dominique, 2021)&quot;,&quot;manualOverrideText&quot;:&quot;&quot;},&quot;citationTag&quot;:&quot;MENDELEY_CITATION_v3_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&quot;,&quot;citationItems&quot;:[{&quot;id&quot;:&quot;811e8640-a9b8-3337-b0d9-8fd036872dcb&quot;,&quot;itemData&quot;:{&quot;type&quot;:&quot;report&quot;,&quot;id&quot;:&quot;811e8640-a9b8-3337-b0d9-8fd036872dcb&quot;,&quot;title&quot;:&quot;Bachelorarbeit (Informatik) Speech Classification using wav2vec 2.0&quot;,&quot;author&quot;:[{&quot;family&quot;:&quot;Pascal&quot;,&quot;given&quot;:&quot;Fivian&quot;,&quot;parse-names&quot;:false,&quot;dropping-particle&quot;:&quot;&quot;,&quot;non-dropping-particle&quot;:&quot;&quot;},{&quot;family&quot;:&quot;Dominique&quot;,&quot;given&quot;:&quot;Reiser&quot;,&quot;parse-names&quot;:false,&quot;dropping-particle&quot;:&quot;&quot;,&quot;non-dropping-particle&quot;:&quot;&quot;}],&quot;issued&quot;:{&quot;date-parts&quot;:[[2021]]},&quot;abstract&quot;:&quot;The Wav2Vec 2.0-XLSR-53 is a powerful model that was pre-trained to learn multilingual speech representation end-to-end in an unsupervised way. Dialect Identification (DID) and Accent Identification (AID) can be used to improve Automatic Speech Recognition (ASR) systems in languages with multiple distinctive dialects or accents. This thesis uses a classifier on top of wav2vec to classify speech. It is evaluated how the model performs when trained on low-resource datasets. Various experiments are conducted in the areas of AID in English and Spanish. In addition, evaluations were executed on short samples. To further explore the capabilities of wav2vec, an age and sex classifier is trained on German speech. The used corpora were extracted from Mozilla's Common Voice (Common Voice). Trained was on 1.5 up to 8 hours per class. An average F1-score of 0.396 could be achieved for English while classifying six accents. On seven Spanish accents, an F1-score of 0.266 was reached. In the area of sex identification, an F1-score of 0.90 was reached while achieving 0.360 for age identification with a Macro Averaged Mean Absolute Error (MAEM) of 0.982. The results show that it is possible to train a classifier on wav2vec. However, the achieved scores do not correspond to the desired values. It is shown that for training a better classifier, longer and more samples are needed. Furthermore, it is important for the collection of training-data that the samples contain recordings with freely-spoken speech that is not read from a text. Zusammenfassung Wav2Vec 2.0-XLSR-53 ist ein leistungsfähiges Modell, das pre-trained wurde, um mehr-sprachige Sprachrepräsentationen end-to-end zu erlernen. Dialekt-Identifikation (DID) und Akzent-Identifikation (AID) können verwendet werden, um automatische Spracher-kennungssysteme (ASR) in Sprachen mit mehreren ausgeprägten Dialekten oder Ak-zenten zu verbessern. In dieser Arbeit wird ein Klassifikator auf Basis von wav2vec verwendet, um Sprache zu klassifizieren. Es wird evaluiert, wie das Modell performt, wenn es auf Datensätzen mit geringen Ressourcen trainiert wird. Es werden verschiede-ne Experimente in den Bereichen AID in Englisch und Spanisch durchgeführt. Zusätzlich wurden Evaluationen auf kurzen Samples durchgeführt. Um die Fähigkeiten von wav2vec weiter zu untersuchen, wird ein Alters-und Geschlechtsklassifikator in deutscher Spra-che trainiert. Die verwendeten Korpora wurden aus Mozillas CommonVoice (Common Voice) extrahiert. Trainiert wurde auf 1.5 bis 8 Stunden pro Klasse. Bei der Klassifika-tion von sechs Akzenten konnte für Englisch ein durchschnittlicher F1-Score von 0.396 erreicht werden. Bei sieben spanischen Akzenten wurde ein F1-Score von 0.266 erreicht. Im Bereich der Geschlechtsidentifikation wurde ein F1-Score von 0,90 erreicht, während für die Altersidentifikation ein Wert von 0.360 mit einem Macro Averaged Mean Absolute Error (MAEM) von 0.982 erzielt wurde. Die Ergebnisse zeigen, dass es möglich ist, einen Klassifikator auf wav2vec zu trainieren, allerdings entsprechen die erreichten Scores nicht den gewünschten Werten. Es zeigt sich, dass für das Training eines besseren Klassifikators längere und mehr Audiodaten benötigt werden. Für die Sammlung von Trainingsdaten ist es wichtig, dass die Aufnahmen frei gesprochene Sprache enthalten, die nicht von einem Text abgelesen wurden.&quot;,&quot;container-title-short&quot;:&quot;&quot;},&quot;isTemporary&quot;:false}]},{&quot;citationID&quot;:&quot;MENDELEY_CITATION_3b1e948a-68ae-42e4-bd2c-d78578394974&quot;,&quot;properties&quot;:{&quot;noteIndex&quot;:0},&quot;isEdited&quot;:false,&quot;manualOverride&quot;:{&quot;isManuallyOverridden&quot;:false,&quot;citeprocText&quot;:&quot;(Babu et al., 2021)&quot;,&quot;manualOverrideText&quot;:&quot;&quot;},&quot;citationTag&quot;:&quot;MENDELEY_CITATION_v3_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&quot;,&quot;citationItems&quot;:[{&quot;id&quot;:&quot;65fa663a-f98c-34d9-9863-f0ed8947f0c1&quot;,&quot;itemData&quot;:{&quot;type&quot;:&quot;article-journal&quot;,&quot;id&quot;:&quot;65fa663a-f98c-34d9-9863-f0ed8947f0c1&quot;,&quot;title&quot;:&quot;XLS-R: Self-supervised Cross-lingual Speech Representation Learning at Scale&quot;,&quot;author&quot;:[{&quot;family&quot;:&quot;Babu&quot;,&quot;given&quot;:&quot;Arun&quot;,&quot;parse-names&quot;:false,&quot;dropping-particle&quot;:&quot;&quot;,&quot;non-dropping-particle&quot;:&quot;&quot;},{&quot;family&quot;:&quot;Wang&quot;,&quot;given&quot;:&quot;Changhan&quot;,&quot;parse-names&quot;:false,&quot;dropping-particle&quot;:&quot;&quot;,&quot;non-dropping-particle&quot;:&quot;&quot;},{&quot;family&quot;:&quot;Tjandra&quot;,&quot;given&quot;:&quot;Andros&quot;,&quot;parse-names&quot;:false,&quot;dropping-particle&quot;:&quot;&quot;,&quot;non-dropping-particle&quot;:&quot;&quot;},{&quot;family&quot;:&quot;Lakhotia&quot;,&quot;given&quot;:&quot;Kushal&quot;,&quot;parse-names&quot;:false,&quot;dropping-particle&quot;:&quot;&quot;,&quot;non-dropping-particle&quot;:&quot;&quot;},{&quot;family&quot;:&quot;Xu&quot;,&quot;given&quot;:&quot;Qiantong&quot;,&quot;parse-names&quot;:false,&quot;dropping-particle&quot;:&quot;&quot;,&quot;non-dropping-particle&quot;:&quot;&quot;},{&quot;family&quot;:&quot;Goyal&quot;,&quot;given&quot;:&quot;Naman&quot;,&quot;parse-names&quot;:false,&quot;dropping-particle&quot;:&quot;&quot;,&quot;non-dropping-particle&quot;:&quot;&quot;},{&quot;family&quot;:&quot;Singh&quot;,&quot;given&quot;:&quot;Kritika&quot;,&quot;parse-names&quot;:false,&quot;dropping-particle&quot;:&quot;&quot;,&quot;non-dropping-particle&quot;:&quot;&quot;},{&quot;family&quot;:&quot;Platen&quot;,&quot;given&quot;:&quot;Patrick&quot;,&quot;parse-names&quot;:false,&quot;dropping-particle&quot;:&quot;&quot;,&quot;non-dropping-particle&quot;:&quot;von&quot;},{&quot;family&quot;:&quot;Saraf&quot;,&quot;given&quot;:&quot;Yatharth&quot;,&quot;parse-names&quot;:false,&quot;dropping-particle&quot;:&quot;&quot;,&quot;non-dropping-particle&quot;:&quot;&quot;},{&quot;family&quot;:&quot;Pino&quot;,&quot;given&quot;:&quot;Juan&quot;,&quot;parse-names&quot;:false,&quot;dropping-particle&quot;:&quot;&quot;,&quot;non-dropping-particle&quot;:&quot;&quot;},{&quot;family&quot;:&quot;Baevski&quot;,&quot;given&quot;:&quot;Alexei&quot;,&quot;parse-names&quot;:false,&quot;dropping-particle&quot;:&quot;&quot;,&quot;non-dropping-particle&quot;:&quot;&quot;},{&quot;family&quot;:&quot;Conneau&quot;,&quot;given&quot;:&quot;Alexis&quot;,&quot;parse-names&quot;:false,&quot;dropping-particle&quot;:&quot;&quot;,&quot;non-dropping-particle&quot;:&quot;&quot;},{&quot;family&quot;:&quot;Auli&quot;,&quot;given&quot;:&quot;Michael&quot;,&quot;parse-names&quot;:false,&quot;dropping-particle&quot;:&quot;&quot;,&quot;non-dropping-particle&quot;:&quot;&quot;}],&quot;URL&quot;:&quot;http://arxiv.org/abs/2111.09296&quot;,&quot;issued&quot;:{&quot;date-parts&quot;:[[2021,11,17]]},&quot;abstract&quot;:&quot;This paper presents XLS-R, a large-scale model for cross-lingual speech representation learning based on wav2vec 2.0. We train models with up to 2B parameters on nearly half a million hours of publicly available speech audio in 128 languages, an order of magnitude more public data than the largest known prior work. Our evaluation covers a wide range of tasks, domains, data regimes and languages, both high and low-resource. On the CoVoST-2 speech translation benchmark, we improve the previous state of the art by an average of 7.4 BLEU over 21 translation directions into English. For speech recognition, XLS-R improves over the best known prior work on BABEL, MLS, CommonVoice as well as VoxPopuli, lowering error rates by 14-34% relative on average. XLS-R also sets a new state of the art on VoxLingua107 language identification. Moreover, we show that with sufficient model size, cross-lingual pretraining can outperform English-only pretraining when translating English speech into other languages, a setting which favors monolingual pretraining. We hope XLS-R can help to improve speech processing tasks for many more languages of the world.&quot;,&quot;container-title-short&quot;:&quot;&quot;},&quot;isTemporary&quot;:false}]},{&quot;citationID&quot;:&quot;MENDELEY_CITATION_47b0a128-5a87-4d14-9afb-53568665e834&quot;,&quot;properties&quot;:{&quot;noteIndex&quot;:0},&quot;isEdited&quot;:false,&quot;manualOverride&quot;:{&quot;isManuallyOverridden&quot;:false,&quot;citeprocText&quot;:&quot;(W. N. Hsu et al., 2021)&quot;,&quot;manualOverrideText&quot;:&quot;&quot;},&quot;citationTag&quot;:&quot;MENDELEY_CITATION_v3_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&quot;,&quot;citationItems&quot;:[{&quot;id&quot;:&quot;5548e6c7-a498-3404-8a74-19efa91c2f34&quot;,&quot;itemData&quot;:{&quot;type&quot;:&quot;article-journal&quot;,&quot;id&quot;:&quot;5548e6c7-a498-3404-8a74-19efa91c2f34&quot;,&quot;title&quot;:&quot;HuBERT: Self-Supervised Speech Representation Learning by Masked Prediction of Hidden Units&quot;,&quot;author&quot;:[{&quot;family&quot;:&quot;Hsu&quot;,&quot;given&quot;:&quot;Wei Ning&quot;,&quot;parse-names&quot;:false,&quot;dropping-particle&quot;:&quot;&quot;,&quot;non-dropping-particle&quot;:&quot;&quot;},{&quot;family&quot;:&quot;Bolte&quot;,&quot;given&quot;:&quot;Benjamin&quot;,&quot;parse-names&quot;:false,&quot;dropping-particle&quot;:&quot;&quot;,&quot;non-dropping-particle&quot;:&quot;&quot;},{&quot;family&quot;:&quot;Tsai&quot;,&quot;given&quot;:&quot;Yao Hung Hubert&quot;,&quot;parse-names&quot;:false,&quot;dropping-particle&quot;:&quot;&quot;,&quot;non-dropping-particle&quot;:&quot;&quot;},{&quot;family&quot;:&quot;Lakhotia&quot;,&quot;given&quot;:&quot;Kushal&quot;,&quot;parse-names&quot;:false,&quot;dropping-particle&quot;:&quot;&quot;,&quot;non-dropping-particle&quot;:&quot;&quot;},{&quot;family&quot;:&quot;Salakhutdinov&quot;,&quot;given&quot;:&quot;Ruslan&quot;,&quot;parse-names&quot;:false,&quot;dropping-particle&quot;:&quot;&quot;,&quot;non-dropping-particle&quot;:&quot;&quot;},{&quot;family&quot;:&quot;Mohamed&quot;,&quot;given&quot;:&quot;Abdelrahman&quot;,&quot;parse-names&quot;:false,&quot;dropping-particle&quot;:&quot;&quot;,&quot;non-dropping-particle&quot;:&quot;&quot;}],&quot;container-title&quot;:&quot;IEEE/ACM Transactions on Audio Speech and Language Processing&quot;,&quot;DOI&quot;:&quot;10.1109/TASLP.2021.3122291&quot;,&quot;ISSN&quot;:&quot;23299304&quot;,&quot;issued&quot;:{&quot;date-parts&quot;:[[2021]]},&quot;page&quot;:&quot;3451-3460&quot;,&quot;abstract&quot;:&quot;Self-supervised approaches for speech representation learning are challenged by three unique problems: (1) there are multiple sound units in each input utterance, (2) there is no lexicon of input sound units during the pre-training phase, and (3) sound units have variable lengths with no explicit segmentation. To deal with these three problems, we propose the Hidden-Unit BERT (HuBERT) approach for self-supervised speech representation learning, which utilizes an offline clustering step to provide aligned target labels for a BERT-like prediction loss. A key ingredient of our approach is applying the prediction loss over the masked regions only, which forces the model to learn a combined acoustic and language model over the continuous inputs. HuBERT relies primarily on the consistency of the unsupervised clustering step rather than the intrinsic quality of the assigned cluster labels. Starting with a simple k-means teacher of 100 clusters, and using two iterations of clustering, the HuBERT model either matches or improves upon the state-of-the-art wav2vec 2.0 performance on the Librispeech (960 h) and Libri-light (60,000 h) benchmarks with 10 min, 1 h, 10 h, 100 h, and 960 h fine-tuning subsets. Using a 1B parameter model, HuBERT shows up to 19% and 13% relative WER reduction on the more challenging dev-other and test-other evaluation subsets.12&quot;,&quot;publisher&quot;:&quot;Institute of Electrical and Electronics Engineers Inc.&quot;,&quot;volume&quot;:&quot;29&quot;,&quot;container-title-short&quot;:&quot;IEEE/ACM Trans Audio Speech Lang Process&quot;},&quot;isTemporary&quot;:false}]},{&quot;citationID&quot;:&quot;MENDELEY_CITATION_e7f8f134-9484-4bbc-bf5c-6ddabaadf514&quot;,&quot;properties&quot;:{&quot;noteIndex&quot;:0},&quot;isEdited&quot;:false,&quot;manualOverride&quot;:{&quot;isManuallyOverridden&quot;:false,&quot;citeprocText&quot;:&quot;(Zuluaga-Gomez et al., 2022)&quot;,&quot;manualOverrideText&quot;:&quot;&quot;},&quot;citationTag&quot;:&quot;MENDELEY_CITATION_v3_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&quot;,&quot;citationItems&quot;:[{&quot;id&quot;:&quot;aca84755-5d4d-324e-a9f6-cb4b4e2947c7&quot;,&quot;itemData&quot;:{&quot;type&quot;:&quot;article-journal&quot;,&quot;id&quot;:&quot;aca84755-5d4d-324e-a9f6-cb4b4e2947c7&quot;,&quot;title&quot;:&quot;How Does Pre-trained Wav2Vec2.0 Perform on Domain Shifted ASR? An Extensive Benchmark on Air Traffic Control Communications&quot;,&quot;author&quot;:[{&quot;family&quot;:&quot;Zuluaga-Gomez&quot;,&quot;given&quot;:&quot;Juan&quot;,&quot;parse-names&quot;:false,&quot;dropping-particle&quot;:&quot;&quot;,&quot;non-dropping-particle&quot;:&quot;&quot;},{&quot;family&quot;:&quot;Prasad&quot;,&quot;given&quot;:&quot;Amrutha&quot;,&quot;parse-names&quot;:false,&quot;dropping-particle&quot;:&quot;&quot;,&quot;non-dropping-particle&quot;:&quot;&quot;},{&quot;family&quot;:&quot;Nigmatulina&quot;,&quot;given&quot;:&quot;Iuliia&quot;,&quot;parse-names&quot;:false,&quot;dropping-particle&quot;:&quot;&quot;,&quot;non-dropping-particle&quot;:&quot;&quot;},{&quot;family&quot;:&quot;Sarfjoo&quot;,&quot;given&quot;:&quot;Saeed&quot;,&quot;parse-names&quot;:false,&quot;dropping-particle&quot;:&quot;&quot;,&quot;non-dropping-particle&quot;:&quot;&quot;},{&quot;family&quot;:&quot;Motlicek&quot;,&quot;given&quot;:&quot;Petr&quot;,&quot;parse-names&quot;:false,&quot;dropping-particle&quot;:&quot;&quot;,&quot;non-dropping-particle&quot;:&quot;&quot;},{&quot;family&quot;:&quot;Kleinert&quot;,&quot;given&quot;:&quot;Matthias&quot;,&quot;parse-names&quot;:false,&quot;dropping-particle&quot;:&quot;&quot;,&quot;non-dropping-particle&quot;:&quot;&quot;},{&quot;family&quot;:&quot;Helmke&quot;,&quot;given&quot;:&quot;Hartmut&quot;,&quot;parse-names&quot;:false,&quot;dropping-particle&quot;:&quot;&quot;,&quot;non-dropping-particle&quot;:&quot;&quot;},{&quot;family&quot;:&quot;Ohneiser&quot;,&quot;given&quot;:&quot;Oliver&quot;,&quot;parse-names&quot;:false,&quot;dropping-particle&quot;:&quot;&quot;,&quot;non-dropping-particle&quot;:&quot;&quot;},{&quot;family&quot;:&quot;Zhan&quot;,&quot;given&quot;:&quot;Qingran&quot;,&quot;parse-names&quot;:false,&quot;dropping-particle&quot;:&quot;&quot;,&quot;non-dropping-particle&quot;:&quot;&quot;}],&quot;URL&quot;:&quot;http://arxiv.org/abs/2203.16822&quot;,&quot;issued&quot;:{&quot;date-parts&quot;:[[2022,3,31]]},&quot;abstract&quot;:&quot;Recent work on self-supervised pre-training focus on leveraging large-scale unlabeled speech data to build robust end-to-end (E2E) acoustic models (AM) that can be later fine-tuned on downstream tasks e.g., automatic speech recognition (ASR). Yet, few works investigated the impact on performance when the data substantially differs between the pre-training and downstream fine-tuning phases (i.e., domain shift). We target this scenario by analyzing the robustness of Wav2Vec2.0 and XLS-R models on downstream ASR for a completely unseen domain, i.e., air traffic control (ATC) communications. We benchmark the proposed models on four challenging ATC test sets (signal-to-noise ratio varies between 5 to 20 dB). Relative word error rate (WER) reduction between 20% to 40% are obtained in comparison to hybrid-based state-of-the-art ASR baselines by fine-tuning E2E acoustic models with a small fraction of labeled data. We also study the impact of fine-tuning data size on WERs, going from 5 minutes (few-shot) to 15 hours.&quot;,&quot;container-title-short&quot;:&quot;&quot;},&quot;isTemporary&quot;:false}]},{&quot;citationID&quot;:&quot;MENDELEY_CITATION_e4488a63-2fe0-4843-8aa5-53b045a06822&quot;,&quot;properties&quot;:{&quot;noteIndex&quot;:0},&quot;isEdited&quot;:false,&quot;manualOverride&quot;:{&quot;isManuallyOverridden&quot;:false,&quot;citeprocText&quot;:&quot;(Zuluaga-Gomez et al., 2022)&quot;,&quot;manualOverrideText&quot;:&quot;&quot;},&quot;citationTag&quot;:&quot;MENDELEY_CITATION_v3_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&quot;,&quot;citationItems&quot;:[{&quot;id&quot;:&quot;aca84755-5d4d-324e-a9f6-cb4b4e2947c7&quot;,&quot;itemData&quot;:{&quot;type&quot;:&quot;article-journal&quot;,&quot;id&quot;:&quot;aca84755-5d4d-324e-a9f6-cb4b4e2947c7&quot;,&quot;title&quot;:&quot;How Does Pre-trained Wav2Vec2.0 Perform on Domain Shifted ASR? An Extensive Benchmark on Air Traffic Control Communications&quot;,&quot;author&quot;:[{&quot;family&quot;:&quot;Zuluaga-Gomez&quot;,&quot;given&quot;:&quot;Juan&quot;,&quot;parse-names&quot;:false,&quot;dropping-particle&quot;:&quot;&quot;,&quot;non-dropping-particle&quot;:&quot;&quot;},{&quot;family&quot;:&quot;Prasad&quot;,&quot;given&quot;:&quot;Amrutha&quot;,&quot;parse-names&quot;:false,&quot;dropping-particle&quot;:&quot;&quot;,&quot;non-dropping-particle&quot;:&quot;&quot;},{&quot;family&quot;:&quot;Nigmatulina&quot;,&quot;given&quot;:&quot;Iuliia&quot;,&quot;parse-names&quot;:false,&quot;dropping-particle&quot;:&quot;&quot;,&quot;non-dropping-particle&quot;:&quot;&quot;},{&quot;family&quot;:&quot;Sarfjoo&quot;,&quot;given&quot;:&quot;Saeed&quot;,&quot;parse-names&quot;:false,&quot;dropping-particle&quot;:&quot;&quot;,&quot;non-dropping-particle&quot;:&quot;&quot;},{&quot;family&quot;:&quot;Motlicek&quot;,&quot;given&quot;:&quot;Petr&quot;,&quot;parse-names&quot;:false,&quot;dropping-particle&quot;:&quot;&quot;,&quot;non-dropping-particle&quot;:&quot;&quot;},{&quot;family&quot;:&quot;Kleinert&quot;,&quot;given&quot;:&quot;Matthias&quot;,&quot;parse-names&quot;:false,&quot;dropping-particle&quot;:&quot;&quot;,&quot;non-dropping-particle&quot;:&quot;&quot;},{&quot;family&quot;:&quot;Helmke&quot;,&quot;given&quot;:&quot;Hartmut&quot;,&quot;parse-names&quot;:false,&quot;dropping-particle&quot;:&quot;&quot;,&quot;non-dropping-particle&quot;:&quot;&quot;},{&quot;family&quot;:&quot;Ohneiser&quot;,&quot;given&quot;:&quot;Oliver&quot;,&quot;parse-names&quot;:false,&quot;dropping-particle&quot;:&quot;&quot;,&quot;non-dropping-particle&quot;:&quot;&quot;},{&quot;family&quot;:&quot;Zhan&quot;,&quot;given&quot;:&quot;Qingran&quot;,&quot;parse-names&quot;:false,&quot;dropping-particle&quot;:&quot;&quot;,&quot;non-dropping-particle&quot;:&quot;&quot;}],&quot;URL&quot;:&quot;http://arxiv.org/abs/2203.16822&quot;,&quot;issued&quot;:{&quot;date-parts&quot;:[[2022,3,31]]},&quot;abstract&quot;:&quot;Recent work on self-supervised pre-training focus on leveraging large-scale unlabeled speech data to build robust end-to-end (E2E) acoustic models (AM) that can be later fine-tuned on downstream tasks e.g., automatic speech recognition (ASR). Yet, few works investigated the impact on performance when the data substantially differs between the pre-training and downstream fine-tuning phases (i.e., domain shift). We target this scenario by analyzing the robustness of Wav2Vec2.0 and XLS-R models on downstream ASR for a completely unseen domain, i.e., air traffic control (ATC) communications. We benchmark the proposed models on four challenging ATC test sets (signal-to-noise ratio varies between 5 to 20 dB). Relative word error rate (WER) reduction between 20% to 40% are obtained in comparison to hybrid-based state-of-the-art ASR baselines by fine-tuning E2E acoustic models with a small fraction of labeled data. We also study the impact of fine-tuning data size on WERs, going from 5 minutes (few-shot) to 15 hours.&quot;,&quot;container-title-short&quot;:&quot;&quot;},&quot;isTemporary&quot;:false}]},{&quot;citationID&quot;:&quot;MENDELEY_CITATION_a1a44f7f-749f-46d4-ab7f-218e4b4d3d09&quot;,&quot;properties&quot;:{&quot;noteIndex&quot;:0},&quot;isEdited&quot;:false,&quot;manualOverride&quot;:{&quot;isManuallyOverridden&quot;:false,&quot;citeprocText&quot;:&quot;(Helmke et al., 2016)&quot;,&quot;manualOverrideText&quot;:&quot;&quot;},&quot;citationTag&quot;:&quot;MENDELEY_CITATION_v3_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&quot;,&quot;citationItems&quot;:[{&quot;id&quot;:&quot;9e906441-590a-3d5b-8d5c-02f34dd0331b&quot;,&quot;itemData&quot;:{&quot;type&quot;:&quot;paper-conference&quot;,&quot;id&quot;:&quot;9e906441-590a-3d5b-8d5c-02f34dd0331b&quot;,&quot;title&quot;:&quot;Reducing controller workload with automatic speech recognition&quot;,&quot;author&quot;:[{&quot;family&quot;:&quot;Helmke&quot;,&quot;given&quot;:&quot;Hartmut&quot;,&quot;parse-names&quot;:false,&quot;dropping-particle&quot;:&quot;&quot;,&quot;non-dropping-particle&quot;:&quot;&quot;},{&quot;family&quot;:&quot;Ohneiser&quot;,&quot;given&quot;:&quot;Oliver&quot;,&quot;parse-names&quot;:false,&quot;dropping-particle&quot;:&quot;&quot;,&quot;non-dropping-particle&quot;:&quot;&quot;},{&quot;family&quot;:&quot;Muhlhausen&quot;,&quot;given&quot;:&quot;Thorsten&quot;,&quot;parse-names&quot;:false,&quot;dropping-particle&quot;:&quot;&quot;,&quot;non-dropping-particle&quot;:&quot;&quot;},{&quot;family&quot;:&quot;Wies&quot;,&quot;given&quot;:&quot;Matthias&quot;,&quot;parse-names&quot;:false,&quot;dropping-particle&quot;:&quot;&quot;,&quot;non-dropping-particle&quot;:&quot;&quot;}],&quot;container-title&quot;:&quot;AIAA/IEEE Digital Avionics Systems Conference - Proceedings&quot;,&quot;DOI&quot;:&quot;10.1109/DASC.2016.7778024&quot;,&quot;ISBN&quot;:&quot;9781509056002&quot;,&quot;ISSN&quot;:&quot;21557209&quot;,&quot;issued&quot;:{&quot;date-parts&quot;:[[2016,12,7]]},&quot;abstract&quot;:&quot;Air traffic controllers normally manage all aircraft information with flight strips. These strips contain static information about each flight such as call sign or weight category. Additionally, all clearances regarding altitude, speed, and direction are noted by the controller. Historically paper flight strips were in operation, but modern controller working positions use electronic flight strips or electronic aircraft labels. However, independent from the type, considerable controller effort is needed to manually maintain strip information consistent with commands given to the aircraft. Automatic Speech Recognition (ASR) is a solution which requires no additional work from the controller to maintain radar label information. The Assistant Based Speech Recognizer developed by DLR and Saarland University enables command error rates below 2%. Validation trials with controllers from Germany and Austria showed that workload reduction by a factor of three for label maintenance is possible.&quot;,&quot;publisher&quot;:&quot;Institute of Electrical and Electronics Engineers Inc.&quot;,&quot;volume&quot;:&quot;2016-December&quot;,&quot;container-title-short&quot;:&quot;&quot;},&quot;isTemporary&quot;:false}]},{&quot;citationID&quot;:&quot;MENDELEY_CITATION_02214b94-631a-49bf-9ae8-69ed4acbb573&quot;,&quot;properties&quot;:{&quot;noteIndex&quot;:0},&quot;isEdited&quot;:false,&quot;manualOverride&quot;:{&quot;isManuallyOverridden&quot;:false,&quot;citeprocText&quot;:&quot;(Oualil et al., 2015)&quot;,&quot;manualOverrideText&quot;:&quot;&quot;},&quot;citationTag&quot;:&quot;MENDELEY_CITATION_v3_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&quot;,&quot;citationItems&quot;:[{&quot;id&quot;:&quot;53147c02-2624-3271-a088-0f37e0feb579&quot;,&quot;itemData&quot;:{&quot;type&quot;:&quot;report&quot;,&quot;id&quot;:&quot;53147c02-2624-3271-a088-0f37e0feb579&quot;,&quot;title&quot;:&quot;Real-Time Integration of Dynamic Context Information for Improving Automatic Speech Recognition&quot;,&quot;author&quot;:[{&quot;family&quot;:&quot;Oualil&quot;,&quot;given&quot;:&quot;Youssef&quot;,&quot;parse-names&quot;:false,&quot;dropping-particle&quot;:&quot;&quot;,&quot;non-dropping-particle&quot;:&quot;&quot;},{&quot;family&quot;:&quot;Schulder&quot;,&quot;given&quot;:&quot;Marc&quot;,&quot;parse-names&quot;:false,&quot;dropping-particle&quot;:&quot;&quot;,&quot;non-dropping-particle&quot;:&quot;&quot;},{&quot;family&quot;:&quot;Helmke&quot;,&quot;given&quot;:&quot;Hartmut&quot;,&quot;parse-names&quot;:false,&quot;dropping-particle&quot;:&quot;&quot;,&quot;non-dropping-particle&quot;:&quot;&quot;},{&quot;family&quot;:&quot;Schmidt&quot;,&quot;given&quot;:&quot;Anna&quot;,&quot;parse-names&quot;:false,&quot;dropping-particle&quot;:&quot;&quot;,&quot;non-dropping-particle&quot;:&quot;&quot;},{&quot;family&quot;:&quot;Klakow&quot;,&quot;given&quot;:&quot;Dietrich&quot;,&quot;parse-names&quot;:false,&quot;dropping-particle&quot;:&quot;&quot;,&quot;non-dropping-particle&quot;:&quot;&quot;}],&quot;issued&quot;:{&quot;date-parts&quot;:[[2015]]},&quot;abstract&quot;:&quot;The use of prior situational/contextual knowledge about a given task can significantly improve Automatic Speech Recognition (ASR) performance. This is typically done through adaptation of acoustic or language models if data is available, or using knowledge-based rescoring. The main adaptation techniques, however, are either domain-specific, which makes them inadequate for other tasks, or static and offline, and therefore cannot deal with dynamic knowledge. To circumvent this problem, we propose a real-time system which dynamically integrates situational context into ASR. The context integration is done either post-recognition, in which case a weighted Levenshtein distance between the ASR hypotheses and the context information , based on the ASR confidence scores, is proposed to extract the most likely sequence of spoken words;, or pre-recognition, where the search space is adjusted to the new situational knowledge through adaptation of the finite state machine modeling the spoken language. Experiments conducted on 3 hours of Air Traffic Control (ATC) data achieved a reduction of the Command Error Rate (CmdER), which is used as evaluation metric in the ATC domain, by a factor of 4 compared to using no con-textual knowledge.&quot;,&quot;container-title-short&quot;:&quot;&quot;},&quot;isTemporary&quot;:false}]},{&quot;citationID&quot;:&quot;MENDELEY_CITATION_ab1b1fdc-d460-4537-9ff6-0f3d2e09e7a3&quot;,&quot;properties&quot;:{&quot;noteIndex&quot;:0},&quot;isEdited&quot;:false,&quot;manualOverride&quot;:{&quot;isManuallyOverridden&quot;:false,&quot;citeprocText&quot;:&quot;(Zuluaga-Gomez et al., 2022)&quot;,&quot;manualOverrideText&quot;:&quot;&quot;},&quot;citationTag&quot;:&quot;MENDELEY_CITATION_v3_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&quot;,&quot;citationItems&quot;:[{&quot;id&quot;:&quot;aca84755-5d4d-324e-a9f6-cb4b4e2947c7&quot;,&quot;itemData&quot;:{&quot;type&quot;:&quot;article-journal&quot;,&quot;id&quot;:&quot;aca84755-5d4d-324e-a9f6-cb4b4e2947c7&quot;,&quot;title&quot;:&quot;How Does Pre-trained Wav2Vec2.0 Perform on Domain Shifted ASR? An Extensive Benchmark on Air Traffic Control Communications&quot;,&quot;author&quot;:[{&quot;family&quot;:&quot;Zuluaga-Gomez&quot;,&quot;given&quot;:&quot;Juan&quot;,&quot;parse-names&quot;:false,&quot;dropping-particle&quot;:&quot;&quot;,&quot;non-dropping-particle&quot;:&quot;&quot;},{&quot;family&quot;:&quot;Prasad&quot;,&quot;given&quot;:&quot;Amrutha&quot;,&quot;parse-names&quot;:false,&quot;dropping-particle&quot;:&quot;&quot;,&quot;non-dropping-particle&quot;:&quot;&quot;},{&quot;family&quot;:&quot;Nigmatulina&quot;,&quot;given&quot;:&quot;Iuliia&quot;,&quot;parse-names&quot;:false,&quot;dropping-particle&quot;:&quot;&quot;,&quot;non-dropping-particle&quot;:&quot;&quot;},{&quot;family&quot;:&quot;Sarfjoo&quot;,&quot;given&quot;:&quot;Saeed&quot;,&quot;parse-names&quot;:false,&quot;dropping-particle&quot;:&quot;&quot;,&quot;non-dropping-particle&quot;:&quot;&quot;},{&quot;family&quot;:&quot;Motlicek&quot;,&quot;given&quot;:&quot;Petr&quot;,&quot;parse-names&quot;:false,&quot;dropping-particle&quot;:&quot;&quot;,&quot;non-dropping-particle&quot;:&quot;&quot;},{&quot;family&quot;:&quot;Kleinert&quot;,&quot;given&quot;:&quot;Matthias&quot;,&quot;parse-names&quot;:false,&quot;dropping-particle&quot;:&quot;&quot;,&quot;non-dropping-particle&quot;:&quot;&quot;},{&quot;family&quot;:&quot;Helmke&quot;,&quot;given&quot;:&quot;Hartmut&quot;,&quot;parse-names&quot;:false,&quot;dropping-particle&quot;:&quot;&quot;,&quot;non-dropping-particle&quot;:&quot;&quot;},{&quot;family&quot;:&quot;Ohneiser&quot;,&quot;given&quot;:&quot;Oliver&quot;,&quot;parse-names&quot;:false,&quot;dropping-particle&quot;:&quot;&quot;,&quot;non-dropping-particle&quot;:&quot;&quot;},{&quot;family&quot;:&quot;Zhan&quot;,&quot;given&quot;:&quot;Qingran&quot;,&quot;parse-names&quot;:false,&quot;dropping-particle&quot;:&quot;&quot;,&quot;non-dropping-particle&quot;:&quot;&quot;}],&quot;URL&quot;:&quot;http://arxiv.org/abs/2203.16822&quot;,&quot;issued&quot;:{&quot;date-parts&quot;:[[2022,3,31]]},&quot;abstract&quot;:&quot;Recent work on self-supervised pre-training focus on leveraging large-scale unlabeled speech data to build robust end-to-end (E2E) acoustic models (AM) that can be later fine-tuned on downstream tasks e.g., automatic speech recognition (ASR). Yet, few works investigated the impact on performance when the data substantially differs between the pre-training and downstream fine-tuning phases (i.e., domain shift). We target this scenario by analyzing the robustness of Wav2Vec2.0 and XLS-R models on downstream ASR for a completely unseen domain, i.e., air traffic control (ATC) communications. We benchmark the proposed models on four challenging ATC test sets (signal-to-noise ratio varies between 5 to 20 dB). Relative word error rate (WER) reduction between 20% to 40% are obtained in comparison to hybrid-based state-of-the-art ASR baselines by fine-tuning E2E acoustic models with a small fraction of labeled data. We also study the impact of fine-tuning data size on WERs, going from 5 minutes (few-shot) to 15 hours.&quot;,&quot;container-title-short&quot;:&quot;&quot;},&quot;isTemporary&quot;:false}]},{&quot;citationID&quot;:&quot;MENDELEY_CITATION_04c292fe-6283-498a-b3f7-56e581024e4b&quot;,&quot;properties&quot;:{&quot;noteIndex&quot;:0},&quot;isEdited&quot;:false,&quot;manualOverride&quot;:{&quot;isManuallyOverridden&quot;:false,&quot;citeprocText&quot;:&quot;(Oualil et al., 2015)&quot;,&quot;manualOverrideText&quot;:&quot;&quot;},&quot;citationTag&quot;:&quot;MENDELEY_CITATION_v3_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&quot;,&quot;citationItems&quot;:[{&quot;id&quot;:&quot;53147c02-2624-3271-a088-0f37e0feb579&quot;,&quot;itemData&quot;:{&quot;type&quot;:&quot;report&quot;,&quot;id&quot;:&quot;53147c02-2624-3271-a088-0f37e0feb579&quot;,&quot;title&quot;:&quot;Real-Time Integration of Dynamic Context Information for Improving Automatic Speech Recognition&quot;,&quot;author&quot;:[{&quot;family&quot;:&quot;Oualil&quot;,&quot;given&quot;:&quot;Youssef&quot;,&quot;parse-names&quot;:false,&quot;dropping-particle&quot;:&quot;&quot;,&quot;non-dropping-particle&quot;:&quot;&quot;},{&quot;family&quot;:&quot;Schulder&quot;,&quot;given&quot;:&quot;Marc&quot;,&quot;parse-names&quot;:false,&quot;dropping-particle&quot;:&quot;&quot;,&quot;non-dropping-particle&quot;:&quot;&quot;},{&quot;family&quot;:&quot;Helmke&quot;,&quot;given&quot;:&quot;Hartmut&quot;,&quot;parse-names&quot;:false,&quot;dropping-particle&quot;:&quot;&quot;,&quot;non-dropping-particle&quot;:&quot;&quot;},{&quot;family&quot;:&quot;Schmidt&quot;,&quot;given&quot;:&quot;Anna&quot;,&quot;parse-names&quot;:false,&quot;dropping-particle&quot;:&quot;&quot;,&quot;non-dropping-particle&quot;:&quot;&quot;},{&quot;family&quot;:&quot;Klakow&quot;,&quot;given&quot;:&quot;Dietrich&quot;,&quot;parse-names&quot;:false,&quot;dropping-particle&quot;:&quot;&quot;,&quot;non-dropping-particle&quot;:&quot;&quot;}],&quot;issued&quot;:{&quot;date-parts&quot;:[[2015]]},&quot;abstract&quot;:&quot;The use of prior situational/contextual knowledge about a given task can significantly improve Automatic Speech Recognition (ASR) performance. This is typically done through adaptation of acoustic or language models if data is available, or using knowledge-based rescoring. The main adaptation techniques, however, are either domain-specific, which makes them inadequate for other tasks, or static and offline, and therefore cannot deal with dynamic knowledge. To circumvent this problem, we propose a real-time system which dynamically integrates situational context into ASR. The context integration is done either post-recognition, in which case a weighted Levenshtein distance between the ASR hypotheses and the context information , based on the ASR confidence scores, is proposed to extract the most likely sequence of spoken words;, or pre-recognition, where the search space is adjusted to the new situational knowledge through adaptation of the finite state machine modeling the spoken language. Experiments conducted on 3 hours of Air Traffic Control (ATC) data achieved a reduction of the Command Error Rate (CmdER), which is used as evaluation metric in the ATC domain, by a factor of 4 compared to using no con-textual knowledge.&quot;,&quot;container-title-short&quot;:&quot;&quot;},&quot;isTemporary&quot;:false}]}]"/>
     <we:property name="MENDELEY_CITATIONS_STYLE" value="{&quot;id&quot;:&quot;https://www.zotero.org/styles/apa&quot;,&quot;title&quot;:&quot;American Psychological Association 7th edition&quot;,&quot;format&quot;:&quot;author-date&quot;,&quot;defaultLocale&quot;:null}"/>
   </we:properties>
   <we:bindings/>
@@ -23405,7 +23840,7 @@
 </file>
 
 <file path=customXml/itemProps1.xml><?xml version="1.0" encoding="utf-8"?>
-<ds:datastoreItem xmlns:ds="http://schemas.openxmlformats.org/officeDocument/2006/customXml" ds:itemID="{D3EAA001-791A-4C45-9D49-027D8CFBAA20}">
+<ds:datastoreItem xmlns:ds="http://schemas.openxmlformats.org/officeDocument/2006/customXml" ds:itemID="{4840629A-6E6F-44DA-8A9A-0FA589CE8BBA}">
   <ds:schemaRefs>
     <ds:schemaRef ds:uri="http://schemas.openxmlformats.org/officeDocument/2006/bibliography"/>
   </ds:schemaRefs>

</xml_diff>